<commit_message>
Update intro and business goal section of whitepaper
</commit_message>
<xml_diff>
--- a/documents/whitepaper_demo1.docx
+++ b/documents/whitepaper_demo1.docx
@@ -4,6 +4,29 @@
   <w:body>
     <w:p>
       <w:pPr>
+        <w:jc w:val="both"/>
+        <w:rPr>
+          <w:lang w:val="en-GB"/>
+        </w:rPr>
+      </w:pPr>
+      <w:r>
+        <w:rPr>
+          <w:lang w:val="en-GB"/>
+        </w:rPr>
+        <w:t>Whitepaper – Demo 1</w:t>
+      </w:r>
+    </w:p>
+    <w:p>
+      <w:pPr>
+        <w:jc w:val="both"/>
+        <w:rPr>
+          <w:lang w:val="en-GB"/>
+        </w:rPr>
+      </w:pPr>
+    </w:p>
+    <w:p>
+      <w:pPr>
+        <w:jc w:val="both"/>
         <w:rPr>
           <w:lang w:val="en-GB"/>
         </w:rPr>
@@ -17,22 +40,77 @@
     </w:p>
     <w:p>
       <w:pPr>
-        <w:rPr>
-          <w:lang w:val="en-GB"/>
-        </w:rPr>
-      </w:pPr>
-    </w:p>
-    <w:p>
-      <w:pPr>
-        <w:rPr>
-          <w:lang w:val="en-GB"/>
-        </w:rPr>
-      </w:pPr>
-      <w:r>
-        <w:rPr>
-          <w:lang w:val="en-GB"/>
-        </w:rPr>
-        <w:t xml:space="preserve">In the dynamic landscape of urban transportation, leveraging technology for competitive advantage is key. This whitepaper presents an innovative approach using Google Cloud Platform (GCP) to optimize taxi fare predictions in Chicago, with a particular emphasis on the </w:t>
+        <w:jc w:val="both"/>
+        <w:rPr>
+          <w:lang w:val="en-GB"/>
+        </w:rPr>
+      </w:pPr>
+    </w:p>
+    <w:p>
+      <w:pPr>
+        <w:jc w:val="both"/>
+        <w:rPr>
+          <w:lang w:val="en-GB"/>
+        </w:rPr>
+      </w:pPr>
+      <w:r>
+        <w:rPr>
+          <w:lang w:val="en-GB"/>
+        </w:rPr>
+        <w:t xml:space="preserve">In the dynamic landscape of urban transportation, leveraging technology for competitive advantage is key. This whitepaper presents an innovative approach </w:t>
+      </w:r>
+      <w:r>
+        <w:rPr>
+          <w:lang w:val="en-GB"/>
+        </w:rPr>
+        <w:t xml:space="preserve">implementing an end-to-end TensorFlow pipeline on the </w:t>
+      </w:r>
+      <w:r>
+        <w:rPr>
+          <w:lang w:val="en-GB"/>
+        </w:rPr>
+        <w:t>Google Cloud Platform (GCP) to optimize taxi fare predictions in Chicago</w:t>
+      </w:r>
+      <w:r>
+        <w:rPr>
+          <w:lang w:val="en-GB"/>
+        </w:rPr>
+        <w:t xml:space="preserve"> based on the </w:t>
+      </w:r>
+      <w:hyperlink r:id="rId5" w:history="1">
+        <w:r>
+          <w:rPr>
+            <w:rStyle w:val="Hyperlink"/>
+            <w:lang w:val="en-GB"/>
+          </w:rPr>
+          <w:t xml:space="preserve">Chicago taxi trips </w:t>
+        </w:r>
+        <w:r>
+          <w:rPr>
+            <w:rStyle w:val="Hyperlink"/>
+            <w:lang w:val="en-GB"/>
+          </w:rPr>
+          <w:t>d</w:t>
+        </w:r>
+        <w:r>
+          <w:rPr>
+            <w:rStyle w:val="Hyperlink"/>
+            <w:lang w:val="en-GB"/>
+          </w:rPr>
+          <w:t>ataset</w:t>
+        </w:r>
+      </w:hyperlink>
+      <w:r>
+        <w:rPr>
+          <w:lang w:val="en-GB"/>
+        </w:rPr>
+        <w:t>.</w:t>
+      </w:r>
+      <w:r>
+        <w:rPr>
+          <w:lang w:val="en-GB"/>
+        </w:rPr>
+        <w:t xml:space="preserve"> While the core of our project involves developing a Deep Neural Network (DNN) for fare prediction, the crux of this paper is the sophisticated </w:t>
       </w:r>
       <w:proofErr w:type="spellStart"/>
       <w:r>
@@ -46,13 +124,108 @@
         <w:rPr>
           <w:lang w:val="en-GB"/>
         </w:rPr>
-        <w:t xml:space="preserve"> infrastructure that underpins this solution. While the core of our project involves developing a Deep Neural Network (DNN) for fare prediction, the crux of this paper is the sophisticated </w:t>
+        <w:t xml:space="preserve"> framework that enables such machine learning </w:t>
       </w:r>
       <w:proofErr w:type="spellStart"/>
       <w:r>
         <w:rPr>
           <w:lang w:val="en-GB"/>
         </w:rPr>
+        <w:t>endeavors</w:t>
+      </w:r>
+      <w:proofErr w:type="spellEnd"/>
+      <w:r>
+        <w:rPr>
+          <w:lang w:val="en-GB"/>
+        </w:rPr>
+        <w:t>.</w:t>
+      </w:r>
+      <w:r>
+        <w:rPr>
+          <w:lang w:val="en-GB"/>
+        </w:rPr>
+        <w:t xml:space="preserve"> Our code is documented and available and available on </w:t>
+      </w:r>
+      <w:hyperlink r:id="rId6" w:history="1">
+        <w:r>
+          <w:rPr>
+            <w:rStyle w:val="Hyperlink"/>
+            <w:lang w:val="en-GB"/>
+          </w:rPr>
+          <w:t>GitHub</w:t>
+        </w:r>
+      </w:hyperlink>
+      <w:r>
+        <w:rPr>
+          <w:lang w:val="en-GB"/>
+        </w:rPr>
+        <w:t>.</w:t>
+      </w:r>
+    </w:p>
+    <w:p>
+      <w:pPr>
+        <w:jc w:val="both"/>
+        <w:rPr>
+          <w:lang w:val="en-GB"/>
+        </w:rPr>
+      </w:pPr>
+    </w:p>
+    <w:p>
+      <w:pPr>
+        <w:jc w:val="both"/>
+        <w:rPr>
+          <w:lang w:val="en-GB"/>
+        </w:rPr>
+      </w:pPr>
+      <w:r>
+        <w:rPr>
+          <w:lang w:val="en-GB"/>
+        </w:rPr>
+        <w:t xml:space="preserve">Our system harnesses critical data points—pickup and </w:t>
+      </w:r>
+      <w:proofErr w:type="spellStart"/>
+      <w:r>
+        <w:rPr>
+          <w:lang w:val="en-GB"/>
+        </w:rPr>
+        <w:t>dropoff</w:t>
+      </w:r>
+      <w:proofErr w:type="spellEnd"/>
+      <w:r>
+        <w:rPr>
+          <w:lang w:val="en-GB"/>
+        </w:rPr>
+        <w:t xml:space="preserve"> coordinates,</w:t>
+      </w:r>
+      <w:r>
+        <w:rPr>
+          <w:lang w:val="en-GB"/>
+        </w:rPr>
+        <w:t xml:space="preserve"> timestamps, and distance</w:t>
+      </w:r>
+      <w:r>
+        <w:rPr>
+          <w:lang w:val="en-GB"/>
+        </w:rPr>
+        <w:t xml:space="preserve">—to feed into a DNN model. However, the spotlight is on the orchestration of this process within GCP's ecosystem. We demonstrate how </w:t>
+      </w:r>
+      <w:r>
+        <w:rPr>
+          <w:lang w:val="en-GB"/>
+        </w:rPr>
+        <w:t xml:space="preserve">Vertex AI, Dataflow </w:t>
+      </w:r>
+      <w:r>
+        <w:rPr>
+          <w:lang w:val="en-GB"/>
+        </w:rPr>
+        <w:t xml:space="preserve">and other GCP services are leveraged not just for model training and evaluation (where our model’s performance is quantified using the R-squared metric), but more importantly, for creating a scalable, efficient, and robust </w:t>
+      </w:r>
+      <w:proofErr w:type="spellStart"/>
+      <w:r>
+        <w:rPr>
+          <w:lang w:val="en-GB"/>
+        </w:rPr>
         <w:t>MLOps</w:t>
       </w:r>
       <w:proofErr w:type="spellEnd"/>
@@ -60,61 +233,1140 @@
         <w:rPr>
           <w:lang w:val="en-GB"/>
         </w:rPr>
-        <w:t xml:space="preserve"> framework that enables such machine learning </w:t>
+        <w:t xml:space="preserve"> pipeline.</w:t>
+      </w:r>
+    </w:p>
+    <w:p>
+      <w:pPr>
+        <w:jc w:val="both"/>
+        <w:rPr>
+          <w:lang w:val="en-GB"/>
+        </w:rPr>
+      </w:pPr>
+    </w:p>
+    <w:p>
+      <w:pPr>
+        <w:jc w:val="both"/>
+        <w:rPr>
+          <w:lang w:val="en-GB"/>
+        </w:rPr>
+      </w:pPr>
+      <w:r>
+        <w:rPr>
+          <w:lang w:val="en-GB"/>
+        </w:rPr>
+        <w:t xml:space="preserve">The integration of our model into the operational workflow of a taxi company is envisioned to be a hallmark of adaptive pricing strategies. The model’s predictions inform a dynamic pricing engine, which is part of a broader, automated </w:t>
       </w:r>
       <w:proofErr w:type="spellStart"/>
       <w:r>
         <w:rPr>
           <w:lang w:val="en-GB"/>
         </w:rPr>
-        <w:t>endeavors</w:t>
+        <w:t>MLOps</w:t>
       </w:r>
       <w:proofErr w:type="spellEnd"/>
       <w:r>
         <w:rPr>
           <w:lang w:val="en-GB"/>
         </w:rPr>
-        <w:t>.</w:t>
-      </w:r>
-    </w:p>
-    <w:p>
-      <w:pPr>
-        <w:rPr>
-          <w:lang w:val="en-GB"/>
-        </w:rPr>
-      </w:pPr>
-    </w:p>
-    <w:p>
-      <w:pPr>
-        <w:rPr>
-          <w:lang w:val="en-GB"/>
-        </w:rPr>
-      </w:pPr>
-      <w:r>
-        <w:rPr>
-          <w:lang w:val="en-GB"/>
-        </w:rPr>
-        <w:t xml:space="preserve">Our system harnesses critical data points—pickup and </w:t>
+        <w:t xml:space="preserve"> pipeline. This pipeline ensures real-time responsiveness to market conditions, enhancing the agility of pricing decisions. The seamless automation in model retraining, deployment, and monitoring exemplifies the power of a well-architected </w:t>
       </w:r>
       <w:proofErr w:type="spellStart"/>
       <w:r>
         <w:rPr>
           <w:lang w:val="en-GB"/>
         </w:rPr>
-        <w:t>dropoff</w:t>
+        <w:t>MLOps</w:t>
       </w:r>
       <w:proofErr w:type="spellEnd"/>
       <w:r>
         <w:rPr>
           <w:lang w:val="en-GB"/>
         </w:rPr>
-        <w:t xml:space="preserve"> coordinates, census tracts, community areas, and timestamps—to feed into a DNN model. However, the spotlight is on the orchestration of this process within GCP's ecosystem. We demonstrate how </w:t>
+        <w:t xml:space="preserve"> infrastructure.</w:t>
+      </w:r>
+    </w:p>
+    <w:p>
+      <w:pPr>
+        <w:jc w:val="both"/>
+        <w:rPr>
+          <w:lang w:val="en-GB"/>
+        </w:rPr>
+      </w:pPr>
+    </w:p>
+    <w:p>
+      <w:pPr>
+        <w:jc w:val="both"/>
+        <w:rPr>
+          <w:lang w:val="en-GB"/>
+        </w:rPr>
+      </w:pPr>
+      <w:r>
+        <w:rPr>
+          <w:lang w:val="en-GB"/>
+        </w:rPr>
+        <w:t xml:space="preserve">In this whitepaper, we delve into the intricacies of building and managing this </w:t>
       </w:r>
       <w:proofErr w:type="spellStart"/>
       <w:r>
         <w:rPr>
           <w:lang w:val="en-GB"/>
         </w:rPr>
+        <w:t>MLOps</w:t>
+      </w:r>
+      <w:proofErr w:type="spellEnd"/>
+      <w:r>
+        <w:rPr>
+          <w:lang w:val="en-GB"/>
+        </w:rPr>
+        <w:t xml:space="preserve"> infrastructure in GCP. We aim to provide a blueprint for effectively using cloud-based tools and services to deploy machine learning models in a production environment. The ensuing sections will detail the </w:t>
+      </w:r>
+      <w:proofErr w:type="spellStart"/>
+      <w:r>
+        <w:rPr>
+          <w:lang w:val="en-GB"/>
+        </w:rPr>
+        <w:t>MLOps</w:t>
+      </w:r>
+      <w:proofErr w:type="spellEnd"/>
+      <w:r>
+        <w:rPr>
+          <w:lang w:val="en-GB"/>
+        </w:rPr>
+        <w:t xml:space="preserve"> architecture, the challenges we navigated, and the best practices we established, offering valuable insights for organizations aspiring to harness the potential of </w:t>
+      </w:r>
+      <w:proofErr w:type="spellStart"/>
+      <w:r>
+        <w:rPr>
+          <w:lang w:val="en-GB"/>
+        </w:rPr>
+        <w:t>MLOps</w:t>
+      </w:r>
+      <w:proofErr w:type="spellEnd"/>
+      <w:r>
+        <w:rPr>
+          <w:lang w:val="en-GB"/>
+        </w:rPr>
+        <w:t xml:space="preserve"> in operational optimization.</w:t>
+      </w:r>
+    </w:p>
+    <w:p>
+      <w:pPr>
+        <w:jc w:val="both"/>
+        <w:rPr>
+          <w:lang w:val="en-GB"/>
+        </w:rPr>
+      </w:pPr>
+    </w:p>
+    <w:p>
+      <w:pPr>
+        <w:jc w:val="both"/>
+        <w:rPr>
+          <w:lang w:val="en-GB"/>
+        </w:rPr>
+      </w:pPr>
+      <w:r>
+        <w:rPr>
+          <w:lang w:val="en-GB"/>
+        </w:rPr>
+        <w:t>Business Goal</w:t>
+      </w:r>
+      <w:r>
+        <w:rPr>
+          <w:lang w:val="en-GB"/>
+        </w:rPr>
+        <w:t xml:space="preserve">: </w:t>
+      </w:r>
+      <w:r>
+        <w:rPr>
+          <w:lang w:val="en-GB"/>
+        </w:rPr>
+        <w:t>Optimizing Pricing Strategy Through Predictive Analytics</w:t>
+      </w:r>
+    </w:p>
+    <w:p>
+      <w:pPr>
+        <w:jc w:val="both"/>
+        <w:rPr>
+          <w:lang w:val="en-GB"/>
+        </w:rPr>
+      </w:pPr>
+      <w:r>
+        <w:rPr>
+          <w:lang w:val="en-GB"/>
+        </w:rPr>
+        <w:t xml:space="preserve">The primary business goal of our project is to revolutionize the way taxi fares are determined and optimized, harnessing the capabilities of machine learning within the robust framework of Google Cloud Platform's </w:t>
+      </w:r>
+      <w:proofErr w:type="spellStart"/>
+      <w:r>
+        <w:rPr>
+          <w:lang w:val="en-GB"/>
+        </w:rPr>
+        <w:t>MLOps</w:t>
+      </w:r>
+      <w:proofErr w:type="spellEnd"/>
+      <w:r>
+        <w:rPr>
+          <w:lang w:val="en-GB"/>
+        </w:rPr>
+        <w:t xml:space="preserve"> infrastructure. In an industry where pricing decisions can significantly impact both market competitiveness and profitability, our goal is to empower the taxi company with a data-driven, dynamic pricing model.</w:t>
+      </w:r>
+    </w:p>
+    <w:p>
+      <w:pPr>
+        <w:jc w:val="both"/>
+        <w:rPr>
+          <w:lang w:val="en-GB"/>
+        </w:rPr>
+      </w:pPr>
+    </w:p>
+    <w:p>
+      <w:pPr>
+        <w:jc w:val="both"/>
+        <w:rPr>
+          <w:lang w:val="en-GB"/>
+        </w:rPr>
+      </w:pPr>
+      <w:r>
+        <w:rPr>
+          <w:lang w:val="en-GB"/>
+        </w:rPr>
+        <w:t>Enhancing Revenue Management</w:t>
+      </w:r>
+    </w:p>
+    <w:p>
+      <w:pPr>
+        <w:jc w:val="both"/>
+        <w:rPr>
+          <w:lang w:val="en-GB"/>
+        </w:rPr>
+      </w:pPr>
+      <w:r>
+        <w:rPr>
+          <w:lang w:val="en-GB"/>
+        </w:rPr>
+        <w:t xml:space="preserve">Central to our business objective is the enhancement of revenue management. The traditional approach to taxi fare calculation, often a fixed rate based on distance and time, does not account for </w:t>
+      </w:r>
+      <w:r>
+        <w:rPr>
+          <w:lang w:val="en-GB"/>
+        </w:rPr>
+        <w:lastRenderedPageBreak/>
+        <w:t>fluctuating demand, traffic patterns, or other situational variables. Our solution aims to integrate these dynamic factors, enabling the company to adjust fares in real-time. This responsiveness to market conditions can lead to an increase in revenue, particularly during peak demand times or in high-demand zones.</w:t>
+      </w:r>
+    </w:p>
+    <w:p>
+      <w:pPr>
+        <w:jc w:val="both"/>
+        <w:rPr>
+          <w:lang w:val="en-GB"/>
+        </w:rPr>
+      </w:pPr>
+    </w:p>
+    <w:p>
+      <w:pPr>
+        <w:jc w:val="both"/>
+        <w:rPr>
+          <w:lang w:val="en-GB"/>
+        </w:rPr>
+      </w:pPr>
+      <w:r>
+        <w:rPr>
+          <w:lang w:val="en-GB"/>
+        </w:rPr>
+        <w:t>Improving Market Responsiveness</w:t>
+      </w:r>
+    </w:p>
+    <w:p>
+      <w:pPr>
+        <w:jc w:val="both"/>
+        <w:rPr>
+          <w:lang w:val="en-GB"/>
+        </w:rPr>
+      </w:pPr>
+      <w:r>
+        <w:rPr>
+          <w:lang w:val="en-GB"/>
+        </w:rPr>
+        <w:t xml:space="preserve">Another crucial aspect of our business goal is to improve market responsiveness. By leveraging predictive analytics, the company can anticipate demand surges, such as those during special events or adverse weather </w:t>
+      </w:r>
+      <w:r>
+        <w:rPr>
+          <w:lang w:val="en-GB"/>
+        </w:rPr>
+        <w:t>conditions and</w:t>
+      </w:r>
+      <w:r>
+        <w:rPr>
+          <w:lang w:val="en-GB"/>
+        </w:rPr>
+        <w:t xml:space="preserve"> adjust fares proactively. This agility in pricing not only positions the company </w:t>
+      </w:r>
+      <w:proofErr w:type="spellStart"/>
+      <w:r>
+        <w:rPr>
+          <w:lang w:val="en-GB"/>
+        </w:rPr>
+        <w:t>favorably</w:t>
+      </w:r>
+      <w:proofErr w:type="spellEnd"/>
+      <w:r>
+        <w:rPr>
+          <w:lang w:val="en-GB"/>
+        </w:rPr>
+        <w:t xml:space="preserve"> in the competitive landscape but also enhances customer satisfaction by providing fair and transparent pricing.</w:t>
+      </w:r>
+    </w:p>
+    <w:p>
+      <w:pPr>
+        <w:jc w:val="both"/>
+        <w:rPr>
+          <w:lang w:val="en-GB"/>
+        </w:rPr>
+      </w:pPr>
+    </w:p>
+    <w:p>
+      <w:pPr>
+        <w:jc w:val="both"/>
+        <w:rPr>
+          <w:lang w:val="en-GB"/>
+        </w:rPr>
+      </w:pPr>
+      <w:r>
+        <w:rPr>
+          <w:lang w:val="en-GB"/>
+        </w:rPr>
+        <w:t>Operational Efficiency and Scalability</w:t>
+      </w:r>
+    </w:p>
+    <w:p>
+      <w:pPr>
+        <w:jc w:val="both"/>
+        <w:rPr>
+          <w:lang w:val="en-GB"/>
+        </w:rPr>
+      </w:pPr>
+      <w:r>
+        <w:rPr>
+          <w:lang w:val="en-GB"/>
+        </w:rPr>
+        <w:t xml:space="preserve">Implementing an </w:t>
+      </w:r>
+      <w:proofErr w:type="spellStart"/>
+      <w:r>
+        <w:rPr>
+          <w:lang w:val="en-GB"/>
+        </w:rPr>
+        <w:t>MLOps</w:t>
+      </w:r>
+      <w:proofErr w:type="spellEnd"/>
+      <w:r>
+        <w:rPr>
+          <w:lang w:val="en-GB"/>
+        </w:rPr>
+        <w:t>-based approach also addresses the goal of operational efficiency. Automating the model training, deployment, and monitoring processes reduces manual intervention, minimizes errors, and speeds up response times. Scalability is a key consideration; as the company grows and data volumes increase, the infrastructure is designed to scale seamlessly, ensuring that the fare prediction system remains robust and reliable.</w:t>
+      </w:r>
+    </w:p>
+    <w:p>
+      <w:pPr>
+        <w:jc w:val="both"/>
+        <w:rPr>
+          <w:lang w:val="en-GB"/>
+        </w:rPr>
+      </w:pPr>
+    </w:p>
+    <w:p>
+      <w:pPr>
+        <w:jc w:val="both"/>
+        <w:rPr>
+          <w:lang w:val="en-GB"/>
+        </w:rPr>
+      </w:pPr>
+      <w:r>
+        <w:rPr>
+          <w:lang w:val="en-GB"/>
+        </w:rPr>
+        <w:t>Long-Term Strategic Vision</w:t>
+      </w:r>
+    </w:p>
+    <w:p>
+      <w:pPr>
+        <w:jc w:val="both"/>
+        <w:rPr>
+          <w:lang w:val="en-GB"/>
+        </w:rPr>
+      </w:pPr>
+      <w:r>
+        <w:rPr>
+          <w:lang w:val="en-GB"/>
+        </w:rPr>
+        <w:t>Finally, this project aligns with the company's long-term strategic vision of being a data-centric organization. By adopting advanced analytics and machine learning, the company is not just optimizing for the present but also building a foundation for future innovations in areas like personalized customer experiences, operational optimization, and expanded service offerings.</w:t>
+      </w:r>
+    </w:p>
+    <w:p>
+      <w:pPr>
+        <w:jc w:val="both"/>
+        <w:rPr>
+          <w:lang w:val="en-GB"/>
+        </w:rPr>
+      </w:pPr>
+    </w:p>
+    <w:p>
+      <w:pPr>
+        <w:jc w:val="both"/>
+        <w:rPr>
+          <w:lang w:val="en-GB"/>
+        </w:rPr>
+      </w:pPr>
+      <w:r>
+        <w:rPr>
+          <w:lang w:val="en-GB"/>
+        </w:rPr>
+        <w:t>In conclusion, the business goal of this project extends beyond the technical accomplishment of developing a predictive model. It is about transforming the core pricing strategy of the taxi company, making it more adaptive, efficient, and forward-looking. This shift towards a more data-driven approach is expected to yield significant competitive advantages and set a new standard in the urban transportation industry.</w:t>
+      </w:r>
+    </w:p>
+    <w:p>
+      <w:pPr>
+        <w:jc w:val="both"/>
+        <w:rPr>
+          <w:lang w:val="en-GB"/>
+        </w:rPr>
+      </w:pPr>
+    </w:p>
+    <w:p>
+      <w:pPr>
+        <w:jc w:val="both"/>
+        <w:rPr>
+          <w:lang w:val="en-GB"/>
+        </w:rPr>
+      </w:pPr>
+      <w:r>
+        <w:rPr>
+          <w:lang w:val="en-GB"/>
+        </w:rPr>
+        <w:t>Section: Deep Neural Network for Enhanced Fare Prediction</w:t>
+      </w:r>
+    </w:p>
+    <w:p>
+      <w:pPr>
+        <w:jc w:val="both"/>
+        <w:rPr>
+          <w:lang w:val="en-GB"/>
+        </w:rPr>
+      </w:pPr>
+    </w:p>
+    <w:p>
+      <w:pPr>
+        <w:jc w:val="both"/>
+        <w:rPr>
+          <w:lang w:val="en-GB"/>
+        </w:rPr>
+      </w:pPr>
+      <w:r>
+        <w:rPr>
+          <w:lang w:val="en-GB"/>
+        </w:rPr>
+        <w:t>Advancing Taxi Fare Predictions with Deep Learning</w:t>
+      </w:r>
+    </w:p>
+    <w:p>
+      <w:pPr>
+        <w:jc w:val="both"/>
+        <w:rPr>
+          <w:lang w:val="en-GB"/>
+        </w:rPr>
+      </w:pPr>
+      <w:r>
+        <w:rPr>
+          <w:lang w:val="en-GB"/>
+        </w:rPr>
+        <w:t>Overview of the DNN Model</w:t>
+      </w:r>
+    </w:p>
+    <w:p>
+      <w:pPr>
+        <w:jc w:val="both"/>
+        <w:rPr>
+          <w:lang w:val="en-GB"/>
+        </w:rPr>
+      </w:pPr>
+      <w:r>
+        <w:rPr>
+          <w:lang w:val="en-GB"/>
+        </w:rPr>
+        <w:t>At the heart of our project lies a sophisticated Deep Neural Network (DNN), designed to predict taxi fares with unprecedented accuracy and efficiency. This model represents a significant leap in our capability to process and interpret complex, multidimensional data.</w:t>
+      </w:r>
+    </w:p>
+    <w:p>
+      <w:pPr>
+        <w:jc w:val="both"/>
+        <w:rPr>
+          <w:lang w:val="en-GB"/>
+        </w:rPr>
+      </w:pPr>
+    </w:p>
+    <w:p>
+      <w:pPr>
+        <w:jc w:val="both"/>
+        <w:rPr>
+          <w:lang w:val="en-GB"/>
+        </w:rPr>
+      </w:pPr>
+      <w:r>
+        <w:rPr>
+          <w:lang w:val="en-GB"/>
+        </w:rPr>
+        <w:lastRenderedPageBreak/>
+        <w:t>Model Architecture and Features</w:t>
+      </w:r>
+    </w:p>
+    <w:p>
+      <w:pPr>
+        <w:jc w:val="both"/>
+        <w:rPr>
+          <w:lang w:val="en-GB"/>
+        </w:rPr>
+      </w:pPr>
+      <w:r>
+        <w:rPr>
+          <w:lang w:val="en-GB"/>
+        </w:rPr>
+        <w:t>Layered Architecture:</w:t>
+      </w:r>
+    </w:p>
+    <w:p>
+      <w:pPr>
+        <w:jc w:val="both"/>
+        <w:rPr>
+          <w:lang w:val="en-GB"/>
+        </w:rPr>
+      </w:pPr>
+    </w:p>
+    <w:p>
+      <w:pPr>
+        <w:jc w:val="both"/>
+        <w:rPr>
+          <w:lang w:val="en-GB"/>
+        </w:rPr>
+      </w:pPr>
+      <w:r>
+        <w:rPr>
+          <w:lang w:val="en-GB"/>
+        </w:rPr>
+        <w:t>Our DNN consists of multiple layers, each designed to extract and process different levels of abstractions from the input data. The architecture includes input layers, several hidden layers with a configuration of [64, 32, 16] neurons each, and an output layer for regression output.</w:t>
+      </w:r>
+    </w:p>
+    <w:p>
+      <w:pPr>
+        <w:jc w:val="both"/>
+        <w:rPr>
+          <w:lang w:val="en-GB"/>
+        </w:rPr>
+      </w:pPr>
+      <w:r>
+        <w:rPr>
+          <w:lang w:val="en-GB"/>
+        </w:rPr>
+        <w:t>Feature Integration:</w:t>
+      </w:r>
+    </w:p>
+    <w:p>
+      <w:pPr>
+        <w:jc w:val="both"/>
+        <w:rPr>
+          <w:lang w:val="en-GB"/>
+        </w:rPr>
+      </w:pPr>
+    </w:p>
+    <w:p>
+      <w:pPr>
+        <w:jc w:val="both"/>
+        <w:rPr>
+          <w:lang w:val="en-GB"/>
+        </w:rPr>
+      </w:pPr>
+      <w:r>
+        <w:rPr>
+          <w:lang w:val="en-GB"/>
+        </w:rPr>
+        <w:t>Categorical Variables: The model effectively handles categorical variables like '</w:t>
+      </w:r>
+      <w:proofErr w:type="spellStart"/>
+      <w:r>
+        <w:rPr>
+          <w:lang w:val="en-GB"/>
+        </w:rPr>
+        <w:t>day_of_week</w:t>
+      </w:r>
+      <w:proofErr w:type="spellEnd"/>
+      <w:r>
+        <w:rPr>
+          <w:lang w:val="en-GB"/>
+        </w:rPr>
+        <w:t>', '</w:t>
+      </w:r>
+      <w:proofErr w:type="spellStart"/>
+      <w:r>
+        <w:rPr>
+          <w:lang w:val="en-GB"/>
+        </w:rPr>
+        <w:t>start_month</w:t>
+      </w:r>
+      <w:proofErr w:type="spellEnd"/>
+      <w:r>
+        <w:rPr>
+          <w:lang w:val="en-GB"/>
+        </w:rPr>
+        <w:t>', '</w:t>
+      </w:r>
+      <w:proofErr w:type="spellStart"/>
+      <w:r>
+        <w:rPr>
+          <w:lang w:val="en-GB"/>
+        </w:rPr>
+        <w:t>start_day</w:t>
+      </w:r>
+      <w:proofErr w:type="spellEnd"/>
+      <w:r>
+        <w:rPr>
+          <w:lang w:val="en-GB"/>
+        </w:rPr>
+        <w:t>', '</w:t>
+      </w:r>
+      <w:proofErr w:type="spellStart"/>
+      <w:r>
+        <w:rPr>
+          <w:lang w:val="en-GB"/>
+        </w:rPr>
+        <w:t>start_hour</w:t>
+      </w:r>
+      <w:proofErr w:type="spellEnd"/>
+      <w:r>
+        <w:rPr>
+          <w:lang w:val="en-GB"/>
+        </w:rPr>
+        <w:t>', and '</w:t>
+      </w:r>
+      <w:proofErr w:type="spellStart"/>
+      <w:r>
+        <w:rPr>
+          <w:lang w:val="en-GB"/>
+        </w:rPr>
+        <w:t>start_minute</w:t>
+      </w:r>
+      <w:proofErr w:type="spellEnd"/>
+      <w:r>
+        <w:rPr>
+          <w:lang w:val="en-GB"/>
+        </w:rPr>
+        <w:t>'. These features undergo one-hot encoding to convert them into a format that the neural network can process, capturing the cyclical nature of time-based data.</w:t>
+      </w:r>
+    </w:p>
+    <w:p>
+      <w:pPr>
+        <w:jc w:val="both"/>
+        <w:rPr>
+          <w:lang w:val="en-GB"/>
+        </w:rPr>
+      </w:pPr>
+      <w:r>
+        <w:rPr>
+          <w:lang w:val="en-GB"/>
+        </w:rPr>
+        <w:t>Continuous Variables: '</w:t>
+      </w:r>
+      <w:proofErr w:type="spellStart"/>
+      <w:r>
+        <w:rPr>
+          <w:lang w:val="en-GB"/>
+        </w:rPr>
+        <w:t>trip_seconds</w:t>
+      </w:r>
+      <w:proofErr w:type="spellEnd"/>
+      <w:r>
+        <w:rPr>
+          <w:lang w:val="en-GB"/>
+        </w:rPr>
+        <w:t>', '</w:t>
+      </w:r>
+      <w:proofErr w:type="spellStart"/>
+      <w:r>
+        <w:rPr>
+          <w:lang w:val="en-GB"/>
+        </w:rPr>
+        <w:t>trip_miles</w:t>
+      </w:r>
+      <w:proofErr w:type="spellEnd"/>
+      <w:r>
+        <w:rPr>
+          <w:lang w:val="en-GB"/>
+        </w:rPr>
+        <w:t>', '</w:t>
+      </w:r>
+      <w:proofErr w:type="spellStart"/>
+      <w:r>
+        <w:rPr>
+          <w:lang w:val="en-GB"/>
+        </w:rPr>
+        <w:t>pickup_latitude</w:t>
+      </w:r>
+      <w:proofErr w:type="spellEnd"/>
+      <w:r>
+        <w:rPr>
+          <w:lang w:val="en-GB"/>
+        </w:rPr>
+        <w:t>', '</w:t>
+      </w:r>
+      <w:proofErr w:type="spellStart"/>
+      <w:r>
+        <w:rPr>
+          <w:lang w:val="en-GB"/>
+        </w:rPr>
+        <w:t>pickup_longitude</w:t>
+      </w:r>
+      <w:proofErr w:type="spellEnd"/>
+      <w:r>
+        <w:rPr>
+          <w:lang w:val="en-GB"/>
+        </w:rPr>
+        <w:t>', '</w:t>
+      </w:r>
+      <w:proofErr w:type="spellStart"/>
+      <w:r>
+        <w:rPr>
+          <w:lang w:val="en-GB"/>
+        </w:rPr>
+        <w:t>dropoff_latitude</w:t>
+      </w:r>
+      <w:proofErr w:type="spellEnd"/>
+      <w:r>
+        <w:rPr>
+          <w:lang w:val="en-GB"/>
+        </w:rPr>
+        <w:t>', and '</w:t>
+      </w:r>
+      <w:proofErr w:type="spellStart"/>
+      <w:r>
+        <w:rPr>
+          <w:lang w:val="en-GB"/>
+        </w:rPr>
+        <w:t>dropoff_longitude</w:t>
+      </w:r>
+      <w:proofErr w:type="spellEnd"/>
+      <w:r>
+        <w:rPr>
+          <w:lang w:val="en-GB"/>
+        </w:rPr>
+        <w:t>' are standardized to ensure consistent scale. This step is crucial for the DNN to effectively weigh these features during training.</w:t>
+      </w:r>
+    </w:p>
+    <w:p>
+      <w:pPr>
+        <w:jc w:val="both"/>
+        <w:rPr>
+          <w:lang w:val="en-GB"/>
+        </w:rPr>
+      </w:pPr>
+      <w:r>
+        <w:rPr>
+          <w:lang w:val="en-GB"/>
+        </w:rPr>
+        <w:t>Activation Functions:</w:t>
+      </w:r>
+    </w:p>
+    <w:p>
+      <w:pPr>
+        <w:jc w:val="both"/>
+        <w:rPr>
+          <w:lang w:val="en-GB"/>
+        </w:rPr>
+      </w:pPr>
+    </w:p>
+    <w:p>
+      <w:pPr>
+        <w:jc w:val="both"/>
+        <w:rPr>
+          <w:lang w:val="en-GB"/>
+        </w:rPr>
+      </w:pPr>
+      <w:r>
+        <w:rPr>
+          <w:lang w:val="en-GB"/>
+        </w:rPr>
+        <w:t xml:space="preserve">We employ non-linear activation functions in the hidden layers, such as </w:t>
+      </w:r>
+      <w:proofErr w:type="spellStart"/>
+      <w:r>
+        <w:rPr>
+          <w:lang w:val="en-GB"/>
+        </w:rPr>
+        <w:t>ReLU</w:t>
+      </w:r>
+      <w:proofErr w:type="spellEnd"/>
+      <w:r>
+        <w:rPr>
+          <w:lang w:val="en-GB"/>
+        </w:rPr>
+        <w:t xml:space="preserve"> (Rectified Linear Unit), to introduce non-linearity into the model, enabling it to capture complex patterns in the data.</w:t>
+      </w:r>
+    </w:p>
+    <w:p>
+      <w:pPr>
+        <w:jc w:val="both"/>
+        <w:rPr>
+          <w:lang w:val="en-GB"/>
+        </w:rPr>
+      </w:pPr>
+      <w:r>
+        <w:rPr>
+          <w:lang w:val="en-GB"/>
+        </w:rPr>
+        <w:t>Optimization and Loss:</w:t>
+      </w:r>
+    </w:p>
+    <w:p>
+      <w:pPr>
+        <w:jc w:val="both"/>
+        <w:rPr>
+          <w:lang w:val="en-GB"/>
+        </w:rPr>
+      </w:pPr>
+    </w:p>
+    <w:p>
+      <w:pPr>
+        <w:jc w:val="both"/>
+        <w:rPr>
+          <w:lang w:val="en-GB"/>
+        </w:rPr>
+      </w:pPr>
+      <w:r>
+        <w:rPr>
+          <w:lang w:val="en-GB"/>
+        </w:rPr>
+        <w:t>The model uses the ADAM optimizer, known for its efficiency in handling sparse gradients and its adaptiveness in different problem settings. The loss function is tailored for regression, focusing on minimizing the error in fare prediction.</w:t>
+      </w:r>
+    </w:p>
+    <w:p>
+      <w:pPr>
+        <w:jc w:val="both"/>
+        <w:rPr>
+          <w:lang w:val="en-GB"/>
+        </w:rPr>
+      </w:pPr>
+      <w:r>
+        <w:rPr>
+          <w:lang w:val="en-GB"/>
+        </w:rPr>
+        <w:t>Training and Validation</w:t>
+      </w:r>
+    </w:p>
+    <w:p>
+      <w:pPr>
+        <w:jc w:val="both"/>
+        <w:rPr>
+          <w:lang w:val="en-GB"/>
+        </w:rPr>
+      </w:pPr>
+      <w:r>
+        <w:rPr>
+          <w:lang w:val="en-GB"/>
+        </w:rPr>
+        <w:t>The DNN is trained on a substantial subset of the Chicago Taxi Driver dataset, ensuring a comprehensive learning process. We use a split of training and validation data to fine-tune the model parameters and prevent overfitting. The model's performance is evaluated using the R-squared metric, ensuring its predictions are as close to the actual fares as possible.</w:t>
+      </w:r>
+    </w:p>
+    <w:p>
+      <w:pPr>
+        <w:jc w:val="both"/>
+        <w:rPr>
+          <w:lang w:val="en-GB"/>
+        </w:rPr>
+      </w:pPr>
+    </w:p>
+    <w:p>
+      <w:pPr>
+        <w:jc w:val="both"/>
+        <w:rPr>
+          <w:lang w:val="en-GB"/>
+        </w:rPr>
+      </w:pPr>
+      <w:r>
+        <w:rPr>
+          <w:lang w:val="en-GB"/>
+        </w:rPr>
+        <w:t>Operational Integration and Impact</w:t>
+      </w:r>
+    </w:p>
+    <w:p>
+      <w:pPr>
+        <w:jc w:val="both"/>
+        <w:rPr>
+          <w:lang w:val="en-GB"/>
+        </w:rPr>
+      </w:pPr>
+      <w:r>
+        <w:rPr>
+          <w:lang w:val="en-GB"/>
+        </w:rPr>
+        <w:t>Once trained, the DNN model is integrated into the taxi company's pricing system, providing real-time fare predictions. This integration represents a significant enhancement over traditional fare calculation methods, offering a more responsive, data-driven approach to pricing.</w:t>
+      </w:r>
+    </w:p>
+    <w:p>
+      <w:pPr>
+        <w:jc w:val="both"/>
+        <w:rPr>
+          <w:lang w:val="en-GB"/>
+        </w:rPr>
+      </w:pPr>
+    </w:p>
+    <w:p>
+      <w:pPr>
+        <w:jc w:val="both"/>
+        <w:rPr>
+          <w:lang w:val="en-GB"/>
+        </w:rPr>
+      </w:pPr>
+      <w:r>
+        <w:rPr>
+          <w:lang w:val="en-GB"/>
+        </w:rPr>
+        <w:t>Future Enhancements</w:t>
+      </w:r>
+    </w:p>
+    <w:p>
+      <w:pPr>
+        <w:jc w:val="both"/>
+        <w:rPr>
+          <w:lang w:val="en-GB"/>
+        </w:rPr>
+      </w:pPr>
+      <w:r>
+        <w:rPr>
+          <w:lang w:val="en-GB"/>
+        </w:rPr>
+        <w:lastRenderedPageBreak/>
+        <w:t>Moving forward, we plan to continually refine the DNN model by incorporating more granular data, exploring advanced neural network architectures, and implementing continuous learning mechanisms to adapt to changing market dynamics.</w:t>
+      </w:r>
+    </w:p>
+    <w:p>
+      <w:pPr>
+        <w:jc w:val="both"/>
+        <w:rPr>
+          <w:lang w:val="en-GB"/>
+        </w:rPr>
+      </w:pPr>
+    </w:p>
+    <w:p>
+      <w:pPr>
+        <w:jc w:val="both"/>
+        <w:rPr>
+          <w:lang w:val="en-GB"/>
+        </w:rPr>
+      </w:pPr>
+      <w:r>
+        <w:rPr>
+          <w:lang w:val="en-GB"/>
+        </w:rPr>
+        <w:t>In conclusion, the deployment of this DNN model marks a pivotal advancement in utilizing deep learning for practical, business-critical applications. It stands as a testament to the potential of AI in transforming industry practices, offering a glimpse into the future of intelligent transportation systems.</w:t>
+      </w:r>
+    </w:p>
+    <w:p>
+      <w:pPr>
+        <w:jc w:val="both"/>
+        <w:rPr>
+          <w:lang w:val="en-GB"/>
+        </w:rPr>
+      </w:pPr>
+    </w:p>
+    <w:p>
+      <w:pPr>
+        <w:jc w:val="both"/>
+        <w:rPr>
+          <w:u w:val="single"/>
+          <w:lang w:val="en-GB"/>
+        </w:rPr>
+      </w:pPr>
+      <w:r>
+        <w:rPr>
+          <w:u w:val="single"/>
+          <w:lang w:val="en-GB"/>
+        </w:rPr>
+        <w:t>Data Exploration</w:t>
+      </w:r>
+    </w:p>
+    <w:p>
+      <w:pPr>
+        <w:jc w:val="both"/>
+        <w:rPr>
+          <w:lang w:val="en-GB"/>
+        </w:rPr>
+      </w:pPr>
+      <w:r>
+        <w:rPr>
+          <w:lang w:val="en-GB"/>
+        </w:rPr>
+        <w:t xml:space="preserve">Partners must describe the following: </w:t>
+      </w:r>
+    </w:p>
+    <w:p>
+      <w:pPr>
+        <w:ind w:firstLine="708"/>
+        <w:jc w:val="both"/>
+        <w:rPr>
+          <w:lang w:val="en-GB"/>
+        </w:rPr>
+      </w:pPr>
+      <w:r>
+        <w:rPr>
+          <w:lang w:val="en-GB"/>
+        </w:rPr>
+        <w:t xml:space="preserve">● How and what type of data exploration was performed </w:t>
+      </w:r>
+    </w:p>
+    <w:p>
+      <w:pPr>
+        <w:ind w:firstLine="708"/>
+        <w:jc w:val="both"/>
+        <w:rPr>
+          <w:lang w:val="en-GB"/>
+        </w:rPr>
+      </w:pPr>
+      <w:r>
+        <w:rPr>
+          <w:lang w:val="en-GB"/>
+        </w:rPr>
+        <w:t xml:space="preserve">● What decisions were influenced by data exploration </w:t>
+      </w:r>
+    </w:p>
+    <w:p>
+      <w:pPr>
+        <w:jc w:val="both"/>
+        <w:rPr>
+          <w:lang w:val="en-GB"/>
+        </w:rPr>
+      </w:pPr>
+      <w:r>
+        <w:rPr>
+          <w:lang w:val="en-GB"/>
+        </w:rPr>
+        <w:t>Evidence must include a description (in the whitepaper) of the tools used and the type(s) of data exploration performed, along with code snippets (that achieve the data exploration). Additionally, the whitepaper must describe how the data/model algorithm/architecture decisions were influenced by the data exploration.</w:t>
+      </w:r>
+    </w:p>
+    <w:p>
+      <w:pPr>
+        <w:jc w:val="both"/>
+        <w:rPr>
+          <w:u w:val="single"/>
+          <w:lang w:val="en-GB"/>
+        </w:rPr>
+      </w:pPr>
+      <w:r>
+        <w:rPr>
+          <w:u w:val="single"/>
+          <w:lang w:val="en-GB"/>
+        </w:rPr>
+        <w:t>Feature Engineering</w:t>
+      </w:r>
+    </w:p>
+    <w:p>
+      <w:pPr>
+        <w:jc w:val="both"/>
+        <w:rPr>
+          <w:lang w:val="en-GB"/>
+        </w:rPr>
+      </w:pPr>
+      <w:r>
+        <w:rPr>
+          <w:lang w:val="en-GB"/>
+        </w:rPr>
+        <w:t xml:space="preserve">Partners must describe the following: </w:t>
+      </w:r>
+    </w:p>
+    <w:p>
+      <w:pPr>
+        <w:ind w:firstLine="708"/>
+        <w:jc w:val="both"/>
+        <w:rPr>
+          <w:lang w:val="en-GB"/>
+        </w:rPr>
+      </w:pPr>
+      <w:r>
+        <w:rPr>
+          <w:lang w:val="en-GB"/>
+        </w:rPr>
+        <w:t>● What feature engineering was performed</w:t>
+      </w:r>
+    </w:p>
+    <w:p>
+      <w:pPr>
+        <w:ind w:firstLine="708"/>
+        <w:jc w:val="both"/>
+        <w:rPr>
+          <w:lang w:val="en-GB"/>
+        </w:rPr>
+      </w:pPr>
+      <w:r>
+        <w:rPr>
+          <w:lang w:val="en-GB"/>
+        </w:rPr>
+        <w:t>● What features were selected for use in the machine learning model and why</w:t>
+      </w:r>
+    </w:p>
+    <w:p>
+      <w:pPr>
+        <w:jc w:val="both"/>
+        <w:rPr>
+          <w:lang w:val="en-GB"/>
+        </w:rPr>
+      </w:pPr>
+      <w:r>
+        <w:rPr>
+          <w:lang w:val="en-GB"/>
+        </w:rPr>
+        <w:t>Evidence must include a description (in the whitepaper) of the feature engineering performed (and rationale for the same), what original and engineered features were selected for incorporation as independent predictors in the machine learning model, and why. Evidence must include code snippets detailing the feature engineering and feature selection steps.</w:t>
+      </w:r>
+    </w:p>
+    <w:p>
+      <w:pPr>
+        <w:jc w:val="both"/>
+        <w:rPr>
+          <w:lang w:val="en-GB"/>
+        </w:rPr>
+      </w:pPr>
+    </w:p>
+    <w:p>
+      <w:pPr>
+        <w:jc w:val="both"/>
+        <w:rPr>
+          <w:u w:val="single"/>
+          <w:lang w:val="en-GB"/>
+        </w:rPr>
+      </w:pPr>
+      <w:r>
+        <w:rPr>
+          <w:u w:val="single"/>
+          <w:lang w:val="en-GB"/>
+        </w:rPr>
+        <w:t>Preprocessing and the data pipeline</w:t>
+      </w:r>
+    </w:p>
+    <w:p>
+      <w:pPr>
+        <w:jc w:val="both"/>
+        <w:rPr>
+          <w:lang w:val="en-GB"/>
+        </w:rPr>
+      </w:pPr>
+      <w:r>
+        <w:rPr>
+          <w:lang w:val="en-GB"/>
+        </w:rPr>
+        <w:t xml:space="preserve">The partner must describe the data preprocessing pipeline, and how this is accomplished via a package/function that is a callable API (that is ultimately accessed by the served, production model). Evidence must include a description (in the whitepaper) of how data preprocessing is accomplished using Dataflow, </w:t>
+      </w:r>
+      <w:proofErr w:type="spellStart"/>
+      <w:r>
+        <w:rPr>
+          <w:lang w:val="en-GB"/>
+        </w:rPr>
         <w:t>BigQuery</w:t>
       </w:r>
       <w:proofErr w:type="spellEnd"/>
@@ -122,131 +1374,390 @@
         <w:rPr>
           <w:lang w:val="en-GB"/>
         </w:rPr>
-        <w:t xml:space="preserve"> ML and other GCP services are leveraged not just for model training and evaluation (where our model’s performance is quantified using the R-squared metric), but more importantly, for creating a scalable, efficient, and robust </w:t>
+        <w:t xml:space="preserve"> and/or </w:t>
       </w:r>
       <w:proofErr w:type="spellStart"/>
       <w:r>
         <w:rPr>
           <w:lang w:val="en-GB"/>
         </w:rPr>
-        <w:t>MLOps</w:t>
+        <w:t>Dataproc</w:t>
       </w:r>
       <w:proofErr w:type="spellEnd"/>
       <w:r>
         <w:rPr>
           <w:lang w:val="en-GB"/>
         </w:rPr>
-        <w:t xml:space="preserve"> pipeline.</w:t>
-      </w:r>
-    </w:p>
-    <w:p>
-      <w:pPr>
-        <w:rPr>
-          <w:lang w:val="en-GB"/>
-        </w:rPr>
-      </w:pPr>
-    </w:p>
-    <w:p>
-      <w:pPr>
-        <w:rPr>
-          <w:lang w:val="en-GB"/>
-        </w:rPr>
-      </w:pPr>
-      <w:r>
-        <w:rPr>
-          <w:lang w:val="en-GB"/>
-        </w:rPr>
-        <w:t xml:space="preserve">The integration of our model into the operational workflow of a taxi company is envisioned to be a hallmark of adaptive pricing strategies. The model’s predictions inform a dynamic pricing engine, which is part of a broader, automated </w:t>
+        <w:t>, along with the code snippet that performs data preprocessing as a callable API.</w:t>
+      </w:r>
+    </w:p>
+    <w:p>
+      <w:pPr>
+        <w:jc w:val="both"/>
+        <w:rPr>
+          <w:lang w:val="en-GB"/>
+        </w:rPr>
+      </w:pPr>
+    </w:p>
+    <w:p>
+      <w:pPr>
+        <w:jc w:val="both"/>
+        <w:rPr>
+          <w:u w:val="single"/>
+          <w:lang w:val="en-GB"/>
+        </w:rPr>
+      </w:pPr>
+      <w:r>
+        <w:rPr>
+          <w:u w:val="single"/>
+          <w:lang w:val="en-GB"/>
+        </w:rPr>
+        <w:t>Machine learning model design and selection</w:t>
+      </w:r>
+    </w:p>
+    <w:p>
+      <w:pPr>
+        <w:jc w:val="both"/>
+        <w:rPr>
+          <w:lang w:val="en-GB"/>
+        </w:rPr>
+      </w:pPr>
+      <w:r>
+        <w:rPr>
+          <w:lang w:val="en-GB"/>
+        </w:rPr>
+        <w:t xml:space="preserve">Partners must describe the following: </w:t>
+      </w:r>
+    </w:p>
+    <w:p>
+      <w:pPr>
+        <w:ind w:firstLine="708"/>
+        <w:jc w:val="both"/>
+        <w:rPr>
+          <w:lang w:val="en-GB"/>
+        </w:rPr>
+      </w:pPr>
+      <w:r>
+        <w:rPr>
+          <w:lang w:val="en-GB"/>
+        </w:rPr>
+        <w:t xml:space="preserve">● Which machine learning model/algorithm(s) were chosen for demo #1 </w:t>
+      </w:r>
+    </w:p>
+    <w:p>
+      <w:pPr>
+        <w:ind w:firstLine="708"/>
+        <w:jc w:val="both"/>
+        <w:rPr>
+          <w:lang w:val="en-GB"/>
+        </w:rPr>
+      </w:pPr>
+      <w:r>
+        <w:rPr>
+          <w:lang w:val="en-GB"/>
+        </w:rPr>
+        <w:t xml:space="preserve">● What criteria were used for machine learning model selection </w:t>
+      </w:r>
+    </w:p>
+    <w:p>
+      <w:pPr>
+        <w:jc w:val="both"/>
+        <w:rPr>
+          <w:lang w:val="en-GB"/>
+        </w:rPr>
+      </w:pPr>
+      <w:r>
+        <w:rPr>
+          <w:lang w:val="en-GB"/>
+        </w:rPr>
+        <w:lastRenderedPageBreak/>
+        <w:t>Evidence must describe (in the whitepaper) selection criteria implemented, and the specific machine learning model algorithms that were selected for training and evaluation purposes. Code snippets detailing the model design and selection steps must be enumerated.</w:t>
+      </w:r>
+    </w:p>
+    <w:p>
+      <w:pPr>
+        <w:jc w:val="both"/>
+        <w:rPr>
+          <w:lang w:val="en-GB"/>
+        </w:rPr>
+      </w:pPr>
+    </w:p>
+    <w:p>
+      <w:pPr>
+        <w:jc w:val="both"/>
+        <w:rPr>
+          <w:u w:val="single"/>
+          <w:lang w:val="en-GB"/>
+        </w:rPr>
+      </w:pPr>
+      <w:r>
+        <w:rPr>
+          <w:u w:val="single"/>
+          <w:lang w:val="en-GB"/>
+        </w:rPr>
+        <w:t>Machine learning model training and development</w:t>
+      </w:r>
+    </w:p>
+    <w:p>
+      <w:pPr>
+        <w:jc w:val="both"/>
+        <w:rPr>
+          <w:lang w:val="en-GB"/>
+        </w:rPr>
+      </w:pPr>
+    </w:p>
+    <w:p>
+      <w:pPr>
+        <w:jc w:val="both"/>
+        <w:rPr>
+          <w:lang w:val="en-GB"/>
+        </w:rPr>
+      </w:pPr>
+      <w:r>
+        <w:rPr>
+          <w:lang w:val="en-GB"/>
+        </w:rPr>
+        <w:t xml:space="preserve">Partners must document the use of Vertex AI or Kubeflow for machine learning model training, and describe the following: </w:t>
+      </w:r>
+    </w:p>
+    <w:p>
+      <w:pPr>
+        <w:pStyle w:val="Listenabsatz"/>
+        <w:numPr>
+          <w:ilvl w:val="0"/>
+          <w:numId w:val="3"/>
+        </w:numPr>
+        <w:jc w:val="both"/>
+        <w:rPr>
+          <w:lang w:val="en-GB"/>
+        </w:rPr>
+      </w:pPr>
+      <w:r>
+        <w:rPr>
+          <w:lang w:val="en-GB"/>
+        </w:rPr>
+        <w:t xml:space="preserve">Dataset sampling used for model training (and for independent dev/test datasets) and justification of sampling </w:t>
+      </w:r>
+      <w:proofErr w:type="gramStart"/>
+      <w:r>
+        <w:rPr>
+          <w:lang w:val="en-GB"/>
+        </w:rPr>
+        <w:t>methods</w:t>
+      </w:r>
+      <w:proofErr w:type="gramEnd"/>
+      <w:r>
+        <w:rPr>
+          <w:lang w:val="en-GB"/>
+        </w:rPr>
+        <w:t xml:space="preserve"> </w:t>
+      </w:r>
+    </w:p>
+    <w:p>
+      <w:pPr>
+        <w:pStyle w:val="Listenabsatz"/>
+        <w:numPr>
+          <w:ilvl w:val="0"/>
+          <w:numId w:val="3"/>
+        </w:numPr>
+        <w:jc w:val="both"/>
+        <w:rPr>
+          <w:lang w:val="en-GB"/>
+        </w:rPr>
+      </w:pPr>
+      <w:r>
+        <w:rPr>
+          <w:lang w:val="en-GB"/>
+        </w:rPr>
+        <w:t xml:space="preserve">Implementation of model training, including adherence to Google Cloud best practices for distribution, device usage, and monitoring </w:t>
+      </w:r>
+    </w:p>
+    <w:p>
+      <w:pPr>
+        <w:pStyle w:val="Listenabsatz"/>
+        <w:numPr>
+          <w:ilvl w:val="0"/>
+          <w:numId w:val="3"/>
+        </w:numPr>
+        <w:jc w:val="both"/>
+        <w:rPr>
+          <w:lang w:val="en-GB"/>
+        </w:rPr>
+      </w:pPr>
+      <w:r>
+        <w:rPr>
+          <w:lang w:val="en-GB"/>
+        </w:rPr>
+        <w:t xml:space="preserve">The model evaluation metric that is implemented, and a discussion of why the implemented metric is optimal given the business question/goal being </w:t>
+      </w:r>
+      <w:proofErr w:type="gramStart"/>
+      <w:r>
+        <w:rPr>
+          <w:lang w:val="en-GB"/>
+        </w:rPr>
+        <w:t>addressed</w:t>
+      </w:r>
+      <w:proofErr w:type="gramEnd"/>
+      <w:r>
+        <w:rPr>
+          <w:lang w:val="en-GB"/>
+        </w:rPr>
+        <w:t xml:space="preserve"> </w:t>
+      </w:r>
+    </w:p>
+    <w:p>
+      <w:pPr>
+        <w:pStyle w:val="Listenabsatz"/>
+        <w:numPr>
+          <w:ilvl w:val="0"/>
+          <w:numId w:val="3"/>
+        </w:numPr>
+        <w:jc w:val="both"/>
+        <w:rPr>
+          <w:lang w:val="en-GB"/>
+        </w:rPr>
+      </w:pPr>
+      <w:r>
+        <w:rPr>
+          <w:lang w:val="en-GB"/>
+        </w:rPr>
+        <w:t xml:space="preserve">Hyperparameter tuning and model performance </w:t>
+      </w:r>
+      <w:proofErr w:type="gramStart"/>
+      <w:r>
+        <w:rPr>
+          <w:lang w:val="en-GB"/>
+        </w:rPr>
+        <w:t>optimization</w:t>
+      </w:r>
+      <w:proofErr w:type="gramEnd"/>
+      <w:r>
+        <w:rPr>
+          <w:lang w:val="en-GB"/>
+        </w:rPr>
+        <w:t xml:space="preserve"> </w:t>
+      </w:r>
+    </w:p>
+    <w:p>
+      <w:pPr>
+        <w:pStyle w:val="Listenabsatz"/>
+        <w:numPr>
+          <w:ilvl w:val="0"/>
+          <w:numId w:val="3"/>
+        </w:numPr>
+        <w:jc w:val="both"/>
+        <w:rPr>
+          <w:lang w:val="en-GB"/>
+        </w:rPr>
+      </w:pPr>
+      <w:r>
+        <w:rPr>
+          <w:lang w:val="en-GB"/>
+        </w:rPr>
+        <w:t xml:space="preserve">How bias/variance were determined (from the train-dev datasets) and </w:t>
       </w:r>
       <w:proofErr w:type="spellStart"/>
       <w:r>
         <w:rPr>
           <w:lang w:val="en-GB"/>
         </w:rPr>
-        <w:t>MLOps</w:t>
+        <w:t>tradeoffs</w:t>
       </w:r>
       <w:proofErr w:type="spellEnd"/>
       <w:r>
         <w:rPr>
           <w:lang w:val="en-GB"/>
         </w:rPr>
-        <w:t xml:space="preserve"> pipeline. This pipeline ensures real-time responsiveness to market conditions, enhancing the agility of pricing decisions. The seamless automation in model retraining, deployment, and monitoring exemplifies the power of a well-architected </w:t>
+        <w:t xml:space="preserve"> used to influence and optimize machine learning model architecture</w:t>
+      </w:r>
+    </w:p>
+    <w:p>
+      <w:pPr>
+        <w:jc w:val="both"/>
+        <w:rPr>
+          <w:lang w:val="en-GB"/>
+        </w:rPr>
+      </w:pPr>
+    </w:p>
+    <w:p>
+      <w:pPr>
+        <w:jc w:val="both"/>
+        <w:rPr>
+          <w:lang w:val="en-GB"/>
+        </w:rPr>
+      </w:pPr>
+    </w:p>
+    <w:p>
+      <w:pPr>
+        <w:jc w:val="both"/>
+        <w:rPr>
+          <w:lang w:val="en-GB"/>
+        </w:rPr>
+      </w:pPr>
+    </w:p>
+    <w:p>
+      <w:pPr>
+        <w:jc w:val="both"/>
+        <w:rPr>
+          <w:lang w:val="en-GB"/>
+        </w:rPr>
+      </w:pPr>
+    </w:p>
+    <w:p>
+      <w:pPr>
+        <w:jc w:val="both"/>
+        <w:rPr>
+          <w:u w:val="single"/>
+          <w:lang w:val="en-GB"/>
+        </w:rPr>
+      </w:pPr>
+    </w:p>
+    <w:p>
+      <w:pPr>
+        <w:jc w:val="both"/>
+        <w:rPr>
+          <w:lang w:val="en-GB"/>
+        </w:rPr>
+      </w:pPr>
+      <w:r>
+        <w:rPr>
+          <w:lang w:val="en-GB"/>
+        </w:rPr>
+        <w:t>--- requirements ---</w:t>
+      </w:r>
+    </w:p>
+    <w:p>
+      <w:pPr>
+        <w:jc w:val="both"/>
+        <w:rPr>
+          <w:lang w:val="en-GB"/>
+        </w:rPr>
+      </w:pPr>
+      <w:r>
+        <w:rPr>
+          <w:lang w:val="en-GB"/>
+        </w:rPr>
+        <w:t>P</w:t>
+      </w:r>
+      <w:r>
+        <w:rPr>
+          <w:lang w:val="en-GB"/>
+        </w:rPr>
+        <w:t xml:space="preserve">artners must provide documentation of where the data of demo #1 is stored within Google Cloud (for access by the machine learning models during training, testing, and in production). Evidence must include the project name and project ID for the Google Cloud Storage bucket or </w:t>
       </w:r>
       <w:proofErr w:type="spellStart"/>
       <w:r>
         <w:rPr>
           <w:lang w:val="en-GB"/>
         </w:rPr>
-        <w:t>MLOps</w:t>
+        <w:t>BigQuery</w:t>
       </w:r>
       <w:proofErr w:type="spellEnd"/>
       <w:r>
         <w:rPr>
           <w:lang w:val="en-GB"/>
         </w:rPr>
-        <w:t xml:space="preserve"> infrastructure.</w:t>
-      </w:r>
-    </w:p>
-    <w:p>
-      <w:pPr>
-        <w:rPr>
-          <w:lang w:val="en-GB"/>
-        </w:rPr>
-      </w:pPr>
-    </w:p>
-    <w:p>
-      <w:pPr>
-        <w:rPr>
-          <w:lang w:val="en-GB"/>
-        </w:rPr>
-      </w:pPr>
-      <w:r>
-        <w:rPr>
-          <w:lang w:val="en-GB"/>
-        </w:rPr>
-        <w:t xml:space="preserve">In this whitepaper, we delve into the intricacies of building and managing this </w:t>
-      </w:r>
-      <w:proofErr w:type="spellStart"/>
-      <w:r>
-        <w:rPr>
-          <w:lang w:val="en-GB"/>
-        </w:rPr>
-        <w:t>MLOps</w:t>
-      </w:r>
-      <w:proofErr w:type="spellEnd"/>
-      <w:r>
-        <w:rPr>
-          <w:lang w:val="en-GB"/>
-        </w:rPr>
-        <w:t xml:space="preserve"> infrastructure in GCP. We aim to provide a blueprint for effectively using cloud-based tools and services to deploy machine learning models in a production environment. The ensuing sections will detail the </w:t>
-      </w:r>
-      <w:proofErr w:type="spellStart"/>
-      <w:r>
-        <w:rPr>
-          <w:lang w:val="en-GB"/>
-        </w:rPr>
-        <w:t>MLOps</w:t>
-      </w:r>
-      <w:proofErr w:type="spellEnd"/>
-      <w:r>
-        <w:rPr>
-          <w:lang w:val="en-GB"/>
-        </w:rPr>
-        <w:t xml:space="preserve"> architecture, the challenges we navigated, and the best practices we established, offering valuable insights for organizations aspiring to harness the potential of </w:t>
-      </w:r>
-      <w:proofErr w:type="spellStart"/>
-      <w:r>
-        <w:rPr>
-          <w:lang w:val="en-GB"/>
-        </w:rPr>
-        <w:t>MLOps</w:t>
-      </w:r>
-      <w:proofErr w:type="spellEnd"/>
-      <w:r>
-        <w:rPr>
-          <w:lang w:val="en-GB"/>
-        </w:rPr>
-        <w:t xml:space="preserve"> in operational optimization.</w:t>
+        <w:t xml:space="preserve"> dataset with the data (for demo #1).</w:t>
       </w:r>
     </w:p>
     <w:sectPr>
@@ -257,6 +1768,357 @@
     </w:sectPr>
   </w:body>
 </w:document>
+</file>
+
+<file path=word/numbering.xml><?xml version="1.0" encoding="utf-8"?>
+<w:numbering xmlns:wpc="http://schemas.microsoft.com/office/word/2010/wordprocessingCanvas" xmlns:cx="http://schemas.microsoft.com/office/drawing/2014/chartex" xmlns:cx1="http://schemas.microsoft.com/office/drawing/2015/9/8/chartex" xmlns:cx2="http://schemas.microsoft.com/office/drawing/2015/10/21/chartex" xmlns:cx3="http://schemas.microsoft.com/office/drawing/2016/5/9/chartex" xmlns:cx4="http://schemas.microsoft.com/office/drawing/2016/5/10/chartex" xmlns:cx5="http://schemas.microsoft.com/office/drawing/2016/5/11/chartex" xmlns:cx6="http://schemas.microsoft.com/office/drawing/2016/5/12/chartex" xmlns:cx7="http://schemas.microsoft.com/office/drawing/2016/5/13/chartex" xmlns:cx8="http://schemas.microsoft.com/office/drawing/2016/5/14/chartex" xmlns:mc="http://schemas.openxmlformats.org/markup-compatibility/2006" xmlns:aink="http://schemas.microsoft.com/office/drawing/2016/ink" xmlns:am3d="http://schemas.microsoft.com/office/drawing/2017/model3d" xmlns:o="urn:schemas-microsoft-com:office:office" xmlns:oel="http://schemas.microsoft.com/office/2019/extlst" xmlns:r="http://schemas.openxmlformats.org/officeDocument/2006/relationships" xmlns:m="http://schemas.openxmlformats.org/officeDocument/2006/math" xmlns:v="urn:schemas-microsoft-com:vml" xmlns:wp14="http://schemas.microsoft.com/office/word/2010/wordprocessingDrawing" xmlns:wp="http://schemas.openxmlformats.org/drawingml/2006/wordprocessingDrawing" xmlns:w10="urn:schemas-microsoft-com:office:word" xmlns:w="http://schemas.openxmlformats.org/wordprocessingml/2006/main" xmlns:w14="http://schemas.microsoft.com/office/word/2010/wordml" xmlns:w15="http://schemas.microsoft.com/office/word/2012/wordml" xmlns:w16cex="http://schemas.microsoft.com/office/word/2018/wordml/cex" xmlns:w16cid="http://schemas.microsoft.com/office/word/2016/wordml/cid" xmlns:w16="http://schemas.microsoft.com/office/word/2018/wordml" xmlns:w16sdtdh="http://schemas.microsoft.com/office/word/2020/wordml/sdtdatahash" xmlns:w16se="http://schemas.microsoft.com/office/word/2015/wordml/symex" xmlns:wpg="http://schemas.microsoft.com/office/word/2010/wordprocessingGroup" xmlns:wpi="http://schemas.microsoft.com/office/word/2010/wordprocessingInk" xmlns:wne="http://schemas.microsoft.com/office/word/2006/wordml" xmlns:wps="http://schemas.microsoft.com/office/word/2010/wordprocessingShape" mc:Ignorable="w14 w15 w16se w16cid w16 w16cex w16sdtdh wp14">
+  <w:abstractNum w:abstractNumId="0" w15:restartNumberingAfterBreak="0">
+    <w:nsid w:val="148F6798"/>
+    <w:multiLevelType w:val="hybridMultilevel"/>
+    <w:tmpl w:val="DB863B84"/>
+    <w:lvl w:ilvl="0" w:tplc="467EACC6">
+      <w:numFmt w:val="bullet"/>
+      <w:lvlText w:val=""/>
+      <w:lvlJc w:val="left"/>
+      <w:pPr>
+        <w:ind w:left="720" w:hanging="360"/>
+      </w:pPr>
+      <w:rPr>
+        <w:rFonts w:ascii="Wingdings" w:eastAsiaTheme="minorHAnsi" w:hAnsi="Wingdings" w:cstheme="minorBidi" w:hint="default"/>
+      </w:rPr>
+    </w:lvl>
+    <w:lvl w:ilvl="1" w:tplc="04070003" w:tentative="1">
+      <w:start w:val="1"/>
+      <w:numFmt w:val="bullet"/>
+      <w:lvlText w:val="o"/>
+      <w:lvlJc w:val="left"/>
+      <w:pPr>
+        <w:ind w:left="1440" w:hanging="360"/>
+      </w:pPr>
+      <w:rPr>
+        <w:rFonts w:ascii="Courier New" w:hAnsi="Courier New" w:cs="Courier New" w:hint="default"/>
+      </w:rPr>
+    </w:lvl>
+    <w:lvl w:ilvl="2" w:tplc="04070005" w:tentative="1">
+      <w:start w:val="1"/>
+      <w:numFmt w:val="bullet"/>
+      <w:lvlText w:val=""/>
+      <w:lvlJc w:val="left"/>
+      <w:pPr>
+        <w:ind w:left="2160" w:hanging="360"/>
+      </w:pPr>
+      <w:rPr>
+        <w:rFonts w:ascii="Wingdings" w:hAnsi="Wingdings" w:hint="default"/>
+      </w:rPr>
+    </w:lvl>
+    <w:lvl w:ilvl="3" w:tplc="04070001" w:tentative="1">
+      <w:start w:val="1"/>
+      <w:numFmt w:val="bullet"/>
+      <w:lvlText w:val=""/>
+      <w:lvlJc w:val="left"/>
+      <w:pPr>
+        <w:ind w:left="2880" w:hanging="360"/>
+      </w:pPr>
+      <w:rPr>
+        <w:rFonts w:ascii="Symbol" w:hAnsi="Symbol" w:hint="default"/>
+      </w:rPr>
+    </w:lvl>
+    <w:lvl w:ilvl="4" w:tplc="04070003" w:tentative="1">
+      <w:start w:val="1"/>
+      <w:numFmt w:val="bullet"/>
+      <w:lvlText w:val="o"/>
+      <w:lvlJc w:val="left"/>
+      <w:pPr>
+        <w:ind w:left="3600" w:hanging="360"/>
+      </w:pPr>
+      <w:rPr>
+        <w:rFonts w:ascii="Courier New" w:hAnsi="Courier New" w:cs="Courier New" w:hint="default"/>
+      </w:rPr>
+    </w:lvl>
+    <w:lvl w:ilvl="5" w:tplc="04070005" w:tentative="1">
+      <w:start w:val="1"/>
+      <w:numFmt w:val="bullet"/>
+      <w:lvlText w:val=""/>
+      <w:lvlJc w:val="left"/>
+      <w:pPr>
+        <w:ind w:left="4320" w:hanging="360"/>
+      </w:pPr>
+      <w:rPr>
+        <w:rFonts w:ascii="Wingdings" w:hAnsi="Wingdings" w:hint="default"/>
+      </w:rPr>
+    </w:lvl>
+    <w:lvl w:ilvl="6" w:tplc="04070001" w:tentative="1">
+      <w:start w:val="1"/>
+      <w:numFmt w:val="bullet"/>
+      <w:lvlText w:val=""/>
+      <w:lvlJc w:val="left"/>
+      <w:pPr>
+        <w:ind w:left="5040" w:hanging="360"/>
+      </w:pPr>
+      <w:rPr>
+        <w:rFonts w:ascii="Symbol" w:hAnsi="Symbol" w:hint="default"/>
+      </w:rPr>
+    </w:lvl>
+    <w:lvl w:ilvl="7" w:tplc="04070003" w:tentative="1">
+      <w:start w:val="1"/>
+      <w:numFmt w:val="bullet"/>
+      <w:lvlText w:val="o"/>
+      <w:lvlJc w:val="left"/>
+      <w:pPr>
+        <w:ind w:left="5760" w:hanging="360"/>
+      </w:pPr>
+      <w:rPr>
+        <w:rFonts w:ascii="Courier New" w:hAnsi="Courier New" w:cs="Courier New" w:hint="default"/>
+      </w:rPr>
+    </w:lvl>
+    <w:lvl w:ilvl="8" w:tplc="04070005" w:tentative="1">
+      <w:start w:val="1"/>
+      <w:numFmt w:val="bullet"/>
+      <w:lvlText w:val=""/>
+      <w:lvlJc w:val="left"/>
+      <w:pPr>
+        <w:ind w:left="6480" w:hanging="360"/>
+      </w:pPr>
+      <w:rPr>
+        <w:rFonts w:ascii="Wingdings" w:hAnsi="Wingdings" w:hint="default"/>
+      </w:rPr>
+    </w:lvl>
+  </w:abstractNum>
+  <w:abstractNum w:abstractNumId="1" w15:restartNumberingAfterBreak="0">
+    <w:nsid w:val="18DB3D8A"/>
+    <w:multiLevelType w:val="hybridMultilevel"/>
+    <w:tmpl w:val="3BA24244"/>
+    <w:lvl w:ilvl="0" w:tplc="04070001">
+      <w:start w:val="1"/>
+      <w:numFmt w:val="bullet"/>
+      <w:lvlText w:val=""/>
+      <w:lvlJc w:val="left"/>
+      <w:pPr>
+        <w:ind w:left="1428" w:hanging="360"/>
+      </w:pPr>
+      <w:rPr>
+        <w:rFonts w:ascii="Symbol" w:hAnsi="Symbol" w:hint="default"/>
+      </w:rPr>
+    </w:lvl>
+    <w:lvl w:ilvl="1" w:tplc="FFFFFFFF" w:tentative="1">
+      <w:start w:val="1"/>
+      <w:numFmt w:val="bullet"/>
+      <w:lvlText w:val="o"/>
+      <w:lvlJc w:val="left"/>
+      <w:pPr>
+        <w:ind w:left="2148" w:hanging="360"/>
+      </w:pPr>
+      <w:rPr>
+        <w:rFonts w:ascii="Courier New" w:hAnsi="Courier New" w:cs="Courier New" w:hint="default"/>
+      </w:rPr>
+    </w:lvl>
+    <w:lvl w:ilvl="2" w:tplc="FFFFFFFF" w:tentative="1">
+      <w:start w:val="1"/>
+      <w:numFmt w:val="bullet"/>
+      <w:lvlText w:val=""/>
+      <w:lvlJc w:val="left"/>
+      <w:pPr>
+        <w:ind w:left="2868" w:hanging="360"/>
+      </w:pPr>
+      <w:rPr>
+        <w:rFonts w:ascii="Wingdings" w:hAnsi="Wingdings" w:hint="default"/>
+      </w:rPr>
+    </w:lvl>
+    <w:lvl w:ilvl="3" w:tplc="FFFFFFFF" w:tentative="1">
+      <w:start w:val="1"/>
+      <w:numFmt w:val="bullet"/>
+      <w:lvlText w:val=""/>
+      <w:lvlJc w:val="left"/>
+      <w:pPr>
+        <w:ind w:left="3588" w:hanging="360"/>
+      </w:pPr>
+      <w:rPr>
+        <w:rFonts w:ascii="Symbol" w:hAnsi="Symbol" w:hint="default"/>
+      </w:rPr>
+    </w:lvl>
+    <w:lvl w:ilvl="4" w:tplc="FFFFFFFF" w:tentative="1">
+      <w:start w:val="1"/>
+      <w:numFmt w:val="bullet"/>
+      <w:lvlText w:val="o"/>
+      <w:lvlJc w:val="left"/>
+      <w:pPr>
+        <w:ind w:left="4308" w:hanging="360"/>
+      </w:pPr>
+      <w:rPr>
+        <w:rFonts w:ascii="Courier New" w:hAnsi="Courier New" w:cs="Courier New" w:hint="default"/>
+      </w:rPr>
+    </w:lvl>
+    <w:lvl w:ilvl="5" w:tplc="FFFFFFFF" w:tentative="1">
+      <w:start w:val="1"/>
+      <w:numFmt w:val="bullet"/>
+      <w:lvlText w:val=""/>
+      <w:lvlJc w:val="left"/>
+      <w:pPr>
+        <w:ind w:left="5028" w:hanging="360"/>
+      </w:pPr>
+      <w:rPr>
+        <w:rFonts w:ascii="Wingdings" w:hAnsi="Wingdings" w:hint="default"/>
+      </w:rPr>
+    </w:lvl>
+    <w:lvl w:ilvl="6" w:tplc="FFFFFFFF" w:tentative="1">
+      <w:start w:val="1"/>
+      <w:numFmt w:val="bullet"/>
+      <w:lvlText w:val=""/>
+      <w:lvlJc w:val="left"/>
+      <w:pPr>
+        <w:ind w:left="5748" w:hanging="360"/>
+      </w:pPr>
+      <w:rPr>
+        <w:rFonts w:ascii="Symbol" w:hAnsi="Symbol" w:hint="default"/>
+      </w:rPr>
+    </w:lvl>
+    <w:lvl w:ilvl="7" w:tplc="FFFFFFFF" w:tentative="1">
+      <w:start w:val="1"/>
+      <w:numFmt w:val="bullet"/>
+      <w:lvlText w:val="o"/>
+      <w:lvlJc w:val="left"/>
+      <w:pPr>
+        <w:ind w:left="6468" w:hanging="360"/>
+      </w:pPr>
+      <w:rPr>
+        <w:rFonts w:ascii="Courier New" w:hAnsi="Courier New" w:cs="Courier New" w:hint="default"/>
+      </w:rPr>
+    </w:lvl>
+    <w:lvl w:ilvl="8" w:tplc="FFFFFFFF" w:tentative="1">
+      <w:start w:val="1"/>
+      <w:numFmt w:val="bullet"/>
+      <w:lvlText w:val=""/>
+      <w:lvlJc w:val="left"/>
+      <w:pPr>
+        <w:ind w:left="7188" w:hanging="360"/>
+      </w:pPr>
+      <w:rPr>
+        <w:rFonts w:ascii="Wingdings" w:hAnsi="Wingdings" w:hint="default"/>
+      </w:rPr>
+    </w:lvl>
+  </w:abstractNum>
+  <w:abstractNum w:abstractNumId="2" w15:restartNumberingAfterBreak="0">
+    <w:nsid w:val="227D5888"/>
+    <w:multiLevelType w:val="hybridMultilevel"/>
+    <w:tmpl w:val="3C806808"/>
+    <w:lvl w:ilvl="0" w:tplc="467EACC6">
+      <w:numFmt w:val="bullet"/>
+      <w:lvlText w:val=""/>
+      <w:lvlJc w:val="left"/>
+      <w:pPr>
+        <w:ind w:left="1428" w:hanging="360"/>
+      </w:pPr>
+      <w:rPr>
+        <w:rFonts w:ascii="Wingdings" w:eastAsiaTheme="minorHAnsi" w:hAnsi="Wingdings" w:cstheme="minorBidi" w:hint="default"/>
+      </w:rPr>
+    </w:lvl>
+    <w:lvl w:ilvl="1" w:tplc="04070003" w:tentative="1">
+      <w:start w:val="1"/>
+      <w:numFmt w:val="bullet"/>
+      <w:lvlText w:val="o"/>
+      <w:lvlJc w:val="left"/>
+      <w:pPr>
+        <w:ind w:left="2148" w:hanging="360"/>
+      </w:pPr>
+      <w:rPr>
+        <w:rFonts w:ascii="Courier New" w:hAnsi="Courier New" w:cs="Courier New" w:hint="default"/>
+      </w:rPr>
+    </w:lvl>
+    <w:lvl w:ilvl="2" w:tplc="04070005" w:tentative="1">
+      <w:start w:val="1"/>
+      <w:numFmt w:val="bullet"/>
+      <w:lvlText w:val=""/>
+      <w:lvlJc w:val="left"/>
+      <w:pPr>
+        <w:ind w:left="2868" w:hanging="360"/>
+      </w:pPr>
+      <w:rPr>
+        <w:rFonts w:ascii="Wingdings" w:hAnsi="Wingdings" w:hint="default"/>
+      </w:rPr>
+    </w:lvl>
+    <w:lvl w:ilvl="3" w:tplc="04070001" w:tentative="1">
+      <w:start w:val="1"/>
+      <w:numFmt w:val="bullet"/>
+      <w:lvlText w:val=""/>
+      <w:lvlJc w:val="left"/>
+      <w:pPr>
+        <w:ind w:left="3588" w:hanging="360"/>
+      </w:pPr>
+      <w:rPr>
+        <w:rFonts w:ascii="Symbol" w:hAnsi="Symbol" w:hint="default"/>
+      </w:rPr>
+    </w:lvl>
+    <w:lvl w:ilvl="4" w:tplc="04070003" w:tentative="1">
+      <w:start w:val="1"/>
+      <w:numFmt w:val="bullet"/>
+      <w:lvlText w:val="o"/>
+      <w:lvlJc w:val="left"/>
+      <w:pPr>
+        <w:ind w:left="4308" w:hanging="360"/>
+      </w:pPr>
+      <w:rPr>
+        <w:rFonts w:ascii="Courier New" w:hAnsi="Courier New" w:cs="Courier New" w:hint="default"/>
+      </w:rPr>
+    </w:lvl>
+    <w:lvl w:ilvl="5" w:tplc="04070005" w:tentative="1">
+      <w:start w:val="1"/>
+      <w:numFmt w:val="bullet"/>
+      <w:lvlText w:val=""/>
+      <w:lvlJc w:val="left"/>
+      <w:pPr>
+        <w:ind w:left="5028" w:hanging="360"/>
+      </w:pPr>
+      <w:rPr>
+        <w:rFonts w:ascii="Wingdings" w:hAnsi="Wingdings" w:hint="default"/>
+      </w:rPr>
+    </w:lvl>
+    <w:lvl w:ilvl="6" w:tplc="04070001" w:tentative="1">
+      <w:start w:val="1"/>
+      <w:numFmt w:val="bullet"/>
+      <w:lvlText w:val=""/>
+      <w:lvlJc w:val="left"/>
+      <w:pPr>
+        <w:ind w:left="5748" w:hanging="360"/>
+      </w:pPr>
+      <w:rPr>
+        <w:rFonts w:ascii="Symbol" w:hAnsi="Symbol" w:hint="default"/>
+      </w:rPr>
+    </w:lvl>
+    <w:lvl w:ilvl="7" w:tplc="04070003" w:tentative="1">
+      <w:start w:val="1"/>
+      <w:numFmt w:val="bullet"/>
+      <w:lvlText w:val="o"/>
+      <w:lvlJc w:val="left"/>
+      <w:pPr>
+        <w:ind w:left="6468" w:hanging="360"/>
+      </w:pPr>
+      <w:rPr>
+        <w:rFonts w:ascii="Courier New" w:hAnsi="Courier New" w:cs="Courier New" w:hint="default"/>
+      </w:rPr>
+    </w:lvl>
+    <w:lvl w:ilvl="8" w:tplc="04070005" w:tentative="1">
+      <w:start w:val="1"/>
+      <w:numFmt w:val="bullet"/>
+      <w:lvlText w:val=""/>
+      <w:lvlJc w:val="left"/>
+      <w:pPr>
+        <w:ind w:left="7188" w:hanging="360"/>
+      </w:pPr>
+      <w:rPr>
+        <w:rFonts w:ascii="Wingdings" w:hAnsi="Wingdings" w:hint="default"/>
+      </w:rPr>
+    </w:lvl>
+  </w:abstractNum>
+  <w:num w:numId="1" w16cid:durableId="1950352064">
+    <w:abstractNumId w:val="0"/>
+  </w:num>
+  <w:num w:numId="2" w16cid:durableId="1279485282">
+    <w:abstractNumId w:val="2"/>
+  </w:num>
+  <w:num w:numId="3" w16cid:durableId="569197556">
+    <w:abstractNumId w:val="1"/>
+  </w:num>
+</w:numbering>
 </file>
 
 <file path=word/styles.xml><?xml version="1.0" encoding="utf-8"?>
@@ -687,6 +2549,52 @@
     <w:semiHidden/>
     <w:unhideWhenUsed/>
   </w:style>
+  <w:style w:type="character" w:styleId="Hyperlink">
+    <w:name w:val="Hyperlink"/>
+    <w:basedOn w:val="Absatz-Standardschriftart"/>
+    <w:uiPriority w:val="99"/>
+    <w:unhideWhenUsed/>
+    <w:rsid w:val="00937921"/>
+    <w:rPr>
+      <w:color w:val="0563C1" w:themeColor="hyperlink"/>
+      <w:u w:val="single"/>
+    </w:rPr>
+  </w:style>
+  <w:style w:type="character" w:styleId="NichtaufgelsteErwhnung">
+    <w:name w:val="Unresolved Mention"/>
+    <w:basedOn w:val="Absatz-Standardschriftart"/>
+    <w:uiPriority w:val="99"/>
+    <w:semiHidden/>
+    <w:unhideWhenUsed/>
+    <w:rsid w:val="00937921"/>
+    <w:rPr>
+      <w:color w:val="605E5C"/>
+      <w:shd w:val="clear" w:color="auto" w:fill="E1DFDD"/>
+    </w:rPr>
+  </w:style>
+  <w:style w:type="character" w:styleId="BesuchterLink">
+    <w:name w:val="FollowedHyperlink"/>
+    <w:basedOn w:val="Absatz-Standardschriftart"/>
+    <w:uiPriority w:val="99"/>
+    <w:semiHidden/>
+    <w:unhideWhenUsed/>
+    <w:rsid w:val="00937921"/>
+    <w:rPr>
+      <w:color w:val="954F72" w:themeColor="followedHyperlink"/>
+      <w:u w:val="single"/>
+    </w:rPr>
+  </w:style>
+  <w:style w:type="paragraph" w:styleId="Listenabsatz">
+    <w:name w:val="List Paragraph"/>
+    <w:basedOn w:val="Standard"/>
+    <w:uiPriority w:val="34"/>
+    <w:qFormat/>
+    <w:rsid w:val="005037E8"/>
+    <w:pPr>
+      <w:ind w:left="720"/>
+      <w:contextualSpacing/>
+    </w:pPr>
+  </w:style>
 </w:styles>
 </file>
 

</xml_diff>

<commit_message>
Update machine learning solution section
</commit_message>
<xml_diff>
--- a/documents/whitepaper_demo1.docx
+++ b/documents/whitepaper_demo1.docx
@@ -35,116 +35,108 @@
         <w:rPr>
           <w:lang w:val="en-GB"/>
         </w:rPr>
-        <w:t>Introduction</w:t>
-      </w:r>
-    </w:p>
-    <w:p>
-      <w:pPr>
-        <w:jc w:val="both"/>
-        <w:rPr>
-          <w:lang w:val="en-GB"/>
-        </w:rPr>
-      </w:pPr>
-    </w:p>
-    <w:p>
-      <w:pPr>
-        <w:jc w:val="both"/>
-        <w:rPr>
-          <w:lang w:val="en-GB"/>
-        </w:rPr>
-      </w:pPr>
-      <w:r>
-        <w:rPr>
-          <w:lang w:val="en-GB"/>
-        </w:rPr>
-        <w:t xml:space="preserve">In the dynamic landscape of urban transportation, leveraging technology for competitive advantage is key. This whitepaper presents an innovative approach </w:t>
-      </w:r>
-      <w:r>
-        <w:rPr>
-          <w:lang w:val="en-GB"/>
-        </w:rPr>
-        <w:t xml:space="preserve">implementing an end-to-end TensorFlow pipeline on the </w:t>
-      </w:r>
-      <w:r>
-        <w:rPr>
-          <w:lang w:val="en-GB"/>
-        </w:rPr>
-        <w:t>Google Cloud Platform (GCP) to optimize taxi fare predictions in Chicago</w:t>
-      </w:r>
-      <w:r>
-        <w:rPr>
-          <w:lang w:val="en-GB"/>
-        </w:rPr>
-        <w:t xml:space="preserve"> based on the </w:t>
+        <w:t xml:space="preserve">Link to code repository: </w:t>
       </w:r>
       <w:hyperlink r:id="rId5" w:history="1">
+        <w:proofErr w:type="spellStart"/>
         <w:r>
           <w:rPr>
             <w:rStyle w:val="Hyperlink"/>
             <w:lang w:val="en-GB"/>
           </w:rPr>
-          <w:t xml:space="preserve">Chicago taxi trips </w:t>
+          <w:t>btgrbo</w:t>
         </w:r>
+        <w:proofErr w:type="spellEnd"/>
         <w:r>
           <w:rPr>
             <w:rStyle w:val="Hyperlink"/>
             <w:lang w:val="en-GB"/>
           </w:rPr>
-          <w:t>d</w:t>
+          <w:t>/</w:t>
         </w:r>
+        <w:proofErr w:type="spellStart"/>
         <w:r>
           <w:rPr>
             <w:rStyle w:val="Hyperlink"/>
             <w:lang w:val="en-GB"/>
           </w:rPr>
-          <w:t>ataset</w:t>
+          <w:t>GCP_ML_Demos</w:t>
+        </w:r>
+        <w:proofErr w:type="spellEnd"/>
+        <w:r>
+          <w:rPr>
+            <w:rStyle w:val="Hyperlink"/>
+            <w:lang w:val="en-GB"/>
+          </w:rPr>
+          <w:t xml:space="preserve"> (github.com)</w:t>
         </w:r>
       </w:hyperlink>
-      <w:r>
-        <w:rPr>
-          <w:lang w:val="en-GB"/>
-        </w:rPr>
-        <w:t>.</w:t>
-      </w:r>
-      <w:r>
-        <w:rPr>
-          <w:lang w:val="en-GB"/>
-        </w:rPr>
-        <w:t xml:space="preserve"> While the core of our project involves developing a Deep Neural Network (DNN) for fare prediction, the crux of this paper is the sophisticated </w:t>
-      </w:r>
-      <w:proofErr w:type="spellStart"/>
-      <w:r>
-        <w:rPr>
-          <w:lang w:val="en-GB"/>
-        </w:rPr>
-        <w:t>MLOps</w:t>
-      </w:r>
-      <w:proofErr w:type="spellEnd"/>
-      <w:r>
-        <w:rPr>
-          <w:lang w:val="en-GB"/>
-        </w:rPr>
-        <w:t xml:space="preserve"> framework that enables such machine learning </w:t>
-      </w:r>
-      <w:proofErr w:type="spellStart"/>
-      <w:r>
-        <w:rPr>
-          <w:lang w:val="en-GB"/>
-        </w:rPr>
-        <w:t>endeavors</w:t>
-      </w:r>
-      <w:proofErr w:type="spellEnd"/>
-      <w:r>
-        <w:rPr>
-          <w:lang w:val="en-GB"/>
-        </w:rPr>
-        <w:t>.</w:t>
-      </w:r>
-      <w:r>
-        <w:rPr>
-          <w:lang w:val="en-GB"/>
-        </w:rPr>
-        <w:t xml:space="preserve"> Our code is documented and available and available on </w:t>
+    </w:p>
+    <w:p>
+      <w:pPr>
+        <w:jc w:val="both"/>
+        <w:rPr>
+          <w:lang w:val="en-GB"/>
+        </w:rPr>
+      </w:pPr>
+    </w:p>
+    <w:p>
+      <w:pPr>
+        <w:pStyle w:val="Listenabsatz"/>
+        <w:numPr>
+          <w:ilvl w:val="0"/>
+          <w:numId w:val="4"/>
+        </w:numPr>
+        <w:jc w:val="both"/>
+        <w:rPr>
+          <w:lang w:val="en-GB"/>
+        </w:rPr>
+      </w:pPr>
+      <w:r>
+        <w:rPr>
+          <w:lang w:val="en-GB"/>
+        </w:rPr>
+        <w:t>Introduction</w:t>
+      </w:r>
+    </w:p>
+    <w:p>
+      <w:pPr>
+        <w:jc w:val="both"/>
+        <w:rPr>
+          <w:lang w:val="en-GB"/>
+        </w:rPr>
+      </w:pPr>
+    </w:p>
+    <w:p>
+      <w:pPr>
+        <w:jc w:val="both"/>
+        <w:rPr>
+          <w:lang w:val="en-GB"/>
+        </w:rPr>
+      </w:pPr>
+      <w:r>
+        <w:rPr>
+          <w:lang w:val="en-GB"/>
+        </w:rPr>
+        <w:t xml:space="preserve">In the dynamic landscape of urban transportation, leveraging technology for competitive advantage is key. This whitepaper presents an innovative approach </w:t>
+      </w:r>
+      <w:r>
+        <w:rPr>
+          <w:lang w:val="en-GB"/>
+        </w:rPr>
+        <w:t xml:space="preserve">implementing an end-to-end TensorFlow pipeline on the </w:t>
+      </w:r>
+      <w:r>
+        <w:rPr>
+          <w:lang w:val="en-GB"/>
+        </w:rPr>
+        <w:t>Google Cloud Platform (GCP) to optimize taxi fare predictions in Chicago</w:t>
+      </w:r>
+      <w:r>
+        <w:rPr>
+          <w:lang w:val="en-GB"/>
+        </w:rPr>
+        <w:t xml:space="preserve"> based on the </w:t>
       </w:r>
       <w:hyperlink r:id="rId6" w:history="1">
         <w:r>
@@ -152,7 +144,7 @@
             <w:rStyle w:val="Hyperlink"/>
             <w:lang w:val="en-GB"/>
           </w:rPr>
-          <w:t>GitHub</w:t>
+          <w:t>Chicago taxi trips dataset</w:t>
         </w:r>
       </w:hyperlink>
       <w:r>
@@ -161,41 +153,63 @@
         </w:rPr>
         <w:t>.</w:t>
       </w:r>
-    </w:p>
-    <w:p>
-      <w:pPr>
-        <w:jc w:val="both"/>
-        <w:rPr>
-          <w:lang w:val="en-GB"/>
-        </w:rPr>
-      </w:pPr>
-    </w:p>
-    <w:p>
-      <w:pPr>
-        <w:jc w:val="both"/>
-        <w:rPr>
-          <w:lang w:val="en-GB"/>
-        </w:rPr>
-      </w:pPr>
-      <w:r>
-        <w:rPr>
-          <w:lang w:val="en-GB"/>
-        </w:rPr>
-        <w:t xml:space="preserve">Our system harnesses critical data points—pickup and </w:t>
-      </w:r>
-      <w:proofErr w:type="spellStart"/>
-      <w:r>
-        <w:rPr>
-          <w:lang w:val="en-GB"/>
-        </w:rPr>
-        <w:t>dropoff</w:t>
-      </w:r>
-      <w:proofErr w:type="spellEnd"/>
-      <w:r>
-        <w:rPr>
-          <w:lang w:val="en-GB"/>
-        </w:rPr>
-        <w:t xml:space="preserve"> coordinates,</w:t>
+      <w:r>
+        <w:rPr>
+          <w:lang w:val="en-GB"/>
+        </w:rPr>
+        <w:t xml:space="preserve"> While the core of our project involves developing a Deep Neural Network (DNN) for fare prediction, the crux of this paper is the sophisticated </w:t>
+      </w:r>
+      <w:proofErr w:type="spellStart"/>
+      <w:r>
+        <w:rPr>
+          <w:lang w:val="en-GB"/>
+        </w:rPr>
+        <w:t>MLOps</w:t>
+      </w:r>
+      <w:proofErr w:type="spellEnd"/>
+      <w:r>
+        <w:rPr>
+          <w:lang w:val="en-GB"/>
+        </w:rPr>
+        <w:t xml:space="preserve"> framework that enables such machine learning </w:t>
+      </w:r>
+      <w:r>
+        <w:rPr>
+          <w:lang w:val="en-GB"/>
+        </w:rPr>
+        <w:t>endeavours</w:t>
+      </w:r>
+      <w:r>
+        <w:rPr>
+          <w:lang w:val="en-GB"/>
+        </w:rPr>
+        <w:t>.</w:t>
+      </w:r>
+    </w:p>
+    <w:p>
+      <w:pPr>
+        <w:jc w:val="both"/>
+        <w:rPr>
+          <w:lang w:val="en-GB"/>
+        </w:rPr>
+      </w:pPr>
+      <w:r>
+        <w:rPr>
+          <w:lang w:val="en-GB"/>
+        </w:rPr>
+        <w:t>Our system harnesses critical data points—pickup and drop</w:t>
+      </w:r>
+      <w:r>
+        <w:rPr>
+          <w:lang w:val="en-GB"/>
+        </w:rPr>
+        <w:t>-</w:t>
+      </w:r>
+      <w:r>
+        <w:rPr>
+          <w:lang w:val="en-GB"/>
+        </w:rPr>
+        <w:t>off coordinates,</w:t>
       </w:r>
       <w:r>
         <w:rPr>
@@ -219,7 +233,7 @@
         <w:rPr>
           <w:lang w:val="en-GB"/>
         </w:rPr>
-        <w:t xml:space="preserve">and other GCP services are leveraged not just for model training and evaluation (where our model’s performance is quantified using the R-squared metric), but more importantly, for creating a scalable, efficient, and robust </w:t>
+        <w:t xml:space="preserve">and other GCP services are leveraged not just for model training and evaluation, but more importantly, for creating a scalable, efficient, and robust </w:t>
       </w:r>
       <w:proofErr w:type="spellStart"/>
       <w:r>
@@ -243,14 +257,6 @@
           <w:lang w:val="en-GB"/>
         </w:rPr>
       </w:pPr>
-    </w:p>
-    <w:p>
-      <w:pPr>
-        <w:jc w:val="both"/>
-        <w:rPr>
-          <w:lang w:val="en-GB"/>
-        </w:rPr>
-      </w:pPr>
       <w:r>
         <w:rPr>
           <w:lang w:val="en-GB"/>
@@ -293,14 +299,6 @@
           <w:lang w:val="en-GB"/>
         </w:rPr>
       </w:pPr>
-    </w:p>
-    <w:p>
-      <w:pPr>
-        <w:jc w:val="both"/>
-        <w:rPr>
-          <w:lang w:val="en-GB"/>
-        </w:rPr>
-      </w:pPr>
       <w:r>
         <w:rPr>
           <w:lang w:val="en-GB"/>
@@ -360,16 +358,84 @@
     </w:p>
     <w:p>
       <w:pPr>
-        <w:jc w:val="both"/>
-        <w:rPr>
-          <w:lang w:val="en-GB"/>
-        </w:rPr>
-      </w:pPr>
-      <w:r>
-        <w:rPr>
-          <w:lang w:val="en-GB"/>
-        </w:rPr>
-        <w:t>Business Goal</w:t>
+        <w:pStyle w:val="Listenabsatz"/>
+        <w:numPr>
+          <w:ilvl w:val="0"/>
+          <w:numId w:val="4"/>
+        </w:numPr>
+        <w:jc w:val="both"/>
+        <w:rPr>
+          <w:lang w:val="en-GB"/>
+        </w:rPr>
+      </w:pPr>
+      <w:r>
+        <w:rPr>
+          <w:lang w:val="en-GB"/>
+        </w:rPr>
+        <w:t>Business Goal: Optimizing Pricing Strategy Through Predictive Analytics</w:t>
+      </w:r>
+    </w:p>
+    <w:p>
+      <w:pPr>
+        <w:jc w:val="both"/>
+        <w:rPr>
+          <w:lang w:val="en-GB"/>
+        </w:rPr>
+      </w:pPr>
+    </w:p>
+    <w:p>
+      <w:pPr>
+        <w:jc w:val="both"/>
+        <w:rPr>
+          <w:lang w:val="en-GB"/>
+        </w:rPr>
+      </w:pPr>
+      <w:r>
+        <w:rPr>
+          <w:lang w:val="en-GB"/>
+        </w:rPr>
+        <w:t>The primary business goal of our project is to revolutionize the way taxi fares are determined and optimized, harnessing the capabilities of machine learning within the robust framework of G</w:t>
+      </w:r>
+      <w:r>
+        <w:rPr>
+          <w:lang w:val="en-GB"/>
+        </w:rPr>
+        <w:t>CP</w:t>
+      </w:r>
+      <w:r>
+        <w:rPr>
+          <w:lang w:val="en-GB"/>
+        </w:rPr>
+        <w:t xml:space="preserve">'s </w:t>
+      </w:r>
+      <w:proofErr w:type="spellStart"/>
+      <w:r>
+        <w:rPr>
+          <w:lang w:val="en-GB"/>
+        </w:rPr>
+        <w:t>MLOps</w:t>
+      </w:r>
+      <w:proofErr w:type="spellEnd"/>
+      <w:r>
+        <w:rPr>
+          <w:lang w:val="en-GB"/>
+        </w:rPr>
+        <w:t xml:space="preserve"> infrastructure. In an industry where pricing decisions can significantly impact both market competitiveness and profitability, our goal is to empower the taxi company with a data-driven, dynamic pricing model.</w:t>
+      </w:r>
+    </w:p>
+    <w:p>
+      <w:pPr>
+        <w:jc w:val="both"/>
+        <w:rPr>
+          <w:lang w:val="en-GB"/>
+        </w:rPr>
+      </w:pPr>
+      <w:r>
+        <w:rPr>
+          <w:u w:val="single"/>
+          <w:lang w:val="en-GB"/>
+        </w:rPr>
+        <w:t>Enhancing Revenue Management</w:t>
       </w:r>
       <w:r>
         <w:rPr>
@@ -381,21 +447,41 @@
         <w:rPr>
           <w:lang w:val="en-GB"/>
         </w:rPr>
-        <w:t>Optimizing Pricing Strategy Through Predictive Analytics</w:t>
-      </w:r>
-    </w:p>
-    <w:p>
-      <w:pPr>
-        <w:jc w:val="both"/>
-        <w:rPr>
-          <w:lang w:val="en-GB"/>
-        </w:rPr>
-      </w:pPr>
-      <w:r>
-        <w:rPr>
-          <w:lang w:val="en-GB"/>
-        </w:rPr>
-        <w:t xml:space="preserve">The primary business goal of our project is to revolutionize the way taxi fares are determined and optimized, harnessing the capabilities of machine learning within the robust framework of Google Cloud Platform's </w:t>
+        <w:t xml:space="preserve">Central to our business objective is the enhancement of revenue management. The traditional approach to taxi fare calculation, often a fixed rate based on distance and time, does not account for fluctuating demand, traffic patterns, or other situational variables. Our solution aims to integrate these dynamic factors, enabling the company to adjust fares in real-time. </w:t>
+      </w:r>
+      <w:r>
+        <w:rPr>
+          <w:lang w:val="en-GB"/>
+        </w:rPr>
+        <w:lastRenderedPageBreak/>
+        <w:t>This responsiveness to market conditions can lead to an increase in revenue, particularly during peak demand times or in high-demand zones.</w:t>
+      </w:r>
+    </w:p>
+    <w:p>
+      <w:pPr>
+        <w:jc w:val="both"/>
+        <w:rPr>
+          <w:lang w:val="en-GB"/>
+        </w:rPr>
+      </w:pPr>
+      <w:r>
+        <w:rPr>
+          <w:u w:val="single"/>
+          <w:lang w:val="en-GB"/>
+        </w:rPr>
+        <w:t>Operational Efficiency and Scalability</w:t>
+      </w:r>
+      <w:r>
+        <w:rPr>
+          <w:lang w:val="en-GB"/>
+        </w:rPr>
+        <w:t xml:space="preserve">: </w:t>
+      </w:r>
+      <w:r>
+        <w:rPr>
+          <w:lang w:val="en-GB"/>
+        </w:rPr>
+        <w:t xml:space="preserve">Implementing an </w:t>
       </w:r>
       <w:proofErr w:type="spellStart"/>
       <w:r>
@@ -409,301 +495,835 @@
         <w:rPr>
           <w:lang w:val="en-GB"/>
         </w:rPr>
-        <w:t xml:space="preserve"> infrastructure. In an industry where pricing decisions can significantly impact both market competitiveness and profitability, our goal is to empower the taxi company with a data-driven, dynamic pricing model.</w:t>
-      </w:r>
-    </w:p>
-    <w:p>
-      <w:pPr>
-        <w:jc w:val="both"/>
-        <w:rPr>
-          <w:lang w:val="en-GB"/>
-        </w:rPr>
-      </w:pPr>
-    </w:p>
-    <w:p>
-      <w:pPr>
-        <w:jc w:val="both"/>
-        <w:rPr>
-          <w:lang w:val="en-GB"/>
-        </w:rPr>
-      </w:pPr>
-      <w:r>
-        <w:rPr>
-          <w:lang w:val="en-GB"/>
-        </w:rPr>
-        <w:t>Enhancing Revenue Management</w:t>
-      </w:r>
-    </w:p>
-    <w:p>
-      <w:pPr>
-        <w:jc w:val="both"/>
-        <w:rPr>
-          <w:lang w:val="en-GB"/>
-        </w:rPr>
-      </w:pPr>
-      <w:r>
-        <w:rPr>
-          <w:lang w:val="en-GB"/>
-        </w:rPr>
-        <w:t xml:space="preserve">Central to our business objective is the enhancement of revenue management. The traditional approach to taxi fare calculation, often a fixed rate based on distance and time, does not account for </w:t>
-      </w:r>
+        <w:t>-based approach also addresses the goal of operational efficiency. Automating the model training, deployment, and monitoring processes reduces manual intervention, minimizes errors, and speeds up response times. Scalability is a key consideration; as the company grows and data volumes increase, the infrastructure is designed to scale seamlessly, ensuring that the fare prediction system remains robust and reliable.</w:t>
+      </w:r>
+    </w:p>
+    <w:p>
+      <w:pPr>
+        <w:jc w:val="both"/>
+        <w:rPr>
+          <w:lang w:val="en-GB"/>
+        </w:rPr>
+      </w:pPr>
+      <w:r>
+        <w:rPr>
+          <w:u w:val="single"/>
+          <w:lang w:val="en-GB"/>
+        </w:rPr>
+        <w:t>Long-Term Strategic Vision</w:t>
+      </w:r>
+      <w:r>
+        <w:rPr>
+          <w:lang w:val="en-GB"/>
+        </w:rPr>
+        <w:t xml:space="preserve">: </w:t>
+      </w:r>
+      <w:r>
+        <w:rPr>
+          <w:lang w:val="en-GB"/>
+        </w:rPr>
+        <w:t>Finally, this project aligns with the company's long-term strategic vision of being a data-centric organization. By adopting advanced analytics and machine learning, the company is not just optimizing for the present but also building a foundation for future innovations in areas like personalized customer experiences, operational optimization, and expanded service offerings.</w:t>
+      </w:r>
+    </w:p>
+    <w:p>
+      <w:pPr>
+        <w:jc w:val="both"/>
+        <w:rPr>
+          <w:lang w:val="en-GB"/>
+        </w:rPr>
+      </w:pPr>
+      <w:r>
+        <w:rPr>
+          <w:lang w:val="en-GB"/>
+        </w:rPr>
+        <w:t>In conclusion, the business goal of this project extends beyond the technical accomplishment of developing a predictive model. It is about transforming the core pricing strategy of the taxi company, making it more adaptive, efficient, and forward-looking. This shift towards a more data-driven approach is expected to yield significant competitive advantages and set a new standard in the urban transportation industry.</w:t>
+      </w:r>
+    </w:p>
+    <w:p>
+      <w:pPr>
+        <w:jc w:val="both"/>
+        <w:rPr>
+          <w:lang w:val="en-GB"/>
+        </w:rPr>
+      </w:pPr>
+    </w:p>
+    <w:p>
+      <w:pPr>
+        <w:pStyle w:val="Listenabsatz"/>
+        <w:numPr>
+          <w:ilvl w:val="0"/>
+          <w:numId w:val="4"/>
+        </w:numPr>
+        <w:jc w:val="both"/>
+        <w:rPr>
+          <w:lang w:val="en-GB"/>
+        </w:rPr>
+      </w:pPr>
+      <w:r>
+        <w:rPr>
+          <w:lang w:val="en-GB"/>
+        </w:rPr>
+        <w:t>Machine Learning Solution:</w:t>
+      </w:r>
+      <w:r>
+        <w:rPr>
+          <w:lang w:val="en-GB"/>
+        </w:rPr>
+        <w:t xml:space="preserve"> Deep Neural Network for Enhanced Fare Prediction</w:t>
+      </w:r>
+    </w:p>
+    <w:p>
+      <w:pPr>
+        <w:jc w:val="both"/>
+        <w:rPr>
+          <w:lang w:val="en-GB"/>
+        </w:rPr>
+      </w:pPr>
+    </w:p>
+    <w:p>
+      <w:pPr>
+        <w:jc w:val="both"/>
+        <w:rPr>
+          <w:lang w:val="en-GB"/>
+        </w:rPr>
+      </w:pPr>
+      <w:r>
+        <w:rPr>
+          <w:lang w:val="en-GB"/>
+        </w:rPr>
+        <w:t>At the heart of our project lies a sophisticated Deep Neural Network (DNN), designed to predict taxi fares with unprecedented accuracy and efficiency. This model represents a significant leap in our capability to process and interpret complex, multidimensional data.</w:t>
+      </w:r>
+      <w:r>
+        <w:rPr>
+          <w:lang w:val="en-GB"/>
+        </w:rPr>
+        <w:t xml:space="preserve"> The model’s hyperparameter were determined by a hyperparameter tuning outlined in section </w:t>
+      </w:r>
+      <w:r>
+        <w:rPr>
+          <w:color w:val="FF0000"/>
+          <w:lang w:val="en-GB"/>
+        </w:rPr>
+        <w:t>Hyperparameter Tuning</w:t>
+      </w:r>
+      <w:r>
+        <w:rPr>
+          <w:lang w:val="en-GB"/>
+        </w:rPr>
+        <w:t>.</w:t>
+      </w:r>
+    </w:p>
+    <w:p>
+      <w:pPr>
+        <w:jc w:val="both"/>
+        <w:rPr>
+          <w:lang w:val="en-GB"/>
+        </w:rPr>
+      </w:pPr>
+      <w:r>
+        <w:rPr>
+          <w:lang w:val="en-GB"/>
+        </w:rPr>
+        <w:t>The model handles both continuous as well as c</w:t>
+      </w:r>
+      <w:r>
+        <w:rPr>
+          <w:lang w:val="en-GB"/>
+        </w:rPr>
+        <w:t xml:space="preserve">ategorical </w:t>
+      </w:r>
+      <w:r>
+        <w:rPr>
+          <w:lang w:val="en-GB"/>
+        </w:rPr>
+        <w:t>v</w:t>
+      </w:r>
+      <w:r>
+        <w:rPr>
+          <w:lang w:val="en-GB"/>
+        </w:rPr>
+        <w:t>ariables</w:t>
+      </w:r>
+      <w:r>
+        <w:rPr>
+          <w:lang w:val="en-GB"/>
+        </w:rPr>
+        <w:t>. Categorical variables include</w:t>
+      </w:r>
+      <w:r>
+        <w:rPr>
+          <w:lang w:val="en-GB"/>
+        </w:rPr>
+        <w:t xml:space="preserve"> '</w:t>
+      </w:r>
+      <w:proofErr w:type="spellStart"/>
+      <w:r>
+        <w:rPr>
+          <w:lang w:val="en-GB"/>
+        </w:rPr>
+        <w:t>day_of_week</w:t>
+      </w:r>
+      <w:proofErr w:type="spellEnd"/>
+      <w:r>
+        <w:rPr>
+          <w:lang w:val="en-GB"/>
+        </w:rPr>
+        <w:t>', '</w:t>
+      </w:r>
+      <w:proofErr w:type="spellStart"/>
+      <w:r>
+        <w:rPr>
+          <w:lang w:val="en-GB"/>
+        </w:rPr>
+        <w:t>start_month</w:t>
+      </w:r>
+      <w:proofErr w:type="spellEnd"/>
+      <w:r>
+        <w:rPr>
+          <w:lang w:val="en-GB"/>
+        </w:rPr>
+        <w:t>', '</w:t>
+      </w:r>
+      <w:proofErr w:type="spellStart"/>
+      <w:r>
+        <w:rPr>
+          <w:lang w:val="en-GB"/>
+        </w:rPr>
+        <w:t>start_day</w:t>
+      </w:r>
+      <w:proofErr w:type="spellEnd"/>
+      <w:r>
+        <w:rPr>
+          <w:lang w:val="en-GB"/>
+        </w:rPr>
+        <w:t>', '</w:t>
+      </w:r>
+      <w:proofErr w:type="spellStart"/>
+      <w:r>
+        <w:rPr>
+          <w:lang w:val="en-GB"/>
+        </w:rPr>
+        <w:t>start_hour</w:t>
+      </w:r>
+      <w:proofErr w:type="spellEnd"/>
+      <w:r>
+        <w:rPr>
+          <w:lang w:val="en-GB"/>
+        </w:rPr>
+        <w:t>', and '</w:t>
+      </w:r>
+      <w:proofErr w:type="spellStart"/>
+      <w:r>
+        <w:rPr>
+          <w:lang w:val="en-GB"/>
+        </w:rPr>
+        <w:t>start_minute</w:t>
+      </w:r>
+      <w:proofErr w:type="spellEnd"/>
+      <w:r>
+        <w:rPr>
+          <w:lang w:val="en-GB"/>
+        </w:rPr>
+        <w:t>'</w:t>
+      </w:r>
+      <w:r>
+        <w:rPr>
+          <w:lang w:val="en-GB"/>
+        </w:rPr>
+        <w:t xml:space="preserve"> while </w:t>
+      </w:r>
+      <w:r>
+        <w:rPr>
+          <w:lang w:val="en-GB"/>
+        </w:rPr>
+        <w:t>'</w:t>
+      </w:r>
+      <w:proofErr w:type="spellStart"/>
+      <w:r>
+        <w:rPr>
+          <w:lang w:val="en-GB"/>
+        </w:rPr>
+        <w:t>trip_seconds</w:t>
+      </w:r>
+      <w:proofErr w:type="spellEnd"/>
+      <w:r>
+        <w:rPr>
+          <w:lang w:val="en-GB"/>
+        </w:rPr>
+        <w:t>', '</w:t>
+      </w:r>
+      <w:proofErr w:type="spellStart"/>
+      <w:r>
+        <w:rPr>
+          <w:lang w:val="en-GB"/>
+        </w:rPr>
+        <w:t>trip_miles</w:t>
+      </w:r>
+      <w:proofErr w:type="spellEnd"/>
+      <w:r>
+        <w:rPr>
+          <w:lang w:val="en-GB"/>
+        </w:rPr>
+        <w:t>', '</w:t>
+      </w:r>
+      <w:proofErr w:type="spellStart"/>
+      <w:r>
+        <w:rPr>
+          <w:lang w:val="en-GB"/>
+        </w:rPr>
+        <w:t>pickup_latitude</w:t>
+      </w:r>
+      <w:proofErr w:type="spellEnd"/>
+      <w:r>
+        <w:rPr>
+          <w:lang w:val="en-GB"/>
+        </w:rPr>
+        <w:t>', '</w:t>
+      </w:r>
+      <w:proofErr w:type="spellStart"/>
+      <w:r>
+        <w:rPr>
+          <w:lang w:val="en-GB"/>
+        </w:rPr>
+        <w:t>pickup_longitude</w:t>
+      </w:r>
+      <w:proofErr w:type="spellEnd"/>
+      <w:r>
+        <w:rPr>
+          <w:lang w:val="en-GB"/>
+        </w:rPr>
+        <w:t>', '</w:t>
+      </w:r>
+      <w:proofErr w:type="spellStart"/>
+      <w:r>
+        <w:rPr>
+          <w:lang w:val="en-GB"/>
+        </w:rPr>
+        <w:t>dropoff_latitude</w:t>
+      </w:r>
+      <w:proofErr w:type="spellEnd"/>
+      <w:r>
+        <w:rPr>
+          <w:lang w:val="en-GB"/>
+        </w:rPr>
+        <w:t>', and '</w:t>
+      </w:r>
+      <w:proofErr w:type="spellStart"/>
+      <w:r>
+        <w:rPr>
+          <w:lang w:val="en-GB"/>
+        </w:rPr>
+        <w:t>dropoff_longitude</w:t>
+      </w:r>
+      <w:proofErr w:type="spellEnd"/>
+      <w:r>
+        <w:rPr>
+          <w:lang w:val="en-GB"/>
+        </w:rPr>
+        <w:t xml:space="preserve">' </w:t>
+      </w:r>
+      <w:r>
+        <w:rPr>
+          <w:lang w:val="en-GB"/>
+        </w:rPr>
+        <w:t xml:space="preserve">represent continuous variables. Both types of variables undergo preprocessing which is detailed in the section </w:t>
+      </w:r>
+      <w:r>
+        <w:rPr>
+          <w:color w:val="FF0000"/>
+          <w:lang w:val="en-GB"/>
+        </w:rPr>
+        <w:t>Preprocessing</w:t>
+      </w:r>
+      <w:r>
+        <w:rPr>
+          <w:lang w:val="en-GB"/>
+        </w:rPr>
+        <w:t>.</w:t>
+      </w:r>
+    </w:p>
+    <w:p>
+      <w:pPr>
+        <w:jc w:val="both"/>
+        <w:rPr>
+          <w:lang w:val="en-GB"/>
+        </w:rPr>
+      </w:pPr>
+      <w:r>
+        <w:rPr>
+          <w:lang w:val="en-GB"/>
+        </w:rPr>
+        <w:t xml:space="preserve">Our DNN consists of multiple layers, each designed to extract and process different levels of abstractions from the input data. The architecture includes input layers, several hidden layers with a configuration of </w:t>
+      </w:r>
+      <w:r>
+        <w:rPr>
+          <w:color w:val="FF0000"/>
+          <w:lang w:val="en-GB"/>
+        </w:rPr>
+        <w:t>[64, 32, 16]</w:t>
+      </w:r>
+      <w:r>
+        <w:rPr>
+          <w:lang w:val="en-GB"/>
+        </w:rPr>
+        <w:t xml:space="preserve"> neurons each, and an output layer for regression output.</w:t>
+      </w:r>
+      <w:r>
+        <w:rPr>
+          <w:lang w:val="en-GB"/>
+        </w:rPr>
+        <w:t xml:space="preserve"> </w:t>
+      </w:r>
+      <w:r>
+        <w:rPr>
+          <w:lang w:val="en-GB"/>
+        </w:rPr>
+        <w:t xml:space="preserve">Interspersed, we included dropout layers </w:t>
+      </w:r>
+      <w:r>
+        <w:rPr>
+          <w:color w:val="FF0000"/>
+          <w:lang w:val="en-GB"/>
+        </w:rPr>
+        <w:t>(20%)</w:t>
+      </w:r>
+      <w:r>
+        <w:rPr>
+          <w:lang w:val="en-GB"/>
+        </w:rPr>
+        <w:t xml:space="preserve"> to reduce overfitting. Similarly, overfitting was reduced by including </w:t>
+      </w:r>
+      <w:r>
+        <w:rPr>
+          <w:lang w:val="en-GB"/>
+        </w:rPr>
+        <w:t xml:space="preserve">We employ </w:t>
+      </w:r>
+      <w:r>
+        <w:rPr>
+          <w:lang w:val="en-GB"/>
+        </w:rPr>
+        <w:t xml:space="preserve">the </w:t>
+      </w:r>
+      <w:r>
+        <w:rPr>
+          <w:lang w:val="en-GB"/>
+        </w:rPr>
+        <w:t>non-linear activation function</w:t>
+      </w:r>
+      <w:r>
+        <w:rPr>
+          <w:lang w:val="en-GB"/>
+        </w:rPr>
+        <w:t xml:space="preserve"> </w:t>
+      </w:r>
+      <w:proofErr w:type="spellStart"/>
+      <w:r>
+        <w:rPr>
+          <w:lang w:val="en-GB"/>
+        </w:rPr>
+        <w:t>ReLU</w:t>
+      </w:r>
+      <w:proofErr w:type="spellEnd"/>
+      <w:r>
+        <w:rPr>
+          <w:lang w:val="en-GB"/>
+        </w:rPr>
+        <w:t xml:space="preserve"> </w:t>
+      </w:r>
+      <w:r>
+        <w:rPr>
+          <w:lang w:val="en-GB"/>
+        </w:rPr>
+        <w:t>(Rectified Linear Unit) in the hidden layers to introduce non-linearity into the model, enabling it to capture complex patterns in the data.</w:t>
+      </w:r>
+      <w:r>
+        <w:rPr>
+          <w:lang w:val="en-GB"/>
+        </w:rPr>
+        <w:t xml:space="preserve"> </w:t>
+      </w:r>
+      <w:r>
+        <w:rPr>
+          <w:lang w:val="en-GB"/>
+        </w:rPr>
+        <w:t>The model uses the ADAM optimizer, known for its efficiency in handling sparse gradients and its adaptiveness in different problem settings. The loss function is tailored for regression, focusing on minimizing the error in fare prediction.</w:t>
+      </w:r>
+    </w:p>
+    <w:p>
+      <w:pPr>
+        <w:jc w:val="both"/>
+        <w:rPr>
+          <w:lang w:val="en-GB"/>
+        </w:rPr>
+      </w:pPr>
+      <w:r>
+        <w:rPr>
+          <w:lang w:val="en-GB"/>
+        </w:rPr>
+        <w:t xml:space="preserve">The DNN is trained on a substantial subset of the Chicago Taxi Driver dataset, ensuring a comprehensive learning process. We use a split of training and validation data </w:t>
+      </w:r>
+      <w:r>
+        <w:rPr>
+          <w:lang w:val="en-GB"/>
+        </w:rPr>
+        <w:t xml:space="preserve">(80%/20%) </w:t>
+      </w:r>
+      <w:r>
+        <w:rPr>
+          <w:lang w:val="en-GB"/>
+        </w:rPr>
+        <w:t xml:space="preserve">to fine-tune the model parameters and prevent overfitting. The model's performance is evaluated using the </w:t>
+      </w:r>
+      <w:r>
+        <w:rPr>
+          <w:lang w:val="en-GB"/>
+        </w:rPr>
+        <w:t>mean-squared-error</w:t>
+      </w:r>
+      <w:r>
+        <w:rPr>
+          <w:lang w:val="en-GB"/>
+        </w:rPr>
+        <w:t xml:space="preserve"> metric, ensuring its predictions are as close to the actual fares as possible.</w:t>
+      </w:r>
+    </w:p>
+    <w:p>
+      <w:pPr>
+        <w:jc w:val="both"/>
+        <w:rPr>
+          <w:lang w:val="en-GB"/>
+        </w:rPr>
+      </w:pPr>
       <w:r>
         <w:rPr>
           <w:lang w:val="en-GB"/>
         </w:rPr>
         <w:lastRenderedPageBreak/>
-        <w:t>fluctuating demand, traffic patterns, or other situational variables. Our solution aims to integrate these dynamic factors, enabling the company to adjust fares in real-time. This responsiveness to market conditions can lead to an increase in revenue, particularly during peak demand times or in high-demand zones.</w:t>
-      </w:r>
-    </w:p>
-    <w:p>
-      <w:pPr>
-        <w:jc w:val="both"/>
-        <w:rPr>
-          <w:lang w:val="en-GB"/>
-        </w:rPr>
-      </w:pPr>
-    </w:p>
-    <w:p>
-      <w:pPr>
-        <w:jc w:val="both"/>
-        <w:rPr>
-          <w:lang w:val="en-GB"/>
-        </w:rPr>
-      </w:pPr>
-      <w:r>
-        <w:rPr>
-          <w:lang w:val="en-GB"/>
-        </w:rPr>
-        <w:t>Improving Market Responsiveness</w:t>
-      </w:r>
-    </w:p>
-    <w:p>
-      <w:pPr>
-        <w:jc w:val="both"/>
-        <w:rPr>
-          <w:lang w:val="en-GB"/>
-        </w:rPr>
-      </w:pPr>
-      <w:r>
-        <w:rPr>
-          <w:lang w:val="en-GB"/>
-        </w:rPr>
-        <w:t xml:space="preserve">Another crucial aspect of our business goal is to improve market responsiveness. By leveraging predictive analytics, the company can anticipate demand surges, such as those during special events or adverse weather </w:t>
-      </w:r>
-      <w:r>
-        <w:rPr>
-          <w:lang w:val="en-GB"/>
-        </w:rPr>
-        <w:t>conditions and</w:t>
-      </w:r>
-      <w:r>
-        <w:rPr>
-          <w:lang w:val="en-GB"/>
-        </w:rPr>
-        <w:t xml:space="preserve"> adjust fares proactively. This agility in pricing not only positions the company </w:t>
-      </w:r>
-      <w:proofErr w:type="spellStart"/>
-      <w:r>
-        <w:rPr>
-          <w:lang w:val="en-GB"/>
-        </w:rPr>
-        <w:t>favorably</w:t>
-      </w:r>
-      <w:proofErr w:type="spellEnd"/>
-      <w:r>
-        <w:rPr>
-          <w:lang w:val="en-GB"/>
-        </w:rPr>
-        <w:t xml:space="preserve"> in the competitive landscape but also enhances customer satisfaction by providing fair and transparent pricing.</w:t>
-      </w:r>
-    </w:p>
-    <w:p>
-      <w:pPr>
-        <w:jc w:val="both"/>
-        <w:rPr>
-          <w:lang w:val="en-GB"/>
-        </w:rPr>
-      </w:pPr>
-    </w:p>
-    <w:p>
-      <w:pPr>
-        <w:jc w:val="both"/>
-        <w:rPr>
-          <w:lang w:val="en-GB"/>
-        </w:rPr>
-      </w:pPr>
-      <w:r>
-        <w:rPr>
-          <w:lang w:val="en-GB"/>
-        </w:rPr>
-        <w:t>Operational Efficiency and Scalability</w:t>
-      </w:r>
-    </w:p>
-    <w:p>
-      <w:pPr>
-        <w:jc w:val="both"/>
-        <w:rPr>
-          <w:lang w:val="en-GB"/>
-        </w:rPr>
-      </w:pPr>
-      <w:r>
-        <w:rPr>
-          <w:lang w:val="en-GB"/>
-        </w:rPr>
-        <w:t xml:space="preserve">Implementing an </w:t>
-      </w:r>
-      <w:proofErr w:type="spellStart"/>
-      <w:r>
-        <w:rPr>
-          <w:lang w:val="en-GB"/>
-        </w:rPr>
-        <w:t>MLOps</w:t>
-      </w:r>
-      <w:proofErr w:type="spellEnd"/>
-      <w:r>
-        <w:rPr>
-          <w:lang w:val="en-GB"/>
-        </w:rPr>
-        <w:t>-based approach also addresses the goal of operational efficiency. Automating the model training, deployment, and monitoring processes reduces manual intervention, minimizes errors, and speeds up response times. Scalability is a key consideration; as the company grows and data volumes increase, the infrastructure is designed to scale seamlessly, ensuring that the fare prediction system remains robust and reliable.</w:t>
-      </w:r>
-    </w:p>
-    <w:p>
-      <w:pPr>
-        <w:jc w:val="both"/>
-        <w:rPr>
-          <w:lang w:val="en-GB"/>
-        </w:rPr>
-      </w:pPr>
-    </w:p>
-    <w:p>
-      <w:pPr>
-        <w:jc w:val="both"/>
-        <w:rPr>
-          <w:lang w:val="en-GB"/>
-        </w:rPr>
-      </w:pPr>
-      <w:r>
-        <w:rPr>
-          <w:lang w:val="en-GB"/>
-        </w:rPr>
-        <w:t>Long-Term Strategic Vision</w:t>
-      </w:r>
-    </w:p>
-    <w:p>
-      <w:pPr>
-        <w:jc w:val="both"/>
-        <w:rPr>
-          <w:lang w:val="en-GB"/>
-        </w:rPr>
-      </w:pPr>
-      <w:r>
-        <w:rPr>
-          <w:lang w:val="en-GB"/>
-        </w:rPr>
-        <w:t>Finally, this project aligns with the company's long-term strategic vision of being a data-centric organization. By adopting advanced analytics and machine learning, the company is not just optimizing for the present but also building a foundation for future innovations in areas like personalized customer experiences, operational optimization, and expanded service offerings.</w:t>
-      </w:r>
-    </w:p>
-    <w:p>
-      <w:pPr>
-        <w:jc w:val="both"/>
-        <w:rPr>
-          <w:lang w:val="en-GB"/>
-        </w:rPr>
-      </w:pPr>
-    </w:p>
-    <w:p>
-      <w:pPr>
-        <w:jc w:val="both"/>
-        <w:rPr>
-          <w:lang w:val="en-GB"/>
-        </w:rPr>
-      </w:pPr>
-      <w:r>
-        <w:rPr>
-          <w:lang w:val="en-GB"/>
-        </w:rPr>
-        <w:t>In conclusion, the business goal of this project extends beyond the technical accomplishment of developing a predictive model. It is about transforming the core pricing strategy of the taxi company, making it more adaptive, efficient, and forward-looking. This shift towards a more data-driven approach is expected to yield significant competitive advantages and set a new standard in the urban transportation industry.</w:t>
-      </w:r>
-    </w:p>
-    <w:p>
-      <w:pPr>
-        <w:jc w:val="both"/>
-        <w:rPr>
-          <w:lang w:val="en-GB"/>
-        </w:rPr>
-      </w:pPr>
-    </w:p>
-    <w:p>
-      <w:pPr>
-        <w:jc w:val="both"/>
-        <w:rPr>
-          <w:lang w:val="en-GB"/>
-        </w:rPr>
-      </w:pPr>
-      <w:r>
-        <w:rPr>
-          <w:lang w:val="en-GB"/>
-        </w:rPr>
-        <w:t>Section: Deep Neural Network for Enhanced Fare Prediction</w:t>
-      </w:r>
-    </w:p>
-    <w:p>
-      <w:pPr>
-        <w:jc w:val="both"/>
-        <w:rPr>
-          <w:lang w:val="en-GB"/>
-        </w:rPr>
-      </w:pPr>
-    </w:p>
-    <w:p>
-      <w:pPr>
-        <w:jc w:val="both"/>
-        <w:rPr>
-          <w:lang w:val="en-GB"/>
-        </w:rPr>
-      </w:pPr>
-      <w:r>
-        <w:rPr>
-          <w:lang w:val="en-GB"/>
-        </w:rPr>
-        <w:t>Advancing Taxi Fare Predictions with Deep Learning</w:t>
-      </w:r>
-    </w:p>
-    <w:p>
-      <w:pPr>
-        <w:jc w:val="both"/>
-        <w:rPr>
-          <w:lang w:val="en-GB"/>
-        </w:rPr>
-      </w:pPr>
-      <w:r>
-        <w:rPr>
-          <w:lang w:val="en-GB"/>
-        </w:rPr>
-        <w:t>Overview of the DNN Model</w:t>
-      </w:r>
-    </w:p>
-    <w:p>
-      <w:pPr>
-        <w:jc w:val="both"/>
-        <w:rPr>
-          <w:lang w:val="en-GB"/>
-        </w:rPr>
-      </w:pPr>
-      <w:r>
-        <w:rPr>
-          <w:lang w:val="en-GB"/>
-        </w:rPr>
-        <w:t>At the heart of our project lies a sophisticated Deep Neural Network (DNN), designed to predict taxi fares with unprecedented accuracy and efficiency. This model represents a significant leap in our capability to process and interpret complex, multidimensional data.</w:t>
-      </w:r>
-    </w:p>
-    <w:p>
-      <w:pPr>
-        <w:jc w:val="both"/>
-        <w:rPr>
-          <w:lang w:val="en-GB"/>
-        </w:rPr>
-      </w:pPr>
+        <w:t>Once trained, the DNN model is integrated into the taxi company's pricing system, providing real-time fare predictions. This integration represents a significant enhancement over traditional fare calculation methods, offering a more responsive, data-driven approach to pricing.</w:t>
+      </w:r>
+    </w:p>
+    <w:p>
+      <w:pPr>
+        <w:jc w:val="both"/>
+        <w:rPr>
+          <w:lang w:val="en-GB"/>
+        </w:rPr>
+      </w:pPr>
+      <w:r>
+        <w:rPr>
+          <w:lang w:val="en-GB"/>
+        </w:rPr>
+        <w:t>Moving forward, we plan to continually refine the DNN model by incorporating more granular data, exploring advanced neural network architectures, and implementing continuous learning mechanisms to adapt to changing market dynamics.</w:t>
+      </w:r>
+    </w:p>
+    <w:p>
+      <w:pPr>
+        <w:jc w:val="both"/>
+        <w:rPr>
+          <w:lang w:val="en-GB"/>
+        </w:rPr>
+      </w:pPr>
+      <w:r>
+        <w:rPr>
+          <w:lang w:val="en-GB"/>
+        </w:rPr>
+        <w:t>In conclusion, the deployment of this DNN model marks a pivotal advancement in utilizing deep learning for practical, business-critical applications. It stands as a testament to the potential of AI in transforming industry practices, offering a glimpse into the future of intelligent transportation systems.</w:t>
+      </w:r>
+    </w:p>
+    <w:p>
+      <w:pPr>
+        <w:jc w:val="both"/>
+        <w:rPr>
+          <w:lang w:val="en-GB"/>
+        </w:rPr>
+      </w:pPr>
+    </w:p>
+    <w:p>
+      <w:pPr>
+        <w:jc w:val="both"/>
+        <w:rPr>
+          <w:u w:val="single"/>
+          <w:lang w:val="en-GB"/>
+        </w:rPr>
+      </w:pPr>
+      <w:r>
+        <w:rPr>
+          <w:u w:val="single"/>
+          <w:lang w:val="en-GB"/>
+        </w:rPr>
+        <w:t>Data Exploration</w:t>
+      </w:r>
+    </w:p>
+    <w:p>
+      <w:pPr>
+        <w:jc w:val="both"/>
+        <w:rPr>
+          <w:lang w:val="en-GB"/>
+        </w:rPr>
+      </w:pPr>
+      <w:r>
+        <w:rPr>
+          <w:lang w:val="en-GB"/>
+        </w:rPr>
+        <w:t xml:space="preserve">We explored data in two steps. In the first step, data was loaded into a table in </w:t>
+      </w:r>
+      <w:proofErr w:type="spellStart"/>
+      <w:r>
+        <w:rPr>
+          <w:lang w:val="en-GB"/>
+        </w:rPr>
+        <w:t>BigQuery</w:t>
+      </w:r>
+      <w:proofErr w:type="spellEnd"/>
+      <w:r>
+        <w:rPr>
+          <w:lang w:val="en-GB"/>
+        </w:rPr>
+        <w:t xml:space="preserve"> (</w:t>
+      </w:r>
+      <w:r>
+        <w:rPr>
+          <w:lang w:val="en-GB"/>
+        </w:rPr>
+        <w:t>bt-int-ml-specialization.demo1.taxi_trips</w:t>
+      </w:r>
+      <w:r>
+        <w:rPr>
+          <w:lang w:val="en-GB"/>
+        </w:rPr>
+        <w:t xml:space="preserve">). In </w:t>
+      </w:r>
+      <w:proofErr w:type="spellStart"/>
+      <w:r>
+        <w:rPr>
+          <w:lang w:val="en-GB"/>
+        </w:rPr>
+        <w:t>BigQuery</w:t>
+      </w:r>
+      <w:proofErr w:type="spellEnd"/>
+      <w:r>
+        <w:rPr>
+          <w:lang w:val="en-GB"/>
+        </w:rPr>
+        <w:t xml:space="preserve"> Studio, we then took advantage of the ‘Schema’ tab to get an overview of </w:t>
+      </w:r>
+    </w:p>
+    <w:p>
+      <w:pPr>
+        <w:jc w:val="both"/>
+        <w:rPr>
+          <w:u w:val="single"/>
+          <w:lang w:val="en-GB"/>
+        </w:rPr>
+      </w:pPr>
+    </w:p>
+    <w:p>
+      <w:pPr>
+        <w:jc w:val="both"/>
+        <w:rPr>
+          <w:u w:val="single"/>
+          <w:lang w:val="en-GB"/>
+        </w:rPr>
+      </w:pPr>
+    </w:p>
+    <w:p>
+      <w:pPr>
+        <w:jc w:val="both"/>
+        <w:rPr>
+          <w:lang w:val="en-GB"/>
+        </w:rPr>
+      </w:pPr>
+      <w:r>
+        <w:rPr>
+          <w:lang w:val="en-GB"/>
+        </w:rPr>
+        <w:t xml:space="preserve">Partners must describe the following: </w:t>
+      </w:r>
+    </w:p>
+    <w:p>
+      <w:pPr>
+        <w:ind w:firstLine="708"/>
+        <w:jc w:val="both"/>
+        <w:rPr>
+          <w:lang w:val="en-GB"/>
+        </w:rPr>
+      </w:pPr>
+      <w:r>
+        <w:rPr>
+          <w:lang w:val="en-GB"/>
+        </w:rPr>
+        <w:t xml:space="preserve">● How and what type of data exploration was performed </w:t>
+      </w:r>
+    </w:p>
+    <w:p>
+      <w:pPr>
+        <w:ind w:firstLine="708"/>
+        <w:jc w:val="both"/>
+        <w:rPr>
+          <w:lang w:val="en-GB"/>
+        </w:rPr>
+      </w:pPr>
+      <w:r>
+        <w:rPr>
+          <w:lang w:val="en-GB"/>
+        </w:rPr>
+        <w:t xml:space="preserve">● What decisions were influenced by data exploration </w:t>
+      </w:r>
+    </w:p>
+    <w:p>
+      <w:pPr>
+        <w:jc w:val="both"/>
+        <w:rPr>
+          <w:lang w:val="en-GB"/>
+        </w:rPr>
+      </w:pPr>
+      <w:r>
+        <w:rPr>
+          <w:lang w:val="en-GB"/>
+        </w:rPr>
+        <w:t>Evidence must include a description (in the whitepaper) of the tools used and the type(s) of data exploration performed, along with code snippets (that achieve the data exploration). Additionally, the whitepaper must describe how the data/model algorithm/architecture decisions were influenced by the data exploration.</w:t>
+      </w:r>
+    </w:p>
+    <w:p>
+      <w:pPr>
+        <w:jc w:val="both"/>
+        <w:rPr>
+          <w:u w:val="single"/>
+          <w:lang w:val="en-GB"/>
+        </w:rPr>
+      </w:pPr>
+      <w:r>
+        <w:rPr>
+          <w:u w:val="single"/>
+          <w:lang w:val="en-GB"/>
+        </w:rPr>
+        <w:t>Feature Engineering</w:t>
+      </w:r>
+    </w:p>
+    <w:p>
+      <w:pPr>
+        <w:jc w:val="both"/>
+        <w:rPr>
+          <w:lang w:val="en-GB"/>
+        </w:rPr>
+      </w:pPr>
+      <w:r>
+        <w:rPr>
+          <w:lang w:val="en-GB"/>
+        </w:rPr>
+        <w:t xml:space="preserve">Partners must describe the following: </w:t>
+      </w:r>
+    </w:p>
+    <w:p>
+      <w:pPr>
+        <w:ind w:firstLine="708"/>
+        <w:jc w:val="both"/>
+        <w:rPr>
+          <w:lang w:val="en-GB"/>
+        </w:rPr>
+      </w:pPr>
+      <w:r>
+        <w:rPr>
+          <w:lang w:val="en-GB"/>
+        </w:rPr>
+        <w:t>● What feature engineering was performed</w:t>
+      </w:r>
+    </w:p>
+    <w:p>
+      <w:pPr>
+        <w:ind w:firstLine="708"/>
+        <w:jc w:val="both"/>
+        <w:rPr>
+          <w:lang w:val="en-GB"/>
+        </w:rPr>
+      </w:pPr>
+      <w:r>
+        <w:rPr>
+          <w:lang w:val="en-GB"/>
+        </w:rPr>
+        <w:t>● What features were selected for use in the machine learning model and why</w:t>
+      </w:r>
+    </w:p>
+    <w:p>
+      <w:pPr>
+        <w:jc w:val="both"/>
+        <w:rPr>
+          <w:lang w:val="en-GB"/>
+        </w:rPr>
+      </w:pPr>
+      <w:r>
+        <w:rPr>
+          <w:lang w:val="en-GB"/>
+        </w:rPr>
+        <w:t>Evidence must include a description (in the whitepaper) of the feature engineering performed (and rationale for the same), what original and engineered features were selected for incorporation as independent predictors in the machine learning model, and why. Evidence must include code snippets detailing the feature engineering and feature selection steps.</w:t>
+      </w:r>
+    </w:p>
+    <w:p>
+      <w:pPr>
+        <w:jc w:val="both"/>
+        <w:rPr>
+          <w:lang w:val="en-GB"/>
+        </w:rPr>
+      </w:pPr>
+    </w:p>
+    <w:p>
+      <w:pPr>
+        <w:jc w:val="both"/>
+        <w:rPr>
+          <w:u w:val="single"/>
+          <w:lang w:val="en-GB"/>
+        </w:rPr>
+      </w:pPr>
+      <w:r>
+        <w:rPr>
+          <w:u w:val="single"/>
+          <w:lang w:val="en-GB"/>
+        </w:rPr>
+        <w:t>Preprocessing and the data pipeline</w:t>
+      </w:r>
+    </w:p>
+    <w:p>
+      <w:pPr>
+        <w:jc w:val="both"/>
+        <w:rPr>
+          <w:lang w:val="en-GB"/>
+        </w:rPr>
+      </w:pPr>
+      <w:r>
+        <w:rPr>
+          <w:lang w:val="en-GB"/>
+        </w:rPr>
+        <w:t xml:space="preserve">The partner must describe the data preprocessing pipeline, and how this is accomplished via a package/function that is a callable API (that is ultimately accessed by the served, production model). Evidence must include a description (in the whitepaper) of how data preprocessing is accomplished using Dataflow, </w:t>
+      </w:r>
+      <w:proofErr w:type="spellStart"/>
+      <w:r>
+        <w:rPr>
+          <w:lang w:val="en-GB"/>
+        </w:rPr>
+        <w:t>BigQuery</w:t>
+      </w:r>
+      <w:proofErr w:type="spellEnd"/>
+      <w:r>
+        <w:rPr>
+          <w:lang w:val="en-GB"/>
+        </w:rPr>
+        <w:t xml:space="preserve"> and/or </w:t>
+      </w:r>
+      <w:proofErr w:type="spellStart"/>
+      <w:r>
+        <w:rPr>
+          <w:lang w:val="en-GB"/>
+        </w:rPr>
+        <w:t>Dataproc</w:t>
+      </w:r>
+      <w:proofErr w:type="spellEnd"/>
+      <w:r>
+        <w:rPr>
+          <w:lang w:val="en-GB"/>
+        </w:rPr>
+        <w:t>, along with the code snippet that performs data preprocessing as a callable API.</w:t>
+      </w:r>
     </w:p>
     <w:p>
       <w:pPr>
@@ -717,79 +1337,37 @@
           <w:lang w:val="en-GB"/>
         </w:rPr>
         <w:lastRenderedPageBreak/>
-        <w:t>Model Architecture and Features</w:t>
-      </w:r>
-    </w:p>
-    <w:p>
-      <w:pPr>
-        <w:jc w:val="both"/>
-        <w:rPr>
-          <w:lang w:val="en-GB"/>
-        </w:rPr>
-      </w:pPr>
-      <w:r>
-        <w:rPr>
-          <w:lang w:val="en-GB"/>
-        </w:rPr>
-        <w:t>Layered Architecture:</w:t>
-      </w:r>
-    </w:p>
-    <w:p>
-      <w:pPr>
-        <w:jc w:val="both"/>
-        <w:rPr>
-          <w:lang w:val="en-GB"/>
-        </w:rPr>
-      </w:pPr>
-    </w:p>
-    <w:p>
-      <w:pPr>
-        <w:jc w:val="both"/>
-        <w:rPr>
-          <w:lang w:val="en-GB"/>
-        </w:rPr>
-      </w:pPr>
-      <w:r>
-        <w:rPr>
-          <w:lang w:val="en-GB"/>
-        </w:rPr>
-        <w:t>Our DNN consists of multiple layers, each designed to extract and process different levels of abstractions from the input data. The architecture includes input layers, several hidden layers with a configuration of [64, 32, 16] neurons each, and an output layer for regression output.</w:t>
-      </w:r>
-    </w:p>
-    <w:p>
-      <w:pPr>
-        <w:jc w:val="both"/>
-        <w:rPr>
-          <w:lang w:val="en-GB"/>
-        </w:rPr>
-      </w:pPr>
-      <w:r>
-        <w:rPr>
-          <w:lang w:val="en-GB"/>
-        </w:rPr>
-        <w:t>Feature Integration:</w:t>
-      </w:r>
-    </w:p>
-    <w:p>
-      <w:pPr>
-        <w:jc w:val="both"/>
-        <w:rPr>
-          <w:lang w:val="en-GB"/>
-        </w:rPr>
-      </w:pPr>
-    </w:p>
-    <w:p>
-      <w:pPr>
-        <w:jc w:val="both"/>
-        <w:rPr>
-          <w:lang w:val="en-GB"/>
-        </w:rPr>
-      </w:pPr>
-      <w:r>
-        <w:rPr>
-          <w:lang w:val="en-GB"/>
-        </w:rPr>
-        <w:t>Categorical Variables: The model effectively handles categorical variables like '</w:t>
+        <w:t>The model handles both continuous as well as c</w:t>
+      </w:r>
+      <w:r>
+        <w:rPr>
+          <w:lang w:val="en-GB"/>
+        </w:rPr>
+        <w:t xml:space="preserve">ategorical </w:t>
+      </w:r>
+      <w:r>
+        <w:rPr>
+          <w:lang w:val="en-GB"/>
+        </w:rPr>
+        <w:t>v</w:t>
+      </w:r>
+      <w:r>
+        <w:rPr>
+          <w:lang w:val="en-GB"/>
+        </w:rPr>
+        <w:t>ariables</w:t>
+      </w:r>
+      <w:r>
+        <w:rPr>
+          <w:lang w:val="en-GB"/>
+        </w:rPr>
+        <w:t>. Categorical variables include</w:t>
+      </w:r>
+      <w:r>
+        <w:rPr>
+          <w:lang w:val="en-GB"/>
+        </w:rPr>
+        <w:t xml:space="preserve"> '</w:t>
       </w:r>
       <w:proofErr w:type="spellStart"/>
       <w:r>
@@ -861,19 +1439,17 @@
         </w:rPr>
         <w:t>'. These features undergo one-hot encoding to convert them into a format that the neural network can process, capturing the cyclical nature of time-based data.</w:t>
       </w:r>
-    </w:p>
-    <w:p>
-      <w:pPr>
-        <w:jc w:val="both"/>
-        <w:rPr>
-          <w:lang w:val="en-GB"/>
-        </w:rPr>
-      </w:pPr>
-      <w:r>
-        <w:rPr>
-          <w:lang w:val="en-GB"/>
-        </w:rPr>
-        <w:t>Continuous Variables: '</w:t>
+      <w:r>
+        <w:rPr>
+          <w:lang w:val="en-GB"/>
+        </w:rPr>
+        <w:t xml:space="preserve"> Continuous variables </w:t>
+      </w:r>
+      <w:r>
+        <w:rPr>
+          <w:lang w:val="en-GB"/>
+        </w:rPr>
+        <w:t>'</w:t>
       </w:r>
       <w:proofErr w:type="spellStart"/>
       <w:r>
@@ -957,217 +1533,36 @@
         <w:rPr>
           <w:lang w:val="en-GB"/>
         </w:rPr>
-        <w:t>' are standardized to ensure consistent scale. This step is crucial for the DNN to effectively weigh these features during training.</w:t>
-      </w:r>
-    </w:p>
-    <w:p>
-      <w:pPr>
-        <w:jc w:val="both"/>
-        <w:rPr>
-          <w:lang w:val="en-GB"/>
-        </w:rPr>
-      </w:pPr>
-      <w:r>
-        <w:rPr>
-          <w:lang w:val="en-GB"/>
-        </w:rPr>
-        <w:t>Activation Functions:</w:t>
-      </w:r>
-    </w:p>
-    <w:p>
-      <w:pPr>
-        <w:jc w:val="both"/>
-        <w:rPr>
-          <w:lang w:val="en-GB"/>
-        </w:rPr>
-      </w:pPr>
-    </w:p>
-    <w:p>
-      <w:pPr>
-        <w:jc w:val="both"/>
-        <w:rPr>
-          <w:lang w:val="en-GB"/>
-        </w:rPr>
-      </w:pPr>
-      <w:r>
-        <w:rPr>
-          <w:lang w:val="en-GB"/>
-        </w:rPr>
-        <w:t xml:space="preserve">We employ non-linear activation functions in the hidden layers, such as </w:t>
-      </w:r>
-      <w:proofErr w:type="spellStart"/>
-      <w:r>
-        <w:rPr>
-          <w:lang w:val="en-GB"/>
-        </w:rPr>
-        <w:t>ReLU</w:t>
-      </w:r>
-      <w:proofErr w:type="spellEnd"/>
-      <w:r>
-        <w:rPr>
-          <w:lang w:val="en-GB"/>
-        </w:rPr>
-        <w:t xml:space="preserve"> (Rectified Linear Unit), to introduce non-linearity into the model, enabling it to capture complex patterns in the data.</w:t>
-      </w:r>
-    </w:p>
-    <w:p>
-      <w:pPr>
-        <w:jc w:val="both"/>
-        <w:rPr>
-          <w:lang w:val="en-GB"/>
-        </w:rPr>
-      </w:pPr>
-      <w:r>
-        <w:rPr>
-          <w:lang w:val="en-GB"/>
-        </w:rPr>
-        <w:t>Optimization and Loss:</w:t>
-      </w:r>
-    </w:p>
-    <w:p>
-      <w:pPr>
-        <w:jc w:val="both"/>
-        <w:rPr>
-          <w:lang w:val="en-GB"/>
-        </w:rPr>
-      </w:pPr>
-    </w:p>
-    <w:p>
-      <w:pPr>
-        <w:jc w:val="both"/>
-        <w:rPr>
-          <w:lang w:val="en-GB"/>
-        </w:rPr>
-      </w:pPr>
-      <w:r>
-        <w:rPr>
-          <w:lang w:val="en-GB"/>
-        </w:rPr>
-        <w:t>The model uses the ADAM optimizer, known for its efficiency in handling sparse gradients and its adaptiveness in different problem settings. The loss function is tailored for regression, focusing on minimizing the error in fare prediction.</w:t>
-      </w:r>
-    </w:p>
-    <w:p>
-      <w:pPr>
-        <w:jc w:val="both"/>
-        <w:rPr>
-          <w:lang w:val="en-GB"/>
-        </w:rPr>
-      </w:pPr>
-      <w:r>
-        <w:rPr>
-          <w:lang w:val="en-GB"/>
-        </w:rPr>
-        <w:t>Training and Validation</w:t>
-      </w:r>
-    </w:p>
-    <w:p>
-      <w:pPr>
-        <w:jc w:val="both"/>
-        <w:rPr>
-          <w:lang w:val="en-GB"/>
-        </w:rPr>
-      </w:pPr>
-      <w:r>
-        <w:rPr>
-          <w:lang w:val="en-GB"/>
-        </w:rPr>
-        <w:t>The DNN is trained on a substantial subset of the Chicago Taxi Driver dataset, ensuring a comprehensive learning process. We use a split of training and validation data to fine-tune the model parameters and prevent overfitting. The model's performance is evaluated using the R-squared metric, ensuring its predictions are as close to the actual fares as possible.</w:t>
-      </w:r>
-    </w:p>
-    <w:p>
-      <w:pPr>
-        <w:jc w:val="both"/>
-        <w:rPr>
-          <w:lang w:val="en-GB"/>
-        </w:rPr>
-      </w:pPr>
-    </w:p>
-    <w:p>
-      <w:pPr>
-        <w:jc w:val="both"/>
-        <w:rPr>
-          <w:lang w:val="en-GB"/>
-        </w:rPr>
-      </w:pPr>
-      <w:r>
-        <w:rPr>
-          <w:lang w:val="en-GB"/>
-        </w:rPr>
-        <w:t>Operational Integration and Impact</w:t>
-      </w:r>
-    </w:p>
-    <w:p>
-      <w:pPr>
-        <w:jc w:val="both"/>
-        <w:rPr>
-          <w:lang w:val="en-GB"/>
-        </w:rPr>
-      </w:pPr>
-      <w:r>
-        <w:rPr>
-          <w:lang w:val="en-GB"/>
-        </w:rPr>
-        <w:t>Once trained, the DNN model is integrated into the taxi company's pricing system, providing real-time fare predictions. This integration represents a significant enhancement over traditional fare calculation methods, offering a more responsive, data-driven approach to pricing.</w:t>
-      </w:r>
-    </w:p>
-    <w:p>
-      <w:pPr>
-        <w:jc w:val="both"/>
-        <w:rPr>
-          <w:lang w:val="en-GB"/>
-        </w:rPr>
-      </w:pPr>
-    </w:p>
-    <w:p>
-      <w:pPr>
-        <w:jc w:val="both"/>
-        <w:rPr>
-          <w:lang w:val="en-GB"/>
-        </w:rPr>
-      </w:pPr>
-      <w:r>
-        <w:rPr>
-          <w:lang w:val="en-GB"/>
-        </w:rPr>
-        <w:t>Future Enhancements</w:t>
-      </w:r>
-    </w:p>
-    <w:p>
-      <w:pPr>
-        <w:jc w:val="both"/>
-        <w:rPr>
-          <w:lang w:val="en-GB"/>
-        </w:rPr>
-      </w:pPr>
-      <w:r>
-        <w:rPr>
-          <w:lang w:val="en-GB"/>
-        </w:rPr>
-        <w:lastRenderedPageBreak/>
-        <w:t>Moving forward, we plan to continually refine the DNN model by incorporating more granular data, exploring advanced neural network architectures, and implementing continuous learning mechanisms to adapt to changing market dynamics.</w:t>
-      </w:r>
-    </w:p>
-    <w:p>
-      <w:pPr>
-        <w:jc w:val="both"/>
-        <w:rPr>
-          <w:lang w:val="en-GB"/>
-        </w:rPr>
-      </w:pPr>
-    </w:p>
-    <w:p>
-      <w:pPr>
-        <w:jc w:val="both"/>
-        <w:rPr>
-          <w:lang w:val="en-GB"/>
-        </w:rPr>
-      </w:pPr>
-      <w:r>
-        <w:rPr>
-          <w:lang w:val="en-GB"/>
-        </w:rPr>
-        <w:t>In conclusion, the deployment of this DNN model marks a pivotal advancement in utilizing deep learning for practical, business-critical applications. It stands as a testament to the potential of AI in transforming industry practices, offering a glimpse into the future of intelligent transportation systems.</w:t>
-      </w:r>
+        <w:t xml:space="preserve">' </w:t>
+      </w:r>
+      <w:r>
+        <w:rPr>
+          <w:lang w:val="en-GB"/>
+        </w:rPr>
+        <w:t xml:space="preserve">were cleaned from outliers and </w:t>
+      </w:r>
+      <w:r>
+        <w:rPr>
+          <w:lang w:val="en-GB"/>
+        </w:rPr>
+        <w:t>standardized to ensure consistent scale. This step is crucial for the DNN to effectively weigh these features during training.</w:t>
+      </w:r>
+    </w:p>
+    <w:p>
+      <w:pPr>
+        <w:jc w:val="both"/>
+        <w:rPr>
+          <w:lang w:val="en-GB"/>
+        </w:rPr>
+      </w:pPr>
+    </w:p>
+    <w:p>
+      <w:pPr>
+        <w:jc w:val="both"/>
+        <w:rPr>
+          <w:lang w:val="en-GB"/>
+        </w:rPr>
+      </w:pPr>
     </w:p>
     <w:p>
       <w:pPr>
@@ -1190,7 +1585,7 @@
           <w:u w:val="single"/>
           <w:lang w:val="en-GB"/>
         </w:rPr>
-        <w:t>Data Exploration</w:t>
+        <w:t>Machine learning model design and selection</w:t>
       </w:r>
     </w:p>
     <w:p>
@@ -1219,7 +1614,7 @@
         <w:rPr>
           <w:lang w:val="en-GB"/>
         </w:rPr>
-        <w:t xml:space="preserve">● How and what type of data exploration was performed </w:t>
+        <w:t xml:space="preserve">● Which machine learning model/algorithm(s) were chosen for demo #1 </w:t>
       </w:r>
     </w:p>
     <w:p>
@@ -1234,228 +1629,6 @@
         <w:rPr>
           <w:lang w:val="en-GB"/>
         </w:rPr>
-        <w:t xml:space="preserve">● What decisions were influenced by data exploration </w:t>
-      </w:r>
-    </w:p>
-    <w:p>
-      <w:pPr>
-        <w:jc w:val="both"/>
-        <w:rPr>
-          <w:lang w:val="en-GB"/>
-        </w:rPr>
-      </w:pPr>
-      <w:r>
-        <w:rPr>
-          <w:lang w:val="en-GB"/>
-        </w:rPr>
-        <w:t>Evidence must include a description (in the whitepaper) of the tools used and the type(s) of data exploration performed, along with code snippets (that achieve the data exploration). Additionally, the whitepaper must describe how the data/model algorithm/architecture decisions were influenced by the data exploration.</w:t>
-      </w:r>
-    </w:p>
-    <w:p>
-      <w:pPr>
-        <w:jc w:val="both"/>
-        <w:rPr>
-          <w:u w:val="single"/>
-          <w:lang w:val="en-GB"/>
-        </w:rPr>
-      </w:pPr>
-      <w:r>
-        <w:rPr>
-          <w:u w:val="single"/>
-          <w:lang w:val="en-GB"/>
-        </w:rPr>
-        <w:t>Feature Engineering</w:t>
-      </w:r>
-    </w:p>
-    <w:p>
-      <w:pPr>
-        <w:jc w:val="both"/>
-        <w:rPr>
-          <w:lang w:val="en-GB"/>
-        </w:rPr>
-      </w:pPr>
-      <w:r>
-        <w:rPr>
-          <w:lang w:val="en-GB"/>
-        </w:rPr>
-        <w:t xml:space="preserve">Partners must describe the following: </w:t>
-      </w:r>
-    </w:p>
-    <w:p>
-      <w:pPr>
-        <w:ind w:firstLine="708"/>
-        <w:jc w:val="both"/>
-        <w:rPr>
-          <w:lang w:val="en-GB"/>
-        </w:rPr>
-      </w:pPr>
-      <w:r>
-        <w:rPr>
-          <w:lang w:val="en-GB"/>
-        </w:rPr>
-        <w:t>● What feature engineering was performed</w:t>
-      </w:r>
-    </w:p>
-    <w:p>
-      <w:pPr>
-        <w:ind w:firstLine="708"/>
-        <w:jc w:val="both"/>
-        <w:rPr>
-          <w:lang w:val="en-GB"/>
-        </w:rPr>
-      </w:pPr>
-      <w:r>
-        <w:rPr>
-          <w:lang w:val="en-GB"/>
-        </w:rPr>
-        <w:t>● What features were selected for use in the machine learning model and why</w:t>
-      </w:r>
-    </w:p>
-    <w:p>
-      <w:pPr>
-        <w:jc w:val="both"/>
-        <w:rPr>
-          <w:lang w:val="en-GB"/>
-        </w:rPr>
-      </w:pPr>
-      <w:r>
-        <w:rPr>
-          <w:lang w:val="en-GB"/>
-        </w:rPr>
-        <w:t>Evidence must include a description (in the whitepaper) of the feature engineering performed (and rationale for the same), what original and engineered features were selected for incorporation as independent predictors in the machine learning model, and why. Evidence must include code snippets detailing the feature engineering and feature selection steps.</w:t>
-      </w:r>
-    </w:p>
-    <w:p>
-      <w:pPr>
-        <w:jc w:val="both"/>
-        <w:rPr>
-          <w:lang w:val="en-GB"/>
-        </w:rPr>
-      </w:pPr>
-    </w:p>
-    <w:p>
-      <w:pPr>
-        <w:jc w:val="both"/>
-        <w:rPr>
-          <w:u w:val="single"/>
-          <w:lang w:val="en-GB"/>
-        </w:rPr>
-      </w:pPr>
-      <w:r>
-        <w:rPr>
-          <w:u w:val="single"/>
-          <w:lang w:val="en-GB"/>
-        </w:rPr>
-        <w:t>Preprocessing and the data pipeline</w:t>
-      </w:r>
-    </w:p>
-    <w:p>
-      <w:pPr>
-        <w:jc w:val="both"/>
-        <w:rPr>
-          <w:lang w:val="en-GB"/>
-        </w:rPr>
-      </w:pPr>
-      <w:r>
-        <w:rPr>
-          <w:lang w:val="en-GB"/>
-        </w:rPr>
-        <w:t xml:space="preserve">The partner must describe the data preprocessing pipeline, and how this is accomplished via a package/function that is a callable API (that is ultimately accessed by the served, production model). Evidence must include a description (in the whitepaper) of how data preprocessing is accomplished using Dataflow, </w:t>
-      </w:r>
-      <w:proofErr w:type="spellStart"/>
-      <w:r>
-        <w:rPr>
-          <w:lang w:val="en-GB"/>
-        </w:rPr>
-        <w:t>BigQuery</w:t>
-      </w:r>
-      <w:proofErr w:type="spellEnd"/>
-      <w:r>
-        <w:rPr>
-          <w:lang w:val="en-GB"/>
-        </w:rPr>
-        <w:t xml:space="preserve"> and/or </w:t>
-      </w:r>
-      <w:proofErr w:type="spellStart"/>
-      <w:r>
-        <w:rPr>
-          <w:lang w:val="en-GB"/>
-        </w:rPr>
-        <w:t>Dataproc</w:t>
-      </w:r>
-      <w:proofErr w:type="spellEnd"/>
-      <w:r>
-        <w:rPr>
-          <w:lang w:val="en-GB"/>
-        </w:rPr>
-        <w:t>, along with the code snippet that performs data preprocessing as a callable API.</w:t>
-      </w:r>
-    </w:p>
-    <w:p>
-      <w:pPr>
-        <w:jc w:val="both"/>
-        <w:rPr>
-          <w:lang w:val="en-GB"/>
-        </w:rPr>
-      </w:pPr>
-    </w:p>
-    <w:p>
-      <w:pPr>
-        <w:jc w:val="both"/>
-        <w:rPr>
-          <w:u w:val="single"/>
-          <w:lang w:val="en-GB"/>
-        </w:rPr>
-      </w:pPr>
-      <w:r>
-        <w:rPr>
-          <w:u w:val="single"/>
-          <w:lang w:val="en-GB"/>
-        </w:rPr>
-        <w:t>Machine learning model design and selection</w:t>
-      </w:r>
-    </w:p>
-    <w:p>
-      <w:pPr>
-        <w:jc w:val="both"/>
-        <w:rPr>
-          <w:lang w:val="en-GB"/>
-        </w:rPr>
-      </w:pPr>
-      <w:r>
-        <w:rPr>
-          <w:lang w:val="en-GB"/>
-        </w:rPr>
-        <w:t xml:space="preserve">Partners must describe the following: </w:t>
-      </w:r>
-    </w:p>
-    <w:p>
-      <w:pPr>
-        <w:ind w:firstLine="708"/>
-        <w:jc w:val="both"/>
-        <w:rPr>
-          <w:lang w:val="en-GB"/>
-        </w:rPr>
-      </w:pPr>
-      <w:r>
-        <w:rPr>
-          <w:lang w:val="en-GB"/>
-        </w:rPr>
-        <w:t xml:space="preserve">● Which machine learning model/algorithm(s) were chosen for demo #1 </w:t>
-      </w:r>
-    </w:p>
-    <w:p>
-      <w:pPr>
-        <w:ind w:firstLine="708"/>
-        <w:jc w:val="both"/>
-        <w:rPr>
-          <w:lang w:val="en-GB"/>
-        </w:rPr>
-      </w:pPr>
-      <w:r>
-        <w:rPr>
-          <w:lang w:val="en-GB"/>
-        </w:rPr>
         <w:t xml:space="preserve">● What criteria were used for machine learning model selection </w:t>
       </w:r>
     </w:p>
@@ -1470,7 +1643,6 @@
         <w:rPr>
           <w:lang w:val="en-GB"/>
         </w:rPr>
-        <w:lastRenderedPageBreak/>
         <w:t>Evidence must describe (in the whitepaper) selection criteria implemented, and the specific machine learning model algorithms that were selected for training and evaluation purposes. Code snippets detailing the model design and selection steps must be enumerated.</w:t>
       </w:r>
     </w:p>
@@ -1536,21 +1708,7 @@
         <w:rPr>
           <w:lang w:val="en-GB"/>
         </w:rPr>
-        <w:t xml:space="preserve">Dataset sampling used for model training (and for independent dev/test datasets) and justification of sampling </w:t>
-      </w:r>
-      <w:proofErr w:type="gramStart"/>
-      <w:r>
-        <w:rPr>
-          <w:lang w:val="en-GB"/>
-        </w:rPr>
-        <w:t>methods</w:t>
-      </w:r>
-      <w:proofErr w:type="gramEnd"/>
-      <w:r>
-        <w:rPr>
-          <w:lang w:val="en-GB"/>
-        </w:rPr>
-        <w:t xml:space="preserve"> </w:t>
+        <w:t xml:space="preserve">Dataset sampling used for model training (and for independent dev/test datasets) and justification of sampling methods </w:t>
       </w:r>
     </w:p>
     <w:p>
@@ -1588,21 +1746,7 @@
         <w:rPr>
           <w:lang w:val="en-GB"/>
         </w:rPr>
-        <w:t xml:space="preserve">The model evaluation metric that is implemented, and a discussion of why the implemented metric is optimal given the business question/goal being </w:t>
-      </w:r>
-      <w:proofErr w:type="gramStart"/>
-      <w:r>
-        <w:rPr>
-          <w:lang w:val="en-GB"/>
-        </w:rPr>
-        <w:t>addressed</w:t>
-      </w:r>
-      <w:proofErr w:type="gramEnd"/>
-      <w:r>
-        <w:rPr>
-          <w:lang w:val="en-GB"/>
-        </w:rPr>
-        <w:t xml:space="preserve"> </w:t>
+        <w:t xml:space="preserve">The model evaluation metric that is implemented, and a discussion of why the implemented metric is optimal given the business question/goal being addressed </w:t>
       </w:r>
     </w:p>
     <w:p>
@@ -1621,21 +1765,7 @@
         <w:rPr>
           <w:lang w:val="en-GB"/>
         </w:rPr>
-        <w:t xml:space="preserve">Hyperparameter tuning and model performance </w:t>
-      </w:r>
-      <w:proofErr w:type="gramStart"/>
-      <w:r>
-        <w:rPr>
-          <w:lang w:val="en-GB"/>
-        </w:rPr>
-        <w:t>optimization</w:t>
-      </w:r>
-      <w:proofErr w:type="gramEnd"/>
-      <w:r>
-        <w:rPr>
-          <w:lang w:val="en-GB"/>
-        </w:rPr>
-        <w:t xml:space="preserve"> </w:t>
+        <w:t xml:space="preserve">Hyperparameter tuning and model performance optimization </w:t>
       </w:r>
     </w:p>
     <w:p>
@@ -1737,6 +1867,7 @@
         <w:rPr>
           <w:lang w:val="en-GB"/>
         </w:rPr>
+        <w:lastRenderedPageBreak/>
         <w:t>P</w:t>
       </w:r>
       <w:r>
@@ -1885,6 +2016,95 @@
     </w:lvl>
   </w:abstractNum>
   <w:abstractNum w:abstractNumId="1" w15:restartNumberingAfterBreak="0">
+    <w:nsid w:val="175F48A0"/>
+    <w:multiLevelType w:val="hybridMultilevel"/>
+    <w:tmpl w:val="BDCA9C68"/>
+    <w:lvl w:ilvl="0" w:tplc="0407000F">
+      <w:start w:val="1"/>
+      <w:numFmt w:val="decimal"/>
+      <w:lvlText w:val="%1."/>
+      <w:lvlJc w:val="left"/>
+      <w:pPr>
+        <w:ind w:left="720" w:hanging="360"/>
+      </w:pPr>
+      <w:rPr>
+        <w:rFonts w:hint="default"/>
+      </w:rPr>
+    </w:lvl>
+    <w:lvl w:ilvl="1" w:tplc="04070019" w:tentative="1">
+      <w:start w:val="1"/>
+      <w:numFmt w:val="lowerLetter"/>
+      <w:lvlText w:val="%2."/>
+      <w:lvlJc w:val="left"/>
+      <w:pPr>
+        <w:ind w:left="1440" w:hanging="360"/>
+      </w:pPr>
+    </w:lvl>
+    <w:lvl w:ilvl="2" w:tplc="0407001B" w:tentative="1">
+      <w:start w:val="1"/>
+      <w:numFmt w:val="lowerRoman"/>
+      <w:lvlText w:val="%3."/>
+      <w:lvlJc w:val="right"/>
+      <w:pPr>
+        <w:ind w:left="2160" w:hanging="180"/>
+      </w:pPr>
+    </w:lvl>
+    <w:lvl w:ilvl="3" w:tplc="0407000F" w:tentative="1">
+      <w:start w:val="1"/>
+      <w:numFmt w:val="decimal"/>
+      <w:lvlText w:val="%4."/>
+      <w:lvlJc w:val="left"/>
+      <w:pPr>
+        <w:ind w:left="2880" w:hanging="360"/>
+      </w:pPr>
+    </w:lvl>
+    <w:lvl w:ilvl="4" w:tplc="04070019" w:tentative="1">
+      <w:start w:val="1"/>
+      <w:numFmt w:val="lowerLetter"/>
+      <w:lvlText w:val="%5."/>
+      <w:lvlJc w:val="left"/>
+      <w:pPr>
+        <w:ind w:left="3600" w:hanging="360"/>
+      </w:pPr>
+    </w:lvl>
+    <w:lvl w:ilvl="5" w:tplc="0407001B" w:tentative="1">
+      <w:start w:val="1"/>
+      <w:numFmt w:val="lowerRoman"/>
+      <w:lvlText w:val="%6."/>
+      <w:lvlJc w:val="right"/>
+      <w:pPr>
+        <w:ind w:left="4320" w:hanging="180"/>
+      </w:pPr>
+    </w:lvl>
+    <w:lvl w:ilvl="6" w:tplc="0407000F" w:tentative="1">
+      <w:start w:val="1"/>
+      <w:numFmt w:val="decimal"/>
+      <w:lvlText w:val="%7."/>
+      <w:lvlJc w:val="left"/>
+      <w:pPr>
+        <w:ind w:left="5040" w:hanging="360"/>
+      </w:pPr>
+    </w:lvl>
+    <w:lvl w:ilvl="7" w:tplc="04070019" w:tentative="1">
+      <w:start w:val="1"/>
+      <w:numFmt w:val="lowerLetter"/>
+      <w:lvlText w:val="%8."/>
+      <w:lvlJc w:val="left"/>
+      <w:pPr>
+        <w:ind w:left="5760" w:hanging="360"/>
+      </w:pPr>
+    </w:lvl>
+    <w:lvl w:ilvl="8" w:tplc="0407001B" w:tentative="1">
+      <w:start w:val="1"/>
+      <w:numFmt w:val="lowerRoman"/>
+      <w:lvlText w:val="%9."/>
+      <w:lvlJc w:val="right"/>
+      <w:pPr>
+        <w:ind w:left="6480" w:hanging="180"/>
+      </w:pPr>
+    </w:lvl>
+  </w:abstractNum>
+  <w:abstractNum w:abstractNumId="2" w15:restartNumberingAfterBreak="0">
     <w:nsid w:val="18DB3D8A"/>
     <w:multiLevelType w:val="hybridMultilevel"/>
     <w:tmpl w:val="3BA24244"/>
@@ -1997,7 +2217,7 @@
       </w:rPr>
     </w:lvl>
   </w:abstractNum>
-  <w:abstractNum w:abstractNumId="2" w15:restartNumberingAfterBreak="0">
+  <w:abstractNum w:abstractNumId="3" w15:restartNumberingAfterBreak="0">
     <w:nsid w:val="227D5888"/>
     <w:multiLevelType w:val="hybridMultilevel"/>
     <w:tmpl w:val="3C806808"/>
@@ -2113,9 +2333,12 @@
     <w:abstractNumId w:val="0"/>
   </w:num>
   <w:num w:numId="2" w16cid:durableId="1279485282">
+    <w:abstractNumId w:val="3"/>
+  </w:num>
+  <w:num w:numId="3" w16cid:durableId="569197556">
     <w:abstractNumId w:val="2"/>
   </w:num>
-  <w:num w:numId="3" w16cid:durableId="569197556">
+  <w:num w:numId="4" w16cid:durableId="232354865">
     <w:abstractNumId w:val="1"/>
   </w:num>
 </w:numbering>
@@ -2521,6 +2744,7 @@
   <w:style w:type="paragraph" w:default="1" w:styleId="Standard">
     <w:name w:val="Normal"/>
     <w:qFormat/>
+    <w:rsid w:val="00BC4FBC"/>
   </w:style>
   <w:style w:type="character" w:default="1" w:styleId="Absatz-Standardschriftart">
     <w:name w:val="Default Paragraph Font"/>

</xml_diff>

<commit_message>
Update data exploration section
</commit_message>
<xml_diff>
--- a/documents/whitepaper_demo1.docx
+++ b/documents/whitepaper_demo1.docx
@@ -1086,7 +1086,21 @@
         <w:rPr>
           <w:lang w:val="en-GB"/>
         </w:rPr>
-        <w:t>bt-int-ml-specialization.demo1.taxi_trips</w:t>
+        <w:t>bt-int-ml-</w:t>
+      </w:r>
+      <w:proofErr w:type="gramStart"/>
+      <w:r>
+        <w:rPr>
+          <w:lang w:val="en-GB"/>
+        </w:rPr>
+        <w:t>specialization.demo1.taxi</w:t>
+      </w:r>
+      <w:proofErr w:type="gramEnd"/>
+      <w:r>
+        <w:rPr>
+          <w:lang w:val="en-GB"/>
+        </w:rPr>
+        <w:t>_trips</w:t>
       </w:r>
       <w:r>
         <w:rPr>
@@ -1106,8 +1120,652 @@
         <w:rPr>
           <w:lang w:val="en-GB"/>
         </w:rPr>
-        <w:t xml:space="preserve"> Studio, we then took advantage of the ‘Schema’ tab to get an overview of </w:t>
-      </w:r>
+        <w:t xml:space="preserve"> Studio, we then took advantage of the ‘</w:t>
+      </w:r>
+      <w:r>
+        <w:rPr>
+          <w:lang w:val="en-GB"/>
+        </w:rPr>
+        <w:t>SCHEMA’</w:t>
+      </w:r>
+      <w:r>
+        <w:rPr>
+          <w:lang w:val="en-GB"/>
+        </w:rPr>
+        <w:t xml:space="preserve"> tab to get an overview of </w:t>
+      </w:r>
+      <w:r>
+        <w:rPr>
+          <w:lang w:val="en-GB"/>
+        </w:rPr>
+        <w:t xml:space="preserve">the variables included in the dataset: </w:t>
+      </w:r>
+      <w:proofErr w:type="spellStart"/>
+      <w:r>
+        <w:rPr>
+          <w:lang w:val="en-GB"/>
+        </w:rPr>
+        <w:t>unique_key</w:t>
+      </w:r>
+      <w:proofErr w:type="spellEnd"/>
+      <w:r>
+        <w:rPr>
+          <w:lang w:val="en-GB"/>
+        </w:rPr>
+        <w:t xml:space="preserve">, </w:t>
+      </w:r>
+      <w:proofErr w:type="spellStart"/>
+      <w:r>
+        <w:rPr>
+          <w:lang w:val="en-GB"/>
+        </w:rPr>
+        <w:t>taxi_id</w:t>
+      </w:r>
+      <w:proofErr w:type="spellEnd"/>
+      <w:r>
+        <w:rPr>
+          <w:lang w:val="en-GB"/>
+        </w:rPr>
+        <w:t xml:space="preserve">, </w:t>
+      </w:r>
+      <w:proofErr w:type="spellStart"/>
+      <w:r>
+        <w:rPr>
+          <w:lang w:val="en-GB"/>
+        </w:rPr>
+        <w:t>trip_start_timestamp</w:t>
+      </w:r>
+      <w:proofErr w:type="spellEnd"/>
+      <w:r>
+        <w:rPr>
+          <w:lang w:val="en-GB"/>
+        </w:rPr>
+        <w:t xml:space="preserve">, </w:t>
+      </w:r>
+      <w:proofErr w:type="spellStart"/>
+      <w:r>
+        <w:rPr>
+          <w:lang w:val="en-GB"/>
+        </w:rPr>
+        <w:t>trip_end_timestamp</w:t>
+      </w:r>
+      <w:proofErr w:type="spellEnd"/>
+      <w:r>
+        <w:rPr>
+          <w:lang w:val="en-GB"/>
+        </w:rPr>
+        <w:t xml:space="preserve">, </w:t>
+      </w:r>
+      <w:proofErr w:type="spellStart"/>
+      <w:r>
+        <w:rPr>
+          <w:lang w:val="en-GB"/>
+        </w:rPr>
+        <w:t>trip_seconds</w:t>
+      </w:r>
+      <w:proofErr w:type="spellEnd"/>
+      <w:r>
+        <w:rPr>
+          <w:lang w:val="en-GB"/>
+        </w:rPr>
+        <w:t xml:space="preserve">, </w:t>
+      </w:r>
+      <w:proofErr w:type="spellStart"/>
+      <w:r>
+        <w:rPr>
+          <w:lang w:val="en-GB"/>
+        </w:rPr>
+        <w:t>trip_miles</w:t>
+      </w:r>
+      <w:proofErr w:type="spellEnd"/>
+      <w:r>
+        <w:rPr>
+          <w:lang w:val="en-GB"/>
+        </w:rPr>
+        <w:t xml:space="preserve">, </w:t>
+      </w:r>
+      <w:proofErr w:type="spellStart"/>
+      <w:r>
+        <w:rPr>
+          <w:lang w:val="en-GB"/>
+        </w:rPr>
+        <w:t>pickup_census_tract</w:t>
+      </w:r>
+      <w:proofErr w:type="spellEnd"/>
+      <w:r>
+        <w:rPr>
+          <w:lang w:val="en-GB"/>
+        </w:rPr>
+        <w:t xml:space="preserve">, </w:t>
+      </w:r>
+      <w:proofErr w:type="spellStart"/>
+      <w:r>
+        <w:rPr>
+          <w:lang w:val="en-GB"/>
+        </w:rPr>
+        <w:t>dropoff_census_tract</w:t>
+      </w:r>
+      <w:proofErr w:type="spellEnd"/>
+      <w:r>
+        <w:rPr>
+          <w:lang w:val="en-GB"/>
+        </w:rPr>
+        <w:t xml:space="preserve">, </w:t>
+      </w:r>
+      <w:proofErr w:type="spellStart"/>
+      <w:r>
+        <w:rPr>
+          <w:lang w:val="en-GB"/>
+        </w:rPr>
+        <w:t>pickup_community_area</w:t>
+      </w:r>
+      <w:proofErr w:type="spellEnd"/>
+      <w:r>
+        <w:rPr>
+          <w:lang w:val="en-GB"/>
+        </w:rPr>
+        <w:t xml:space="preserve">, </w:t>
+      </w:r>
+      <w:proofErr w:type="spellStart"/>
+      <w:r>
+        <w:rPr>
+          <w:lang w:val="en-GB"/>
+        </w:rPr>
+        <w:t>dropoff_community_area</w:t>
+      </w:r>
+      <w:proofErr w:type="spellEnd"/>
+      <w:r>
+        <w:rPr>
+          <w:lang w:val="en-GB"/>
+        </w:rPr>
+        <w:t xml:space="preserve">, fare, tips, tolls, extras, </w:t>
+      </w:r>
+      <w:proofErr w:type="spellStart"/>
+      <w:r>
+        <w:rPr>
+          <w:lang w:val="en-GB"/>
+        </w:rPr>
+        <w:t>trip_total</w:t>
+      </w:r>
+      <w:proofErr w:type="spellEnd"/>
+      <w:r>
+        <w:rPr>
+          <w:lang w:val="en-GB"/>
+        </w:rPr>
+        <w:t xml:space="preserve">, </w:t>
+      </w:r>
+      <w:proofErr w:type="spellStart"/>
+      <w:r>
+        <w:rPr>
+          <w:lang w:val="en-GB"/>
+        </w:rPr>
+        <w:t>payment_type</w:t>
+      </w:r>
+      <w:proofErr w:type="spellEnd"/>
+      <w:r>
+        <w:rPr>
+          <w:lang w:val="en-GB"/>
+        </w:rPr>
+        <w:t xml:space="preserve">, company, </w:t>
+      </w:r>
+      <w:proofErr w:type="spellStart"/>
+      <w:r>
+        <w:rPr>
+          <w:lang w:val="en-GB"/>
+        </w:rPr>
+        <w:t>pickup_latitude</w:t>
+      </w:r>
+      <w:proofErr w:type="spellEnd"/>
+      <w:r>
+        <w:rPr>
+          <w:lang w:val="en-GB"/>
+        </w:rPr>
+        <w:t xml:space="preserve">, </w:t>
+      </w:r>
+      <w:proofErr w:type="spellStart"/>
+      <w:r>
+        <w:rPr>
+          <w:lang w:val="en-GB"/>
+        </w:rPr>
+        <w:t>pickup_longitude</w:t>
+      </w:r>
+      <w:proofErr w:type="spellEnd"/>
+      <w:r>
+        <w:rPr>
+          <w:lang w:val="en-GB"/>
+        </w:rPr>
+        <w:t xml:space="preserve">, </w:t>
+      </w:r>
+      <w:proofErr w:type="spellStart"/>
+      <w:r>
+        <w:rPr>
+          <w:lang w:val="en-GB"/>
+        </w:rPr>
+        <w:t>pickup_location</w:t>
+      </w:r>
+      <w:proofErr w:type="spellEnd"/>
+      <w:r>
+        <w:rPr>
+          <w:lang w:val="en-GB"/>
+        </w:rPr>
+        <w:t xml:space="preserve">, </w:t>
+      </w:r>
+      <w:proofErr w:type="spellStart"/>
+      <w:r>
+        <w:rPr>
+          <w:lang w:val="en-GB"/>
+        </w:rPr>
+        <w:t>dropoff_latitude</w:t>
+      </w:r>
+      <w:proofErr w:type="spellEnd"/>
+      <w:r>
+        <w:rPr>
+          <w:lang w:val="en-GB"/>
+        </w:rPr>
+        <w:t xml:space="preserve">, </w:t>
+      </w:r>
+      <w:proofErr w:type="spellStart"/>
+      <w:r>
+        <w:rPr>
+          <w:lang w:val="en-GB"/>
+        </w:rPr>
+        <w:t>dropoff_longitude</w:t>
+      </w:r>
+      <w:proofErr w:type="spellEnd"/>
+      <w:r>
+        <w:rPr>
+          <w:lang w:val="en-GB"/>
+        </w:rPr>
+        <w:t xml:space="preserve">, </w:t>
+      </w:r>
+      <w:proofErr w:type="spellStart"/>
+      <w:r>
+        <w:rPr>
+          <w:lang w:val="en-GB"/>
+        </w:rPr>
+        <w:t>dropoff_location</w:t>
+      </w:r>
+      <w:proofErr w:type="spellEnd"/>
+      <w:r>
+        <w:rPr>
+          <w:lang w:val="en-GB"/>
+        </w:rPr>
+        <w:t>.</w:t>
+      </w:r>
+    </w:p>
+    <w:p>
+      <w:pPr>
+        <w:jc w:val="both"/>
+        <w:rPr>
+          <w:lang w:val="en-GB"/>
+        </w:rPr>
+      </w:pPr>
+      <w:r>
+        <w:rPr>
+          <w:lang w:val="en-GB"/>
+        </w:rPr>
+        <w:t xml:space="preserve">Since our business goal is to predict taxi fare prices in real-time, we chose the variable ‘fare’ as our target. While there are many more variables which collect information about the costs associated with a ride, </w:t>
+      </w:r>
+      <w:proofErr w:type="gramStart"/>
+      <w:r>
+        <w:rPr>
+          <w:lang w:val="en-GB"/>
+        </w:rPr>
+        <w:t>i.e.</w:t>
+      </w:r>
+      <w:proofErr w:type="gramEnd"/>
+      <w:r>
+        <w:rPr>
+          <w:lang w:val="en-GB"/>
+        </w:rPr>
+        <w:t xml:space="preserve"> </w:t>
+      </w:r>
+      <w:r>
+        <w:rPr>
+          <w:lang w:val="en-GB"/>
+        </w:rPr>
+        <w:t xml:space="preserve">tips, tolls, extras, and </w:t>
+      </w:r>
+      <w:proofErr w:type="spellStart"/>
+      <w:r>
+        <w:rPr>
+          <w:lang w:val="en-GB"/>
+        </w:rPr>
+        <w:t>trip_total</w:t>
+      </w:r>
+      <w:proofErr w:type="spellEnd"/>
+      <w:r>
+        <w:rPr>
+          <w:lang w:val="en-GB"/>
+        </w:rPr>
+        <w:t xml:space="preserve">, </w:t>
+      </w:r>
+      <w:r>
+        <w:rPr>
+          <w:lang w:val="en-GB"/>
+        </w:rPr>
+        <w:t>the</w:t>
+      </w:r>
+      <w:r>
+        <w:rPr>
+          <w:lang w:val="en-GB"/>
+        </w:rPr>
+        <w:t xml:space="preserve"> variable </w:t>
+      </w:r>
+      <w:r>
+        <w:rPr>
+          <w:lang w:val="en-GB"/>
+        </w:rPr>
+        <w:t>‘fare’</w:t>
+      </w:r>
+      <w:r>
+        <w:rPr>
+          <w:lang w:val="en-GB"/>
+        </w:rPr>
+        <w:t xml:space="preserve"> represents the main source of income and thus also the adjusting screw for our dynamic pric</w:t>
+      </w:r>
+      <w:r>
+        <w:rPr>
+          <w:lang w:val="en-GB"/>
+        </w:rPr>
+        <w:t>ing</w:t>
+      </w:r>
+      <w:r>
+        <w:rPr>
+          <w:lang w:val="en-GB"/>
+        </w:rPr>
+        <w:t xml:space="preserve"> adjustments</w:t>
+      </w:r>
+      <w:r>
+        <w:rPr>
+          <w:lang w:val="en-GB"/>
+        </w:rPr>
+        <w:t>.</w:t>
+      </w:r>
+    </w:p>
+    <w:p>
+      <w:pPr>
+        <w:jc w:val="both"/>
+        <w:rPr>
+          <w:lang w:val="en-GB"/>
+        </w:rPr>
+      </w:pPr>
+      <w:r>
+        <w:rPr>
+          <w:lang w:val="en-GB"/>
+        </w:rPr>
+        <w:t>We then eliminated variables</w:t>
+      </w:r>
+      <w:r>
+        <w:rPr>
+          <w:lang w:val="en-GB"/>
+        </w:rPr>
+        <w:t xml:space="preserve"> from the dataset</w:t>
+      </w:r>
+      <w:r>
+        <w:rPr>
+          <w:lang w:val="en-GB"/>
+        </w:rPr>
+        <w:t xml:space="preserve"> which do not serve our business goal o. These variables include:</w:t>
+      </w:r>
+    </w:p>
+    <w:p>
+      <w:pPr>
+        <w:pStyle w:val="Listenabsatz"/>
+        <w:numPr>
+          <w:ilvl w:val="0"/>
+          <w:numId w:val="5"/>
+        </w:numPr>
+        <w:jc w:val="both"/>
+        <w:rPr>
+          <w:lang w:val="en-GB"/>
+        </w:rPr>
+      </w:pPr>
+      <w:proofErr w:type="spellStart"/>
+      <w:r>
+        <w:rPr>
+          <w:lang w:val="en-GB"/>
+        </w:rPr>
+        <w:t>unique_key</w:t>
+      </w:r>
+      <w:proofErr w:type="spellEnd"/>
+      <w:r>
+        <w:rPr>
+          <w:lang w:val="en-GB"/>
+        </w:rPr>
+        <w:t xml:space="preserve">: The unique identifier for the trip serves as primary key for the table but does not carry predictive information for the </w:t>
+      </w:r>
+      <w:r>
+        <w:rPr>
+          <w:lang w:val="en-GB"/>
+        </w:rPr>
+        <w:t>fare.</w:t>
+      </w:r>
+    </w:p>
+    <w:p>
+      <w:pPr>
+        <w:pStyle w:val="Listenabsatz"/>
+        <w:numPr>
+          <w:ilvl w:val="0"/>
+          <w:numId w:val="5"/>
+        </w:numPr>
+        <w:jc w:val="both"/>
+        <w:rPr>
+          <w:lang w:val="en-GB"/>
+        </w:rPr>
+      </w:pPr>
+      <w:proofErr w:type="spellStart"/>
+      <w:r>
+        <w:rPr>
+          <w:lang w:val="en-GB"/>
+        </w:rPr>
+        <w:t>taxi_id</w:t>
+      </w:r>
+      <w:proofErr w:type="spellEnd"/>
+      <w:r>
+        <w:rPr>
+          <w:lang w:val="en-GB"/>
+        </w:rPr>
+        <w:t xml:space="preserve">: The </w:t>
+      </w:r>
+      <w:proofErr w:type="spellStart"/>
+      <w:r>
+        <w:rPr>
+          <w:lang w:val="en-GB"/>
+        </w:rPr>
+        <w:t>taxi_id</w:t>
+      </w:r>
+      <w:proofErr w:type="spellEnd"/>
+      <w:r>
+        <w:rPr>
+          <w:lang w:val="en-GB"/>
+        </w:rPr>
+        <w:t xml:space="preserve"> is a unique identifier for the taxi. The </w:t>
+      </w:r>
+      <w:proofErr w:type="spellStart"/>
+      <w:r>
+        <w:rPr>
+          <w:lang w:val="en-GB"/>
+        </w:rPr>
+        <w:t>taxi_id</w:t>
+      </w:r>
+      <w:proofErr w:type="spellEnd"/>
+      <w:r>
+        <w:rPr>
+          <w:lang w:val="en-GB"/>
+        </w:rPr>
+        <w:t xml:space="preserve"> might contain predictive information </w:t>
+      </w:r>
+      <w:r>
+        <w:rPr>
+          <w:lang w:val="en-GB"/>
+        </w:rPr>
+        <w:t xml:space="preserve">for the fare since a </w:t>
+      </w:r>
+      <w:proofErr w:type="spellStart"/>
+      <w:r>
+        <w:rPr>
+          <w:lang w:val="en-GB"/>
+        </w:rPr>
+        <w:t>taxi_id</w:t>
+      </w:r>
+      <w:proofErr w:type="spellEnd"/>
+      <w:r>
+        <w:rPr>
+          <w:lang w:val="en-GB"/>
+        </w:rPr>
+        <w:t xml:space="preserve"> is tied to a specific company with a specific pricing strategy. A given </w:t>
+      </w:r>
+      <w:proofErr w:type="spellStart"/>
+      <w:r>
+        <w:rPr>
+          <w:lang w:val="en-GB"/>
+        </w:rPr>
+        <w:t>taxi_id</w:t>
+      </w:r>
+      <w:proofErr w:type="spellEnd"/>
+      <w:r>
+        <w:rPr>
+          <w:lang w:val="en-GB"/>
+        </w:rPr>
+        <w:t xml:space="preserve"> will also be associated with </w:t>
+      </w:r>
+      <w:proofErr w:type="gramStart"/>
+      <w:r>
+        <w:rPr>
+          <w:lang w:val="en-GB"/>
+        </w:rPr>
+        <w:t>a number of</w:t>
+      </w:r>
+      <w:proofErr w:type="gramEnd"/>
+      <w:r>
+        <w:rPr>
+          <w:lang w:val="en-GB"/>
+        </w:rPr>
+        <w:t xml:space="preserve"> seats and a </w:t>
+      </w:r>
+      <w:r>
+        <w:rPr>
+          <w:lang w:val="en-GB"/>
+        </w:rPr>
+        <w:t xml:space="preserve">certain level of fuel consumption. Yet, this information is extremely sparse since the dataset contained approximately 10.000 different </w:t>
+      </w:r>
+      <w:proofErr w:type="spellStart"/>
+      <w:r>
+        <w:rPr>
+          <w:lang w:val="en-GB"/>
+        </w:rPr>
+        <w:t>taxi_ids</w:t>
+      </w:r>
+      <w:proofErr w:type="spellEnd"/>
+      <w:r>
+        <w:rPr>
+          <w:lang w:val="en-GB"/>
+        </w:rPr>
+        <w:t xml:space="preserve">. We thus did not use the </w:t>
+      </w:r>
+      <w:proofErr w:type="spellStart"/>
+      <w:r>
+        <w:rPr>
+          <w:lang w:val="en-GB"/>
+        </w:rPr>
+        <w:t>taxi_id</w:t>
+      </w:r>
+      <w:proofErr w:type="spellEnd"/>
+      <w:r>
+        <w:rPr>
+          <w:lang w:val="en-GB"/>
+        </w:rPr>
+        <w:t xml:space="preserve"> as input to our model even though future</w:t>
+      </w:r>
+      <w:r>
+        <w:rPr>
+          <w:lang w:val="en-GB"/>
+        </w:rPr>
+        <w:t>, fine-tuned approaches might as well consider it.</w:t>
+      </w:r>
+    </w:p>
+    <w:p>
+      <w:pPr>
+        <w:pStyle w:val="Listenabsatz"/>
+        <w:numPr>
+          <w:ilvl w:val="0"/>
+          <w:numId w:val="5"/>
+        </w:numPr>
+        <w:jc w:val="both"/>
+        <w:rPr>
+          <w:lang w:val="en-GB"/>
+        </w:rPr>
+      </w:pPr>
+      <w:proofErr w:type="spellStart"/>
+      <w:r>
+        <w:rPr>
+          <w:lang w:val="en-GB"/>
+        </w:rPr>
+        <w:t>trip_end_time</w:t>
+      </w:r>
+      <w:proofErr w:type="spellEnd"/>
+      <w:r>
+        <w:rPr>
+          <w:lang w:val="en-GB"/>
+        </w:rPr>
+        <w:t xml:space="preserve">: Because we considered </w:t>
+      </w:r>
+      <w:proofErr w:type="spellStart"/>
+      <w:r>
+        <w:rPr>
+          <w:lang w:val="en-GB"/>
+        </w:rPr>
+        <w:t>trip_start_timestamp</w:t>
+      </w:r>
+      <w:proofErr w:type="spellEnd"/>
+      <w:r>
+        <w:rPr>
+          <w:lang w:val="en-GB"/>
+        </w:rPr>
+        <w:t xml:space="preserve"> and </w:t>
+      </w:r>
+      <w:proofErr w:type="spellStart"/>
+      <w:r>
+        <w:rPr>
+          <w:lang w:val="en-GB"/>
+        </w:rPr>
+        <w:t>trip_seconds</w:t>
+      </w:r>
+      <w:proofErr w:type="spellEnd"/>
+      <w:r>
+        <w:rPr>
+          <w:lang w:val="en-GB"/>
+        </w:rPr>
+        <w:t xml:space="preserve">, we argue that </w:t>
+      </w:r>
+      <w:proofErr w:type="spellStart"/>
+      <w:r>
+        <w:rPr>
+          <w:lang w:val="en-GB"/>
+        </w:rPr>
+        <w:t>trip_end_time</w:t>
+      </w:r>
+      <w:proofErr w:type="spellEnd"/>
+      <w:r>
+        <w:rPr>
+          <w:lang w:val="en-GB"/>
+        </w:rPr>
+        <w:t xml:space="preserve"> should not deliver additional value to our prediction.</w:t>
+      </w:r>
+    </w:p>
+    <w:p>
+      <w:pPr>
+        <w:pStyle w:val="Listenabsatz"/>
+        <w:numPr>
+          <w:ilvl w:val="0"/>
+          <w:numId w:val="5"/>
+        </w:numPr>
+        <w:jc w:val="both"/>
+        <w:rPr>
+          <w:lang w:val="en-GB"/>
+        </w:rPr>
+      </w:pPr>
     </w:p>
     <w:p>
       <w:pPr>
@@ -1182,6 +1840,7 @@
         <w:rPr>
           <w:lang w:val="en-GB"/>
         </w:rPr>
+        <w:lastRenderedPageBreak/>
         <w:t>Evidence must include a description (in the whitepaper) of the tools used and the type(s) of data exploration performed, along with code snippets (that achieve the data exploration). Additionally, the whitepaper must describe how the data/model algorithm/architecture decisions were influenced by the data exploration.</w:t>
       </w:r>
     </w:p>
@@ -1336,7 +1995,6 @@
         <w:rPr>
           <w:lang w:val="en-GB"/>
         </w:rPr>
-        <w:lastRenderedPageBreak/>
         <w:t>The model handles both continuous as well as c</w:t>
       </w:r>
       <w:r>
@@ -1708,7 +2366,21 @@
         <w:rPr>
           <w:lang w:val="en-GB"/>
         </w:rPr>
-        <w:t xml:space="preserve">Dataset sampling used for model training (and for independent dev/test datasets) and justification of sampling methods </w:t>
+        <w:t xml:space="preserve">Dataset sampling used for model training (and for independent dev/test datasets) and justification of sampling </w:t>
+      </w:r>
+      <w:proofErr w:type="gramStart"/>
+      <w:r>
+        <w:rPr>
+          <w:lang w:val="en-GB"/>
+        </w:rPr>
+        <w:t>methods</w:t>
+      </w:r>
+      <w:proofErr w:type="gramEnd"/>
+      <w:r>
+        <w:rPr>
+          <w:lang w:val="en-GB"/>
+        </w:rPr>
+        <w:t xml:space="preserve"> </w:t>
       </w:r>
     </w:p>
     <w:p>
@@ -1746,7 +2418,21 @@
         <w:rPr>
           <w:lang w:val="en-GB"/>
         </w:rPr>
-        <w:t xml:space="preserve">The model evaluation metric that is implemented, and a discussion of why the implemented metric is optimal given the business question/goal being addressed </w:t>
+        <w:t xml:space="preserve">The model evaluation metric that is implemented, and a discussion of why the implemented metric is optimal given the business question/goal being </w:t>
+      </w:r>
+      <w:proofErr w:type="gramStart"/>
+      <w:r>
+        <w:rPr>
+          <w:lang w:val="en-GB"/>
+        </w:rPr>
+        <w:t>addressed</w:t>
+      </w:r>
+      <w:proofErr w:type="gramEnd"/>
+      <w:r>
+        <w:rPr>
+          <w:lang w:val="en-GB"/>
+        </w:rPr>
+        <w:t xml:space="preserve"> </w:t>
       </w:r>
     </w:p>
     <w:p>
@@ -1765,7 +2451,21 @@
         <w:rPr>
           <w:lang w:val="en-GB"/>
         </w:rPr>
-        <w:t xml:space="preserve">Hyperparameter tuning and model performance optimization </w:t>
+        <w:t xml:space="preserve">Hyperparameter tuning and model performance </w:t>
+      </w:r>
+      <w:proofErr w:type="gramStart"/>
+      <w:r>
+        <w:rPr>
+          <w:lang w:val="en-GB"/>
+        </w:rPr>
+        <w:t>optimization</w:t>
+      </w:r>
+      <w:proofErr w:type="gramEnd"/>
+      <w:r>
+        <w:rPr>
+          <w:lang w:val="en-GB"/>
+        </w:rPr>
+        <w:t xml:space="preserve"> </w:t>
       </w:r>
     </w:p>
     <w:p>
@@ -1867,7 +2567,6 @@
         <w:rPr>
           <w:lang w:val="en-GB"/>
         </w:rPr>
-        <w:lastRenderedPageBreak/>
         <w:t>P</w:t>
       </w:r>
       <w:r>
@@ -2329,6 +3028,119 @@
       </w:rPr>
     </w:lvl>
   </w:abstractNum>
+  <w:abstractNum w:abstractNumId="4" w15:restartNumberingAfterBreak="0">
+    <w:nsid w:val="47B115A6"/>
+    <w:multiLevelType w:val="hybridMultilevel"/>
+    <w:tmpl w:val="4B7EAB2E"/>
+    <w:lvl w:ilvl="0" w:tplc="53B0DE78">
+      <w:start w:val="2"/>
+      <w:numFmt w:val="bullet"/>
+      <w:lvlText w:val="-"/>
+      <w:lvlJc w:val="left"/>
+      <w:pPr>
+        <w:ind w:left="720" w:hanging="360"/>
+      </w:pPr>
+      <w:rPr>
+        <w:rFonts w:ascii="Calibri" w:eastAsiaTheme="minorHAnsi" w:hAnsi="Calibri" w:cs="Calibri" w:hint="default"/>
+      </w:rPr>
+    </w:lvl>
+    <w:lvl w:ilvl="1" w:tplc="04070003" w:tentative="1">
+      <w:start w:val="1"/>
+      <w:numFmt w:val="bullet"/>
+      <w:lvlText w:val="o"/>
+      <w:lvlJc w:val="left"/>
+      <w:pPr>
+        <w:ind w:left="1440" w:hanging="360"/>
+      </w:pPr>
+      <w:rPr>
+        <w:rFonts w:ascii="Courier New" w:hAnsi="Courier New" w:cs="Courier New" w:hint="default"/>
+      </w:rPr>
+    </w:lvl>
+    <w:lvl w:ilvl="2" w:tplc="04070005" w:tentative="1">
+      <w:start w:val="1"/>
+      <w:numFmt w:val="bullet"/>
+      <w:lvlText w:val=""/>
+      <w:lvlJc w:val="left"/>
+      <w:pPr>
+        <w:ind w:left="2160" w:hanging="360"/>
+      </w:pPr>
+      <w:rPr>
+        <w:rFonts w:ascii="Wingdings" w:hAnsi="Wingdings" w:hint="default"/>
+      </w:rPr>
+    </w:lvl>
+    <w:lvl w:ilvl="3" w:tplc="04070001" w:tentative="1">
+      <w:start w:val="1"/>
+      <w:numFmt w:val="bullet"/>
+      <w:lvlText w:val=""/>
+      <w:lvlJc w:val="left"/>
+      <w:pPr>
+        <w:ind w:left="2880" w:hanging="360"/>
+      </w:pPr>
+      <w:rPr>
+        <w:rFonts w:ascii="Symbol" w:hAnsi="Symbol" w:hint="default"/>
+      </w:rPr>
+    </w:lvl>
+    <w:lvl w:ilvl="4" w:tplc="04070003" w:tentative="1">
+      <w:start w:val="1"/>
+      <w:numFmt w:val="bullet"/>
+      <w:lvlText w:val="o"/>
+      <w:lvlJc w:val="left"/>
+      <w:pPr>
+        <w:ind w:left="3600" w:hanging="360"/>
+      </w:pPr>
+      <w:rPr>
+        <w:rFonts w:ascii="Courier New" w:hAnsi="Courier New" w:cs="Courier New" w:hint="default"/>
+      </w:rPr>
+    </w:lvl>
+    <w:lvl w:ilvl="5" w:tplc="04070005" w:tentative="1">
+      <w:start w:val="1"/>
+      <w:numFmt w:val="bullet"/>
+      <w:lvlText w:val=""/>
+      <w:lvlJc w:val="left"/>
+      <w:pPr>
+        <w:ind w:left="4320" w:hanging="360"/>
+      </w:pPr>
+      <w:rPr>
+        <w:rFonts w:ascii="Wingdings" w:hAnsi="Wingdings" w:hint="default"/>
+      </w:rPr>
+    </w:lvl>
+    <w:lvl w:ilvl="6" w:tplc="04070001" w:tentative="1">
+      <w:start w:val="1"/>
+      <w:numFmt w:val="bullet"/>
+      <w:lvlText w:val=""/>
+      <w:lvlJc w:val="left"/>
+      <w:pPr>
+        <w:ind w:left="5040" w:hanging="360"/>
+      </w:pPr>
+      <w:rPr>
+        <w:rFonts w:ascii="Symbol" w:hAnsi="Symbol" w:hint="default"/>
+      </w:rPr>
+    </w:lvl>
+    <w:lvl w:ilvl="7" w:tplc="04070003" w:tentative="1">
+      <w:start w:val="1"/>
+      <w:numFmt w:val="bullet"/>
+      <w:lvlText w:val="o"/>
+      <w:lvlJc w:val="left"/>
+      <w:pPr>
+        <w:ind w:left="5760" w:hanging="360"/>
+      </w:pPr>
+      <w:rPr>
+        <w:rFonts w:ascii="Courier New" w:hAnsi="Courier New" w:cs="Courier New" w:hint="default"/>
+      </w:rPr>
+    </w:lvl>
+    <w:lvl w:ilvl="8" w:tplc="04070005" w:tentative="1">
+      <w:start w:val="1"/>
+      <w:numFmt w:val="bullet"/>
+      <w:lvlText w:val=""/>
+      <w:lvlJc w:val="left"/>
+      <w:pPr>
+        <w:ind w:left="6480" w:hanging="360"/>
+      </w:pPr>
+      <w:rPr>
+        <w:rFonts w:ascii="Wingdings" w:hAnsi="Wingdings" w:hint="default"/>
+      </w:rPr>
+    </w:lvl>
+  </w:abstractNum>
   <w:num w:numId="1" w16cid:durableId="1950352064">
     <w:abstractNumId w:val="0"/>
   </w:num>
@@ -2340,6 +3152,9 @@
   </w:num>
   <w:num w:numId="4" w16cid:durableId="232354865">
     <w:abstractNumId w:val="1"/>
+  </w:num>
+  <w:num w:numId="5" w16cid:durableId="1958097937">
+    <w:abstractNumId w:val="4"/>
   </w:num>
 </w:numbering>
 </file>

</xml_diff>

<commit_message>
Whitepaper: update data feature engineering section
</commit_message>
<xml_diff>
--- a/documents/whitepaper_demo1.docx
+++ b/documents/whitepaper_demo1.docx
@@ -38,12 +38,37 @@
         <w:t xml:space="preserve">Link to code repository: </w:t>
       </w:r>
       <w:hyperlink r:id="rId6" w:history="1">
+        <w:proofErr w:type="spellStart"/>
         <w:r>
           <w:rPr>
             <w:rStyle w:val="Hyperlink"/>
             <w:lang w:val="en-GB"/>
           </w:rPr>
-          <w:t>btgrbo/GCP_ML_Demos (github.com)</w:t>
+          <w:t>btgrbo</w:t>
+        </w:r>
+        <w:proofErr w:type="spellEnd"/>
+        <w:r>
+          <w:rPr>
+            <w:rStyle w:val="Hyperlink"/>
+            <w:lang w:val="en-GB"/>
+          </w:rPr>
+          <w:t>/</w:t>
+        </w:r>
+        <w:proofErr w:type="spellStart"/>
+        <w:r>
+          <w:rPr>
+            <w:rStyle w:val="Hyperlink"/>
+            <w:lang w:val="en-GB"/>
+          </w:rPr>
+          <w:t>GCP_ML_Demos</w:t>
+        </w:r>
+        <w:proofErr w:type="spellEnd"/>
+        <w:r>
+          <w:rPr>
+            <w:rStyle w:val="Hyperlink"/>
+            <w:lang w:val="en-GB"/>
+          </w:rPr>
+          <w:t xml:space="preserve"> (github.com)</w:t>
         </w:r>
       </w:hyperlink>
     </w:p>
@@ -132,7 +157,21 @@
         <w:rPr>
           <w:lang w:val="en-GB"/>
         </w:rPr>
-        <w:t xml:space="preserve"> While the core of our project involves developing a Deep Neural Network (DNN) for fare prediction, the crux of this paper is the sophisticated MLOps framework that enables such machine learning </w:t>
+        <w:t xml:space="preserve"> While the core of our project involves developing a Deep Neural Network (DNN) for fare prediction, the crux of this paper is the sophisticated </w:t>
+      </w:r>
+      <w:proofErr w:type="spellStart"/>
+      <w:r>
+        <w:rPr>
+          <w:lang w:val="en-GB"/>
+        </w:rPr>
+        <w:t>MLOps</w:t>
+      </w:r>
+      <w:proofErr w:type="spellEnd"/>
+      <w:r>
+        <w:rPr>
+          <w:lang w:val="en-GB"/>
+        </w:rPr>
+        <w:t xml:space="preserve"> framework that enables such machine learning </w:t>
       </w:r>
       <w:r>
         <w:rPr>
@@ -194,35 +233,119 @@
         <w:rPr>
           <w:lang w:val="en-GB"/>
         </w:rPr>
-        <w:t>and other GCP services are leveraged not just for model training and evaluation, but more importantly, for creating a scalable, efficient, and robust MLOps pipeline.</w:t>
-      </w:r>
-    </w:p>
-    <w:p>
-      <w:pPr>
-        <w:jc w:val="both"/>
-        <w:rPr>
-          <w:lang w:val="en-GB"/>
-        </w:rPr>
-      </w:pPr>
-      <w:r>
-        <w:rPr>
-          <w:lang w:val="en-GB"/>
-        </w:rPr>
-        <w:t>The integration of our model into the operational workflow of a taxi company is envisioned to be a hallmark of adaptive pricing strategies. The model’s predictions inform a dynamic pricing engine, which is part of a broader, automated MLOps pipeline. This pipeline ensures real-time responsiveness to market conditions, enhancing the agility of pricing decisions. The seamless automation in model retraining, deployment, and monitoring exemplifies the power of a well-architected MLOps infrastructure.</w:t>
-      </w:r>
-    </w:p>
-    <w:p>
-      <w:pPr>
-        <w:jc w:val="both"/>
-        <w:rPr>
-          <w:lang w:val="en-GB"/>
-        </w:rPr>
-      </w:pPr>
-      <w:r>
-        <w:rPr>
-          <w:lang w:val="en-GB"/>
-        </w:rPr>
-        <w:t>In this whitepaper, we delve into the intricacies of building and managing this MLOps infrastructure in GCP. We aim to provide a blueprint for effectively using cloud-based tools and services to deploy machine learning models in a production environment. The ensuing sections will detail the MLOps architecture, the challenges we navigated, and the best practices we established, offering valuable insights for organizations aspiring to harness the potential of MLOps in operational optimization.</w:t>
+        <w:t xml:space="preserve">and other GCP services are leveraged not just for model training and evaluation, but more importantly, for creating a scalable, efficient, and robust </w:t>
+      </w:r>
+      <w:proofErr w:type="spellStart"/>
+      <w:r>
+        <w:rPr>
+          <w:lang w:val="en-GB"/>
+        </w:rPr>
+        <w:t>MLOps</w:t>
+      </w:r>
+      <w:proofErr w:type="spellEnd"/>
+      <w:r>
+        <w:rPr>
+          <w:lang w:val="en-GB"/>
+        </w:rPr>
+        <w:t xml:space="preserve"> pipeline.</w:t>
+      </w:r>
+    </w:p>
+    <w:p>
+      <w:pPr>
+        <w:jc w:val="both"/>
+        <w:rPr>
+          <w:lang w:val="en-GB"/>
+        </w:rPr>
+      </w:pPr>
+      <w:r>
+        <w:rPr>
+          <w:lang w:val="en-GB"/>
+        </w:rPr>
+        <w:t xml:space="preserve">The integration of our model into the operational workflow of a taxi company is envisioned to be a hallmark of adaptive pricing strategies. The model’s predictions inform a dynamic pricing engine, which is part of a broader, automated </w:t>
+      </w:r>
+      <w:proofErr w:type="spellStart"/>
+      <w:r>
+        <w:rPr>
+          <w:lang w:val="en-GB"/>
+        </w:rPr>
+        <w:t>MLOps</w:t>
+      </w:r>
+      <w:proofErr w:type="spellEnd"/>
+      <w:r>
+        <w:rPr>
+          <w:lang w:val="en-GB"/>
+        </w:rPr>
+        <w:t xml:space="preserve"> pipeline. This pipeline ensures real-time responsiveness to market conditions, enhancing the agility of pricing decisions. The seamless automation in model retraining, deployment, and monitoring exemplifies the power of a well-architected </w:t>
+      </w:r>
+      <w:proofErr w:type="spellStart"/>
+      <w:r>
+        <w:rPr>
+          <w:lang w:val="en-GB"/>
+        </w:rPr>
+        <w:t>MLOps</w:t>
+      </w:r>
+      <w:proofErr w:type="spellEnd"/>
+      <w:r>
+        <w:rPr>
+          <w:lang w:val="en-GB"/>
+        </w:rPr>
+        <w:t xml:space="preserve"> infrastructure.</w:t>
+      </w:r>
+    </w:p>
+    <w:p>
+      <w:pPr>
+        <w:jc w:val="both"/>
+        <w:rPr>
+          <w:lang w:val="en-GB"/>
+        </w:rPr>
+      </w:pPr>
+      <w:r>
+        <w:rPr>
+          <w:lang w:val="en-GB"/>
+        </w:rPr>
+        <w:t xml:space="preserve">In this whitepaper, we delve into the intricacies of building and managing this </w:t>
+      </w:r>
+      <w:proofErr w:type="spellStart"/>
+      <w:r>
+        <w:rPr>
+          <w:lang w:val="en-GB"/>
+        </w:rPr>
+        <w:t>MLOps</w:t>
+      </w:r>
+      <w:proofErr w:type="spellEnd"/>
+      <w:r>
+        <w:rPr>
+          <w:lang w:val="en-GB"/>
+        </w:rPr>
+        <w:t xml:space="preserve"> infrastructure in GCP. We aim to provide a blueprint for effectively using cloud-based tools and services to deploy machine learning models in a production environment. The ensuing sections will detail the </w:t>
+      </w:r>
+      <w:proofErr w:type="spellStart"/>
+      <w:r>
+        <w:rPr>
+          <w:lang w:val="en-GB"/>
+        </w:rPr>
+        <w:t>MLOps</w:t>
+      </w:r>
+      <w:proofErr w:type="spellEnd"/>
+      <w:r>
+        <w:rPr>
+          <w:lang w:val="en-GB"/>
+        </w:rPr>
+        <w:t xml:space="preserve"> architecture, the challenges we navigated, and the best practices we established, offering valuable insights for organizations aspiring to harness the potential of </w:t>
+      </w:r>
+      <w:proofErr w:type="spellStart"/>
+      <w:r>
+        <w:rPr>
+          <w:lang w:val="en-GB"/>
+        </w:rPr>
+        <w:t>MLOps</w:t>
+      </w:r>
+      <w:proofErr w:type="spellEnd"/>
+      <w:r>
+        <w:rPr>
+          <w:lang w:val="en-GB"/>
+        </w:rPr>
+        <w:t xml:space="preserve"> in operational optimization.</w:t>
       </w:r>
     </w:p>
     <w:p>
@@ -283,7 +406,21 @@
         <w:rPr>
           <w:lang w:val="en-GB"/>
         </w:rPr>
-        <w:t>'s MLOps infrastructure. In an industry where pricing decisions can significantly impact both market competitiveness and profitability, our goal is to empower the taxi company with a data-driven, dynamic pricing model.</w:t>
+        <w:t xml:space="preserve">'s </w:t>
+      </w:r>
+      <w:proofErr w:type="spellStart"/>
+      <w:r>
+        <w:rPr>
+          <w:lang w:val="en-GB"/>
+        </w:rPr>
+        <w:t>MLOps</w:t>
+      </w:r>
+      <w:proofErr w:type="spellEnd"/>
+      <w:r>
+        <w:rPr>
+          <w:lang w:val="en-GB"/>
+        </w:rPr>
+        <w:t xml:space="preserve"> infrastructure. In an industry where pricing decisions can significantly impact both market competitiveness and profitability, our goal is to empower the taxi company with a data-driven, dynamic pricing model.</w:t>
       </w:r>
     </w:p>
     <w:p>
@@ -344,7 +481,21 @@
         <w:rPr>
           <w:lang w:val="en-GB"/>
         </w:rPr>
-        <w:t>Implementing an MLOps-based approach also addresses the goal of operational efficiency. Automating the model training, deployment, and monitoring processes reduces manual intervention, minimizes errors, and speeds up response times. Scalability is a key consideration; as the company grows and data volumes increase, the infrastructure is designed to scale seamlessly, ensuring that the fare prediction system remains robust and reliable.</w:t>
+        <w:t xml:space="preserve">Implementing an </w:t>
+      </w:r>
+      <w:proofErr w:type="spellStart"/>
+      <w:r>
+        <w:rPr>
+          <w:lang w:val="en-GB"/>
+        </w:rPr>
+        <w:t>MLOps</w:t>
+      </w:r>
+      <w:proofErr w:type="spellEnd"/>
+      <w:r>
+        <w:rPr>
+          <w:lang w:val="en-GB"/>
+        </w:rPr>
+        <w:t>-based approach also addresses the goal of operational efficiency. Automating the model training, deployment, and monitoring processes reduces manual intervention, minimizes errors, and speeds up response times. Scalability is a key consideration; as the company grows and data volumes increase, the infrastructure is designed to scale seamlessly, ensuring that the fare prediction system remains robust and reliable.</w:t>
       </w:r>
     </w:p>
     <w:p>
@@ -503,7 +654,77 @@
         <w:rPr>
           <w:lang w:val="en-GB"/>
         </w:rPr>
-        <w:t xml:space="preserve"> 'day_of_week', 'start_month', 'start_day', 'start_hour', and 'start_minute'</w:t>
+        <w:t xml:space="preserve"> '</w:t>
+      </w:r>
+      <w:proofErr w:type="spellStart"/>
+      <w:r>
+        <w:rPr>
+          <w:lang w:val="en-GB"/>
+        </w:rPr>
+        <w:t>day_of_week</w:t>
+      </w:r>
+      <w:proofErr w:type="spellEnd"/>
+      <w:r>
+        <w:rPr>
+          <w:lang w:val="en-GB"/>
+        </w:rPr>
+        <w:t>', '</w:t>
+      </w:r>
+      <w:proofErr w:type="spellStart"/>
+      <w:r>
+        <w:rPr>
+          <w:lang w:val="en-GB"/>
+        </w:rPr>
+        <w:t>start_month</w:t>
+      </w:r>
+      <w:proofErr w:type="spellEnd"/>
+      <w:r>
+        <w:rPr>
+          <w:lang w:val="en-GB"/>
+        </w:rPr>
+        <w:t>', '</w:t>
+      </w:r>
+      <w:proofErr w:type="spellStart"/>
+      <w:r>
+        <w:rPr>
+          <w:lang w:val="en-GB"/>
+        </w:rPr>
+        <w:t>start_day</w:t>
+      </w:r>
+      <w:proofErr w:type="spellEnd"/>
+      <w:r>
+        <w:rPr>
+          <w:lang w:val="en-GB"/>
+        </w:rPr>
+        <w:t>', '</w:t>
+      </w:r>
+      <w:proofErr w:type="spellStart"/>
+      <w:r>
+        <w:rPr>
+          <w:lang w:val="en-GB"/>
+        </w:rPr>
+        <w:t>start_hour</w:t>
+      </w:r>
+      <w:proofErr w:type="spellEnd"/>
+      <w:r>
+        <w:rPr>
+          <w:lang w:val="en-GB"/>
+        </w:rPr>
+        <w:t>', and '</w:t>
+      </w:r>
+      <w:proofErr w:type="spellStart"/>
+      <w:r>
+        <w:rPr>
+          <w:lang w:val="en-GB"/>
+        </w:rPr>
+        <w:t>start_minute</w:t>
+      </w:r>
+      <w:proofErr w:type="spellEnd"/>
+      <w:r>
+        <w:rPr>
+          <w:lang w:val="en-GB"/>
+        </w:rPr>
+        <w:t>'</w:t>
       </w:r>
       <w:r>
         <w:rPr>
@@ -515,7 +736,91 @@
         <w:rPr>
           <w:lang w:val="en-GB"/>
         </w:rPr>
-        <w:t xml:space="preserve">'trip_seconds', 'trip_miles', 'pickup_latitude', 'pickup_longitude', 'dropoff_latitude', and 'dropoff_longitude' </w:t>
+        <w:t>'</w:t>
+      </w:r>
+      <w:proofErr w:type="spellStart"/>
+      <w:r>
+        <w:rPr>
+          <w:lang w:val="en-GB"/>
+        </w:rPr>
+        <w:t>trip_seconds</w:t>
+      </w:r>
+      <w:proofErr w:type="spellEnd"/>
+      <w:r>
+        <w:rPr>
+          <w:lang w:val="en-GB"/>
+        </w:rPr>
+        <w:t>', '</w:t>
+      </w:r>
+      <w:proofErr w:type="spellStart"/>
+      <w:r>
+        <w:rPr>
+          <w:lang w:val="en-GB"/>
+        </w:rPr>
+        <w:t>trip_miles</w:t>
+      </w:r>
+      <w:proofErr w:type="spellEnd"/>
+      <w:r>
+        <w:rPr>
+          <w:lang w:val="en-GB"/>
+        </w:rPr>
+        <w:t>', '</w:t>
+      </w:r>
+      <w:proofErr w:type="spellStart"/>
+      <w:r>
+        <w:rPr>
+          <w:lang w:val="en-GB"/>
+        </w:rPr>
+        <w:t>pickup_latitude</w:t>
+      </w:r>
+      <w:proofErr w:type="spellEnd"/>
+      <w:r>
+        <w:rPr>
+          <w:lang w:val="en-GB"/>
+        </w:rPr>
+        <w:t>', '</w:t>
+      </w:r>
+      <w:proofErr w:type="spellStart"/>
+      <w:r>
+        <w:rPr>
+          <w:lang w:val="en-GB"/>
+        </w:rPr>
+        <w:t>pickup_longitude</w:t>
+      </w:r>
+      <w:proofErr w:type="spellEnd"/>
+      <w:r>
+        <w:rPr>
+          <w:lang w:val="en-GB"/>
+        </w:rPr>
+        <w:t>', '</w:t>
+      </w:r>
+      <w:proofErr w:type="spellStart"/>
+      <w:r>
+        <w:rPr>
+          <w:lang w:val="en-GB"/>
+        </w:rPr>
+        <w:t>dropoff_latitude</w:t>
+      </w:r>
+      <w:proofErr w:type="spellEnd"/>
+      <w:r>
+        <w:rPr>
+          <w:lang w:val="en-GB"/>
+        </w:rPr>
+        <w:t>', and '</w:t>
+      </w:r>
+      <w:proofErr w:type="spellStart"/>
+      <w:r>
+        <w:rPr>
+          <w:lang w:val="en-GB"/>
+        </w:rPr>
+        <w:t>dropoff_longitude</w:t>
+      </w:r>
+      <w:proofErr w:type="spellEnd"/>
+      <w:r>
+        <w:rPr>
+          <w:lang w:val="en-GB"/>
+        </w:rPr>
+        <w:t xml:space="preserve">' </w:t>
       </w:r>
       <w:r>
         <w:rPr>
@@ -610,7 +915,21 @@
         <w:rPr>
           <w:lang w:val="en-GB"/>
         </w:rPr>
-        <w:t xml:space="preserve"> ReLU </w:t>
+        <w:t xml:space="preserve"> </w:t>
+      </w:r>
+      <w:proofErr w:type="spellStart"/>
+      <w:r>
+        <w:rPr>
+          <w:lang w:val="en-GB"/>
+        </w:rPr>
+        <w:t>ReLU</w:t>
+      </w:r>
+      <w:proofErr w:type="spellEnd"/>
+      <w:r>
+        <w:rPr>
+          <w:lang w:val="en-GB"/>
+        </w:rPr>
+        <w:t xml:space="preserve"> </w:t>
       </w:r>
       <w:r>
         <w:rPr>
@@ -756,19 +1075,61 @@
         <w:rPr>
           <w:lang w:val="en-GB"/>
         </w:rPr>
-        <w:t>In the first step, data was loaded into a table in BigQuery (</w:t>
-      </w:r>
-      <w:r>
-        <w:rPr>
-          <w:lang w:val="en-GB"/>
-        </w:rPr>
-        <w:t>bt-int-ml-specialization.demo1.taxi_trips</w:t>
-      </w:r>
-      <w:r>
-        <w:rPr>
-          <w:lang w:val="en-GB"/>
-        </w:rPr>
-        <w:t xml:space="preserve">). In BigQuery Studio, we then </w:t>
+        <w:t xml:space="preserve">In the first step, data was loaded into a table in </w:t>
+      </w:r>
+      <w:proofErr w:type="spellStart"/>
+      <w:r>
+        <w:rPr>
+          <w:lang w:val="en-GB"/>
+        </w:rPr>
+        <w:t>BigQuery</w:t>
+      </w:r>
+      <w:proofErr w:type="spellEnd"/>
+      <w:r>
+        <w:rPr>
+          <w:lang w:val="en-GB"/>
+        </w:rPr>
+        <w:t xml:space="preserve"> (</w:t>
+      </w:r>
+      <w:r>
+        <w:rPr>
+          <w:lang w:val="en-GB"/>
+        </w:rPr>
+        <w:t>bt-int-ml-</w:t>
+      </w:r>
+      <w:proofErr w:type="gramStart"/>
+      <w:r>
+        <w:rPr>
+          <w:lang w:val="en-GB"/>
+        </w:rPr>
+        <w:t>specialization.demo1.taxi</w:t>
+      </w:r>
+      <w:proofErr w:type="gramEnd"/>
+      <w:r>
+        <w:rPr>
+          <w:lang w:val="en-GB"/>
+        </w:rPr>
+        <w:t>_trips</w:t>
+      </w:r>
+      <w:r>
+        <w:rPr>
+          <w:lang w:val="en-GB"/>
+        </w:rPr>
+        <w:t xml:space="preserve">). In </w:t>
+      </w:r>
+      <w:proofErr w:type="spellStart"/>
+      <w:r>
+        <w:rPr>
+          <w:lang w:val="en-GB"/>
+        </w:rPr>
+        <w:t>BigQuery</w:t>
+      </w:r>
+      <w:proofErr w:type="spellEnd"/>
+      <w:r>
+        <w:rPr>
+          <w:lang w:val="en-GB"/>
+        </w:rPr>
+        <w:t xml:space="preserve"> Studio, we then </w:t>
       </w:r>
       <w:r>
         <w:rPr>
@@ -810,7 +1171,21 @@
         <w:rPr>
           <w:lang w:val="en-GB"/>
         </w:rPr>
-        <w:t xml:space="preserve"> the total row count to the distinct unique_key counts and found no difference. Hence, the dataset does not include any duplicate</w:t>
+        <w:t xml:space="preserve"> the total row count to the distinct </w:t>
+      </w:r>
+      <w:proofErr w:type="spellStart"/>
+      <w:r>
+        <w:rPr>
+          <w:lang w:val="en-GB"/>
+        </w:rPr>
+        <w:t>unique_key</w:t>
+      </w:r>
+      <w:proofErr w:type="spellEnd"/>
+      <w:r>
+        <w:rPr>
+          <w:lang w:val="en-GB"/>
+        </w:rPr>
+        <w:t xml:space="preserve"> counts and found no difference. Hence, the dataset does not include any duplicate</w:t>
       </w:r>
       <w:r>
         <w:rPr>
@@ -879,7 +1254,259 @@
         <w:rPr>
           <w:lang w:val="en-GB"/>
         </w:rPr>
-        <w:t>the variables included in the dataset: unique_key, taxi_id, trip_start_timestamp, trip_end_timestamp, trip_seconds, trip_miles, pickup_census_tract, dropoff_census_tract, pickup_community_area, dropoff_community_area, fare, tips, tolls, extras, trip_total, payment_type, company, pickup_latitude, pickup_longitude, pickup_location, dropoff_latitude, dropoff_longitude, dropoff_location.</w:t>
+        <w:t xml:space="preserve">the variables included in the dataset: </w:t>
+      </w:r>
+      <w:proofErr w:type="spellStart"/>
+      <w:r>
+        <w:rPr>
+          <w:lang w:val="en-GB"/>
+        </w:rPr>
+        <w:t>unique_key</w:t>
+      </w:r>
+      <w:proofErr w:type="spellEnd"/>
+      <w:r>
+        <w:rPr>
+          <w:lang w:val="en-GB"/>
+        </w:rPr>
+        <w:t xml:space="preserve">, </w:t>
+      </w:r>
+      <w:proofErr w:type="spellStart"/>
+      <w:r>
+        <w:rPr>
+          <w:lang w:val="en-GB"/>
+        </w:rPr>
+        <w:t>taxi_id</w:t>
+      </w:r>
+      <w:proofErr w:type="spellEnd"/>
+      <w:r>
+        <w:rPr>
+          <w:lang w:val="en-GB"/>
+        </w:rPr>
+        <w:t xml:space="preserve">, </w:t>
+      </w:r>
+      <w:proofErr w:type="spellStart"/>
+      <w:r>
+        <w:rPr>
+          <w:lang w:val="en-GB"/>
+        </w:rPr>
+        <w:t>trip_start_timestamp</w:t>
+      </w:r>
+      <w:proofErr w:type="spellEnd"/>
+      <w:r>
+        <w:rPr>
+          <w:lang w:val="en-GB"/>
+        </w:rPr>
+        <w:t xml:space="preserve">, </w:t>
+      </w:r>
+      <w:proofErr w:type="spellStart"/>
+      <w:r>
+        <w:rPr>
+          <w:lang w:val="en-GB"/>
+        </w:rPr>
+        <w:t>trip_end_timestamp</w:t>
+      </w:r>
+      <w:proofErr w:type="spellEnd"/>
+      <w:r>
+        <w:rPr>
+          <w:lang w:val="en-GB"/>
+        </w:rPr>
+        <w:t xml:space="preserve">, </w:t>
+      </w:r>
+      <w:proofErr w:type="spellStart"/>
+      <w:r>
+        <w:rPr>
+          <w:lang w:val="en-GB"/>
+        </w:rPr>
+        <w:t>trip_seconds</w:t>
+      </w:r>
+      <w:proofErr w:type="spellEnd"/>
+      <w:r>
+        <w:rPr>
+          <w:lang w:val="en-GB"/>
+        </w:rPr>
+        <w:t xml:space="preserve">, </w:t>
+      </w:r>
+      <w:proofErr w:type="spellStart"/>
+      <w:r>
+        <w:rPr>
+          <w:lang w:val="en-GB"/>
+        </w:rPr>
+        <w:t>trip_miles</w:t>
+      </w:r>
+      <w:proofErr w:type="spellEnd"/>
+      <w:r>
+        <w:rPr>
+          <w:lang w:val="en-GB"/>
+        </w:rPr>
+        <w:t xml:space="preserve">, </w:t>
+      </w:r>
+      <w:proofErr w:type="spellStart"/>
+      <w:r>
+        <w:rPr>
+          <w:lang w:val="en-GB"/>
+        </w:rPr>
+        <w:t>pickup_census_tract</w:t>
+      </w:r>
+      <w:proofErr w:type="spellEnd"/>
+      <w:r>
+        <w:rPr>
+          <w:lang w:val="en-GB"/>
+        </w:rPr>
+        <w:t xml:space="preserve">, </w:t>
+      </w:r>
+      <w:proofErr w:type="spellStart"/>
+      <w:r>
+        <w:rPr>
+          <w:lang w:val="en-GB"/>
+        </w:rPr>
+        <w:t>dropoff_census_tract</w:t>
+      </w:r>
+      <w:proofErr w:type="spellEnd"/>
+      <w:r>
+        <w:rPr>
+          <w:lang w:val="en-GB"/>
+        </w:rPr>
+        <w:t xml:space="preserve">, </w:t>
+      </w:r>
+      <w:proofErr w:type="spellStart"/>
+      <w:r>
+        <w:rPr>
+          <w:lang w:val="en-GB"/>
+        </w:rPr>
+        <w:t>pickup_community_area</w:t>
+      </w:r>
+      <w:proofErr w:type="spellEnd"/>
+      <w:r>
+        <w:rPr>
+          <w:lang w:val="en-GB"/>
+        </w:rPr>
+        <w:t xml:space="preserve">, </w:t>
+      </w:r>
+      <w:proofErr w:type="spellStart"/>
+      <w:r>
+        <w:rPr>
+          <w:lang w:val="en-GB"/>
+        </w:rPr>
+        <w:t>dropoff_community_area</w:t>
+      </w:r>
+      <w:proofErr w:type="spellEnd"/>
+      <w:r>
+        <w:rPr>
+          <w:lang w:val="en-GB"/>
+        </w:rPr>
+        <w:t xml:space="preserve">, fare, tips, tolls, extras, </w:t>
+      </w:r>
+      <w:proofErr w:type="spellStart"/>
+      <w:r>
+        <w:rPr>
+          <w:lang w:val="en-GB"/>
+        </w:rPr>
+        <w:t>trip_total</w:t>
+      </w:r>
+      <w:proofErr w:type="spellEnd"/>
+      <w:r>
+        <w:rPr>
+          <w:lang w:val="en-GB"/>
+        </w:rPr>
+        <w:t xml:space="preserve">, </w:t>
+      </w:r>
+      <w:proofErr w:type="spellStart"/>
+      <w:r>
+        <w:rPr>
+          <w:lang w:val="en-GB"/>
+        </w:rPr>
+        <w:t>payment_type</w:t>
+      </w:r>
+      <w:proofErr w:type="spellEnd"/>
+      <w:r>
+        <w:rPr>
+          <w:lang w:val="en-GB"/>
+        </w:rPr>
+        <w:t xml:space="preserve">, company, </w:t>
+      </w:r>
+      <w:proofErr w:type="spellStart"/>
+      <w:r>
+        <w:rPr>
+          <w:lang w:val="en-GB"/>
+        </w:rPr>
+        <w:t>pickup_latitude</w:t>
+      </w:r>
+      <w:proofErr w:type="spellEnd"/>
+      <w:r>
+        <w:rPr>
+          <w:lang w:val="en-GB"/>
+        </w:rPr>
+        <w:t xml:space="preserve">, </w:t>
+      </w:r>
+      <w:proofErr w:type="spellStart"/>
+      <w:r>
+        <w:rPr>
+          <w:lang w:val="en-GB"/>
+        </w:rPr>
+        <w:t>pickup_longitude</w:t>
+      </w:r>
+      <w:proofErr w:type="spellEnd"/>
+      <w:r>
+        <w:rPr>
+          <w:lang w:val="en-GB"/>
+        </w:rPr>
+        <w:t xml:space="preserve">, </w:t>
+      </w:r>
+      <w:proofErr w:type="spellStart"/>
+      <w:r>
+        <w:rPr>
+          <w:lang w:val="en-GB"/>
+        </w:rPr>
+        <w:t>pickup_location</w:t>
+      </w:r>
+      <w:proofErr w:type="spellEnd"/>
+      <w:r>
+        <w:rPr>
+          <w:lang w:val="en-GB"/>
+        </w:rPr>
+        <w:t xml:space="preserve">, </w:t>
+      </w:r>
+      <w:proofErr w:type="spellStart"/>
+      <w:r>
+        <w:rPr>
+          <w:lang w:val="en-GB"/>
+        </w:rPr>
+        <w:t>dropoff_latitude</w:t>
+      </w:r>
+      <w:proofErr w:type="spellEnd"/>
+      <w:r>
+        <w:rPr>
+          <w:lang w:val="en-GB"/>
+        </w:rPr>
+        <w:t xml:space="preserve">, </w:t>
+      </w:r>
+      <w:proofErr w:type="spellStart"/>
+      <w:r>
+        <w:rPr>
+          <w:lang w:val="en-GB"/>
+        </w:rPr>
+        <w:t>dropoff_longitude</w:t>
+      </w:r>
+      <w:proofErr w:type="spellEnd"/>
+      <w:r>
+        <w:rPr>
+          <w:lang w:val="en-GB"/>
+        </w:rPr>
+        <w:t xml:space="preserve">, </w:t>
+      </w:r>
+      <w:proofErr w:type="spellStart"/>
+      <w:r>
+        <w:rPr>
+          <w:lang w:val="en-GB"/>
+        </w:rPr>
+        <w:t>dropoff_location</w:t>
+      </w:r>
+      <w:proofErr w:type="spellEnd"/>
+      <w:r>
+        <w:rPr>
+          <w:lang w:val="en-GB"/>
+        </w:rPr>
+        <w:t>.</w:t>
       </w:r>
     </w:p>
     <w:p>
@@ -911,8 +1538,16 @@
         <w:rPr>
           <w:lang w:val="en-GB"/>
         </w:rPr>
-        <w:t>tips, tolls, extras, and trip_total</w:t>
-      </w:r>
+        <w:t xml:space="preserve">tips, tolls, extras, and </w:t>
+      </w:r>
+      <w:proofErr w:type="spellStart"/>
+      <w:r>
+        <w:rPr>
+          <w:lang w:val="en-GB"/>
+        </w:rPr>
+        <w:t>trip_total</w:t>
+      </w:r>
+      <w:proofErr w:type="spellEnd"/>
       <w:r>
         <w:rPr>
           <w:lang w:val="en-GB"/>
@@ -988,12 +1623,21 @@
           <w:lang w:val="en-GB"/>
         </w:rPr>
       </w:pPr>
+      <w:proofErr w:type="spellStart"/>
       <w:r>
         <w:rPr>
           <w:u w:val="single"/>
           <w:lang w:val="en-GB"/>
         </w:rPr>
-        <w:t>unique_key:</w:t>
+        <w:t>unique_key</w:t>
+      </w:r>
+      <w:proofErr w:type="spellEnd"/>
+      <w:r>
+        <w:rPr>
+          <w:u w:val="single"/>
+          <w:lang w:val="en-GB"/>
+        </w:rPr>
+        <w:t>:</w:t>
       </w:r>
       <w:r>
         <w:rPr>
@@ -1020,30 +1664,137 @@
           <w:lang w:val="en-GB"/>
         </w:rPr>
       </w:pPr>
+      <w:proofErr w:type="spellStart"/>
       <w:r>
         <w:rPr>
           <w:u w:val="single"/>
           <w:lang w:val="en-GB"/>
         </w:rPr>
-        <w:t>taxi_id:</w:t>
-      </w:r>
-      <w:r>
-        <w:rPr>
-          <w:lang w:val="en-GB"/>
-        </w:rPr>
-        <w:t xml:space="preserve"> The taxi_id is a unique identifier for the taxi. The taxi_id might contain predictive information </w:t>
-      </w:r>
-      <w:r>
-        <w:rPr>
-          <w:lang w:val="en-GB"/>
-        </w:rPr>
-        <w:t xml:space="preserve">for the fare since a taxi_id is tied to a specific company with a specific pricing strategy. A given taxi_id will also be associated with a number of seats and a </w:t>
-      </w:r>
-      <w:r>
-        <w:rPr>
-          <w:lang w:val="en-GB"/>
-        </w:rPr>
-        <w:t>certain level of fuel consumption. Yet, this information is extremely sparse since the dataset contained approximately 10.000 different taxi_ids. We thus did not use the taxi_id as input to our model even though future</w:t>
+        <w:t>taxi_id</w:t>
+      </w:r>
+      <w:proofErr w:type="spellEnd"/>
+      <w:r>
+        <w:rPr>
+          <w:u w:val="single"/>
+          <w:lang w:val="en-GB"/>
+        </w:rPr>
+        <w:t>:</w:t>
+      </w:r>
+      <w:r>
+        <w:rPr>
+          <w:lang w:val="en-GB"/>
+        </w:rPr>
+        <w:t xml:space="preserve"> The </w:t>
+      </w:r>
+      <w:proofErr w:type="spellStart"/>
+      <w:r>
+        <w:rPr>
+          <w:lang w:val="en-GB"/>
+        </w:rPr>
+        <w:t>taxi_id</w:t>
+      </w:r>
+      <w:proofErr w:type="spellEnd"/>
+      <w:r>
+        <w:rPr>
+          <w:lang w:val="en-GB"/>
+        </w:rPr>
+        <w:t xml:space="preserve"> is a unique identifier for the taxi. The </w:t>
+      </w:r>
+      <w:proofErr w:type="spellStart"/>
+      <w:r>
+        <w:rPr>
+          <w:lang w:val="en-GB"/>
+        </w:rPr>
+        <w:t>taxi_id</w:t>
+      </w:r>
+      <w:proofErr w:type="spellEnd"/>
+      <w:r>
+        <w:rPr>
+          <w:lang w:val="en-GB"/>
+        </w:rPr>
+        <w:t xml:space="preserve"> might contain predictive information </w:t>
+      </w:r>
+      <w:r>
+        <w:rPr>
+          <w:lang w:val="en-GB"/>
+        </w:rPr>
+        <w:t xml:space="preserve">for the fare since a </w:t>
+      </w:r>
+      <w:proofErr w:type="spellStart"/>
+      <w:r>
+        <w:rPr>
+          <w:lang w:val="en-GB"/>
+        </w:rPr>
+        <w:t>taxi_id</w:t>
+      </w:r>
+      <w:proofErr w:type="spellEnd"/>
+      <w:r>
+        <w:rPr>
+          <w:lang w:val="en-GB"/>
+        </w:rPr>
+        <w:t xml:space="preserve"> is tied to a specific company with a specific pricing strategy. A given </w:t>
+      </w:r>
+      <w:proofErr w:type="spellStart"/>
+      <w:r>
+        <w:rPr>
+          <w:lang w:val="en-GB"/>
+        </w:rPr>
+        <w:t>taxi_id</w:t>
+      </w:r>
+      <w:proofErr w:type="spellEnd"/>
+      <w:r>
+        <w:rPr>
+          <w:lang w:val="en-GB"/>
+        </w:rPr>
+        <w:t xml:space="preserve"> will also be associated with </w:t>
+      </w:r>
+      <w:proofErr w:type="gramStart"/>
+      <w:r>
+        <w:rPr>
+          <w:lang w:val="en-GB"/>
+        </w:rPr>
+        <w:t>a number of</w:t>
+      </w:r>
+      <w:proofErr w:type="gramEnd"/>
+      <w:r>
+        <w:rPr>
+          <w:lang w:val="en-GB"/>
+        </w:rPr>
+        <w:t xml:space="preserve"> seats and a </w:t>
+      </w:r>
+      <w:r>
+        <w:rPr>
+          <w:lang w:val="en-GB"/>
+        </w:rPr>
+        <w:t xml:space="preserve">certain level of fuel consumption. Yet, this information is extremely sparse since the dataset contained approximately 10.000 different </w:t>
+      </w:r>
+      <w:proofErr w:type="spellStart"/>
+      <w:r>
+        <w:rPr>
+          <w:lang w:val="en-GB"/>
+        </w:rPr>
+        <w:t>taxi_ids</w:t>
+      </w:r>
+      <w:proofErr w:type="spellEnd"/>
+      <w:r>
+        <w:rPr>
+          <w:lang w:val="en-GB"/>
+        </w:rPr>
+        <w:t xml:space="preserve">. We thus did not use the </w:t>
+      </w:r>
+      <w:proofErr w:type="spellStart"/>
+      <w:r>
+        <w:rPr>
+          <w:lang w:val="en-GB"/>
+        </w:rPr>
+        <w:t>taxi_id</w:t>
+      </w:r>
+      <w:proofErr w:type="spellEnd"/>
+      <w:r>
+        <w:rPr>
+          <w:lang w:val="en-GB"/>
+        </w:rPr>
+        <w:t xml:space="preserve"> as input to our model even though future</w:t>
       </w:r>
       <w:r>
         <w:rPr>
@@ -1064,18 +1815,69 @@
           <w:lang w:val="en-GB"/>
         </w:rPr>
       </w:pPr>
+      <w:proofErr w:type="spellStart"/>
       <w:r>
         <w:rPr>
           <w:u w:val="single"/>
           <w:lang w:val="en-GB"/>
         </w:rPr>
-        <w:t>trip_end_time:</w:t>
-      </w:r>
-      <w:r>
-        <w:rPr>
-          <w:lang w:val="en-GB"/>
-        </w:rPr>
-        <w:t xml:space="preserve"> Because we considered trip_start_timestamp and trip_seconds, we argue that trip_end_time should not deliver additional value to our prediction.</w:t>
+        <w:t>trip_end_time</w:t>
+      </w:r>
+      <w:proofErr w:type="spellEnd"/>
+      <w:r>
+        <w:rPr>
+          <w:u w:val="single"/>
+          <w:lang w:val="en-GB"/>
+        </w:rPr>
+        <w:t>:</w:t>
+      </w:r>
+      <w:r>
+        <w:rPr>
+          <w:lang w:val="en-GB"/>
+        </w:rPr>
+        <w:t xml:space="preserve"> Because we considered </w:t>
+      </w:r>
+      <w:proofErr w:type="spellStart"/>
+      <w:r>
+        <w:rPr>
+          <w:lang w:val="en-GB"/>
+        </w:rPr>
+        <w:t>trip_start_timestamp</w:t>
+      </w:r>
+      <w:proofErr w:type="spellEnd"/>
+      <w:r>
+        <w:rPr>
+          <w:lang w:val="en-GB"/>
+        </w:rPr>
+        <w:t xml:space="preserve"> and </w:t>
+      </w:r>
+      <w:proofErr w:type="spellStart"/>
+      <w:r>
+        <w:rPr>
+          <w:lang w:val="en-GB"/>
+        </w:rPr>
+        <w:t>trip_seconds</w:t>
+      </w:r>
+      <w:proofErr w:type="spellEnd"/>
+      <w:r>
+        <w:rPr>
+          <w:lang w:val="en-GB"/>
+        </w:rPr>
+        <w:t xml:space="preserve">, we argue that </w:t>
+      </w:r>
+      <w:proofErr w:type="spellStart"/>
+      <w:r>
+        <w:rPr>
+          <w:lang w:val="en-GB"/>
+        </w:rPr>
+        <w:t>trip_end_time</w:t>
+      </w:r>
+      <w:proofErr w:type="spellEnd"/>
+      <w:r>
+        <w:rPr>
+          <w:lang w:val="en-GB"/>
+        </w:rPr>
+        <w:t xml:space="preserve"> should not deliver additional value to our prediction.</w:t>
       </w:r>
     </w:p>
     <w:p>
@@ -1095,13 +1897,43 @@
           <w:u w:val="single"/>
           <w:lang w:val="en-GB"/>
         </w:rPr>
-        <w:t>pickup/dropoff_census_tract:</w:t>
-      </w:r>
-      <w:r>
-        <w:rPr>
-          <w:lang w:val="en-GB"/>
-        </w:rPr>
-        <w:t xml:space="preserve"> While pickup and drop-off location will certainly explain variability in the target variable, the census tract variables yielded a high percentage of missing values (~37%). This can be explained by the fact that for some trips census tract is not included in the data for privacy reasons. As a measure for pickup and drop-off location we hence focused on the latitude and longitude coordinates of the center of the census tract.</w:t>
+        <w:t>pickup/</w:t>
+      </w:r>
+      <w:proofErr w:type="spellStart"/>
+      <w:r>
+        <w:rPr>
+          <w:u w:val="single"/>
+          <w:lang w:val="en-GB"/>
+        </w:rPr>
+        <w:t>dropoff_census_tract</w:t>
+      </w:r>
+      <w:proofErr w:type="spellEnd"/>
+      <w:r>
+        <w:rPr>
+          <w:u w:val="single"/>
+          <w:lang w:val="en-GB"/>
+        </w:rPr>
+        <w:t>:</w:t>
+      </w:r>
+      <w:r>
+        <w:rPr>
+          <w:lang w:val="en-GB"/>
+        </w:rPr>
+        <w:t xml:space="preserve"> While pickup and drop-off location will certainly explain variability in the target variable, the census tract variables yielded a high percentage of missing values (~37%). This can be explained by the fact that for some trips census tract is not included in the data for privacy reasons. As a measure for pickup and drop-off location we hence focused on the latitude and longitude coordinates of the </w:t>
+      </w:r>
+      <w:proofErr w:type="spellStart"/>
+      <w:r>
+        <w:rPr>
+          <w:lang w:val="en-GB"/>
+        </w:rPr>
+        <w:t>center</w:t>
+      </w:r>
+      <w:proofErr w:type="spellEnd"/>
+      <w:r>
+        <w:rPr>
+          <w:lang w:val="en-GB"/>
+        </w:rPr>
+        <w:t xml:space="preserve"> of the census tract.</w:t>
       </w:r>
     </w:p>
     <w:p>
@@ -1128,7 +1960,23 @@
           <w:u w:val="single"/>
           <w:lang w:val="en-GB"/>
         </w:rPr>
-        <w:t>ickup/dropoff_community_area:</w:t>
+        <w:t>ickup/</w:t>
+      </w:r>
+      <w:proofErr w:type="spellStart"/>
+      <w:r>
+        <w:rPr>
+          <w:u w:val="single"/>
+          <w:lang w:val="en-GB"/>
+        </w:rPr>
+        <w:t>dropoff_community_area</w:t>
+      </w:r>
+      <w:proofErr w:type="spellEnd"/>
+      <w:r>
+        <w:rPr>
+          <w:u w:val="single"/>
+          <w:lang w:val="en-GB"/>
+        </w:rPr>
+        <w:t>:</w:t>
       </w:r>
       <w:r>
         <w:rPr>
@@ -1153,7 +2001,21 @@
         <w:rPr>
           <w:lang w:val="en-GB"/>
         </w:rPr>
-        <w:t>focused on the latitude and longitude coordinates of the center of the census tract.</w:t>
+        <w:t xml:space="preserve">focused on the latitude and longitude coordinates of the </w:t>
+      </w:r>
+      <w:proofErr w:type="spellStart"/>
+      <w:r>
+        <w:rPr>
+          <w:lang w:val="en-GB"/>
+        </w:rPr>
+        <w:t>center</w:t>
+      </w:r>
+      <w:proofErr w:type="spellEnd"/>
+      <w:r>
+        <w:rPr>
+          <w:lang w:val="en-GB"/>
+        </w:rPr>
+        <w:t xml:space="preserve"> of the census tract.</w:t>
       </w:r>
     </w:p>
     <w:p>
@@ -1212,7 +2074,19 @@
         <w:rPr>
           <w:lang w:val="en-GB"/>
         </w:rPr>
-        <w:t xml:space="preserve"> We did not consider tolls because in 99.9% of the trips tolls were either 0 or missing.</w:t>
+        <w:t xml:space="preserve"> We did not consider tolls because in 99.9% of the </w:t>
+      </w:r>
+      <w:r>
+        <w:rPr>
+          <w:lang w:val="en-GB"/>
+        </w:rPr>
+        <w:t>trip’s</w:t>
+      </w:r>
+      <w:r>
+        <w:rPr>
+          <w:lang w:val="en-GB"/>
+        </w:rPr>
+        <w:t xml:space="preserve"> tolls were either 0 or missing.</w:t>
       </w:r>
     </w:p>
     <w:p>
@@ -1231,7 +2105,21 @@
         <w:rPr>
           <w:lang w:val="en-GB"/>
         </w:rPr>
-        <w:t>extras: Similarly, extras was 0 or missing for 63% of the trips. This together with the fact that little information was provided with respect to what these extras included, we excluded it from the inputs to the model.</w:t>
+        <w:t xml:space="preserve">extras: Similarly, extras </w:t>
+      </w:r>
+      <w:proofErr w:type="gramStart"/>
+      <w:r>
+        <w:rPr>
+          <w:lang w:val="en-GB"/>
+        </w:rPr>
+        <w:t>was</w:t>
+      </w:r>
+      <w:proofErr w:type="gramEnd"/>
+      <w:r>
+        <w:rPr>
+          <w:lang w:val="en-GB"/>
+        </w:rPr>
+        <w:t xml:space="preserve"> 0 or missing for 63% of the trips. This together with the fact that little information was provided with respect to what these extras included, we excluded it from the inputs to the model.</w:t>
       </w:r>
     </w:p>
     <w:p>
@@ -1246,18 +2134,41 @@
           <w:lang w:val="en-GB"/>
         </w:rPr>
       </w:pPr>
+      <w:proofErr w:type="spellStart"/>
       <w:r>
         <w:rPr>
           <w:u w:val="single"/>
           <w:lang w:val="en-GB"/>
         </w:rPr>
-        <w:t>trip_total:</w:t>
-      </w:r>
-      <w:r>
-        <w:rPr>
-          <w:lang w:val="en-GB"/>
-        </w:rPr>
-        <w:t xml:space="preserve"> Because our target variable was fare and none of the other variables included in trip_total (tips, </w:t>
+        <w:t>trip_total</w:t>
+      </w:r>
+      <w:proofErr w:type="spellEnd"/>
+      <w:r>
+        <w:rPr>
+          <w:u w:val="single"/>
+          <w:lang w:val="en-GB"/>
+        </w:rPr>
+        <w:t>:</w:t>
+      </w:r>
+      <w:r>
+        <w:rPr>
+          <w:lang w:val="en-GB"/>
+        </w:rPr>
+        <w:t xml:space="preserve"> Because our target variable was fare and none of the other variables included in </w:t>
+      </w:r>
+      <w:proofErr w:type="spellStart"/>
+      <w:r>
+        <w:rPr>
+          <w:lang w:val="en-GB"/>
+        </w:rPr>
+        <w:t>trip_total</w:t>
+      </w:r>
+      <w:proofErr w:type="spellEnd"/>
+      <w:r>
+        <w:rPr>
+          <w:lang w:val="en-GB"/>
+        </w:rPr>
+        <w:t xml:space="preserve"> (tips, </w:t>
       </w:r>
       <w:r>
         <w:rPr>
@@ -1284,6 +2195,7 @@
           <w:lang w:val="en-GB"/>
         </w:rPr>
       </w:pPr>
+      <w:proofErr w:type="spellStart"/>
       <w:r>
         <w:rPr>
           <w:u w:val="single"/>
@@ -1291,6 +2203,7 @@
         </w:rPr>
         <w:t>payment_type</w:t>
       </w:r>
+      <w:proofErr w:type="spellEnd"/>
       <w:r>
         <w:rPr>
           <w:u w:val="single"/>
@@ -1348,7 +2261,23 @@
           <w:u w:val="single"/>
           <w:lang w:val="en-GB"/>
         </w:rPr>
-        <w:t>pickup/dropoff_location:</w:t>
+        <w:t>pickup/</w:t>
+      </w:r>
+      <w:proofErr w:type="spellStart"/>
+      <w:r>
+        <w:rPr>
+          <w:u w:val="single"/>
+          <w:lang w:val="en-GB"/>
+        </w:rPr>
+        <w:t>dropoff_location</w:t>
+      </w:r>
+      <w:proofErr w:type="spellEnd"/>
+      <w:r>
+        <w:rPr>
+          <w:u w:val="single"/>
+          <w:lang w:val="en-GB"/>
+        </w:rPr>
+        <w:t>:</w:t>
       </w:r>
       <w:r>
         <w:rPr>
@@ -1360,14 +2289,36 @@
         <w:rPr>
           <w:lang w:val="en-GB"/>
         </w:rPr>
-        <w:t xml:space="preserve">Because we included pickup/dropoff/longitude/latitude in our model, we discarded </w:t>
-      </w:r>
-      <w:r>
-        <w:rPr>
-          <w:lang w:val="en-GB"/>
-        </w:rPr>
-        <w:t>pickup/dropoff_location</w:t>
-      </w:r>
+        <w:t>Because we included pickup/</w:t>
+      </w:r>
+      <w:proofErr w:type="spellStart"/>
+      <w:r>
+        <w:rPr>
+          <w:lang w:val="en-GB"/>
+        </w:rPr>
+        <w:t>dropoff</w:t>
+      </w:r>
+      <w:proofErr w:type="spellEnd"/>
+      <w:r>
+        <w:rPr>
+          <w:lang w:val="en-GB"/>
+        </w:rPr>
+        <w:t xml:space="preserve">/longitude/latitude in our model, we discarded </w:t>
+      </w:r>
+      <w:r>
+        <w:rPr>
+          <w:lang w:val="en-GB"/>
+        </w:rPr>
+        <w:t>pickup/</w:t>
+      </w:r>
+      <w:proofErr w:type="spellStart"/>
+      <w:r>
+        <w:rPr>
+          <w:lang w:val="en-GB"/>
+        </w:rPr>
+        <w:t>dropoff_location</w:t>
+      </w:r>
+      <w:proofErr w:type="spellEnd"/>
       <w:r>
         <w:rPr>
           <w:lang w:val="en-GB"/>
@@ -1394,11 +2345,75 @@
         </w:rPr>
         <w:t xml:space="preserve">Based on these exclusions we were left with a table containing 8 fields: </w:t>
       </w:r>
-      <w:r>
-        <w:rPr>
-          <w:lang w:val="en-GB"/>
-        </w:rPr>
-        <w:t>trip_start_timestamp, trip_seconds, trip_miles, fare, pickup_latitude, pickup_longitude,</w:t>
+      <w:proofErr w:type="spellStart"/>
+      <w:r>
+        <w:rPr>
+          <w:lang w:val="en-GB"/>
+        </w:rPr>
+        <w:t>trip_start_timestamp</w:t>
+      </w:r>
+      <w:proofErr w:type="spellEnd"/>
+      <w:r>
+        <w:rPr>
+          <w:lang w:val="en-GB"/>
+        </w:rPr>
+        <w:t xml:space="preserve">, </w:t>
+      </w:r>
+      <w:proofErr w:type="spellStart"/>
+      <w:r>
+        <w:rPr>
+          <w:lang w:val="en-GB"/>
+        </w:rPr>
+        <w:t>trip_seconds</w:t>
+      </w:r>
+      <w:proofErr w:type="spellEnd"/>
+      <w:r>
+        <w:rPr>
+          <w:lang w:val="en-GB"/>
+        </w:rPr>
+        <w:t xml:space="preserve">, </w:t>
+      </w:r>
+      <w:proofErr w:type="spellStart"/>
+      <w:r>
+        <w:rPr>
+          <w:lang w:val="en-GB"/>
+        </w:rPr>
+        <w:t>trip_miles</w:t>
+      </w:r>
+      <w:proofErr w:type="spellEnd"/>
+      <w:r>
+        <w:rPr>
+          <w:lang w:val="en-GB"/>
+        </w:rPr>
+        <w:t xml:space="preserve">, fare, </w:t>
+      </w:r>
+      <w:proofErr w:type="spellStart"/>
+      <w:r>
+        <w:rPr>
+          <w:lang w:val="en-GB"/>
+        </w:rPr>
+        <w:t>pickup_latitude</w:t>
+      </w:r>
+      <w:proofErr w:type="spellEnd"/>
+      <w:r>
+        <w:rPr>
+          <w:lang w:val="en-GB"/>
+        </w:rPr>
+        <w:t xml:space="preserve">, </w:t>
+      </w:r>
+      <w:proofErr w:type="spellStart"/>
+      <w:r>
+        <w:rPr>
+          <w:lang w:val="en-GB"/>
+        </w:rPr>
+        <w:t>pickup_longitude</w:t>
+      </w:r>
+      <w:proofErr w:type="spellEnd"/>
+      <w:r>
+        <w:rPr>
+          <w:lang w:val="en-GB"/>
+        </w:rPr>
+        <w:t>,</w:t>
       </w:r>
       <w:r>
         <w:rPr>
@@ -1406,12 +2421,28 @@
         </w:rPr>
         <w:t xml:space="preserve"> </w:t>
       </w:r>
-      <w:r>
-        <w:rPr>
-          <w:lang w:val="en-GB"/>
-        </w:rPr>
-        <w:t>dropoff_latitude, dropoff_longitude</w:t>
-      </w:r>
+      <w:proofErr w:type="spellStart"/>
+      <w:r>
+        <w:rPr>
+          <w:lang w:val="en-GB"/>
+        </w:rPr>
+        <w:t>dropoff_latitude</w:t>
+      </w:r>
+      <w:proofErr w:type="spellEnd"/>
+      <w:r>
+        <w:rPr>
+          <w:lang w:val="en-GB"/>
+        </w:rPr>
+        <w:t xml:space="preserve">, </w:t>
+      </w:r>
+      <w:proofErr w:type="spellStart"/>
+      <w:r>
+        <w:rPr>
+          <w:lang w:val="en-GB"/>
+        </w:rPr>
+        <w:t>dropoff_longitude</w:t>
+      </w:r>
+      <w:proofErr w:type="spellEnd"/>
       <w:r>
         <w:rPr>
           <w:lang w:val="en-GB"/>
@@ -1496,7 +2527,63 @@
         <w:rPr>
           <w:lang w:val="en-GB"/>
         </w:rPr>
-        <w:t xml:space="preserve">. We found that for the fields trip_start_time, fare, trip_seconds and trip_miles missing values occurred rarely (&lt;1%), while pickup/dropoff/latitude/longitude were missing in 11,41% and 13,26% respectively. </w:t>
+        <w:t xml:space="preserve">. We found that for the fields </w:t>
+      </w:r>
+      <w:proofErr w:type="spellStart"/>
+      <w:r>
+        <w:rPr>
+          <w:lang w:val="en-GB"/>
+        </w:rPr>
+        <w:t>trip_start_time</w:t>
+      </w:r>
+      <w:proofErr w:type="spellEnd"/>
+      <w:r>
+        <w:rPr>
+          <w:lang w:val="en-GB"/>
+        </w:rPr>
+        <w:t xml:space="preserve">, fare, </w:t>
+      </w:r>
+      <w:proofErr w:type="spellStart"/>
+      <w:r>
+        <w:rPr>
+          <w:lang w:val="en-GB"/>
+        </w:rPr>
+        <w:t>trip_seconds</w:t>
+      </w:r>
+      <w:proofErr w:type="spellEnd"/>
+      <w:r>
+        <w:rPr>
+          <w:lang w:val="en-GB"/>
+        </w:rPr>
+        <w:t xml:space="preserve"> and </w:t>
+      </w:r>
+      <w:proofErr w:type="spellStart"/>
+      <w:r>
+        <w:rPr>
+          <w:lang w:val="en-GB"/>
+        </w:rPr>
+        <w:t>trip_miles</w:t>
+      </w:r>
+      <w:proofErr w:type="spellEnd"/>
+      <w:r>
+        <w:rPr>
+          <w:lang w:val="en-GB"/>
+        </w:rPr>
+        <w:t xml:space="preserve"> missing values occurred rarely (&lt;1%), while pickup/</w:t>
+      </w:r>
+      <w:proofErr w:type="spellStart"/>
+      <w:r>
+        <w:rPr>
+          <w:lang w:val="en-GB"/>
+        </w:rPr>
+        <w:t>dropoff</w:t>
+      </w:r>
+      <w:proofErr w:type="spellEnd"/>
+      <w:r>
+        <w:rPr>
+          <w:lang w:val="en-GB"/>
+        </w:rPr>
+        <w:t xml:space="preserve">/latitude/longitude were missing in 11,41% and 13,26% respectively. </w:t>
       </w:r>
     </w:p>
     <w:tbl>
@@ -1576,6 +2663,7 @@
                 <w14:ligatures w14:val="none"/>
               </w:rPr>
             </w:pPr>
+            <w:proofErr w:type="spellStart"/>
             <w:r>
               <w:rPr>
                 <w:rFonts w:ascii="Calibri" w:eastAsia="Times New Roman" w:hAnsi="Calibri" w:cs="Calibri"/>
@@ -1584,7 +2672,18 @@
                 <w:lang w:eastAsia="de-DE"/>
                 <w14:ligatures w14:val="none"/>
               </w:rPr>
-              <w:t>Missing Values (%)</w:t>
+              <w:t>Missing</w:t>
+            </w:r>
+            <w:proofErr w:type="spellEnd"/>
+            <w:r>
+              <w:rPr>
+                <w:rFonts w:ascii="Calibri" w:eastAsia="Times New Roman" w:hAnsi="Calibri" w:cs="Calibri"/>
+                <w:color w:val="000000"/>
+                <w:kern w:val="0"/>
+                <w:lang w:eastAsia="de-DE"/>
+                <w14:ligatures w14:val="none"/>
+              </w:rPr>
+              <w:t xml:space="preserve"> Values (%)</w:t>
             </w:r>
           </w:p>
         </w:tc>
@@ -1613,6 +2712,7 @@
                 <w14:ligatures w14:val="none"/>
               </w:rPr>
             </w:pPr>
+            <w:proofErr w:type="spellStart"/>
             <w:r>
               <w:rPr>
                 <w:rFonts w:ascii="Calibri" w:eastAsia="Times New Roman" w:hAnsi="Calibri" w:cs="Calibri"/>
@@ -1623,6 +2723,7 @@
               </w:rPr>
               <w:t>trip_start_time</w:t>
             </w:r>
+            <w:proofErr w:type="spellEnd"/>
           </w:p>
         </w:tc>
         <w:tc>
@@ -1682,6 +2783,7 @@
                 <w14:ligatures w14:val="none"/>
               </w:rPr>
             </w:pPr>
+            <w:proofErr w:type="spellStart"/>
             <w:r>
               <w:rPr>
                 <w:rFonts w:ascii="Calibri" w:eastAsia="Times New Roman" w:hAnsi="Calibri" w:cs="Calibri"/>
@@ -1692,6 +2794,7 @@
               </w:rPr>
               <w:t>fare</w:t>
             </w:r>
+            <w:proofErr w:type="spellEnd"/>
           </w:p>
         </w:tc>
         <w:tc>
@@ -1751,6 +2854,7 @@
                 <w14:ligatures w14:val="none"/>
               </w:rPr>
             </w:pPr>
+            <w:proofErr w:type="spellStart"/>
             <w:r>
               <w:rPr>
                 <w:rFonts w:ascii="Calibri" w:eastAsia="Times New Roman" w:hAnsi="Calibri" w:cs="Calibri"/>
@@ -1761,6 +2865,7 @@
               </w:rPr>
               <w:t>trip_seconds</w:t>
             </w:r>
+            <w:proofErr w:type="spellEnd"/>
           </w:p>
         </w:tc>
         <w:tc>
@@ -1820,6 +2925,7 @@
                 <w14:ligatures w14:val="none"/>
               </w:rPr>
             </w:pPr>
+            <w:proofErr w:type="spellStart"/>
             <w:r>
               <w:rPr>
                 <w:rFonts w:ascii="Calibri" w:eastAsia="Times New Roman" w:hAnsi="Calibri" w:cs="Calibri"/>
@@ -1830,6 +2936,7 @@
               </w:rPr>
               <w:t>trip_miles</w:t>
             </w:r>
+            <w:proofErr w:type="spellEnd"/>
           </w:p>
         </w:tc>
         <w:tc>
@@ -1889,6 +2996,7 @@
                 <w14:ligatures w14:val="none"/>
               </w:rPr>
             </w:pPr>
+            <w:proofErr w:type="spellStart"/>
             <w:r>
               <w:rPr>
                 <w:rFonts w:ascii="Calibri" w:eastAsia="Times New Roman" w:hAnsi="Calibri" w:cs="Calibri"/>
@@ -1899,6 +3007,7 @@
               </w:rPr>
               <w:t>pickup_latitude</w:t>
             </w:r>
+            <w:proofErr w:type="spellEnd"/>
           </w:p>
         </w:tc>
         <w:tc>
@@ -1958,6 +3067,7 @@
                 <w14:ligatures w14:val="none"/>
               </w:rPr>
             </w:pPr>
+            <w:proofErr w:type="spellStart"/>
             <w:r>
               <w:rPr>
                 <w:rFonts w:ascii="Calibri" w:eastAsia="Times New Roman" w:hAnsi="Calibri" w:cs="Calibri"/>
@@ -1968,6 +3078,7 @@
               </w:rPr>
               <w:t>pickup_longitude</w:t>
             </w:r>
+            <w:proofErr w:type="spellEnd"/>
           </w:p>
         </w:tc>
         <w:tc>
@@ -2027,6 +3138,7 @@
                 <w14:ligatures w14:val="none"/>
               </w:rPr>
             </w:pPr>
+            <w:proofErr w:type="spellStart"/>
             <w:r>
               <w:rPr>
                 <w:rFonts w:ascii="Calibri" w:eastAsia="Times New Roman" w:hAnsi="Calibri" w:cs="Calibri"/>
@@ -2037,6 +3149,7 @@
               </w:rPr>
               <w:t>dropoff_latitude</w:t>
             </w:r>
+            <w:proofErr w:type="spellEnd"/>
           </w:p>
         </w:tc>
         <w:tc>
@@ -2096,6 +3209,7 @@
                 <w14:ligatures w14:val="none"/>
               </w:rPr>
             </w:pPr>
+            <w:proofErr w:type="spellStart"/>
             <w:r>
               <w:rPr>
                 <w:rFonts w:ascii="Calibri" w:eastAsia="Times New Roman" w:hAnsi="Calibri" w:cs="Calibri"/>
@@ -2106,6 +3220,7 @@
               </w:rPr>
               <w:t>dropoff_longitude</w:t>
             </w:r>
+            <w:proofErr w:type="spellEnd"/>
           </w:p>
         </w:tc>
         <w:tc>
@@ -2233,7 +3348,35 @@
         <w:rPr>
           <w:lang w:val="en-GB"/>
         </w:rPr>
-        <w:t>For the float variables fare, trip_seconds, and trip_miles we expected positive values greater than 0. To investigate if the data meets our expectations, we computed for these three variables the percentage of values smaller or equal to 0.</w:t>
+        <w:t xml:space="preserve">For the float variables fare, </w:t>
+      </w:r>
+      <w:proofErr w:type="spellStart"/>
+      <w:r>
+        <w:rPr>
+          <w:lang w:val="en-GB"/>
+        </w:rPr>
+        <w:t>trip_seconds</w:t>
+      </w:r>
+      <w:proofErr w:type="spellEnd"/>
+      <w:r>
+        <w:rPr>
+          <w:lang w:val="en-GB"/>
+        </w:rPr>
+        <w:t xml:space="preserve">, and </w:t>
+      </w:r>
+      <w:proofErr w:type="spellStart"/>
+      <w:r>
+        <w:rPr>
+          <w:lang w:val="en-GB"/>
+        </w:rPr>
+        <w:t>trip_miles</w:t>
+      </w:r>
+      <w:proofErr w:type="spellEnd"/>
+      <w:r>
+        <w:rPr>
+          <w:lang w:val="en-GB"/>
+        </w:rPr>
+        <w:t xml:space="preserve"> we expected positive values greater than 0. To investigate if the data meets our expectations, we computed for these three variables the percentage of values smaller or equal to 0.</w:t>
       </w:r>
     </w:p>
     <w:tbl>
@@ -2338,12 +3481,14 @@
                 <w:lang w:val="en-GB"/>
               </w:rPr>
             </w:pPr>
+            <w:proofErr w:type="spellStart"/>
             <w:r>
               <w:rPr>
                 <w:lang w:val="en-GB"/>
               </w:rPr>
               <w:t>trip_seconds</w:t>
             </w:r>
+            <w:proofErr w:type="spellEnd"/>
           </w:p>
         </w:tc>
         <w:tc>
@@ -2378,12 +3523,14 @@
                 <w:lang w:val="en-GB"/>
               </w:rPr>
             </w:pPr>
+            <w:proofErr w:type="spellStart"/>
             <w:r>
               <w:rPr>
                 <w:lang w:val="en-GB"/>
               </w:rPr>
               <w:t>trip_miles</w:t>
             </w:r>
+            <w:proofErr w:type="spellEnd"/>
           </w:p>
         </w:tc>
         <w:tc>
@@ -2476,27 +3623,147 @@
           <w:lang w:val="en-GB"/>
         </w:rPr>
         <w:lastRenderedPageBreak/>
-        <w:t>Furthermore, we assumed that trip_start_timestamp is smaller than trip_end_timestamp. Running the query, we found that 37,79% of the data violated this assumption with the trip_start_timestamp being greater or equal to the trip_end_timestamp.</w:t>
-      </w:r>
-    </w:p>
-    <w:p>
-      <w:pPr>
-        <w:jc w:val="both"/>
-        <w:rPr>
-          <w:lang w:val="en-GB"/>
-        </w:rPr>
-      </w:pPr>
-      <w:r>
-        <w:rPr>
-          <w:lang w:val="en-GB"/>
-        </w:rPr>
-        <w:t>To get a better understanding for the distribution of the float variables fare, trip_seconds, trip_miles</w:t>
-      </w:r>
-      <w:r>
-        <w:rPr>
-          <w:lang w:val="en-GB"/>
-        </w:rPr>
-        <w:t>, pickup_latitude, pickup_longitude, dropoff_latitude,</w:t>
+        <w:t xml:space="preserve">Furthermore, we assumed that </w:t>
+      </w:r>
+      <w:proofErr w:type="spellStart"/>
+      <w:r>
+        <w:rPr>
+          <w:lang w:val="en-GB"/>
+        </w:rPr>
+        <w:t>trip_start_timestamp</w:t>
+      </w:r>
+      <w:proofErr w:type="spellEnd"/>
+      <w:r>
+        <w:rPr>
+          <w:lang w:val="en-GB"/>
+        </w:rPr>
+        <w:t xml:space="preserve"> is smaller than </w:t>
+      </w:r>
+      <w:proofErr w:type="spellStart"/>
+      <w:r>
+        <w:rPr>
+          <w:lang w:val="en-GB"/>
+        </w:rPr>
+        <w:t>trip_end_timestamp</w:t>
+      </w:r>
+      <w:proofErr w:type="spellEnd"/>
+      <w:r>
+        <w:rPr>
+          <w:lang w:val="en-GB"/>
+        </w:rPr>
+        <w:t xml:space="preserve">. Running the query, we found that 37,79% of the data violated this assumption with the </w:t>
+      </w:r>
+      <w:proofErr w:type="spellStart"/>
+      <w:r>
+        <w:rPr>
+          <w:lang w:val="en-GB"/>
+        </w:rPr>
+        <w:t>trip_start_timestamp</w:t>
+      </w:r>
+      <w:proofErr w:type="spellEnd"/>
+      <w:r>
+        <w:rPr>
+          <w:lang w:val="en-GB"/>
+        </w:rPr>
+        <w:t xml:space="preserve"> being greater or equal to the </w:t>
+      </w:r>
+      <w:proofErr w:type="spellStart"/>
+      <w:r>
+        <w:rPr>
+          <w:lang w:val="en-GB"/>
+        </w:rPr>
+        <w:t>trip_end_timestamp</w:t>
+      </w:r>
+      <w:proofErr w:type="spellEnd"/>
+      <w:r>
+        <w:rPr>
+          <w:lang w:val="en-GB"/>
+        </w:rPr>
+        <w:t>.</w:t>
+      </w:r>
+    </w:p>
+    <w:p>
+      <w:pPr>
+        <w:jc w:val="both"/>
+        <w:rPr>
+          <w:lang w:val="en-GB"/>
+        </w:rPr>
+      </w:pPr>
+      <w:r>
+        <w:rPr>
+          <w:lang w:val="en-GB"/>
+        </w:rPr>
+        <w:t xml:space="preserve">To get a better understanding for the distribution of the float variables fare, </w:t>
+      </w:r>
+      <w:proofErr w:type="spellStart"/>
+      <w:r>
+        <w:rPr>
+          <w:lang w:val="en-GB"/>
+        </w:rPr>
+        <w:t>trip_seconds</w:t>
+      </w:r>
+      <w:proofErr w:type="spellEnd"/>
+      <w:r>
+        <w:rPr>
+          <w:lang w:val="en-GB"/>
+        </w:rPr>
+        <w:t xml:space="preserve">, </w:t>
+      </w:r>
+      <w:proofErr w:type="spellStart"/>
+      <w:r>
+        <w:rPr>
+          <w:lang w:val="en-GB"/>
+        </w:rPr>
+        <w:t>trip_miles</w:t>
+      </w:r>
+      <w:proofErr w:type="spellEnd"/>
+      <w:r>
+        <w:rPr>
+          <w:lang w:val="en-GB"/>
+        </w:rPr>
+        <w:t xml:space="preserve">, </w:t>
+      </w:r>
+      <w:proofErr w:type="spellStart"/>
+      <w:r>
+        <w:rPr>
+          <w:lang w:val="en-GB"/>
+        </w:rPr>
+        <w:t>pickup_latitude</w:t>
+      </w:r>
+      <w:proofErr w:type="spellEnd"/>
+      <w:r>
+        <w:rPr>
+          <w:lang w:val="en-GB"/>
+        </w:rPr>
+        <w:t xml:space="preserve">, </w:t>
+      </w:r>
+      <w:proofErr w:type="spellStart"/>
+      <w:r>
+        <w:rPr>
+          <w:lang w:val="en-GB"/>
+        </w:rPr>
+        <w:t>pickup_longitude</w:t>
+      </w:r>
+      <w:proofErr w:type="spellEnd"/>
+      <w:r>
+        <w:rPr>
+          <w:lang w:val="en-GB"/>
+        </w:rPr>
+        <w:t xml:space="preserve">, </w:t>
+      </w:r>
+      <w:proofErr w:type="spellStart"/>
+      <w:r>
+        <w:rPr>
+          <w:lang w:val="en-GB"/>
+        </w:rPr>
+        <w:t>dropoff_latitude</w:t>
+      </w:r>
+      <w:proofErr w:type="spellEnd"/>
+      <w:r>
+        <w:rPr>
+          <w:lang w:val="en-GB"/>
+        </w:rPr>
+        <w:t>,</w:t>
       </w:r>
       <w:r>
         <w:rPr>
@@ -2508,8 +3775,16 @@
         <w:rPr>
           <w:lang w:val="en-GB"/>
         </w:rPr>
-        <w:t xml:space="preserve"> dropoff_longitude</w:t>
-      </w:r>
+        <w:t xml:space="preserve"> </w:t>
+      </w:r>
+      <w:proofErr w:type="spellStart"/>
+      <w:r>
+        <w:rPr>
+          <w:lang w:val="en-GB"/>
+        </w:rPr>
+        <w:t>dropoff_longitude</w:t>
+      </w:r>
+      <w:proofErr w:type="spellEnd"/>
       <w:r>
         <w:rPr>
           <w:lang w:val="en-GB"/>
@@ -2719,6 +3994,7 @@
               </w:rPr>
               <w:t xml:space="preserve"> </w:t>
             </w:r>
+            <w:proofErr w:type="spellStart"/>
             <w:r>
               <w:rPr>
                 <w:rFonts w:ascii="Calibri" w:eastAsia="Times New Roman" w:hAnsi="Calibri" w:cs="Calibri"/>
@@ -2739,6 +4015,7 @@
               </w:rPr>
               <w:t>eviation</w:t>
             </w:r>
+            <w:proofErr w:type="spellEnd"/>
           </w:p>
         </w:tc>
         <w:tc>
@@ -2821,6 +4098,7 @@
                 <w14:ligatures w14:val="none"/>
               </w:rPr>
             </w:pPr>
+            <w:proofErr w:type="spellStart"/>
             <w:r>
               <w:rPr>
                 <w:rFonts w:ascii="Calibri" w:eastAsia="Times New Roman" w:hAnsi="Calibri" w:cs="Calibri"/>
@@ -2831,6 +4109,7 @@
               </w:rPr>
               <w:t>dropoff_latitude</w:t>
             </w:r>
+            <w:proofErr w:type="spellEnd"/>
           </w:p>
         </w:tc>
         <w:tc>
@@ -3000,6 +4279,7 @@
                 <w14:ligatures w14:val="none"/>
               </w:rPr>
             </w:pPr>
+            <w:proofErr w:type="spellStart"/>
             <w:r>
               <w:rPr>
                 <w:rFonts w:ascii="Calibri" w:eastAsia="Times New Roman" w:hAnsi="Calibri" w:cs="Calibri"/>
@@ -3010,6 +4290,7 @@
               </w:rPr>
               <w:t>dropoff_longitude</w:t>
             </w:r>
+            <w:proofErr w:type="spellEnd"/>
           </w:p>
         </w:tc>
         <w:tc>
@@ -3179,6 +4460,7 @@
                 <w14:ligatures w14:val="none"/>
               </w:rPr>
             </w:pPr>
+            <w:proofErr w:type="spellStart"/>
             <w:r>
               <w:rPr>
                 <w:rFonts w:ascii="Calibri" w:eastAsia="Times New Roman" w:hAnsi="Calibri" w:cs="Calibri"/>
@@ -3189,6 +4471,7 @@
               </w:rPr>
               <w:t>fare</w:t>
             </w:r>
+            <w:proofErr w:type="spellEnd"/>
           </w:p>
         </w:tc>
         <w:tc>
@@ -3358,6 +4641,7 @@
                 <w14:ligatures w14:val="none"/>
               </w:rPr>
             </w:pPr>
+            <w:proofErr w:type="spellStart"/>
             <w:r>
               <w:rPr>
                 <w:rFonts w:ascii="Calibri" w:eastAsia="Times New Roman" w:hAnsi="Calibri" w:cs="Calibri"/>
@@ -3368,6 +4652,7 @@
               </w:rPr>
               <w:t>pickup_latitude</w:t>
             </w:r>
+            <w:proofErr w:type="spellEnd"/>
           </w:p>
         </w:tc>
         <w:tc>
@@ -3537,6 +4822,7 @@
                 <w14:ligatures w14:val="none"/>
               </w:rPr>
             </w:pPr>
+            <w:proofErr w:type="spellStart"/>
             <w:r>
               <w:rPr>
                 <w:rFonts w:ascii="Calibri" w:eastAsia="Times New Roman" w:hAnsi="Calibri" w:cs="Calibri"/>
@@ -3547,6 +4833,7 @@
               </w:rPr>
               <w:t>pickup_longitude</w:t>
             </w:r>
+            <w:proofErr w:type="spellEnd"/>
           </w:p>
         </w:tc>
         <w:tc>
@@ -3716,6 +5003,7 @@
                 <w14:ligatures w14:val="none"/>
               </w:rPr>
             </w:pPr>
+            <w:proofErr w:type="spellStart"/>
             <w:r>
               <w:rPr>
                 <w:rFonts w:ascii="Calibri" w:eastAsia="Times New Roman" w:hAnsi="Calibri" w:cs="Calibri"/>
@@ -3726,6 +5014,7 @@
               </w:rPr>
               <w:t>trip_miles</w:t>
             </w:r>
+            <w:proofErr w:type="spellEnd"/>
           </w:p>
         </w:tc>
         <w:tc>
@@ -3895,6 +5184,7 @@
                 <w14:ligatures w14:val="none"/>
               </w:rPr>
             </w:pPr>
+            <w:proofErr w:type="spellStart"/>
             <w:r>
               <w:rPr>
                 <w:rFonts w:ascii="Calibri" w:eastAsia="Times New Roman" w:hAnsi="Calibri" w:cs="Calibri"/>
@@ -3905,6 +5195,7 @@
               </w:rPr>
               <w:t>trip_seconds</w:t>
             </w:r>
+            <w:proofErr w:type="spellEnd"/>
           </w:p>
         </w:tc>
         <w:tc>
@@ -4113,8 +5404,86 @@
         <w:rPr>
           <w:lang w:val="en-GB"/>
         </w:rPr>
-        <w:t>fare, trip_seconds, trip_miles, pickup_latitude, pickup_longitude, dropoff_latitude, and dropoff_longitude</w:t>
-      </w:r>
+        <w:t xml:space="preserve">fare, </w:t>
+      </w:r>
+      <w:proofErr w:type="spellStart"/>
+      <w:r>
+        <w:rPr>
+          <w:lang w:val="en-GB"/>
+        </w:rPr>
+        <w:t>trip_seconds</w:t>
+      </w:r>
+      <w:proofErr w:type="spellEnd"/>
+      <w:r>
+        <w:rPr>
+          <w:lang w:val="en-GB"/>
+        </w:rPr>
+        <w:t xml:space="preserve">, </w:t>
+      </w:r>
+      <w:proofErr w:type="spellStart"/>
+      <w:r>
+        <w:rPr>
+          <w:lang w:val="en-GB"/>
+        </w:rPr>
+        <w:t>trip_miles</w:t>
+      </w:r>
+      <w:proofErr w:type="spellEnd"/>
+      <w:r>
+        <w:rPr>
+          <w:lang w:val="en-GB"/>
+        </w:rPr>
+        <w:t xml:space="preserve">, </w:t>
+      </w:r>
+      <w:proofErr w:type="spellStart"/>
+      <w:r>
+        <w:rPr>
+          <w:lang w:val="en-GB"/>
+        </w:rPr>
+        <w:t>pickup_latitude</w:t>
+      </w:r>
+      <w:proofErr w:type="spellEnd"/>
+      <w:r>
+        <w:rPr>
+          <w:lang w:val="en-GB"/>
+        </w:rPr>
+        <w:t xml:space="preserve">, </w:t>
+      </w:r>
+      <w:proofErr w:type="spellStart"/>
+      <w:r>
+        <w:rPr>
+          <w:lang w:val="en-GB"/>
+        </w:rPr>
+        <w:t>pickup_longitude</w:t>
+      </w:r>
+      <w:proofErr w:type="spellEnd"/>
+      <w:r>
+        <w:rPr>
+          <w:lang w:val="en-GB"/>
+        </w:rPr>
+        <w:t xml:space="preserve">, </w:t>
+      </w:r>
+      <w:proofErr w:type="spellStart"/>
+      <w:r>
+        <w:rPr>
+          <w:lang w:val="en-GB"/>
+        </w:rPr>
+        <w:t>dropoff_latitude</w:t>
+      </w:r>
+      <w:proofErr w:type="spellEnd"/>
+      <w:r>
+        <w:rPr>
+          <w:lang w:val="en-GB"/>
+        </w:rPr>
+        <w:t xml:space="preserve">, and </w:t>
+      </w:r>
+      <w:proofErr w:type="spellStart"/>
+      <w:r>
+        <w:rPr>
+          <w:lang w:val="en-GB"/>
+        </w:rPr>
+        <w:t>dropoff_longitude</w:t>
+      </w:r>
+      <w:proofErr w:type="spellEnd"/>
       <w:r>
         <w:rPr>
           <w:lang w:val="en-GB"/>
@@ -4145,7 +5514,21 @@
         <w:rPr>
           <w:lang w:val="en-GB"/>
         </w:rPr>
-        <w:t xml:space="preserve"> and range of days for the timestamp trip_start_timestamp.</w:t>
+        <w:t xml:space="preserve"> and range of days for the timestamp </w:t>
+      </w:r>
+      <w:proofErr w:type="spellStart"/>
+      <w:r>
+        <w:rPr>
+          <w:lang w:val="en-GB"/>
+        </w:rPr>
+        <w:t>trip_start_timestamp</w:t>
+      </w:r>
+      <w:proofErr w:type="spellEnd"/>
+      <w:r>
+        <w:rPr>
+          <w:lang w:val="en-GB"/>
+        </w:rPr>
+        <w:t>.</w:t>
       </w:r>
     </w:p>
     <w:tbl>
@@ -4265,8 +5648,20 @@
                 <w:lang w:eastAsia="de-DE"/>
                 <w14:ligatures w14:val="none"/>
               </w:rPr>
-              <w:t>First Occurrence</w:t>
+              <w:t xml:space="preserve">First </w:t>
             </w:r>
+            <w:proofErr w:type="spellStart"/>
+            <w:r>
+              <w:rPr>
+                <w:rFonts w:ascii="Calibri" w:eastAsia="Times New Roman" w:hAnsi="Calibri" w:cs="Calibri"/>
+                <w:color w:val="000000"/>
+                <w:kern w:val="0"/>
+                <w:lang w:eastAsia="de-DE"/>
+                <w14:ligatures w14:val="none"/>
+              </w:rPr>
+              <w:t>Occurrence</w:t>
+            </w:r>
+            <w:proofErr w:type="spellEnd"/>
           </w:p>
         </w:tc>
         <w:tc>
@@ -4296,8 +5691,20 @@
                 <w:lang w:eastAsia="de-DE"/>
                 <w14:ligatures w14:val="none"/>
               </w:rPr>
-              <w:t>Last Occurrence</w:t>
+              <w:t xml:space="preserve">Last </w:t>
             </w:r>
+            <w:proofErr w:type="spellStart"/>
+            <w:r>
+              <w:rPr>
+                <w:rFonts w:ascii="Calibri" w:eastAsia="Times New Roman" w:hAnsi="Calibri" w:cs="Calibri"/>
+                <w:color w:val="000000"/>
+                <w:kern w:val="0"/>
+                <w:lang w:eastAsia="de-DE"/>
+                <w14:ligatures w14:val="none"/>
+              </w:rPr>
+              <w:t>Occurrence</w:t>
+            </w:r>
+            <w:proofErr w:type="spellEnd"/>
           </w:p>
         </w:tc>
         <w:tc>
@@ -4355,6 +5762,7 @@
                 <w14:ligatures w14:val="none"/>
               </w:rPr>
             </w:pPr>
+            <w:proofErr w:type="spellStart"/>
             <w:r>
               <w:rPr>
                 <w:rFonts w:ascii="Calibri" w:eastAsia="Times New Roman" w:hAnsi="Calibri" w:cs="Calibri"/>
@@ -4365,6 +5773,7 @@
               </w:rPr>
               <w:t>trip_start_timestamp</w:t>
             </w:r>
+            <w:proofErr w:type="spellEnd"/>
           </w:p>
         </w:tc>
         <w:tc>
@@ -4545,7 +5954,14 @@
         <w:rPr>
           <w:lang w:val="en-GB"/>
         </w:rPr>
-        <w:t xml:space="preserve"> Descriptive Statistics for t</w:t>
+        <w:t xml:space="preserve"> Descriptive Statistics for </w:t>
+      </w:r>
+      <w:proofErr w:type="spellStart"/>
+      <w:r>
+        <w:rPr>
+          <w:lang w:val="en-GB"/>
+        </w:rPr>
+        <w:t>t</w:t>
       </w:r>
       <w:r>
         <w:rPr>
@@ -4553,6 +5969,7 @@
         </w:rPr>
         <w:t>rip_start_timestamp</w:t>
       </w:r>
+      <w:proofErr w:type="spellEnd"/>
       <w:r>
         <w:rPr>
           <w:lang w:val="en-GB"/>
@@ -4591,19 +6008,77 @@
         <w:rPr>
           <w:lang w:val="en-GB"/>
         </w:rPr>
-        <w:t xml:space="preserve">That is, data preprocessing needs to include steps to clean data from inconsistencies such as entries for which trip_start_timestamp is greater or equal to trip_end_timestamp and methods to cope with missing values. </w:t>
-      </w:r>
+        <w:t xml:space="preserve">That is, data preprocessing needs to include steps to clean data from inconsistencies such as entries for which </w:t>
+      </w:r>
+      <w:proofErr w:type="spellStart"/>
+      <w:r>
+        <w:rPr>
+          <w:lang w:val="en-GB"/>
+        </w:rPr>
+        <w:t>trip_start_timestamp</w:t>
+      </w:r>
+      <w:proofErr w:type="spellEnd"/>
+      <w:r>
+        <w:rPr>
+          <w:lang w:val="en-GB"/>
+        </w:rPr>
+        <w:t xml:space="preserve"> is greater or equal to </w:t>
+      </w:r>
+      <w:proofErr w:type="spellStart"/>
+      <w:r>
+        <w:rPr>
+          <w:lang w:val="en-GB"/>
+        </w:rPr>
+        <w:t>trip_end_timestamp</w:t>
+      </w:r>
+      <w:proofErr w:type="spellEnd"/>
+      <w:r>
+        <w:rPr>
+          <w:lang w:val="en-GB"/>
+        </w:rPr>
+        <w:t xml:space="preserve"> and methods to cope with missing values. </w:t>
+      </w:r>
+      <w:proofErr w:type="gramStart"/>
       <w:r>
         <w:rPr>
           <w:lang w:val="en-GB"/>
         </w:rPr>
         <w:t>In particular, for</w:t>
       </w:r>
-      <w:r>
-        <w:rPr>
-          <w:lang w:val="en-GB"/>
-        </w:rPr>
-        <w:t xml:space="preserve"> the location variables pickup/dropoff_longitude/latitude we found a significant number of entries with missing values. Furthermore, large standard deviations and value ranges as for instance found for the variable trip_seconds impose the need for </w:t>
+      <w:proofErr w:type="gramEnd"/>
+      <w:r>
+        <w:rPr>
+          <w:lang w:val="en-GB"/>
+        </w:rPr>
+        <w:t xml:space="preserve"> the location variables pickup/</w:t>
+      </w:r>
+      <w:proofErr w:type="spellStart"/>
+      <w:r>
+        <w:rPr>
+          <w:lang w:val="en-GB"/>
+        </w:rPr>
+        <w:t>dropoff_longitude</w:t>
+      </w:r>
+      <w:proofErr w:type="spellEnd"/>
+      <w:r>
+        <w:rPr>
+          <w:lang w:val="en-GB"/>
+        </w:rPr>
+        <w:t xml:space="preserve">/latitude we found a significant number of entries with missing values. Furthermore, large standard deviations and value ranges as for instance found for the variable </w:t>
+      </w:r>
+      <w:proofErr w:type="spellStart"/>
+      <w:r>
+        <w:rPr>
+          <w:lang w:val="en-GB"/>
+        </w:rPr>
+        <w:t>trip_seconds</w:t>
+      </w:r>
+      <w:proofErr w:type="spellEnd"/>
+      <w:r>
+        <w:rPr>
+          <w:lang w:val="en-GB"/>
+        </w:rPr>
+        <w:t xml:space="preserve"> impose the need for </w:t>
       </w:r>
       <w:r>
         <w:rPr>
@@ -4623,7 +6098,35 @@
         <w:rPr>
           <w:lang w:val="en-GB"/>
         </w:rPr>
-        <w:t xml:space="preserve">Data exploration helped preparing feature engineering in several ways. First, exploring the dataset enabled us to identify our target variable ‘fare’, variables that can serve as predictors such as trip_miles or trip_seconds, </w:t>
+        <w:t xml:space="preserve">Data exploration helped preparing feature engineering in several ways. First, exploring the dataset enabled us to identify our target variable ‘fare’, variables that can serve as predictors such as </w:t>
+      </w:r>
+      <w:proofErr w:type="spellStart"/>
+      <w:r>
+        <w:rPr>
+          <w:lang w:val="en-GB"/>
+        </w:rPr>
+        <w:t>trip_miles</w:t>
+      </w:r>
+      <w:proofErr w:type="spellEnd"/>
+      <w:r>
+        <w:rPr>
+          <w:lang w:val="en-GB"/>
+        </w:rPr>
+        <w:t xml:space="preserve"> or </w:t>
+      </w:r>
+      <w:proofErr w:type="spellStart"/>
+      <w:r>
+        <w:rPr>
+          <w:lang w:val="en-GB"/>
+        </w:rPr>
+        <w:t>trip_seconds</w:t>
+      </w:r>
+      <w:proofErr w:type="spellEnd"/>
+      <w:r>
+        <w:rPr>
+          <w:lang w:val="en-GB"/>
+        </w:rPr>
+        <w:t xml:space="preserve">, </w:t>
       </w:r>
       <w:r>
         <w:rPr>
@@ -4641,8 +6144,16 @@
         <w:rPr>
           <w:lang w:val="en-GB"/>
         </w:rPr>
-        <w:t>, e.g., payment_type</w:t>
-      </w:r>
+        <w:t xml:space="preserve">, e.g., </w:t>
+      </w:r>
+      <w:proofErr w:type="spellStart"/>
+      <w:r>
+        <w:rPr>
+          <w:lang w:val="en-GB"/>
+        </w:rPr>
+        <w:t>payment_type</w:t>
+      </w:r>
+      <w:proofErr w:type="spellEnd"/>
       <w:r>
         <w:rPr>
           <w:lang w:val="en-GB"/>
@@ -4653,13 +6164,69 @@
         <w:rPr>
           <w:lang w:val="en-GB"/>
         </w:rPr>
-        <w:t xml:space="preserve"> e.g., pickup_location.</w:t>
-      </w:r>
-      <w:r>
-        <w:rPr>
-          <w:lang w:val="en-GB"/>
-        </w:rPr>
-        <w:t xml:space="preserve"> Second, we learnt that temporal information is condensed into two fields: trip_seconds and trip_start_timestamp. trip_start_timestamp can be dissolved into several features that might be relevant for the prediction of taxi fares. The timestamp can be split into a month, day, hour, and minute component</w:t>
+        <w:t xml:space="preserve"> e.g., </w:t>
+      </w:r>
+      <w:proofErr w:type="spellStart"/>
+      <w:r>
+        <w:rPr>
+          <w:lang w:val="en-GB"/>
+        </w:rPr>
+        <w:t>pickup_location</w:t>
+      </w:r>
+      <w:proofErr w:type="spellEnd"/>
+      <w:r>
+        <w:rPr>
+          <w:lang w:val="en-GB"/>
+        </w:rPr>
+        <w:t>.</w:t>
+      </w:r>
+      <w:r>
+        <w:rPr>
+          <w:lang w:val="en-GB"/>
+        </w:rPr>
+        <w:t xml:space="preserve"> Second, we learnt that temporal information is condensed into two fields: </w:t>
+      </w:r>
+      <w:proofErr w:type="spellStart"/>
+      <w:r>
+        <w:rPr>
+          <w:lang w:val="en-GB"/>
+        </w:rPr>
+        <w:t>trip_seconds</w:t>
+      </w:r>
+      <w:proofErr w:type="spellEnd"/>
+      <w:r>
+        <w:rPr>
+          <w:lang w:val="en-GB"/>
+        </w:rPr>
+        <w:t xml:space="preserve"> and </w:t>
+      </w:r>
+      <w:proofErr w:type="spellStart"/>
+      <w:r>
+        <w:rPr>
+          <w:lang w:val="en-GB"/>
+        </w:rPr>
+        <w:t>trip_start_timestamp</w:t>
+      </w:r>
+      <w:proofErr w:type="spellEnd"/>
+      <w:r>
+        <w:rPr>
+          <w:lang w:val="en-GB"/>
+        </w:rPr>
+        <w:t xml:space="preserve">. </w:t>
+      </w:r>
+      <w:proofErr w:type="spellStart"/>
+      <w:r>
+        <w:rPr>
+          <w:lang w:val="en-GB"/>
+        </w:rPr>
+        <w:t>trip_start_timestamp</w:t>
+      </w:r>
+      <w:proofErr w:type="spellEnd"/>
+      <w:r>
+        <w:rPr>
+          <w:lang w:val="en-GB"/>
+        </w:rPr>
+        <w:t xml:space="preserve"> can be dissolved into several features that might be relevant for the prediction of taxi fares. The timestamp can be split into a month, day, hour, and minute component</w:t>
       </w:r>
       <w:r>
         <w:rPr>
@@ -4770,7 +6337,19 @@
         <w:rPr>
           <w:lang w:val="en-GB"/>
         </w:rPr>
-        <w:t>data quality is impaired by missing values and inconsistencies. While we can reduce some of the noise by the aforementioned preprocessing steps, we will for our network architecture also consider dropout and regularization techniques to prevent the model from overfitting to noisy training data.</w:t>
+        <w:t xml:space="preserve">data quality is impaired by missing values and inconsistencies. While we can reduce some of the noise by the </w:t>
+      </w:r>
+      <w:r>
+        <w:rPr>
+          <w:lang w:val="en-GB"/>
+        </w:rPr>
+        <w:t>preprocessing</w:t>
+      </w:r>
+      <w:r>
+        <w:rPr>
+          <w:lang w:val="en-GB"/>
+        </w:rPr>
+        <w:t xml:space="preserve"> steps, we will for our network architecture also consider dropout and regularization techniques to prevent the model from overfitting to noisy training data.</w:t>
       </w:r>
     </w:p>
     <w:p>
@@ -4784,20 +6363,1254 @@
     </w:p>
     <w:p>
       <w:pPr>
+        <w:pStyle w:val="Listenabsatz"/>
+        <w:numPr>
+          <w:ilvl w:val="0"/>
+          <w:numId w:val="4"/>
+        </w:numPr>
+        <w:jc w:val="both"/>
+        <w:rPr>
+          <w:lang w:val="en-GB"/>
+        </w:rPr>
+      </w:pPr>
+      <w:r>
+        <w:rPr>
+          <w:lang w:val="en-GB"/>
+        </w:rPr>
+        <w:t>Feature Engineering</w:t>
+      </w:r>
+    </w:p>
+    <w:p>
+      <w:pPr>
+        <w:jc w:val="both"/>
+        <w:rPr>
+          <w:lang w:val="en-GB"/>
+        </w:rPr>
+      </w:pPr>
+      <w:r>
+        <w:rPr>
+          <w:lang w:val="en-GB"/>
+        </w:rPr>
+        <w:t xml:space="preserve">Exploring the data, we determined our target variable to be fare. To predict fare, we focus on 7 variables: </w:t>
+      </w:r>
+      <w:proofErr w:type="spellStart"/>
+      <w:r>
+        <w:rPr>
+          <w:lang w:val="en-GB"/>
+        </w:rPr>
+        <w:t>trip_start_timestamp</w:t>
+      </w:r>
+      <w:proofErr w:type="spellEnd"/>
+      <w:r>
+        <w:rPr>
+          <w:lang w:val="en-GB"/>
+        </w:rPr>
+        <w:t xml:space="preserve">, </w:t>
+      </w:r>
+      <w:proofErr w:type="spellStart"/>
+      <w:r>
+        <w:rPr>
+          <w:lang w:val="en-GB"/>
+        </w:rPr>
+        <w:t>trip_seconds</w:t>
+      </w:r>
+      <w:proofErr w:type="spellEnd"/>
+      <w:r>
+        <w:rPr>
+          <w:lang w:val="en-GB"/>
+        </w:rPr>
+        <w:t xml:space="preserve">, </w:t>
+      </w:r>
+      <w:proofErr w:type="spellStart"/>
+      <w:r>
+        <w:rPr>
+          <w:lang w:val="en-GB"/>
+        </w:rPr>
+        <w:t>trip_miles</w:t>
+      </w:r>
+      <w:proofErr w:type="spellEnd"/>
+      <w:r>
+        <w:rPr>
+          <w:lang w:val="en-GB"/>
+        </w:rPr>
+        <w:t xml:space="preserve">, </w:t>
+      </w:r>
+      <w:proofErr w:type="spellStart"/>
+      <w:r>
+        <w:rPr>
+          <w:lang w:val="en-GB"/>
+        </w:rPr>
+        <w:t>pickup_latitude</w:t>
+      </w:r>
+      <w:proofErr w:type="spellEnd"/>
+      <w:r>
+        <w:rPr>
+          <w:lang w:val="en-GB"/>
+        </w:rPr>
+        <w:t xml:space="preserve">, </w:t>
+      </w:r>
+      <w:proofErr w:type="spellStart"/>
+      <w:r>
+        <w:rPr>
+          <w:lang w:val="en-GB"/>
+        </w:rPr>
+        <w:t>pickup_longitude</w:t>
+      </w:r>
+      <w:proofErr w:type="spellEnd"/>
+      <w:r>
+        <w:rPr>
+          <w:lang w:val="en-GB"/>
+        </w:rPr>
+        <w:t xml:space="preserve">, </w:t>
+      </w:r>
+      <w:proofErr w:type="spellStart"/>
+      <w:r>
+        <w:rPr>
+          <w:lang w:val="en-GB"/>
+        </w:rPr>
+        <w:t>dropoff_latitude</w:t>
+      </w:r>
+      <w:proofErr w:type="spellEnd"/>
+      <w:r>
+        <w:rPr>
+          <w:lang w:val="en-GB"/>
+        </w:rPr>
+        <w:t xml:space="preserve">, </w:t>
+      </w:r>
+      <w:proofErr w:type="spellStart"/>
+      <w:r>
+        <w:rPr>
+          <w:lang w:val="en-GB"/>
+        </w:rPr>
+        <w:t>dropoff_longitude</w:t>
+      </w:r>
+      <w:proofErr w:type="spellEnd"/>
+      <w:r>
+        <w:rPr>
+          <w:lang w:val="en-GB"/>
+        </w:rPr>
+        <w:t>.</w:t>
+      </w:r>
+    </w:p>
+    <w:p>
+      <w:pPr>
+        <w:jc w:val="both"/>
+        <w:rPr>
+          <w:lang w:val="en-GB"/>
+        </w:rPr>
+      </w:pPr>
+      <w:r>
+        <w:rPr>
+          <w:lang w:val="en-GB"/>
+        </w:rPr>
+        <w:t xml:space="preserve">To avoid feeding into our model entries with missing values, we eliminated those </w:t>
+      </w:r>
+      <w:r>
+        <w:rPr>
+          <w:lang w:val="en-GB"/>
+        </w:rPr>
+        <w:t xml:space="preserve">from our dataset. We further restricted the data to consistent entries. </w:t>
+      </w:r>
+      <w:r>
+        <w:rPr>
+          <w:lang w:val="en-GB"/>
+        </w:rPr>
+        <w:t>That is</w:t>
+      </w:r>
+      <w:r>
+        <w:rPr>
+          <w:lang w:val="en-GB"/>
+        </w:rPr>
+        <w:t xml:space="preserve">, we excluded entries where either fare, </w:t>
+      </w:r>
+      <w:proofErr w:type="spellStart"/>
+      <w:r>
+        <w:rPr>
+          <w:lang w:val="en-GB"/>
+        </w:rPr>
+        <w:t>trip_seconds</w:t>
+      </w:r>
+      <w:proofErr w:type="spellEnd"/>
+      <w:r>
+        <w:rPr>
+          <w:lang w:val="en-GB"/>
+        </w:rPr>
+        <w:t xml:space="preserve">, or </w:t>
+      </w:r>
+      <w:proofErr w:type="spellStart"/>
+      <w:r>
+        <w:rPr>
+          <w:lang w:val="en-GB"/>
+        </w:rPr>
+        <w:t>trip_miles</w:t>
+      </w:r>
+      <w:proofErr w:type="spellEnd"/>
+      <w:r>
+        <w:rPr>
+          <w:lang w:val="en-GB"/>
+        </w:rPr>
+        <w:t xml:space="preserve"> was smaller or equal to zero. Finally, we discarded entries where </w:t>
+      </w:r>
+      <w:proofErr w:type="spellStart"/>
+      <w:r>
+        <w:rPr>
+          <w:lang w:val="en-GB"/>
+        </w:rPr>
+        <w:t>trip_end_timestamp</w:t>
+      </w:r>
+      <w:proofErr w:type="spellEnd"/>
+      <w:r>
+        <w:rPr>
+          <w:lang w:val="en-GB"/>
+        </w:rPr>
+        <w:t xml:space="preserve"> was smaller or equal to </w:t>
+      </w:r>
+      <w:proofErr w:type="spellStart"/>
+      <w:r>
+        <w:rPr>
+          <w:lang w:val="en-GB"/>
+        </w:rPr>
+        <w:t>trip_start_timestamp</w:t>
+      </w:r>
+      <w:proofErr w:type="spellEnd"/>
+      <w:r>
+        <w:rPr>
+          <w:lang w:val="en-GB"/>
+        </w:rPr>
+        <w:t xml:space="preserve">. </w:t>
+      </w:r>
+      <w:r>
+        <w:rPr>
+          <w:lang w:val="en-GB"/>
+        </w:rPr>
+        <w:t>Although this</w:t>
+      </w:r>
+      <w:r>
+        <w:rPr>
+          <w:lang w:val="en-GB"/>
+        </w:rPr>
+        <w:t xml:space="preserve"> </w:t>
+      </w:r>
+      <w:r>
+        <w:rPr>
+          <w:lang w:val="en-GB"/>
+        </w:rPr>
+        <w:t xml:space="preserve">approach </w:t>
+      </w:r>
+      <w:r>
+        <w:rPr>
+          <w:lang w:val="en-GB"/>
+        </w:rPr>
+        <w:t>eliminated</w:t>
+      </w:r>
+      <w:r>
+        <w:rPr>
+          <w:lang w:val="en-GB"/>
+        </w:rPr>
+        <w:t xml:space="preserve"> 52.53% </w:t>
+      </w:r>
+      <w:r>
+        <w:rPr>
+          <w:lang w:val="en-GB"/>
+        </w:rPr>
+        <w:t xml:space="preserve">of the data, the resulting set still comprised </w:t>
+      </w:r>
+      <w:r>
+        <w:rPr>
+          <w:lang w:val="en-GB"/>
+        </w:rPr>
+        <w:t>100.473.417</w:t>
+      </w:r>
+      <w:r>
+        <w:rPr>
+          <w:lang w:val="en-GB"/>
+        </w:rPr>
+        <w:t xml:space="preserve"> records</w:t>
+      </w:r>
+      <w:r>
+        <w:rPr>
+          <w:lang w:val="en-GB"/>
+        </w:rPr>
+        <w:t xml:space="preserve"> and was both </w:t>
+      </w:r>
+      <w:r>
+        <w:rPr>
+          <w:lang w:val="en-GB"/>
+        </w:rPr>
+        <w:t>cleaner and more consistent</w:t>
+      </w:r>
+      <w:r>
+        <w:rPr>
+          <w:lang w:val="en-GB"/>
+        </w:rPr>
+        <w:t>.</w:t>
+      </w:r>
+    </w:p>
+    <w:p>
+      <w:pPr>
+        <w:jc w:val="both"/>
+        <w:rPr>
+          <w:lang w:val="en-GB"/>
+        </w:rPr>
+      </w:pPr>
+      <w:r>
+        <w:rPr>
+          <w:lang w:val="en-GB"/>
+        </w:rPr>
+        <w:t xml:space="preserve">To deal with outliers, we next exported 1 million records and analysed the data in </w:t>
+      </w:r>
+      <w:r>
+        <w:rPr>
+          <w:lang w:val="en-GB"/>
+        </w:rPr>
+        <w:t>P</w:t>
+      </w:r>
+      <w:r>
+        <w:rPr>
+          <w:lang w:val="en-GB"/>
+        </w:rPr>
+        <w:t>ython.</w:t>
+      </w:r>
+      <w:r>
+        <w:rPr>
+          <w:lang w:val="en-GB"/>
+        </w:rPr>
+        <w:t xml:space="preserve"> For fare, </w:t>
+      </w:r>
+      <w:proofErr w:type="spellStart"/>
+      <w:r>
+        <w:rPr>
+          <w:lang w:val="en-GB"/>
+        </w:rPr>
+        <w:t>trip_seconds</w:t>
+      </w:r>
+      <w:proofErr w:type="spellEnd"/>
+      <w:r>
+        <w:rPr>
+          <w:lang w:val="en-GB"/>
+        </w:rPr>
+        <w:t xml:space="preserve">, and </w:t>
+      </w:r>
+      <w:proofErr w:type="spellStart"/>
+      <w:r>
+        <w:rPr>
+          <w:lang w:val="en-GB"/>
+        </w:rPr>
+        <w:t>trip_miles</w:t>
+      </w:r>
+      <w:proofErr w:type="spellEnd"/>
+      <w:r>
+        <w:rPr>
+          <w:lang w:val="en-GB"/>
+        </w:rPr>
+        <w:t xml:space="preserve"> we plotted histograms. As revealed during data exploration we found that histograms were dominated by outliers (Figure 1A). By visual inspection, we determined a threshold to eliminate outliers. We set the threshold to &lt; 80 for fare, &lt; 6000 for </w:t>
+      </w:r>
+      <w:proofErr w:type="spellStart"/>
+      <w:r>
+        <w:rPr>
+          <w:lang w:val="en-GB"/>
+        </w:rPr>
+        <w:t>trip_seconds</w:t>
+      </w:r>
+      <w:proofErr w:type="spellEnd"/>
+      <w:r>
+        <w:rPr>
+          <w:lang w:val="en-GB"/>
+        </w:rPr>
+        <w:t xml:space="preserve">, and &lt; 30 for </w:t>
+      </w:r>
+      <w:proofErr w:type="spellStart"/>
+      <w:r>
+        <w:rPr>
+          <w:lang w:val="en-GB"/>
+        </w:rPr>
+        <w:t>trip_miles</w:t>
+      </w:r>
+      <w:proofErr w:type="spellEnd"/>
+      <w:r>
+        <w:rPr>
+          <w:lang w:val="en-GB"/>
+        </w:rPr>
+        <w:t xml:space="preserve"> (Figure 1B)</w:t>
+      </w:r>
+      <w:r>
+        <w:rPr>
+          <w:lang w:val="en-GB"/>
+        </w:rPr>
+        <w:t xml:space="preserve">. </w:t>
+      </w:r>
+      <w:r>
+        <w:rPr>
+          <w:lang w:val="en-GB"/>
+        </w:rPr>
+        <w:t>We then standardized data by subtracting the mean and dividing by the standard deviation (Figure 1C).</w:t>
+      </w:r>
+      <w:r>
+        <w:rPr>
+          <w:lang w:val="en-GB"/>
+        </w:rPr>
+        <w:t xml:space="preserve"> </w:t>
+      </w:r>
+    </w:p>
+    <w:p>
+      <w:pPr>
+        <w:keepNext/>
+        <w:jc w:val="both"/>
+      </w:pPr>
+      <w:r>
+        <w:rPr>
+          <w:noProof/>
+          <w:lang w:val="en-GB"/>
+        </w:rPr>
+        <w:drawing>
+          <wp:inline distT="0" distB="0" distL="0" distR="0" wp14:anchorId="6451DD4A" wp14:editId="5B1D4AE0">
+            <wp:extent cx="1872691" cy="1442072"/>
+            <wp:effectExtent l="0" t="0" r="0" b="6350"/>
+            <wp:docPr id="1" name="Grafik 1"/>
+            <wp:cNvGraphicFramePr>
+              <a:graphicFrameLocks xmlns:a="http://schemas.openxmlformats.org/drawingml/2006/main" noChangeAspect="1"/>
+            </wp:cNvGraphicFramePr>
+            <a:graphic xmlns:a="http://schemas.openxmlformats.org/drawingml/2006/main">
+              <a:graphicData uri="http://schemas.openxmlformats.org/drawingml/2006/picture">
+                <pic:pic xmlns:pic="http://schemas.openxmlformats.org/drawingml/2006/picture">
+                  <pic:nvPicPr>
+                    <pic:cNvPr id="1" name=""/>
+                    <pic:cNvPicPr/>
+                  </pic:nvPicPr>
+                  <pic:blipFill>
+                    <a:blip r:embed="rId8"/>
+                    <a:stretch>
+                      <a:fillRect/>
+                    </a:stretch>
+                  </pic:blipFill>
+                  <pic:spPr>
+                    <a:xfrm>
+                      <a:off x="0" y="0"/>
+                      <a:ext cx="1878570" cy="1446599"/>
+                    </a:xfrm>
+                    <a:prstGeom prst="rect">
+                      <a:avLst/>
+                    </a:prstGeom>
+                  </pic:spPr>
+                </pic:pic>
+              </a:graphicData>
+            </a:graphic>
+          </wp:inline>
+        </w:drawing>
+      </w:r>
+      <w:r>
+        <w:rPr>
+          <w:noProof/>
+          <w:lang w:val="en-GB"/>
+        </w:rPr>
+        <w:drawing>
+          <wp:inline distT="0" distB="0" distL="0" distR="0" wp14:anchorId="3C09D945" wp14:editId="60E0F7AB">
+            <wp:extent cx="1894636" cy="1375867"/>
+            <wp:effectExtent l="0" t="0" r="0" b="0"/>
+            <wp:docPr id="3" name="Grafik 3"/>
+            <wp:cNvGraphicFramePr>
+              <a:graphicFrameLocks xmlns:a="http://schemas.openxmlformats.org/drawingml/2006/main" noChangeAspect="1"/>
+            </wp:cNvGraphicFramePr>
+            <a:graphic xmlns:a="http://schemas.openxmlformats.org/drawingml/2006/main">
+              <a:graphicData uri="http://schemas.openxmlformats.org/drawingml/2006/picture">
+                <pic:pic xmlns:pic="http://schemas.openxmlformats.org/drawingml/2006/picture">
+                  <pic:nvPicPr>
+                    <pic:cNvPr id="1" name=""/>
+                    <pic:cNvPicPr/>
+                  </pic:nvPicPr>
+                  <pic:blipFill>
+                    <a:blip r:embed="rId9"/>
+                    <a:stretch>
+                      <a:fillRect/>
+                    </a:stretch>
+                  </pic:blipFill>
+                  <pic:spPr>
+                    <a:xfrm>
+                      <a:off x="0" y="0"/>
+                      <a:ext cx="1946357" cy="1413426"/>
+                    </a:xfrm>
+                    <a:prstGeom prst="rect">
+                      <a:avLst/>
+                    </a:prstGeom>
+                  </pic:spPr>
+                </pic:pic>
+              </a:graphicData>
+            </a:graphic>
+          </wp:inline>
+        </w:drawing>
+      </w:r>
+      <w:r>
+        <w:rPr>
+          <w:noProof/>
+          <w:lang w:val="en-GB"/>
+        </w:rPr>
+        <w:drawing>
+          <wp:inline distT="0" distB="0" distL="0" distR="0" wp14:anchorId="1EFC45FD" wp14:editId="4F15B86D">
+            <wp:extent cx="1870358" cy="1434668"/>
+            <wp:effectExtent l="0" t="0" r="0" b="0"/>
+            <wp:docPr id="4" name="Grafik 4"/>
+            <wp:cNvGraphicFramePr>
+              <a:graphicFrameLocks xmlns:a="http://schemas.openxmlformats.org/drawingml/2006/main" noChangeAspect="1"/>
+            </wp:cNvGraphicFramePr>
+            <a:graphic xmlns:a="http://schemas.openxmlformats.org/drawingml/2006/main">
+              <a:graphicData uri="http://schemas.openxmlformats.org/drawingml/2006/picture">
+                <pic:pic xmlns:pic="http://schemas.openxmlformats.org/drawingml/2006/picture">
+                  <pic:nvPicPr>
+                    <pic:cNvPr id="1" name=""/>
+                    <pic:cNvPicPr/>
+                  </pic:nvPicPr>
+                  <pic:blipFill>
+                    <a:blip r:embed="rId10"/>
+                    <a:stretch>
+                      <a:fillRect/>
+                    </a:stretch>
+                  </pic:blipFill>
+                  <pic:spPr>
+                    <a:xfrm>
+                      <a:off x="0" y="0"/>
+                      <a:ext cx="1899171" cy="1456769"/>
+                    </a:xfrm>
+                    <a:prstGeom prst="rect">
+                      <a:avLst/>
+                    </a:prstGeom>
+                  </pic:spPr>
+                </pic:pic>
+              </a:graphicData>
+            </a:graphic>
+          </wp:inline>
+        </w:drawing>
+      </w:r>
+    </w:p>
+    <w:p>
+      <w:pPr>
+        <w:pStyle w:val="Beschriftung"/>
+        <w:jc w:val="both"/>
+        <w:rPr>
+          <w:lang w:val="en-GB"/>
+        </w:rPr>
+      </w:pPr>
+      <w:r>
+        <w:rPr>
+          <w:lang w:val="en-GB"/>
+        </w:rPr>
+        <w:t xml:space="preserve">Figure </w:t>
+      </w:r>
+      <w:r>
+        <w:fldChar w:fldCharType="begin"/>
+      </w:r>
+      <w:r>
+        <w:rPr>
+          <w:lang w:val="en-GB"/>
+        </w:rPr>
+        <w:instrText xml:space="preserve"> SEQ Figure \* ARABIC </w:instrText>
+      </w:r>
+      <w:r>
+        <w:fldChar w:fldCharType="separate"/>
+      </w:r>
+      <w:r>
+        <w:rPr>
+          <w:noProof/>
+          <w:lang w:val="en-GB"/>
+        </w:rPr>
+        <w:t>1</w:t>
+      </w:r>
+      <w:r>
+        <w:fldChar w:fldCharType="end"/>
+      </w:r>
+      <w:r>
+        <w:rPr>
+          <w:lang w:val="en-GB"/>
+        </w:rPr>
+        <w:t xml:space="preserve"> F</w:t>
+      </w:r>
+      <w:r>
+        <w:rPr>
+          <w:lang w:val="en-GB"/>
+        </w:rPr>
+        <w:t xml:space="preserve">eature engineering </w:t>
+      </w:r>
+      <w:proofErr w:type="spellStart"/>
+      <w:r>
+        <w:rPr>
+          <w:lang w:val="en-GB"/>
+        </w:rPr>
+        <w:t>trip_miles</w:t>
+      </w:r>
+      <w:proofErr w:type="spellEnd"/>
+      <w:r>
+        <w:rPr>
+          <w:lang w:val="en-GB"/>
+        </w:rPr>
+        <w:t xml:space="preserve">. To determine a threshold for outliers we plotted the distribution of </w:t>
+      </w:r>
+      <w:proofErr w:type="spellStart"/>
+      <w:r>
+        <w:rPr>
+          <w:lang w:val="en-GB"/>
+        </w:rPr>
+        <w:t>trip_miles</w:t>
+      </w:r>
+      <w:proofErr w:type="spellEnd"/>
+      <w:r>
+        <w:rPr>
+          <w:lang w:val="en-GB"/>
+        </w:rPr>
+        <w:t xml:space="preserve"> (A). By visual inspection we then set the threshold to eliminate outliers (B). Finally, data was standardized by subtracting the mean and dividing by the standard deviation (C). This procedure was adopted for </w:t>
+      </w:r>
+      <w:proofErr w:type="spellStart"/>
+      <w:r>
+        <w:rPr>
+          <w:lang w:val="en-GB"/>
+        </w:rPr>
+        <w:t>trip_seconds</w:t>
+      </w:r>
+      <w:proofErr w:type="spellEnd"/>
+      <w:r>
+        <w:rPr>
+          <w:lang w:val="en-GB"/>
+        </w:rPr>
+        <w:t xml:space="preserve"> and fare.</w:t>
+      </w:r>
+    </w:p>
+    <w:p>
+      <w:pPr>
+        <w:jc w:val="both"/>
+        <w:rPr>
+          <w:lang w:val="en-GB"/>
+        </w:rPr>
+      </w:pPr>
+      <w:r>
+        <w:rPr>
+          <w:lang w:val="en-GB"/>
+        </w:rPr>
+        <w:t xml:space="preserve">From the </w:t>
+      </w:r>
+      <w:proofErr w:type="spellStart"/>
+      <w:r>
+        <w:rPr>
+          <w:lang w:val="en-GB"/>
+        </w:rPr>
+        <w:t>trip_start_</w:t>
+      </w:r>
+      <w:r>
+        <w:rPr>
+          <w:lang w:val="en-GB"/>
+        </w:rPr>
+        <w:t>timestamp</w:t>
+      </w:r>
+      <w:proofErr w:type="spellEnd"/>
+      <w:r>
+        <w:rPr>
+          <w:lang w:val="en-GB"/>
+        </w:rPr>
+        <w:t xml:space="preserve"> </w:t>
+      </w:r>
+      <w:r>
+        <w:rPr>
+          <w:lang w:val="en-GB"/>
+        </w:rPr>
+        <w:t>we extracted</w:t>
+      </w:r>
+      <w:r>
+        <w:rPr>
+          <w:lang w:val="en-GB"/>
+        </w:rPr>
+        <w:t xml:space="preserve"> the features </w:t>
+      </w:r>
+      <w:proofErr w:type="spellStart"/>
+      <w:r>
+        <w:rPr>
+          <w:lang w:val="en-GB"/>
+        </w:rPr>
+        <w:t>day_of_week</w:t>
+      </w:r>
+      <w:proofErr w:type="spellEnd"/>
+      <w:r>
+        <w:rPr>
+          <w:lang w:val="en-GB"/>
+        </w:rPr>
+        <w:t xml:space="preserve">, </w:t>
+      </w:r>
+      <w:proofErr w:type="spellStart"/>
+      <w:r>
+        <w:rPr>
+          <w:lang w:val="en-GB"/>
+        </w:rPr>
+        <w:t>start_month</w:t>
+      </w:r>
+      <w:proofErr w:type="spellEnd"/>
+      <w:r>
+        <w:rPr>
+          <w:lang w:val="en-GB"/>
+        </w:rPr>
+        <w:t xml:space="preserve">, </w:t>
+      </w:r>
+      <w:proofErr w:type="spellStart"/>
+      <w:r>
+        <w:rPr>
+          <w:lang w:val="en-GB"/>
+        </w:rPr>
+        <w:t>start_day</w:t>
+      </w:r>
+      <w:proofErr w:type="spellEnd"/>
+      <w:r>
+        <w:rPr>
+          <w:lang w:val="en-GB"/>
+        </w:rPr>
+        <w:t xml:space="preserve">, </w:t>
+      </w:r>
+      <w:proofErr w:type="spellStart"/>
+      <w:r>
+        <w:rPr>
+          <w:lang w:val="en-GB"/>
+        </w:rPr>
+        <w:t>start_hour</w:t>
+      </w:r>
+      <w:proofErr w:type="spellEnd"/>
+      <w:r>
+        <w:rPr>
+          <w:lang w:val="en-GB"/>
+        </w:rPr>
+        <w:t xml:space="preserve">, and </w:t>
+      </w:r>
+      <w:proofErr w:type="spellStart"/>
+      <w:r>
+        <w:rPr>
+          <w:lang w:val="en-GB"/>
+        </w:rPr>
+        <w:t>start_minute</w:t>
+      </w:r>
+      <w:proofErr w:type="spellEnd"/>
+      <w:r>
+        <w:rPr>
+          <w:lang w:val="en-GB"/>
+        </w:rPr>
+        <w:t xml:space="preserve"> applied one-hot-encoding.</w:t>
+      </w:r>
+    </w:p>
+    <w:p>
+      <w:pPr>
+        <w:jc w:val="both"/>
+        <w:rPr>
+          <w:lang w:val="en-GB"/>
+        </w:rPr>
+      </w:pPr>
+      <w:r>
+        <w:rPr>
+          <w:lang w:val="en-GB"/>
+        </w:rPr>
+        <w:t xml:space="preserve">To shed light on the importance of our selected features, we fit a DNN. To this end, exported data was split into a training and test set (80%/20%). The data was then used to train a simple DNN with one input layer, a hidden layer comprising 32 units and an output layer with a single unit. </w:t>
+      </w:r>
+      <w:r>
+        <w:rPr>
+          <w:lang w:val="en-GB"/>
+        </w:rPr>
+        <w:t xml:space="preserve">For the hidden layer we chose a </w:t>
+      </w:r>
+      <w:proofErr w:type="spellStart"/>
+      <w:r>
+        <w:rPr>
+          <w:lang w:val="en-GB"/>
+        </w:rPr>
+        <w:t>ReLU</w:t>
+      </w:r>
+      <w:proofErr w:type="spellEnd"/>
+      <w:r>
+        <w:rPr>
+          <w:lang w:val="en-GB"/>
+        </w:rPr>
+        <w:t xml:space="preserve"> activation function and for the output layer a linear activation function. We set the learning rate to 0.001, batch size to 32, number of epochs to 10 and the loss function to minimize </w:t>
+      </w:r>
+      <w:r>
+        <w:rPr>
+          <w:lang w:val="en-GB"/>
+        </w:rPr>
+        <w:lastRenderedPageBreak/>
+        <w:t>the mean squared error. Additionally, we applied the ADAM optimizer. Despite its simplicity, the model fit the data well yielding an R² of 0.97.</w:t>
+      </w:r>
+    </w:p>
+    <w:p>
+      <w:pPr>
+        <w:keepNext/>
+        <w:jc w:val="center"/>
+      </w:pPr>
+      <w:r>
+        <w:rPr>
+          <w:lang w:val="en-GB"/>
+        </w:rPr>
+        <w:drawing>
+          <wp:inline distT="0" distB="0" distL="0" distR="0" wp14:anchorId="310C5E2C" wp14:editId="42859B0C">
+            <wp:extent cx="3321100" cy="2580546"/>
+            <wp:effectExtent l="0" t="0" r="0" b="0"/>
+            <wp:docPr id="5" name="Grafik 5"/>
+            <wp:cNvGraphicFramePr>
+              <a:graphicFrameLocks xmlns:a="http://schemas.openxmlformats.org/drawingml/2006/main" noChangeAspect="1"/>
+            </wp:cNvGraphicFramePr>
+            <a:graphic xmlns:a="http://schemas.openxmlformats.org/drawingml/2006/main">
+              <a:graphicData uri="http://schemas.openxmlformats.org/drawingml/2006/picture">
+                <pic:pic xmlns:pic="http://schemas.openxmlformats.org/drawingml/2006/picture">
+                  <pic:nvPicPr>
+                    <pic:cNvPr id="1" name=""/>
+                    <pic:cNvPicPr/>
+                  </pic:nvPicPr>
+                  <pic:blipFill>
+                    <a:blip r:embed="rId11"/>
+                    <a:stretch>
+                      <a:fillRect/>
+                    </a:stretch>
+                  </pic:blipFill>
+                  <pic:spPr>
+                    <a:xfrm>
+                      <a:off x="0" y="0"/>
+                      <a:ext cx="3326092" cy="2584425"/>
+                    </a:xfrm>
+                    <a:prstGeom prst="rect">
+                      <a:avLst/>
+                    </a:prstGeom>
+                  </pic:spPr>
+                </pic:pic>
+              </a:graphicData>
+            </a:graphic>
+          </wp:inline>
+        </w:drawing>
+      </w:r>
+    </w:p>
+    <w:p>
+      <w:pPr>
+        <w:pStyle w:val="Beschriftung"/>
+        <w:rPr>
+          <w:lang w:val="en-GB"/>
+        </w:rPr>
+      </w:pPr>
+      <w:r>
+        <w:rPr>
+          <w:lang w:val="en-GB"/>
+        </w:rPr>
+        <w:t xml:space="preserve">Figure </w:t>
+      </w:r>
+      <w:r>
+        <w:fldChar w:fldCharType="begin"/>
+      </w:r>
+      <w:r>
+        <w:rPr>
+          <w:lang w:val="en-GB"/>
+        </w:rPr>
+        <w:instrText xml:space="preserve"> SEQ Figure \* ARABIC </w:instrText>
+      </w:r>
+      <w:r>
+        <w:fldChar w:fldCharType="separate"/>
+      </w:r>
+      <w:r>
+        <w:rPr>
+          <w:noProof/>
+          <w:lang w:val="en-GB"/>
+        </w:rPr>
+        <w:t>2</w:t>
+      </w:r>
+      <w:r>
+        <w:fldChar w:fldCharType="end"/>
+      </w:r>
+      <w:r>
+        <w:rPr>
+          <w:lang w:val="en-GB"/>
+        </w:rPr>
+        <w:t xml:space="preserve"> Training and validation l</w:t>
+      </w:r>
+      <w:r>
+        <w:rPr>
+          <w:lang w:val="en-GB"/>
+        </w:rPr>
+        <w:t>oss for a DNN fit to the training dataset.</w:t>
+      </w:r>
+    </w:p>
+    <w:p>
+      <w:pPr>
+        <w:jc w:val="both"/>
+        <w:rPr>
+          <w:lang w:val="en-GB"/>
+        </w:rPr>
+      </w:pPr>
+      <w:r>
+        <w:rPr>
+          <w:lang w:val="en-GB"/>
+        </w:rPr>
+        <w:t xml:space="preserve">We then determined feature importance by </w:t>
+      </w:r>
+    </w:p>
+    <w:p>
+      <w:pPr>
+        <w:jc w:val="both"/>
+        <w:rPr>
+          <w:lang w:val="en-GB"/>
+        </w:rPr>
+      </w:pPr>
+    </w:p>
+    <w:p>
+      <w:pPr>
+        <w:jc w:val="both"/>
+        <w:rPr>
+          <w:lang w:val="en-GB"/>
+        </w:rPr>
+      </w:pPr>
+    </w:p>
+    <w:p>
+      <w:pPr>
+        <w:jc w:val="both"/>
+        <w:rPr>
+          <w:lang w:val="en-GB"/>
+        </w:rPr>
+      </w:pPr>
+      <w:r>
+        <w:rPr>
+          <w:lang w:val="en-GB"/>
+        </w:rPr>
+        <w:t xml:space="preserve">Partners must describe the following: </w:t>
+      </w:r>
+    </w:p>
+    <w:p>
+      <w:pPr>
+        <w:ind w:firstLine="708"/>
+        <w:jc w:val="both"/>
+        <w:rPr>
+          <w:lang w:val="en-GB"/>
+        </w:rPr>
+      </w:pPr>
+      <w:r>
+        <w:rPr>
+          <w:lang w:val="en-GB"/>
+        </w:rPr>
+        <w:t>● What feature engineering was performed</w:t>
+      </w:r>
+    </w:p>
+    <w:p>
+      <w:pPr>
+        <w:ind w:firstLine="708"/>
+        <w:jc w:val="both"/>
+        <w:rPr>
+          <w:lang w:val="en-GB"/>
+        </w:rPr>
+      </w:pPr>
+      <w:r>
+        <w:rPr>
+          <w:lang w:val="en-GB"/>
+        </w:rPr>
+        <w:t>● What features were selected for use in the machine learning model and why</w:t>
+      </w:r>
+    </w:p>
+    <w:p>
+      <w:pPr>
+        <w:jc w:val="both"/>
+        <w:rPr>
+          <w:lang w:val="en-GB"/>
+        </w:rPr>
+      </w:pPr>
+      <w:r>
+        <w:rPr>
+          <w:lang w:val="en-GB"/>
+        </w:rPr>
+        <w:t>Evidence must include a description (in the whitepaper) of the feature engineering performed (and rationale for the same), what original and engineered features were selected for incorporation as independent predictors in the machine learning model, and why. Evidence must include code snippets detailing the feature engineering and feature selection steps.</w:t>
+      </w:r>
+    </w:p>
+    <w:p>
+      <w:pPr>
+        <w:jc w:val="both"/>
+        <w:rPr>
+          <w:lang w:val="en-GB"/>
+        </w:rPr>
+      </w:pPr>
+    </w:p>
+    <w:p>
+      <w:pPr>
         <w:jc w:val="both"/>
         <w:rPr>
           <w:u w:val="single"/>
           <w:lang w:val="en-GB"/>
         </w:rPr>
       </w:pPr>
-    </w:p>
-    <w:p>
-      <w:pPr>
-        <w:jc w:val="both"/>
+      <w:r>
         <w:rPr>
           <w:u w:val="single"/>
           <w:lang w:val="en-GB"/>
         </w:rPr>
+        <w:t>Preprocessing and the data pipeline</w:t>
+      </w:r>
+    </w:p>
+    <w:p>
+      <w:pPr>
+        <w:jc w:val="both"/>
+        <w:rPr>
+          <w:lang w:val="en-GB"/>
+        </w:rPr>
+      </w:pPr>
+      <w:r>
+        <w:rPr>
+          <w:lang w:val="en-GB"/>
+        </w:rPr>
+        <w:t xml:space="preserve">The partner must describe the data preprocessing pipeline, and how this is accomplished via a package/function that is a callable API (that is ultimately accessed by the served, production model). Evidence must include a description (in the whitepaper) of how data preprocessing is accomplished using Dataflow, </w:t>
+      </w:r>
+      <w:proofErr w:type="spellStart"/>
+      <w:r>
+        <w:rPr>
+          <w:lang w:val="en-GB"/>
+        </w:rPr>
+        <w:t>BigQuery</w:t>
+      </w:r>
+      <w:proofErr w:type="spellEnd"/>
+      <w:r>
+        <w:rPr>
+          <w:lang w:val="en-GB"/>
+        </w:rPr>
+        <w:t xml:space="preserve"> and/or </w:t>
+      </w:r>
+      <w:proofErr w:type="spellStart"/>
+      <w:r>
+        <w:rPr>
+          <w:lang w:val="en-GB"/>
+        </w:rPr>
+        <w:t>Dataproc</w:t>
+      </w:r>
+      <w:proofErr w:type="spellEnd"/>
+      <w:r>
+        <w:rPr>
+          <w:lang w:val="en-GB"/>
+        </w:rPr>
+        <w:t>, along with the code snippet that performs data preprocessing as a callable API.</w:t>
+      </w:r>
+    </w:p>
+    <w:p>
+      <w:pPr>
+        <w:jc w:val="both"/>
+        <w:rPr>
+          <w:lang w:val="en-GB"/>
+        </w:rPr>
+      </w:pPr>
+      <w:r>
+        <w:rPr>
+          <w:lang w:val="en-GB"/>
+        </w:rPr>
+        <w:t>The model handles both continuous as well as c</w:t>
+      </w:r>
+      <w:r>
+        <w:rPr>
+          <w:lang w:val="en-GB"/>
+        </w:rPr>
+        <w:t xml:space="preserve">ategorical </w:t>
+      </w:r>
+      <w:r>
+        <w:rPr>
+          <w:lang w:val="en-GB"/>
+        </w:rPr>
+        <w:t>v</w:t>
+      </w:r>
+      <w:r>
+        <w:rPr>
+          <w:lang w:val="en-GB"/>
+        </w:rPr>
+        <w:t>ariables</w:t>
+      </w:r>
+      <w:r>
+        <w:rPr>
+          <w:lang w:val="en-GB"/>
+        </w:rPr>
+        <w:t>. Categorical variables include</w:t>
+      </w:r>
+      <w:r>
+        <w:rPr>
+          <w:lang w:val="en-GB"/>
+        </w:rPr>
+        <w:t xml:space="preserve"> '</w:t>
+      </w:r>
+      <w:proofErr w:type="spellStart"/>
+      <w:r>
+        <w:rPr>
+          <w:lang w:val="en-GB"/>
+        </w:rPr>
+        <w:t>day_of_week</w:t>
+      </w:r>
+      <w:proofErr w:type="spellEnd"/>
+      <w:r>
+        <w:rPr>
+          <w:lang w:val="en-GB"/>
+        </w:rPr>
+        <w:t>', '</w:t>
+      </w:r>
+      <w:proofErr w:type="spellStart"/>
+      <w:r>
+        <w:rPr>
+          <w:lang w:val="en-GB"/>
+        </w:rPr>
+        <w:t>start_month</w:t>
+      </w:r>
+      <w:proofErr w:type="spellEnd"/>
+      <w:r>
+        <w:rPr>
+          <w:lang w:val="en-GB"/>
+        </w:rPr>
+        <w:t>', '</w:t>
+      </w:r>
+      <w:proofErr w:type="spellStart"/>
+      <w:r>
+        <w:rPr>
+          <w:lang w:val="en-GB"/>
+        </w:rPr>
+        <w:t>start_day</w:t>
+      </w:r>
+      <w:proofErr w:type="spellEnd"/>
+      <w:r>
+        <w:rPr>
+          <w:lang w:val="en-GB"/>
+        </w:rPr>
+        <w:t>', '</w:t>
+      </w:r>
+      <w:proofErr w:type="spellStart"/>
+      <w:r>
+        <w:rPr>
+          <w:lang w:val="en-GB"/>
+        </w:rPr>
+        <w:t>start_hour</w:t>
+      </w:r>
+      <w:proofErr w:type="spellEnd"/>
+      <w:r>
+        <w:rPr>
+          <w:lang w:val="en-GB"/>
+        </w:rPr>
+        <w:t>', and '</w:t>
+      </w:r>
+      <w:proofErr w:type="spellStart"/>
+      <w:r>
+        <w:rPr>
+          <w:lang w:val="en-GB"/>
+        </w:rPr>
+        <w:t>start_minute</w:t>
+      </w:r>
+      <w:proofErr w:type="spellEnd"/>
+      <w:r>
+        <w:rPr>
+          <w:lang w:val="en-GB"/>
+        </w:rPr>
+        <w:t>'. These features undergo one-hot encoding to convert them into a format that the neural network can process, capturing the cyclical nature of time-based data.</w:t>
+      </w:r>
+      <w:r>
+        <w:rPr>
+          <w:lang w:val="en-GB"/>
+        </w:rPr>
+        <w:t xml:space="preserve"> Continuous variables </w:t>
+      </w:r>
+      <w:r>
+        <w:rPr>
+          <w:lang w:val="en-GB"/>
+        </w:rPr>
+        <w:t>'</w:t>
+      </w:r>
+      <w:proofErr w:type="spellStart"/>
+      <w:r>
+        <w:rPr>
+          <w:lang w:val="en-GB"/>
+        </w:rPr>
+        <w:t>trip_seconds</w:t>
+      </w:r>
+      <w:proofErr w:type="spellEnd"/>
+      <w:r>
+        <w:rPr>
+          <w:lang w:val="en-GB"/>
+        </w:rPr>
+        <w:t>', '</w:t>
+      </w:r>
+      <w:proofErr w:type="spellStart"/>
+      <w:r>
+        <w:rPr>
+          <w:lang w:val="en-GB"/>
+        </w:rPr>
+        <w:t>trip_miles</w:t>
+      </w:r>
+      <w:proofErr w:type="spellEnd"/>
+      <w:r>
+        <w:rPr>
+          <w:lang w:val="en-GB"/>
+        </w:rPr>
+        <w:t>', '</w:t>
+      </w:r>
+      <w:proofErr w:type="spellStart"/>
+      <w:r>
+        <w:rPr>
+          <w:lang w:val="en-GB"/>
+        </w:rPr>
+        <w:t>pickup_latitude</w:t>
+      </w:r>
+      <w:proofErr w:type="spellEnd"/>
+      <w:r>
+        <w:rPr>
+          <w:lang w:val="en-GB"/>
+        </w:rPr>
+        <w:t>', '</w:t>
+      </w:r>
+      <w:proofErr w:type="spellStart"/>
+      <w:r>
+        <w:rPr>
+          <w:lang w:val="en-GB"/>
+        </w:rPr>
+        <w:t>pickup_longitude</w:t>
+      </w:r>
+      <w:proofErr w:type="spellEnd"/>
+      <w:r>
+        <w:rPr>
+          <w:lang w:val="en-GB"/>
+        </w:rPr>
+        <w:t>', '</w:t>
+      </w:r>
+      <w:proofErr w:type="spellStart"/>
+      <w:r>
+        <w:rPr>
+          <w:lang w:val="en-GB"/>
+        </w:rPr>
+        <w:t>dropoff_latitude</w:t>
+      </w:r>
+      <w:proofErr w:type="spellEnd"/>
+      <w:r>
+        <w:rPr>
+          <w:lang w:val="en-GB"/>
+        </w:rPr>
+        <w:t>', and '</w:t>
+      </w:r>
+      <w:proofErr w:type="spellStart"/>
+      <w:r>
+        <w:rPr>
+          <w:lang w:val="en-GB"/>
+        </w:rPr>
+        <w:t>dropoff_longitude</w:t>
+      </w:r>
+      <w:proofErr w:type="spellEnd"/>
+      <w:r>
+        <w:rPr>
+          <w:lang w:val="en-GB"/>
+        </w:rPr>
+        <w:t xml:space="preserve">' </w:t>
+      </w:r>
+      <w:r>
+        <w:rPr>
+          <w:lang w:val="en-GB"/>
+        </w:rPr>
+        <w:t xml:space="preserve">were cleaned from outliers and </w:t>
+      </w:r>
+      <w:r>
+        <w:rPr>
+          <w:lang w:val="en-GB"/>
+        </w:rPr>
+        <w:t>standardized to ensure consistent scale. This step is crucial for the DNN to effectively weigh these features during training.</w:t>
+      </w:r>
+      <w:r>
+        <w:rPr>
+          <w:lang w:val="en-GB"/>
+        </w:rPr>
+        <w:t xml:space="preserve"> </w:t>
+      </w:r>
+    </w:p>
+    <w:p>
+      <w:pPr>
+        <w:jc w:val="both"/>
+        <w:rPr>
+          <w:lang w:val="en-GB"/>
+        </w:rPr>
       </w:pPr>
     </w:p>
     <w:p>
@@ -4808,234 +7621,11 @@
           <w:lang w:val="en-GB"/>
         </w:rPr>
       </w:pPr>
-    </w:p>
-    <w:p>
-      <w:pPr>
-        <w:jc w:val="both"/>
+      <w:r>
         <w:rPr>
           <w:u w:val="single"/>
           <w:lang w:val="en-GB"/>
         </w:rPr>
-      </w:pPr>
-    </w:p>
-    <w:p>
-      <w:pPr>
-        <w:jc w:val="both"/>
-        <w:rPr>
-          <w:u w:val="single"/>
-          <w:lang w:val="en-GB"/>
-        </w:rPr>
-      </w:pPr>
-      <w:r>
-        <w:rPr>
-          <w:u w:val="single"/>
-          <w:lang w:val="en-GB"/>
-        </w:rPr>
-        <w:t>Feature Engineering</w:t>
-      </w:r>
-    </w:p>
-    <w:p>
-      <w:pPr>
-        <w:jc w:val="both"/>
-        <w:rPr>
-          <w:lang w:val="en-GB"/>
-        </w:rPr>
-      </w:pPr>
-      <w:r>
-        <w:rPr>
-          <w:lang w:val="en-GB"/>
-        </w:rPr>
-        <w:t xml:space="preserve">Partners must describe the following: </w:t>
-      </w:r>
-    </w:p>
-    <w:p>
-      <w:pPr>
-        <w:ind w:firstLine="708"/>
-        <w:jc w:val="both"/>
-        <w:rPr>
-          <w:lang w:val="en-GB"/>
-        </w:rPr>
-      </w:pPr>
-      <w:r>
-        <w:rPr>
-          <w:lang w:val="en-GB"/>
-        </w:rPr>
-        <w:t>● What feature engineering was performed</w:t>
-      </w:r>
-    </w:p>
-    <w:p>
-      <w:pPr>
-        <w:ind w:firstLine="708"/>
-        <w:jc w:val="both"/>
-        <w:rPr>
-          <w:lang w:val="en-GB"/>
-        </w:rPr>
-      </w:pPr>
-      <w:r>
-        <w:rPr>
-          <w:lang w:val="en-GB"/>
-        </w:rPr>
-        <w:t>● What features were selected for use in the machine learning model and why</w:t>
-      </w:r>
-    </w:p>
-    <w:p>
-      <w:pPr>
-        <w:jc w:val="both"/>
-        <w:rPr>
-          <w:lang w:val="en-GB"/>
-        </w:rPr>
-      </w:pPr>
-      <w:r>
-        <w:rPr>
-          <w:lang w:val="en-GB"/>
-        </w:rPr>
-        <w:t>Evidence must include a description (in the whitepaper) of the feature engineering performed (and rationale for the same), what original and engineered features were selected for incorporation as independent predictors in the machine learning model, and why. Evidence must include code snippets detailing the feature engineering and feature selection steps.</w:t>
-      </w:r>
-    </w:p>
-    <w:p>
-      <w:pPr>
-        <w:jc w:val="both"/>
-        <w:rPr>
-          <w:lang w:val="en-GB"/>
-        </w:rPr>
-      </w:pPr>
-    </w:p>
-    <w:p>
-      <w:pPr>
-        <w:jc w:val="both"/>
-        <w:rPr>
-          <w:u w:val="single"/>
-          <w:lang w:val="en-GB"/>
-        </w:rPr>
-      </w:pPr>
-      <w:r>
-        <w:rPr>
-          <w:u w:val="single"/>
-          <w:lang w:val="en-GB"/>
-        </w:rPr>
-        <w:t>Preprocessing and the data pipeline</w:t>
-      </w:r>
-    </w:p>
-    <w:p>
-      <w:pPr>
-        <w:jc w:val="both"/>
-        <w:rPr>
-          <w:lang w:val="en-GB"/>
-        </w:rPr>
-      </w:pPr>
-      <w:r>
-        <w:rPr>
-          <w:lang w:val="en-GB"/>
-        </w:rPr>
-        <w:t>The partner must describe the data preprocessing pipeline, and how this is accomplished via a package/function that is a callable API (that is ultimately accessed by the served, production model). Evidence must include a description (in the whitepaper) of how data preprocessing is accomplished using Dataflow, BigQuery and/or Dataproc, along with the code snippet that performs data preprocessing as a callable API.</w:t>
-      </w:r>
-    </w:p>
-    <w:p>
-      <w:pPr>
-        <w:jc w:val="both"/>
-        <w:rPr>
-          <w:lang w:val="en-GB"/>
-        </w:rPr>
-      </w:pPr>
-      <w:r>
-        <w:rPr>
-          <w:lang w:val="en-GB"/>
-        </w:rPr>
-        <w:t>The model handles both continuous as well as c</w:t>
-      </w:r>
-      <w:r>
-        <w:rPr>
-          <w:lang w:val="en-GB"/>
-        </w:rPr>
-        <w:t xml:space="preserve">ategorical </w:t>
-      </w:r>
-      <w:r>
-        <w:rPr>
-          <w:lang w:val="en-GB"/>
-        </w:rPr>
-        <w:t>v</w:t>
-      </w:r>
-      <w:r>
-        <w:rPr>
-          <w:lang w:val="en-GB"/>
-        </w:rPr>
-        <w:t>ariables</w:t>
-      </w:r>
-      <w:r>
-        <w:rPr>
-          <w:lang w:val="en-GB"/>
-        </w:rPr>
-        <w:t>. Categorical variables include</w:t>
-      </w:r>
-      <w:r>
-        <w:rPr>
-          <w:lang w:val="en-GB"/>
-        </w:rPr>
-        <w:t xml:space="preserve"> 'day_of_week', 'start_month', 'start_day', 'start_hour', and 'start_minute'. These features undergo one-hot encoding to convert them into a format that the neural network can process, capturing the cyclical nature of time-based data.</w:t>
-      </w:r>
-      <w:r>
-        <w:rPr>
-          <w:lang w:val="en-GB"/>
-        </w:rPr>
-        <w:t xml:space="preserve"> Continuous variables </w:t>
-      </w:r>
-      <w:r>
-        <w:rPr>
-          <w:lang w:val="en-GB"/>
-        </w:rPr>
-        <w:t xml:space="preserve">'trip_seconds', 'trip_miles', 'pickup_latitude', 'pickup_longitude', 'dropoff_latitude', and 'dropoff_longitude' </w:t>
-      </w:r>
-      <w:r>
-        <w:rPr>
-          <w:lang w:val="en-GB"/>
-        </w:rPr>
-        <w:t xml:space="preserve">were cleaned from outliers and </w:t>
-      </w:r>
-      <w:r>
-        <w:rPr>
-          <w:lang w:val="en-GB"/>
-        </w:rPr>
-        <w:t>standardized to ensure consistent scale. This step is crucial for the DNN to effectively weigh these features during training.</w:t>
-      </w:r>
-    </w:p>
-    <w:p>
-      <w:pPr>
-        <w:jc w:val="both"/>
-        <w:rPr>
-          <w:lang w:val="en-GB"/>
-        </w:rPr>
-      </w:pPr>
-    </w:p>
-    <w:p>
-      <w:pPr>
-        <w:jc w:val="both"/>
-        <w:rPr>
-          <w:lang w:val="en-GB"/>
-        </w:rPr>
-      </w:pPr>
-    </w:p>
-    <w:p>
-      <w:pPr>
-        <w:jc w:val="both"/>
-        <w:rPr>
-          <w:lang w:val="en-GB"/>
-        </w:rPr>
-      </w:pPr>
-    </w:p>
-    <w:p>
-      <w:pPr>
-        <w:jc w:val="both"/>
-        <w:rPr>
-          <w:u w:val="single"/>
-          <w:lang w:val="en-GB"/>
-        </w:rPr>
-      </w:pPr>
-      <w:r>
-        <w:rPr>
-          <w:u w:val="single"/>
-          <w:lang w:val="en-GB"/>
-        </w:rPr>
-        <w:lastRenderedPageBreak/>
         <w:t>Machine learning model design and selection</w:t>
       </w:r>
     </w:p>
@@ -5159,7 +7749,21 @@
         <w:rPr>
           <w:lang w:val="en-GB"/>
         </w:rPr>
-        <w:t xml:space="preserve">Dataset sampling used for model training (and for independent dev/test datasets) and justification of sampling methods </w:t>
+        <w:t xml:space="preserve">Dataset sampling used for model training (and for independent dev/test datasets) and justification of sampling </w:t>
+      </w:r>
+      <w:proofErr w:type="gramStart"/>
+      <w:r>
+        <w:rPr>
+          <w:lang w:val="en-GB"/>
+        </w:rPr>
+        <w:t>methods</w:t>
+      </w:r>
+      <w:proofErr w:type="gramEnd"/>
+      <w:r>
+        <w:rPr>
+          <w:lang w:val="en-GB"/>
+        </w:rPr>
+        <w:t xml:space="preserve"> </w:t>
       </w:r>
     </w:p>
     <w:p>
@@ -5197,7 +7801,21 @@
         <w:rPr>
           <w:lang w:val="en-GB"/>
         </w:rPr>
-        <w:t xml:space="preserve">The model evaluation metric that is implemented, and a discussion of why the implemented metric is optimal given the business question/goal being addressed </w:t>
+        <w:t xml:space="preserve">The model evaluation metric that is implemented, and a discussion of why the implemented metric is optimal given the business question/goal being </w:t>
+      </w:r>
+      <w:proofErr w:type="gramStart"/>
+      <w:r>
+        <w:rPr>
+          <w:lang w:val="en-GB"/>
+        </w:rPr>
+        <w:t>addressed</w:t>
+      </w:r>
+      <w:proofErr w:type="gramEnd"/>
+      <w:r>
+        <w:rPr>
+          <w:lang w:val="en-GB"/>
+        </w:rPr>
+        <w:t xml:space="preserve"> </w:t>
       </w:r>
     </w:p>
     <w:p>
@@ -5216,7 +7834,21 @@
         <w:rPr>
           <w:lang w:val="en-GB"/>
         </w:rPr>
-        <w:t xml:space="preserve">Hyperparameter tuning and model performance optimization </w:t>
+        <w:t xml:space="preserve">Hyperparameter tuning and model performance </w:t>
+      </w:r>
+      <w:proofErr w:type="gramStart"/>
+      <w:r>
+        <w:rPr>
+          <w:lang w:val="en-GB"/>
+        </w:rPr>
+        <w:t>optimization</w:t>
+      </w:r>
+      <w:proofErr w:type="gramEnd"/>
+      <w:r>
+        <w:rPr>
+          <w:lang w:val="en-GB"/>
+        </w:rPr>
+        <w:t xml:space="preserve"> </w:t>
       </w:r>
     </w:p>
     <w:p>
@@ -5235,7 +7867,21 @@
         <w:rPr>
           <w:lang w:val="en-GB"/>
         </w:rPr>
-        <w:t>How bias/variance were determined (from the train-dev datasets) and tradeoffs used to influence and optimize machine learning model architecture</w:t>
+        <w:t xml:space="preserve">How bias/variance were determined (from the train-dev datasets) and </w:t>
+      </w:r>
+      <w:proofErr w:type="spellStart"/>
+      <w:r>
+        <w:rPr>
+          <w:lang w:val="en-GB"/>
+        </w:rPr>
+        <w:t>tradeoffs</w:t>
+      </w:r>
+      <w:proofErr w:type="spellEnd"/>
+      <w:r>
+        <w:rPr>
+          <w:lang w:val="en-GB"/>
+        </w:rPr>
+        <w:t xml:space="preserve"> used to influence and optimize machine learning model architecture</w:t>
       </w:r>
     </w:p>
     <w:p>
@@ -5310,7 +7956,21 @@
         <w:rPr>
           <w:lang w:val="en-GB"/>
         </w:rPr>
-        <w:t>artners must provide documentation of where the data of demo #1 is stored within Google Cloud (for access by the machine learning models during training, testing, and in production). Evidence must include the project name and project ID for the Google Cloud Storage bucket or BigQuery dataset with the data (for demo #1).</w:t>
+        <w:t xml:space="preserve">artners must provide documentation of where the data of demo #1 is stored within Google Cloud (for access by the machine learning models during training, testing, and in production). Evidence must include the project name and project ID for the Google Cloud Storage bucket or </w:t>
+      </w:r>
+      <w:proofErr w:type="spellStart"/>
+      <w:r>
+        <w:rPr>
+          <w:lang w:val="en-GB"/>
+        </w:rPr>
+        <w:t>BigQuery</w:t>
+      </w:r>
+      <w:proofErr w:type="spellEnd"/>
+      <w:r>
+        <w:rPr>
+          <w:lang w:val="en-GB"/>
+        </w:rPr>
+        <w:t xml:space="preserve"> dataset with the data (for demo #1).</w:t>
       </w:r>
     </w:p>
     <w:sectPr>

</xml_diff>

<commit_message>
Whitepaper: update feature engineering section
</commit_message>
<xml_diff>
--- a/documents/whitepaper_demo1.docx
+++ b/documents/whitepaper_demo1.docx
@@ -7232,18 +7232,374 @@
       </w:pPr>
       <w:r>
         <w:rPr>
+          <w:noProof/>
+        </w:rPr>
+        <mc:AlternateContent>
+          <mc:Choice Requires="wps">
+            <w:drawing>
+              <wp:anchor distT="0" distB="0" distL="114300" distR="114300" simplePos="0" relativeHeight="251660288" behindDoc="0" locked="0" layoutInCell="1" allowOverlap="1" wp14:anchorId="33F7894F" wp14:editId="39AD87D0">
+                <wp:simplePos x="0" y="0"/>
+                <wp:positionH relativeFrom="column">
+                  <wp:posOffset>0</wp:posOffset>
+                </wp:positionH>
+                <wp:positionV relativeFrom="paragraph">
+                  <wp:posOffset>4182745</wp:posOffset>
+                </wp:positionV>
+                <wp:extent cx="5761990" cy="635"/>
+                <wp:effectExtent l="0" t="0" r="0" b="0"/>
+                <wp:wrapThrough wrapText="bothSides">
+                  <wp:wrapPolygon edited="0">
+                    <wp:start x="0" y="0"/>
+                    <wp:lineTo x="0" y="21600"/>
+                    <wp:lineTo x="21600" y="21600"/>
+                    <wp:lineTo x="21600" y="0"/>
+                  </wp:wrapPolygon>
+                </wp:wrapThrough>
+                <wp:docPr id="7" name="Textfeld 7"/>
+                <wp:cNvGraphicFramePr/>
+                <a:graphic xmlns:a="http://schemas.openxmlformats.org/drawingml/2006/main">
+                  <a:graphicData uri="http://schemas.microsoft.com/office/word/2010/wordprocessingShape">
+                    <wps:wsp>
+                      <wps:cNvSpPr txBox="1"/>
+                      <wps:spPr>
+                        <a:xfrm>
+                          <a:off x="0" y="0"/>
+                          <a:ext cx="5761990" cy="635"/>
+                        </a:xfrm>
+                        <a:prstGeom prst="rect">
+                          <a:avLst/>
+                        </a:prstGeom>
+                        <a:solidFill>
+                          <a:prstClr val="white"/>
+                        </a:solidFill>
+                        <a:ln>
+                          <a:noFill/>
+                        </a:ln>
+                      </wps:spPr>
+                      <wps:txbx>
+                        <w:txbxContent>
+                          <w:p>
+                            <w:pPr>
+                              <w:pStyle w:val="Beschriftung"/>
+                              <w:rPr>
+                                <w:noProof/>
+                                <w:lang w:val="en-GB"/>
+                              </w:rPr>
+                            </w:pPr>
+                            <w:r>
+                              <w:rPr>
+                                <w:lang w:val="en-GB"/>
+                              </w:rPr>
+                              <w:t xml:space="preserve">Figure </w:t>
+                            </w:r>
+                            <w:r>
+                              <w:fldChar w:fldCharType="begin"/>
+                            </w:r>
+                            <w:r>
+                              <w:rPr>
+                                <w:lang w:val="en-GB"/>
+                              </w:rPr>
+                              <w:instrText xml:space="preserve"> SEQ Figure \* ARABIC </w:instrText>
+                            </w:r>
+                            <w:r>
+                              <w:fldChar w:fldCharType="separate"/>
+                            </w:r>
+                            <w:r>
+                              <w:rPr>
+                                <w:noProof/>
+                                <w:lang w:val="en-GB"/>
+                              </w:rPr>
+                              <w:t>3</w:t>
+                            </w:r>
+                            <w:r>
+                              <w:fldChar w:fldCharType="end"/>
+                            </w:r>
+                            <w:r>
+                              <w:rPr>
+                                <w:lang w:val="en-GB"/>
+                              </w:rPr>
+                              <w:t xml:space="preserve"> Mean feature importance computed b</w:t>
+                            </w:r>
+                            <w:r>
+                              <w:rPr>
+                                <w:lang w:val="en-GB"/>
+                              </w:rPr>
+                              <w:t xml:space="preserve">y shuffling </w:t>
+                            </w:r>
+                            <w:r>
+                              <w:rPr>
+                                <w:lang w:val="en-GB"/>
+                              </w:rPr>
+                              <w:t>the respective feature in the evaluation data, recomputing R² and comp</w:t>
+                            </w:r>
+                            <w:r>
+                              <w:rPr>
+                                <w:lang w:val="en-GB"/>
+                              </w:rPr>
+                              <w:t>aring it to the original R² value.</w:t>
+                            </w:r>
+                            <w:r>
+                              <w:rPr>
+                                <w:lang w:val="en-GB"/>
+                              </w:rPr>
+                              <w:t xml:space="preserve"> </w:t>
+                            </w:r>
+                          </w:p>
+                        </w:txbxContent>
+                      </wps:txbx>
+                      <wps:bodyPr rot="0" spcFirstLastPara="0" vertOverflow="overflow" horzOverflow="overflow" vert="horz" wrap="square" lIns="0" tIns="0" rIns="0" bIns="0" numCol="1" spcCol="0" rtlCol="0" fromWordArt="0" anchor="t" anchorCtr="0" forceAA="0" compatLnSpc="1">
+                        <a:prstTxWarp prst="textNoShape">
+                          <a:avLst/>
+                        </a:prstTxWarp>
+                        <a:spAutoFit/>
+                      </wps:bodyPr>
+                    </wps:wsp>
+                  </a:graphicData>
+                </a:graphic>
+              </wp:anchor>
+            </w:drawing>
+          </mc:Choice>
+          <mc:Fallback>
+            <w:pict>
+              <v:shapetype w14:anchorId="33F7894F" id="_x0000_t202" coordsize="21600,21600" o:spt="202" path="m,l,21600r21600,l21600,xe">
+                <v:stroke joinstyle="miter"/>
+                <v:path gradientshapeok="t" o:connecttype="rect"/>
+              </v:shapetype>
+              <v:shape id="Textfeld 7" o:spid="_x0000_s1026" type="#_x0000_t202" style="position:absolute;left:0;text-align:left;margin-left:0;margin-top:329.35pt;width:453.7pt;height:.05pt;z-index:251660288;visibility:visible;mso-wrap-style:square;mso-wrap-distance-left:9pt;mso-wrap-distance-top:0;mso-wrap-distance-right:9pt;mso-wrap-distance-bottom:0;mso-position-horizontal:absolute;mso-position-horizontal-relative:text;mso-position-vertical:absolute;mso-position-vertical-relative:text;v-text-anchor:top" o:gfxdata="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" stroked="f">
+                <v:textbox style="mso-fit-shape-to-text:t" inset="0,0,0,0">
+                  <w:txbxContent>
+                    <w:p>
+                      <w:pPr>
+                        <w:pStyle w:val="Beschriftung"/>
+                        <w:rPr>
+                          <w:noProof/>
+                          <w:lang w:val="en-GB"/>
+                        </w:rPr>
+                      </w:pPr>
+                      <w:r>
+                        <w:rPr>
+                          <w:lang w:val="en-GB"/>
+                        </w:rPr>
+                        <w:t xml:space="preserve">Figure </w:t>
+                      </w:r>
+                      <w:r>
+                        <w:fldChar w:fldCharType="begin"/>
+                      </w:r>
+                      <w:r>
+                        <w:rPr>
+                          <w:lang w:val="en-GB"/>
+                        </w:rPr>
+                        <w:instrText xml:space="preserve"> SEQ Figure \* ARABIC </w:instrText>
+                      </w:r>
+                      <w:r>
+                        <w:fldChar w:fldCharType="separate"/>
+                      </w:r>
+                      <w:r>
+                        <w:rPr>
+                          <w:noProof/>
+                          <w:lang w:val="en-GB"/>
+                        </w:rPr>
+                        <w:t>3</w:t>
+                      </w:r>
+                      <w:r>
+                        <w:fldChar w:fldCharType="end"/>
+                      </w:r>
+                      <w:r>
+                        <w:rPr>
+                          <w:lang w:val="en-GB"/>
+                        </w:rPr>
+                        <w:t xml:space="preserve"> Mean feature importance computed b</w:t>
+                      </w:r>
+                      <w:r>
+                        <w:rPr>
+                          <w:lang w:val="en-GB"/>
+                        </w:rPr>
+                        <w:t xml:space="preserve">y shuffling </w:t>
+                      </w:r>
+                      <w:r>
+                        <w:rPr>
+                          <w:lang w:val="en-GB"/>
+                        </w:rPr>
+                        <w:t>the respective feature in the evaluation data, recomputing R² and comp</w:t>
+                      </w:r>
+                      <w:r>
+                        <w:rPr>
+                          <w:lang w:val="en-GB"/>
+                        </w:rPr>
+                        <w:t>aring it to the original R² value.</w:t>
+                      </w:r>
+                      <w:r>
+                        <w:rPr>
+                          <w:lang w:val="en-GB"/>
+                        </w:rPr>
+                        <w:t xml:space="preserve"> </w:t>
+                      </w:r>
+                    </w:p>
+                  </w:txbxContent>
+                </v:textbox>
+                <w10:wrap type="through"/>
+              </v:shape>
+            </w:pict>
+          </mc:Fallback>
+        </mc:AlternateContent>
+      </w:r>
+      <w:r>
+        <w:rPr>
+          <w:noProof/>
+          <w:lang w:val="en-GB"/>
+        </w:rPr>
+        <w:drawing>
+          <wp:anchor distT="0" distB="0" distL="114300" distR="114300" simplePos="0" relativeHeight="251658240" behindDoc="0" locked="0" layoutInCell="1" allowOverlap="1" wp14:anchorId="34F7C7D3" wp14:editId="581539A2">
+            <wp:simplePos x="0" y="0"/>
+            <wp:positionH relativeFrom="margin">
+              <wp:align>left</wp:align>
+            </wp:positionH>
+            <wp:positionV relativeFrom="paragraph">
+              <wp:posOffset>1248264</wp:posOffset>
+            </wp:positionV>
+            <wp:extent cx="5761990" cy="2877820"/>
+            <wp:effectExtent l="0" t="0" r="0" b="0"/>
+            <wp:wrapThrough wrapText="bothSides">
+              <wp:wrapPolygon edited="0">
+                <wp:start x="0" y="0"/>
+                <wp:lineTo x="0" y="21447"/>
+                <wp:lineTo x="21495" y="21447"/>
+                <wp:lineTo x="21495" y="0"/>
+                <wp:lineTo x="0" y="0"/>
+              </wp:wrapPolygon>
+            </wp:wrapThrough>
+            <wp:docPr id="6" name="Grafik 6"/>
+            <wp:cNvGraphicFramePr>
+              <a:graphicFrameLocks xmlns:a="http://schemas.openxmlformats.org/drawingml/2006/main" noChangeAspect="1"/>
+            </wp:cNvGraphicFramePr>
+            <a:graphic xmlns:a="http://schemas.openxmlformats.org/drawingml/2006/main">
+              <a:graphicData uri="http://schemas.openxmlformats.org/drawingml/2006/picture">
+                <pic:pic xmlns:pic="http://schemas.openxmlformats.org/drawingml/2006/picture">
+                  <pic:nvPicPr>
+                    <pic:cNvPr id="0" name="Picture 1"/>
+                    <pic:cNvPicPr>
+                      <a:picLocks noChangeAspect="1" noChangeArrowheads="1"/>
+                    </pic:cNvPicPr>
+                  </pic:nvPicPr>
+                  <pic:blipFill>
+                    <a:blip r:embed="rId12">
+                      <a:extLst>
+                        <a:ext uri="{28A0092B-C50C-407E-A947-70E740481C1C}">
+                          <a14:useLocalDpi xmlns:a14="http://schemas.microsoft.com/office/drawing/2010/main" val="0"/>
+                        </a:ext>
+                      </a:extLst>
+                    </a:blip>
+                    <a:srcRect/>
+                    <a:stretch>
+                      <a:fillRect/>
+                    </a:stretch>
+                  </pic:blipFill>
+                  <pic:spPr bwMode="auto">
+                    <a:xfrm>
+                      <a:off x="0" y="0"/>
+                      <a:ext cx="5761990" cy="2877820"/>
+                    </a:xfrm>
+                    <a:prstGeom prst="rect">
+                      <a:avLst/>
+                    </a:prstGeom>
+                    <a:noFill/>
+                    <a:ln>
+                      <a:noFill/>
+                    </a:ln>
+                  </pic:spPr>
+                </pic:pic>
+              </a:graphicData>
+            </a:graphic>
+          </wp:anchor>
+        </w:drawing>
+      </w:r>
+      <w:r>
+        <w:rPr>
           <w:lang w:val="en-GB"/>
         </w:rPr>
         <w:t xml:space="preserve">We then determined feature importance by </w:t>
       </w:r>
-    </w:p>
-    <w:p>
-      <w:pPr>
+      <w:r>
+        <w:rPr>
+          <w:lang w:val="en-GB"/>
+        </w:rPr>
+        <w:t xml:space="preserve">shuffling features in the evaluation dataset, recomputing R² values with this modified dataset and comparing it to the original R² value. While shuffling </w:t>
+      </w:r>
+      <w:proofErr w:type="spellStart"/>
+      <w:r>
+        <w:rPr>
+          <w:lang w:val="en-GB"/>
+        </w:rPr>
+        <w:t>trip_seconds</w:t>
+      </w:r>
+      <w:proofErr w:type="spellEnd"/>
+      <w:r>
+        <w:rPr>
+          <w:lang w:val="en-GB"/>
+        </w:rPr>
+        <w:t xml:space="preserve"> and </w:t>
+      </w:r>
+      <w:proofErr w:type="spellStart"/>
+      <w:r>
+        <w:rPr>
+          <w:lang w:val="en-GB"/>
+        </w:rPr>
+        <w:t>trip_miles</w:t>
+      </w:r>
+      <w:proofErr w:type="spellEnd"/>
+      <w:r>
+        <w:rPr>
+          <w:lang w:val="en-GB"/>
+        </w:rPr>
+        <w:t xml:space="preserve"> had a large impact on R² values corresponding to a large feature importance, shuffling </w:t>
+      </w:r>
+      <w:proofErr w:type="spellStart"/>
+      <w:r>
+        <w:rPr>
+          <w:lang w:val="en-GB"/>
+        </w:rPr>
+        <w:t>start_hour</w:t>
+      </w:r>
+      <w:proofErr w:type="spellEnd"/>
+      <w:r>
+        <w:rPr>
+          <w:lang w:val="en-GB"/>
+        </w:rPr>
+        <w:t xml:space="preserve"> and </w:t>
+      </w:r>
+      <w:proofErr w:type="spellStart"/>
+      <w:r>
+        <w:rPr>
+          <w:lang w:val="en-GB"/>
+        </w:rPr>
+        <w:t>start_minute</w:t>
+      </w:r>
+      <w:proofErr w:type="spellEnd"/>
+      <w:r>
+        <w:rPr>
+          <w:lang w:val="en-GB"/>
+        </w:rPr>
+        <w:t xml:space="preserve"> barely affected the quality of our model. Thus, we removed these two features from the input and retrained the model. Evaluating this reduced model, we observed no change in the quality of prediction (R² = 0.97). </w:t>
+      </w:r>
+    </w:p>
+    <w:p>
+      <w:pPr>
+        <w:pStyle w:val="Listenabsatz"/>
+        <w:numPr>
+          <w:ilvl w:val="0"/>
+          <w:numId w:val="4"/>
+        </w:numPr>
         <w:jc w:val="both"/>
         <w:rPr>
           <w:lang w:val="en-GB"/>
         </w:rPr>
       </w:pPr>
+      <w:r>
+        <w:rPr>
+          <w:lang w:val="en-GB"/>
+        </w:rPr>
+        <w:t>Preprocessing and the data pipeline</w:t>
+      </w:r>
     </w:p>
     <w:p>
       <w:pPr>
@@ -7252,101 +7608,18 @@
           <w:lang w:val="en-GB"/>
         </w:rPr>
       </w:pPr>
-    </w:p>
-    <w:p>
-      <w:pPr>
-        <w:jc w:val="both"/>
-        <w:rPr>
-          <w:lang w:val="en-GB"/>
-        </w:rPr>
-      </w:pPr>
-      <w:r>
-        <w:rPr>
-          <w:lang w:val="en-GB"/>
-        </w:rPr>
-        <w:t xml:space="preserve">Partners must describe the following: </w:t>
-      </w:r>
-    </w:p>
-    <w:p>
-      <w:pPr>
-        <w:ind w:firstLine="708"/>
-        <w:jc w:val="both"/>
-        <w:rPr>
-          <w:lang w:val="en-GB"/>
-        </w:rPr>
-      </w:pPr>
-      <w:r>
-        <w:rPr>
-          <w:lang w:val="en-GB"/>
-        </w:rPr>
-        <w:t>● What feature engineering was performed</w:t>
-      </w:r>
-    </w:p>
-    <w:p>
-      <w:pPr>
-        <w:ind w:firstLine="708"/>
-        <w:jc w:val="both"/>
-        <w:rPr>
-          <w:lang w:val="en-GB"/>
-        </w:rPr>
-      </w:pPr>
-      <w:r>
-        <w:rPr>
-          <w:lang w:val="en-GB"/>
-        </w:rPr>
-        <w:t>● What features were selected for use in the machine learning model and why</w:t>
-      </w:r>
-    </w:p>
-    <w:p>
-      <w:pPr>
-        <w:jc w:val="both"/>
-        <w:rPr>
-          <w:lang w:val="en-GB"/>
-        </w:rPr>
-      </w:pPr>
-      <w:r>
-        <w:rPr>
-          <w:lang w:val="en-GB"/>
-        </w:rPr>
-        <w:t>Evidence must include a description (in the whitepaper) of the feature engineering performed (and rationale for the same), what original and engineered features were selected for incorporation as independent predictors in the machine learning model, and why. Evidence must include code snippets detailing the feature engineering and feature selection steps.</w:t>
-      </w:r>
-    </w:p>
-    <w:p>
-      <w:pPr>
-        <w:jc w:val="both"/>
-        <w:rPr>
-          <w:lang w:val="en-GB"/>
-        </w:rPr>
-      </w:pPr>
-    </w:p>
-    <w:p>
-      <w:pPr>
-        <w:jc w:val="both"/>
-        <w:rPr>
-          <w:u w:val="single"/>
-          <w:lang w:val="en-GB"/>
-        </w:rPr>
-      </w:pPr>
-      <w:r>
-        <w:rPr>
-          <w:u w:val="single"/>
-          <w:lang w:val="en-GB"/>
-        </w:rPr>
-        <w:t>Preprocessing and the data pipeline</w:t>
-      </w:r>
-    </w:p>
-    <w:p>
-      <w:pPr>
-        <w:jc w:val="both"/>
-        <w:rPr>
-          <w:lang w:val="en-GB"/>
-        </w:rPr>
-      </w:pPr>
-      <w:r>
-        <w:rPr>
-          <w:lang w:val="en-GB"/>
-        </w:rPr>
-        <w:t xml:space="preserve">The partner must describe the data preprocessing pipeline, and how this is accomplished via a package/function that is a callable API (that is ultimately accessed by the served, production model). Evidence must include a description (in the whitepaper) of how data preprocessing is accomplished using Dataflow, </w:t>
+      <w:r>
+        <w:rPr>
+          <w:lang w:val="en-GB"/>
+        </w:rPr>
+        <w:t xml:space="preserve">The partner must describe the data preprocessing pipeline, and how this is accomplished via a package/function that is a callable API (that is ultimately accessed by the served, production model). Evidence must include a description (in the whitepaper) of how data preprocessing is accomplished </w:t>
+      </w:r>
+      <w:r>
+        <w:rPr>
+          <w:lang w:val="en-GB"/>
+        </w:rPr>
+        <w:lastRenderedPageBreak/>
+        <w:t xml:space="preserve">using Dataflow, </w:t>
       </w:r>
       <w:proofErr w:type="spellStart"/>
       <w:r>
@@ -7375,234 +7648,6 @@
           <w:lang w:val="en-GB"/>
         </w:rPr>
         <w:t>, along with the code snippet that performs data preprocessing as a callable API.</w:t>
-      </w:r>
-    </w:p>
-    <w:p>
-      <w:pPr>
-        <w:jc w:val="both"/>
-        <w:rPr>
-          <w:lang w:val="en-GB"/>
-        </w:rPr>
-      </w:pPr>
-      <w:r>
-        <w:rPr>
-          <w:lang w:val="en-GB"/>
-        </w:rPr>
-        <w:t>The model handles both continuous as well as c</w:t>
-      </w:r>
-      <w:r>
-        <w:rPr>
-          <w:lang w:val="en-GB"/>
-        </w:rPr>
-        <w:t xml:space="preserve">ategorical </w:t>
-      </w:r>
-      <w:r>
-        <w:rPr>
-          <w:lang w:val="en-GB"/>
-        </w:rPr>
-        <w:t>v</w:t>
-      </w:r>
-      <w:r>
-        <w:rPr>
-          <w:lang w:val="en-GB"/>
-        </w:rPr>
-        <w:t>ariables</w:t>
-      </w:r>
-      <w:r>
-        <w:rPr>
-          <w:lang w:val="en-GB"/>
-        </w:rPr>
-        <w:t>. Categorical variables include</w:t>
-      </w:r>
-      <w:r>
-        <w:rPr>
-          <w:lang w:val="en-GB"/>
-        </w:rPr>
-        <w:t xml:space="preserve"> '</w:t>
-      </w:r>
-      <w:proofErr w:type="spellStart"/>
-      <w:r>
-        <w:rPr>
-          <w:lang w:val="en-GB"/>
-        </w:rPr>
-        <w:t>day_of_week</w:t>
-      </w:r>
-      <w:proofErr w:type="spellEnd"/>
-      <w:r>
-        <w:rPr>
-          <w:lang w:val="en-GB"/>
-        </w:rPr>
-        <w:t>', '</w:t>
-      </w:r>
-      <w:proofErr w:type="spellStart"/>
-      <w:r>
-        <w:rPr>
-          <w:lang w:val="en-GB"/>
-        </w:rPr>
-        <w:t>start_month</w:t>
-      </w:r>
-      <w:proofErr w:type="spellEnd"/>
-      <w:r>
-        <w:rPr>
-          <w:lang w:val="en-GB"/>
-        </w:rPr>
-        <w:t>', '</w:t>
-      </w:r>
-      <w:proofErr w:type="spellStart"/>
-      <w:r>
-        <w:rPr>
-          <w:lang w:val="en-GB"/>
-        </w:rPr>
-        <w:t>start_day</w:t>
-      </w:r>
-      <w:proofErr w:type="spellEnd"/>
-      <w:r>
-        <w:rPr>
-          <w:lang w:val="en-GB"/>
-        </w:rPr>
-        <w:t>', '</w:t>
-      </w:r>
-      <w:proofErr w:type="spellStart"/>
-      <w:r>
-        <w:rPr>
-          <w:lang w:val="en-GB"/>
-        </w:rPr>
-        <w:t>start_hour</w:t>
-      </w:r>
-      <w:proofErr w:type="spellEnd"/>
-      <w:r>
-        <w:rPr>
-          <w:lang w:val="en-GB"/>
-        </w:rPr>
-        <w:t>', and '</w:t>
-      </w:r>
-      <w:proofErr w:type="spellStart"/>
-      <w:r>
-        <w:rPr>
-          <w:lang w:val="en-GB"/>
-        </w:rPr>
-        <w:t>start_minute</w:t>
-      </w:r>
-      <w:proofErr w:type="spellEnd"/>
-      <w:r>
-        <w:rPr>
-          <w:lang w:val="en-GB"/>
-        </w:rPr>
-        <w:t>'. These features undergo one-hot encoding to convert them into a format that the neural network can process, capturing the cyclical nature of time-based data.</w:t>
-      </w:r>
-      <w:r>
-        <w:rPr>
-          <w:lang w:val="en-GB"/>
-        </w:rPr>
-        <w:t xml:space="preserve"> Continuous variables </w:t>
-      </w:r>
-      <w:r>
-        <w:rPr>
-          <w:lang w:val="en-GB"/>
-        </w:rPr>
-        <w:t>'</w:t>
-      </w:r>
-      <w:proofErr w:type="spellStart"/>
-      <w:r>
-        <w:rPr>
-          <w:lang w:val="en-GB"/>
-        </w:rPr>
-        <w:t>trip_seconds</w:t>
-      </w:r>
-      <w:proofErr w:type="spellEnd"/>
-      <w:r>
-        <w:rPr>
-          <w:lang w:val="en-GB"/>
-        </w:rPr>
-        <w:t>', '</w:t>
-      </w:r>
-      <w:proofErr w:type="spellStart"/>
-      <w:r>
-        <w:rPr>
-          <w:lang w:val="en-GB"/>
-        </w:rPr>
-        <w:t>trip_miles</w:t>
-      </w:r>
-      <w:proofErr w:type="spellEnd"/>
-      <w:r>
-        <w:rPr>
-          <w:lang w:val="en-GB"/>
-        </w:rPr>
-        <w:t>', '</w:t>
-      </w:r>
-      <w:proofErr w:type="spellStart"/>
-      <w:r>
-        <w:rPr>
-          <w:lang w:val="en-GB"/>
-        </w:rPr>
-        <w:t>pickup_latitude</w:t>
-      </w:r>
-      <w:proofErr w:type="spellEnd"/>
-      <w:r>
-        <w:rPr>
-          <w:lang w:val="en-GB"/>
-        </w:rPr>
-        <w:t>', '</w:t>
-      </w:r>
-      <w:proofErr w:type="spellStart"/>
-      <w:r>
-        <w:rPr>
-          <w:lang w:val="en-GB"/>
-        </w:rPr>
-        <w:t>pickup_longitude</w:t>
-      </w:r>
-      <w:proofErr w:type="spellEnd"/>
-      <w:r>
-        <w:rPr>
-          <w:lang w:val="en-GB"/>
-        </w:rPr>
-        <w:t>', '</w:t>
-      </w:r>
-      <w:proofErr w:type="spellStart"/>
-      <w:r>
-        <w:rPr>
-          <w:lang w:val="en-GB"/>
-        </w:rPr>
-        <w:t>dropoff_latitude</w:t>
-      </w:r>
-      <w:proofErr w:type="spellEnd"/>
-      <w:r>
-        <w:rPr>
-          <w:lang w:val="en-GB"/>
-        </w:rPr>
-        <w:t>', and '</w:t>
-      </w:r>
-      <w:proofErr w:type="spellStart"/>
-      <w:r>
-        <w:rPr>
-          <w:lang w:val="en-GB"/>
-        </w:rPr>
-        <w:t>dropoff_longitude</w:t>
-      </w:r>
-      <w:proofErr w:type="spellEnd"/>
-      <w:r>
-        <w:rPr>
-          <w:lang w:val="en-GB"/>
-        </w:rPr>
-        <w:t xml:space="preserve">' </w:t>
-      </w:r>
-      <w:r>
-        <w:rPr>
-          <w:lang w:val="en-GB"/>
-        </w:rPr>
-        <w:t xml:space="preserve">were cleaned from outliers and </w:t>
-      </w:r>
-      <w:r>
-        <w:rPr>
-          <w:lang w:val="en-GB"/>
-        </w:rPr>
-        <w:t>standardized to ensure consistent scale. This step is crucial for the DNN to effectively weigh these features during training.</w:t>
-      </w:r>
-      <w:r>
-        <w:rPr>
-          <w:lang w:val="en-GB"/>
-        </w:rPr>
-        <w:t xml:space="preserve"> </w:t>
       </w:r>
     </w:p>
     <w:p>

</xml_diff>

<commit_message>
Update white paper demo1 and preprocessing in python
</commit_message>
<xml_diff>
--- a/documents/whitepaper_demo1.docx
+++ b/documents/whitepaper_demo1.docx
@@ -591,7 +591,7 @@
         <w:rPr>
           <w:lang w:val="en-GB"/>
         </w:rPr>
-        <w:t>At the heart of our project lies a sophisticated Deep Neural Network (DNN), designed to predict taxi fares with unprecedented accuracy and efficiency. This model represents a significant leap in our capability to process and interpret complex, multidimensional data.</w:t>
+        <w:t>At the heart of our project lies a Deep Neural Network (DNN), designed to predict taxi fares with unprecedented accuracy and efficiency. This model represents a significant leap in our capability to process and interpret complex, multidimensional data.</w:t>
       </w:r>
       <w:r>
         <w:rPr>
@@ -696,6 +696,58 @@
         <w:rPr>
           <w:lang w:val="en-GB"/>
         </w:rPr>
+        <w:t>',</w:t>
+      </w:r>
+      <w:r>
+        <w:rPr>
+          <w:lang w:val="en-GB"/>
+        </w:rPr>
+        <w:t xml:space="preserve"> and</w:t>
+      </w:r>
+      <w:r>
+        <w:rPr>
+          <w:lang w:val="en-GB"/>
+        </w:rPr>
+        <w:t xml:space="preserve"> '</w:t>
+      </w:r>
+      <w:proofErr w:type="spellStart"/>
+      <w:r>
+        <w:rPr>
+          <w:lang w:val="en-GB"/>
+        </w:rPr>
+        <w:t>start_hour</w:t>
+      </w:r>
+      <w:proofErr w:type="spellEnd"/>
+      <w:r>
+        <w:rPr>
+          <w:lang w:val="en-GB"/>
+        </w:rPr>
+        <w:t>'</w:t>
+      </w:r>
+      <w:r>
+        <w:rPr>
+          <w:lang w:val="en-GB"/>
+        </w:rPr>
+        <w:t xml:space="preserve"> while </w:t>
+      </w:r>
+      <w:r>
+        <w:rPr>
+          <w:lang w:val="en-GB"/>
+        </w:rPr>
+        <w:t>'</w:t>
+      </w:r>
+      <w:proofErr w:type="spellStart"/>
+      <w:r>
+        <w:rPr>
+          <w:lang w:val="en-GB"/>
+        </w:rPr>
+        <w:t>trip_seconds</w:t>
+      </w:r>
+      <w:proofErr w:type="spellEnd"/>
+      <w:r>
+        <w:rPr>
+          <w:lang w:val="en-GB"/>
+        </w:rPr>
         <w:t>', '</w:t>
       </w:r>
       <w:proofErr w:type="spellStart"/>
@@ -703,7 +755,49 @@
         <w:rPr>
           <w:lang w:val="en-GB"/>
         </w:rPr>
-        <w:t>start_hour</w:t>
+        <w:t>trip_miles</w:t>
+      </w:r>
+      <w:proofErr w:type="spellEnd"/>
+      <w:r>
+        <w:rPr>
+          <w:lang w:val="en-GB"/>
+        </w:rPr>
+        <w:t>', '</w:t>
+      </w:r>
+      <w:proofErr w:type="spellStart"/>
+      <w:r>
+        <w:rPr>
+          <w:lang w:val="en-GB"/>
+        </w:rPr>
+        <w:t>pickup_latitude</w:t>
+      </w:r>
+      <w:proofErr w:type="spellEnd"/>
+      <w:r>
+        <w:rPr>
+          <w:lang w:val="en-GB"/>
+        </w:rPr>
+        <w:t>', '</w:t>
+      </w:r>
+      <w:proofErr w:type="spellStart"/>
+      <w:r>
+        <w:rPr>
+          <w:lang w:val="en-GB"/>
+        </w:rPr>
+        <w:t>pickup_longitude</w:t>
+      </w:r>
+      <w:proofErr w:type="spellEnd"/>
+      <w:r>
+        <w:rPr>
+          <w:lang w:val="en-GB"/>
+        </w:rPr>
+        <w:t>', '</w:t>
+      </w:r>
+      <w:proofErr w:type="spellStart"/>
+      <w:r>
+        <w:rPr>
+          <w:lang w:val="en-GB"/>
+        </w:rPr>
+        <w:t>dropoff_latitude</w:t>
       </w:r>
       <w:proofErr w:type="spellEnd"/>
       <w:r>
@@ -717,102 +811,6 @@
         <w:rPr>
           <w:lang w:val="en-GB"/>
         </w:rPr>
-        <w:t>start_minute</w:t>
-      </w:r>
-      <w:proofErr w:type="spellEnd"/>
-      <w:r>
-        <w:rPr>
-          <w:lang w:val="en-GB"/>
-        </w:rPr>
-        <w:t>'</w:t>
-      </w:r>
-      <w:r>
-        <w:rPr>
-          <w:lang w:val="en-GB"/>
-        </w:rPr>
-        <w:t xml:space="preserve"> while </w:t>
-      </w:r>
-      <w:r>
-        <w:rPr>
-          <w:lang w:val="en-GB"/>
-        </w:rPr>
-        <w:t>'</w:t>
-      </w:r>
-      <w:proofErr w:type="spellStart"/>
-      <w:r>
-        <w:rPr>
-          <w:lang w:val="en-GB"/>
-        </w:rPr>
-        <w:t>trip_seconds</w:t>
-      </w:r>
-      <w:proofErr w:type="spellEnd"/>
-      <w:r>
-        <w:rPr>
-          <w:lang w:val="en-GB"/>
-        </w:rPr>
-        <w:t>', '</w:t>
-      </w:r>
-      <w:proofErr w:type="spellStart"/>
-      <w:r>
-        <w:rPr>
-          <w:lang w:val="en-GB"/>
-        </w:rPr>
-        <w:t>trip_miles</w:t>
-      </w:r>
-      <w:proofErr w:type="spellEnd"/>
-      <w:r>
-        <w:rPr>
-          <w:lang w:val="en-GB"/>
-        </w:rPr>
-        <w:t>', '</w:t>
-      </w:r>
-      <w:proofErr w:type="spellStart"/>
-      <w:r>
-        <w:rPr>
-          <w:lang w:val="en-GB"/>
-        </w:rPr>
-        <w:t>pickup_latitude</w:t>
-      </w:r>
-      <w:proofErr w:type="spellEnd"/>
-      <w:r>
-        <w:rPr>
-          <w:lang w:val="en-GB"/>
-        </w:rPr>
-        <w:t>', '</w:t>
-      </w:r>
-      <w:proofErr w:type="spellStart"/>
-      <w:r>
-        <w:rPr>
-          <w:lang w:val="en-GB"/>
-        </w:rPr>
-        <w:t>pickup_longitude</w:t>
-      </w:r>
-      <w:proofErr w:type="spellEnd"/>
-      <w:r>
-        <w:rPr>
-          <w:lang w:val="en-GB"/>
-        </w:rPr>
-        <w:t>', '</w:t>
-      </w:r>
-      <w:proofErr w:type="spellStart"/>
-      <w:r>
-        <w:rPr>
-          <w:lang w:val="en-GB"/>
-        </w:rPr>
-        <w:t>dropoff_latitude</w:t>
-      </w:r>
-      <w:proofErr w:type="spellEnd"/>
-      <w:r>
-        <w:rPr>
-          <w:lang w:val="en-GB"/>
-        </w:rPr>
-        <w:t>', and '</w:t>
-      </w:r>
-      <w:proofErr w:type="spellStart"/>
-      <w:r>
-        <w:rPr>
-          <w:lang w:val="en-GB"/>
-        </w:rPr>
         <w:t>dropoff_longitude</w:t>
       </w:r>
       <w:proofErr w:type="spellEnd"/>
@@ -853,20 +851,37 @@
         <w:rPr>
           <w:lang w:val="en-GB"/>
         </w:rPr>
-        <w:t xml:space="preserve">Our DNN consists of multiple layers, each designed to extract and process different levels of abstractions from the input data. The architecture includes input layers, several hidden layers with a configuration of </w:t>
-      </w:r>
-      <w:r>
-        <w:rPr>
-          <w:color w:val="FF0000"/>
-          <w:lang w:val="en-GB"/>
-        </w:rPr>
-        <w:t>[64, 32, 16]</w:t>
-      </w:r>
-      <w:r>
-        <w:rPr>
-          <w:lang w:val="en-GB"/>
-        </w:rPr>
-        <w:t xml:space="preserve"> neurons each, and an output layer for regression output.</w:t>
+        <w:t>Our DNN consists of multiple layers</w:t>
+      </w:r>
+      <w:r>
+        <w:rPr>
+          <w:lang w:val="en-GB"/>
+        </w:rPr>
+        <w:t xml:space="preserve">, </w:t>
+      </w:r>
+      <w:r>
+        <w:rPr>
+          <w:lang w:val="en-GB"/>
+        </w:rPr>
+        <w:t xml:space="preserve">an input layer, a hidden layer with 16 units and an output layer with a single unit for regression output. </w:t>
+      </w:r>
+      <w:r>
+        <w:rPr>
+          <w:lang w:val="en-GB"/>
+        </w:rPr>
+        <w:t xml:space="preserve">We employ </w:t>
+      </w:r>
+      <w:r>
+        <w:rPr>
+          <w:lang w:val="en-GB"/>
+        </w:rPr>
+        <w:t xml:space="preserve">the </w:t>
+      </w:r>
+      <w:r>
+        <w:rPr>
+          <w:lang w:val="en-GB"/>
+        </w:rPr>
+        <w:t>non-linear activation function</w:t>
       </w:r>
       <w:r>
         <w:rPr>
@@ -874,57 +889,26 @@
         </w:rPr>
         <w:t xml:space="preserve"> </w:t>
       </w:r>
-      <w:r>
-        <w:rPr>
-          <w:lang w:val="en-GB"/>
-        </w:rPr>
-        <w:t xml:space="preserve">Interspersed, we included dropout layers </w:t>
-      </w:r>
-      <w:r>
-        <w:rPr>
-          <w:color w:val="FF0000"/>
-          <w:lang w:val="en-GB"/>
-        </w:rPr>
-        <w:t>(20%)</w:t>
-      </w:r>
-      <w:r>
-        <w:rPr>
-          <w:lang w:val="en-GB"/>
-        </w:rPr>
-        <w:t xml:space="preserve"> to reduce overfitting. Similarly, overfitting was reduced by including </w:t>
-      </w:r>
-      <w:r>
-        <w:rPr>
-          <w:lang w:val="en-GB"/>
-        </w:rPr>
-        <w:t xml:space="preserve">We employ </w:t>
-      </w:r>
-      <w:r>
-        <w:rPr>
-          <w:lang w:val="en-GB"/>
-        </w:rPr>
-        <w:t xml:space="preserve">the </w:t>
-      </w:r>
-      <w:r>
-        <w:rPr>
-          <w:lang w:val="en-GB"/>
-        </w:rPr>
-        <w:t>non-linear activation function</w:t>
-      </w:r>
+      <w:proofErr w:type="spellStart"/>
+      <w:r>
+        <w:rPr>
+          <w:lang w:val="en-GB"/>
+        </w:rPr>
+        <w:t>ReLU</w:t>
+      </w:r>
+      <w:proofErr w:type="spellEnd"/>
       <w:r>
         <w:rPr>
           <w:lang w:val="en-GB"/>
         </w:rPr>
         <w:t xml:space="preserve"> </w:t>
       </w:r>
-      <w:proofErr w:type="spellStart"/>
-      <w:r>
-        <w:rPr>
-          <w:lang w:val="en-GB"/>
-        </w:rPr>
-        <w:t>ReLU</w:t>
-      </w:r>
-      <w:proofErr w:type="spellEnd"/>
+      <w:r>
+        <w:rPr>
+          <w:lang w:val="en-GB"/>
+        </w:rPr>
+        <w:t>(Rectified Linear Unit) in the hidden layers to introduce non-linearity into the model, enabling it to capture complex patterns in the data.</w:t>
+      </w:r>
       <w:r>
         <w:rPr>
           <w:lang w:val="en-GB"/>
@@ -935,19 +919,19 @@
         <w:rPr>
           <w:lang w:val="en-GB"/>
         </w:rPr>
-        <w:t>(Rectified Linear Unit) in the hidden layers to introduce non-linearity into the model, enabling it to capture complex patterns in the data.</w:t>
-      </w:r>
-      <w:r>
-        <w:rPr>
-          <w:lang w:val="en-GB"/>
-        </w:rPr>
-        <w:t xml:space="preserve"> </w:t>
-      </w:r>
-      <w:r>
-        <w:rPr>
-          <w:lang w:val="en-GB"/>
-        </w:rPr>
-        <w:t>The model uses the ADAM optimizer, known for its efficiency in handling sparse gradients and its adaptiveness in different problem settings. The loss function is tailored for regression, focusing on minimizing the error in fare prediction.</w:t>
+        <w:t xml:space="preserve">The model uses the ADAM optimizer, known for its efficiency in handling sparse gradients and its adaptiveness in different problem settings. The loss function is tailored for regression, focusing on minimizing the </w:t>
+      </w:r>
+      <w:r>
+        <w:rPr>
+          <w:lang w:val="en-GB"/>
+        </w:rPr>
+        <w:t xml:space="preserve">mean squared </w:t>
+      </w:r>
+      <w:r>
+        <w:rPr>
+          <w:lang w:val="en-GB"/>
+        </w:rPr>
+        <w:t>error in fare prediction.</w:t>
       </w:r>
     </w:p>
     <w:p>
@@ -999,21 +983,21 @@
         <w:rPr>
           <w:lang w:val="en-GB"/>
         </w:rPr>
+        <w:t>Once trained, the DNN model is integrated into the taxi company's pricing system, providing real-time fare predictions. This integration represents a significant enhancement over traditional fare calculation methods, offering a more responsive, data-driven approach to pricing.</w:t>
+      </w:r>
+    </w:p>
+    <w:p>
+      <w:pPr>
+        <w:jc w:val="both"/>
+        <w:rPr>
+          <w:lang w:val="en-GB"/>
+        </w:rPr>
+      </w:pPr>
+      <w:r>
+        <w:rPr>
+          <w:lang w:val="en-GB"/>
+        </w:rPr>
         <w:lastRenderedPageBreak/>
-        <w:t>Once trained, the DNN model is integrated into the taxi company's pricing system, providing real-time fare predictions. This integration represents a significant enhancement over traditional fare calculation methods, offering a more responsive, data-driven approach to pricing.</w:t>
-      </w:r>
-    </w:p>
-    <w:p>
-      <w:pPr>
-        <w:jc w:val="both"/>
-        <w:rPr>
-          <w:lang w:val="en-GB"/>
-        </w:rPr>
-      </w:pPr>
-      <w:r>
-        <w:rPr>
-          <w:lang w:val="en-GB"/>
-        </w:rPr>
         <w:t>Moving forward, we plan to continually refine the DNN model by incorporating more granular data, exploring advanced neural network architectures, and implementing continuous learning mechanisms to adapt to changing market dynamics.</w:t>
       </w:r>
     </w:p>
@@ -1135,43 +1119,7 @@
         <w:rPr>
           <w:lang w:val="en-GB"/>
         </w:rPr>
-        <w:t>test</w:t>
-      </w:r>
-      <w:r>
-        <w:rPr>
-          <w:lang w:val="en-GB"/>
-        </w:rPr>
-        <w:t>ed</w:t>
-      </w:r>
-      <w:r>
-        <w:rPr>
-          <w:lang w:val="en-GB"/>
-        </w:rPr>
-        <w:t xml:space="preserve"> for any duplicate entries</w:t>
-      </w:r>
-      <w:r>
-        <w:rPr>
-          <w:lang w:val="en-GB"/>
-        </w:rPr>
-        <w:t xml:space="preserve"> by </w:t>
-      </w:r>
-      <w:r>
-        <w:rPr>
-          <w:lang w:val="en-GB"/>
-        </w:rPr>
-        <w:t>compar</w:t>
-      </w:r>
-      <w:r>
-        <w:rPr>
-          <w:lang w:val="en-GB"/>
-        </w:rPr>
-        <w:t>ing</w:t>
-      </w:r>
-      <w:r>
-        <w:rPr>
-          <w:lang w:val="en-GB"/>
-        </w:rPr>
-        <w:t xml:space="preserve"> the total row count to the distinct </w:t>
+        <w:t xml:space="preserve">tested for any duplicate entries by comparing the total row count to the distinct </w:t>
       </w:r>
       <w:proofErr w:type="spellStart"/>
       <w:r>
@@ -1185,13 +1133,7 @@
         <w:rPr>
           <w:lang w:val="en-GB"/>
         </w:rPr>
-        <w:t xml:space="preserve"> counts and found no difference. Hence, the dataset does not include any duplicate</w:t>
-      </w:r>
-      <w:r>
-        <w:rPr>
-          <w:lang w:val="en-GB"/>
-        </w:rPr>
-        <w:t xml:space="preserve"> entries</w:t>
+        <w:t xml:space="preserve"> counts and found no difference. Hence, the dataset does not include any duplicate entries</w:t>
       </w:r>
       <w:r>
         <w:rPr>
@@ -1532,13 +1474,7 @@
         <w:rPr>
           <w:lang w:val="en-GB"/>
         </w:rPr>
-        <w:t xml:space="preserve"> </w:t>
-      </w:r>
-      <w:r>
-        <w:rPr>
-          <w:lang w:val="en-GB"/>
-        </w:rPr>
-        <w:t xml:space="preserve">tips, tolls, extras, and </w:t>
+        <w:t xml:space="preserve"> tips, tolls, extras, and </w:t>
       </w:r>
       <w:proofErr w:type="spellStart"/>
       <w:r>
@@ -1982,14 +1918,7 @@
         <w:rPr>
           <w:lang w:val="en-GB"/>
         </w:rPr>
-        <w:t xml:space="preserve"> The community area represents another variable describing the start and end location of the trip. However, compared to the census tract it is less fine-</w:t>
-      </w:r>
-      <w:r>
-        <w:rPr>
-          <w:lang w:val="en-GB"/>
-        </w:rPr>
-        <w:lastRenderedPageBreak/>
-        <w:t>grained since it comprises a larger area. We hence</w:t>
+        <w:t xml:space="preserve"> The community area represents another variable describing the start and end location of the trip. However, compared to the census tract it is less fine-grained since it comprises a larger area. We hence</w:t>
       </w:r>
       <w:r>
         <w:rPr>
@@ -2035,6 +1964,7 @@
           <w:u w:val="single"/>
           <w:lang w:val="en-GB"/>
         </w:rPr>
+        <w:lastRenderedPageBreak/>
         <w:t>tips:</w:t>
       </w:r>
       <w:r>
@@ -2103,9 +2033,16 @@
       </w:pPr>
       <w:r>
         <w:rPr>
-          <w:lang w:val="en-GB"/>
-        </w:rPr>
-        <w:t xml:space="preserve">extras: Similarly, extras </w:t>
+          <w:u w:val="single"/>
+          <w:lang w:val="en-GB"/>
+        </w:rPr>
+        <w:t>extras</w:t>
+      </w:r>
+      <w:r>
+        <w:rPr>
+          <w:lang w:val="en-GB"/>
+        </w:rPr>
+        <w:t xml:space="preserve">: Similarly, extras </w:t>
       </w:r>
       <w:proofErr w:type="gramStart"/>
       <w:r>
@@ -2303,13 +2240,7 @@
         <w:rPr>
           <w:lang w:val="en-GB"/>
         </w:rPr>
-        <w:t xml:space="preserve">/longitude/latitude in our model, we discarded </w:t>
-      </w:r>
-      <w:r>
-        <w:rPr>
-          <w:lang w:val="en-GB"/>
-        </w:rPr>
-        <w:t>pickup/</w:t>
+        <w:t>/longitude/latitude in our model, we discarded pickup/</w:t>
       </w:r>
       <w:proofErr w:type="spellStart"/>
       <w:r>
@@ -2413,13 +2344,7 @@
         <w:rPr>
           <w:lang w:val="en-GB"/>
         </w:rPr>
-        <w:t>,</w:t>
-      </w:r>
-      <w:r>
-        <w:rPr>
-          <w:lang w:val="en-GB"/>
-        </w:rPr>
-        <w:t xml:space="preserve"> </w:t>
+        <w:t xml:space="preserve">, </w:t>
       </w:r>
       <w:proofErr w:type="spellStart"/>
       <w:r>
@@ -2490,19 +2415,7 @@
         <w:rPr>
           <w:lang w:val="en-GB"/>
         </w:rPr>
-        <w:t>Tab</w:t>
-      </w:r>
-      <w:r>
-        <w:rPr>
-          <w:lang w:val="en-GB"/>
-        </w:rPr>
-        <w:t>l</w:t>
-      </w:r>
-      <w:r>
-        <w:rPr>
-          <w:lang w:val="en-GB"/>
-        </w:rPr>
-        <w:t xml:space="preserve">e </w:t>
+        <w:t xml:space="preserve">Table </w:t>
       </w:r>
       <w:r>
         <w:rPr>
@@ -3274,8 +3187,8 @@
           <w:lang w:val="en-GB"/>
         </w:rPr>
       </w:pPr>
-      <w:bookmarkStart w:id="0" w:name="_Ref157435512"/>
-      <w:bookmarkStart w:id="1" w:name="_Ref157435521"/>
+      <w:bookmarkStart w:id="0" w:name="_Ref157435521"/>
+      <w:bookmarkStart w:id="1" w:name="_Ref157435512"/>
       <w:r>
         <w:rPr>
           <w:lang w:val="en-GB"/>
@@ -3304,32 +3217,32 @@
       <w:r>
         <w:fldChar w:fldCharType="end"/>
       </w:r>
+      <w:bookmarkEnd w:id="0"/>
+      <w:r>
+        <w:rPr>
+          <w:lang w:val="en-GB"/>
+        </w:rPr>
+        <w:t xml:space="preserve"> Percent </w:t>
+      </w:r>
+      <w:r>
+        <w:rPr>
+          <w:lang w:val="en-GB"/>
+        </w:rPr>
+        <w:t xml:space="preserve">of </w:t>
+      </w:r>
+      <w:r>
+        <w:rPr>
+          <w:lang w:val="en-GB"/>
+        </w:rPr>
+        <w:t>values missing p</w:t>
+      </w:r>
+      <w:r>
+        <w:rPr>
+          <w:lang w:val="en-GB"/>
+        </w:rPr>
+        <w:t>er field.</w:t>
+      </w:r>
       <w:bookmarkEnd w:id="1"/>
-      <w:r>
-        <w:rPr>
-          <w:lang w:val="en-GB"/>
-        </w:rPr>
-        <w:t xml:space="preserve"> Percent </w:t>
-      </w:r>
-      <w:r>
-        <w:rPr>
-          <w:lang w:val="en-GB"/>
-        </w:rPr>
-        <w:t xml:space="preserve">of </w:t>
-      </w:r>
-      <w:r>
-        <w:rPr>
-          <w:lang w:val="en-GB"/>
-        </w:rPr>
-        <w:t>values missing p</w:t>
-      </w:r>
-      <w:r>
-        <w:rPr>
-          <w:lang w:val="en-GB"/>
-        </w:rPr>
-        <w:t>er field.</w:t>
-      </w:r>
-      <w:bookmarkEnd w:id="0"/>
       <w:r>
         <w:rPr>
           <w:lang w:val="en-GB"/>
@@ -3622,77 +3535,77 @@
         <w:rPr>
           <w:lang w:val="en-GB"/>
         </w:rPr>
+        <w:t xml:space="preserve">Furthermore, we assumed that </w:t>
+      </w:r>
+      <w:proofErr w:type="spellStart"/>
+      <w:r>
+        <w:rPr>
+          <w:lang w:val="en-GB"/>
+        </w:rPr>
+        <w:t>trip_start_timestamp</w:t>
+      </w:r>
+      <w:proofErr w:type="spellEnd"/>
+      <w:r>
+        <w:rPr>
+          <w:lang w:val="en-GB"/>
+        </w:rPr>
+        <w:t xml:space="preserve"> is smaller than </w:t>
+      </w:r>
+      <w:proofErr w:type="spellStart"/>
+      <w:r>
+        <w:rPr>
+          <w:lang w:val="en-GB"/>
+        </w:rPr>
+        <w:t>trip_end_timestamp</w:t>
+      </w:r>
+      <w:proofErr w:type="spellEnd"/>
+      <w:r>
+        <w:rPr>
+          <w:lang w:val="en-GB"/>
+        </w:rPr>
+        <w:t xml:space="preserve">. Running the query, we found that 37,79% of the data violated this assumption with the </w:t>
+      </w:r>
+      <w:proofErr w:type="spellStart"/>
+      <w:r>
+        <w:rPr>
+          <w:lang w:val="en-GB"/>
+        </w:rPr>
+        <w:t>trip_start_timestamp</w:t>
+      </w:r>
+      <w:proofErr w:type="spellEnd"/>
+      <w:r>
+        <w:rPr>
+          <w:lang w:val="en-GB"/>
+        </w:rPr>
+        <w:t xml:space="preserve"> being greater or equal to the </w:t>
+      </w:r>
+      <w:proofErr w:type="spellStart"/>
+      <w:r>
+        <w:rPr>
+          <w:lang w:val="en-GB"/>
+        </w:rPr>
+        <w:t>trip_end_timestamp</w:t>
+      </w:r>
+      <w:proofErr w:type="spellEnd"/>
+      <w:r>
+        <w:rPr>
+          <w:lang w:val="en-GB"/>
+        </w:rPr>
+        <w:t>.</w:t>
+      </w:r>
+    </w:p>
+    <w:p>
+      <w:pPr>
+        <w:jc w:val="both"/>
+        <w:rPr>
+          <w:lang w:val="en-GB"/>
+        </w:rPr>
+      </w:pPr>
+      <w:r>
+        <w:rPr>
+          <w:lang w:val="en-GB"/>
+        </w:rPr>
         <w:lastRenderedPageBreak/>
-        <w:t xml:space="preserve">Furthermore, we assumed that </w:t>
-      </w:r>
-      <w:proofErr w:type="spellStart"/>
-      <w:r>
-        <w:rPr>
-          <w:lang w:val="en-GB"/>
-        </w:rPr>
-        <w:t>trip_start_timestamp</w:t>
-      </w:r>
-      <w:proofErr w:type="spellEnd"/>
-      <w:r>
-        <w:rPr>
-          <w:lang w:val="en-GB"/>
-        </w:rPr>
-        <w:t xml:space="preserve"> is smaller than </w:t>
-      </w:r>
-      <w:proofErr w:type="spellStart"/>
-      <w:r>
-        <w:rPr>
-          <w:lang w:val="en-GB"/>
-        </w:rPr>
-        <w:t>trip_end_timestamp</w:t>
-      </w:r>
-      <w:proofErr w:type="spellEnd"/>
-      <w:r>
-        <w:rPr>
-          <w:lang w:val="en-GB"/>
-        </w:rPr>
-        <w:t xml:space="preserve">. Running the query, we found that 37,79% of the data violated this assumption with the </w:t>
-      </w:r>
-      <w:proofErr w:type="spellStart"/>
-      <w:r>
-        <w:rPr>
-          <w:lang w:val="en-GB"/>
-        </w:rPr>
-        <w:t>trip_start_timestamp</w:t>
-      </w:r>
-      <w:proofErr w:type="spellEnd"/>
-      <w:r>
-        <w:rPr>
-          <w:lang w:val="en-GB"/>
-        </w:rPr>
-        <w:t xml:space="preserve"> being greater or equal to the </w:t>
-      </w:r>
-      <w:proofErr w:type="spellStart"/>
-      <w:r>
-        <w:rPr>
-          <w:lang w:val="en-GB"/>
-        </w:rPr>
-        <w:t>trip_end_timestamp</w:t>
-      </w:r>
-      <w:proofErr w:type="spellEnd"/>
-      <w:r>
-        <w:rPr>
-          <w:lang w:val="en-GB"/>
-        </w:rPr>
-        <w:t>.</w:t>
-      </w:r>
-    </w:p>
-    <w:p>
-      <w:pPr>
-        <w:jc w:val="both"/>
-        <w:rPr>
-          <w:lang w:val="en-GB"/>
-        </w:rPr>
-      </w:pPr>
-      <w:r>
-        <w:rPr>
-          <w:lang w:val="en-GB"/>
-        </w:rPr>
         <w:t xml:space="preserve">To get a better understanding for the distribution of the float variables fare, </w:t>
       </w:r>
       <w:proofErr w:type="spellStart"/>
@@ -3878,7 +3791,6 @@
           </w:tcPr>
           <w:p>
             <w:pPr>
-              <w:spacing w:after="0" w:line="240" w:lineRule="auto"/>
               <w:rPr>
                 <w:rFonts w:ascii="Calibri" w:eastAsia="Times New Roman" w:hAnsi="Calibri" w:cs="Calibri"/>
                 <w:color w:val="000000"/>
@@ -3907,7 +3819,6 @@
           </w:tcPr>
           <w:p>
             <w:pPr>
-              <w:spacing w:after="0" w:line="240" w:lineRule="auto"/>
               <w:rPr>
                 <w:rFonts w:ascii="Calibri" w:eastAsia="Times New Roman" w:hAnsi="Calibri" w:cs="Calibri"/>
                 <w:color w:val="000000"/>
@@ -3936,7 +3847,6 @@
           </w:tcPr>
           <w:p>
             <w:pPr>
-              <w:spacing w:after="0" w:line="240" w:lineRule="auto"/>
               <w:rPr>
                 <w:rFonts w:ascii="Calibri" w:eastAsia="Times New Roman" w:hAnsi="Calibri" w:cs="Calibri"/>
                 <w:color w:val="000000"/>
@@ -3965,7 +3875,6 @@
           </w:tcPr>
           <w:p>
             <w:pPr>
-              <w:spacing w:after="0" w:line="240" w:lineRule="auto"/>
               <w:rPr>
                 <w:rFonts w:ascii="Calibri" w:eastAsia="Times New Roman" w:hAnsi="Calibri" w:cs="Calibri"/>
                 <w:color w:val="000000"/>
@@ -4026,7 +3935,6 @@
           </w:tcPr>
           <w:p>
             <w:pPr>
-              <w:spacing w:after="0" w:line="240" w:lineRule="auto"/>
               <w:rPr>
                 <w:rFonts w:ascii="Calibri" w:eastAsia="Times New Roman" w:hAnsi="Calibri" w:cs="Calibri"/>
                 <w:color w:val="000000"/>
@@ -4055,7 +3963,6 @@
           </w:tcPr>
           <w:p>
             <w:pPr>
-              <w:spacing w:after="0" w:line="240" w:lineRule="auto"/>
               <w:rPr>
                 <w:rFonts w:ascii="Calibri" w:eastAsia="Times New Roman" w:hAnsi="Calibri" w:cs="Calibri"/>
                 <w:color w:val="000000"/>
@@ -4089,7 +3996,6 @@
           </w:tcPr>
           <w:p>
             <w:pPr>
-              <w:spacing w:after="0" w:line="240" w:lineRule="auto"/>
               <w:rPr>
                 <w:rFonts w:ascii="Calibri" w:eastAsia="Times New Roman" w:hAnsi="Calibri" w:cs="Calibri"/>
                 <w:color w:val="000000"/>
@@ -4120,7 +4026,6 @@
           </w:tcPr>
           <w:p>
             <w:pPr>
-              <w:spacing w:after="0" w:line="240" w:lineRule="auto"/>
               <w:jc w:val="right"/>
               <w:rPr>
                 <w:rFonts w:ascii="Calibri" w:eastAsia="Times New Roman" w:hAnsi="Calibri" w:cs="Calibri"/>
@@ -4301,7 +4206,6 @@
           </w:tcPr>
           <w:p>
             <w:pPr>
-              <w:spacing w:after="0" w:line="240" w:lineRule="auto"/>
               <w:jc w:val="right"/>
               <w:rPr>
                 <w:rFonts w:ascii="Calibri" w:eastAsia="Times New Roman" w:hAnsi="Calibri" w:cs="Calibri"/>
@@ -4482,7 +4386,6 @@
           </w:tcPr>
           <w:p>
             <w:pPr>
-              <w:spacing w:after="0" w:line="240" w:lineRule="auto"/>
               <w:jc w:val="right"/>
               <w:rPr>
                 <w:rFonts w:ascii="Calibri" w:eastAsia="Times New Roman" w:hAnsi="Calibri" w:cs="Calibri"/>
@@ -4663,7 +4566,6 @@
           </w:tcPr>
           <w:p>
             <w:pPr>
-              <w:spacing w:after="0" w:line="240" w:lineRule="auto"/>
               <w:jc w:val="right"/>
               <w:rPr>
                 <w:rFonts w:ascii="Calibri" w:eastAsia="Times New Roman" w:hAnsi="Calibri" w:cs="Calibri"/>
@@ -4844,7 +4746,6 @@
           </w:tcPr>
           <w:p>
             <w:pPr>
-              <w:spacing w:after="0" w:line="240" w:lineRule="auto"/>
               <w:jc w:val="right"/>
               <w:rPr>
                 <w:rFonts w:ascii="Calibri" w:eastAsia="Times New Roman" w:hAnsi="Calibri" w:cs="Calibri"/>
@@ -5025,7 +4926,6 @@
           </w:tcPr>
           <w:p>
             <w:pPr>
-              <w:spacing w:after="0" w:line="240" w:lineRule="auto"/>
               <w:jc w:val="right"/>
               <w:rPr>
                 <w:rFonts w:ascii="Calibri" w:eastAsia="Times New Roman" w:hAnsi="Calibri" w:cs="Calibri"/>
@@ -5206,7 +5106,6 @@
           </w:tcPr>
           <w:p>
             <w:pPr>
-              <w:spacing w:after="0" w:line="240" w:lineRule="auto"/>
               <w:jc w:val="right"/>
               <w:rPr>
                 <w:rFonts w:ascii="Calibri" w:eastAsia="Times New Roman" w:hAnsi="Calibri" w:cs="Calibri"/>
@@ -6318,14 +6217,20 @@
         <w:rPr>
           <w:lang w:val="en-GB"/>
         </w:rPr>
+        <w:t xml:space="preserve">Lastly, exploring the data also helped to get a first idea of the design of our DNN. </w:t>
+      </w:r>
+      <w:r>
+        <w:rPr>
+          <w:lang w:val="en-GB"/>
+        </w:rPr>
+        <w:t xml:space="preserve">DNNs vary in size and can comprise a single hidden layer with few neurons up to hundreds of hidden layers with a multitude of neurons. While large neural networks are associated with complex task such as processing image </w:t>
+      </w:r>
+      <w:r>
+        <w:rPr>
+          <w:lang w:val="en-GB"/>
+        </w:rPr>
         <w:lastRenderedPageBreak/>
-        <w:t xml:space="preserve">Lastly, exploring the data also helped to get a first idea of the design of our DNN. </w:t>
-      </w:r>
-      <w:r>
-        <w:rPr>
-          <w:lang w:val="en-GB"/>
-        </w:rPr>
-        <w:t xml:space="preserve">DNNs vary in size and can comprise a single hidden layer with few neurons up to hundreds of hidden layers with a multitude of neurons. While large neural networks are associated with complex task such as processing image input where each pixel-channel-combination serves as distinct feature, they are less well suited for simple problems where they risk to overfit to the training data. Given </w:t>
+        <w:t xml:space="preserve">input where each pixel-channel-combination serves as distinct feature, they are less well suited for simple problems where they risk to overfit to the training data. Given </w:t>
       </w:r>
       <w:r>
         <w:rPr>
@@ -6349,7 +6254,31 @@
         <w:rPr>
           <w:lang w:val="en-GB"/>
         </w:rPr>
-        <w:t xml:space="preserve"> steps, we will for our network architecture also consider dropout and regularization techniques to prevent the model from overfitting to noisy training data.</w:t>
+        <w:t xml:space="preserve"> steps, we </w:t>
+      </w:r>
+      <w:r>
+        <w:rPr>
+          <w:lang w:val="en-GB"/>
+        </w:rPr>
+        <w:t>can</w:t>
+      </w:r>
+      <w:r>
+        <w:rPr>
+          <w:lang w:val="en-GB"/>
+        </w:rPr>
+        <w:t xml:space="preserve"> for our network architecture also consider dropout</w:t>
+      </w:r>
+      <w:r>
+        <w:rPr>
+          <w:lang w:val="en-GB"/>
+        </w:rPr>
+        <w:t>, early stopping and other</w:t>
+      </w:r>
+      <w:r>
+        <w:rPr>
+          <w:lang w:val="en-GB"/>
+        </w:rPr>
+        <w:t xml:space="preserve"> regularization techniques to prevent the model from overfitting to noisy training data.</w:t>
       </w:r>
     </w:p>
     <w:p>
@@ -6760,13 +6689,12 @@
       <w:r>
         <w:rPr>
           <w:noProof/>
-          <w:lang w:val="en-GB"/>
         </w:rPr>
         <w:drawing>
-          <wp:inline distT="0" distB="0" distL="0" distR="0" wp14:anchorId="6451DD4A" wp14:editId="5B1D4AE0">
-            <wp:extent cx="1872691" cy="1442072"/>
-            <wp:effectExtent l="0" t="0" r="0" b="6350"/>
-            <wp:docPr id="1" name="Grafik 1"/>
+          <wp:inline distT="0" distB="0" distL="0" distR="0" wp14:anchorId="1107B868" wp14:editId="48719729">
+            <wp:extent cx="1790700" cy="1438275"/>
+            <wp:effectExtent l="0" t="0" r="0" b="9525"/>
+            <wp:docPr id="14" name="Grafik 14"/>
             <wp:cNvGraphicFramePr>
               <a:graphicFrameLocks xmlns:a="http://schemas.openxmlformats.org/drawingml/2006/main" noChangeAspect="1"/>
             </wp:cNvGraphicFramePr>
@@ -6774,23 +6702,36 @@
               <a:graphicData uri="http://schemas.openxmlformats.org/drawingml/2006/picture">
                 <pic:pic xmlns:pic="http://schemas.openxmlformats.org/drawingml/2006/picture">
                   <pic:nvPicPr>
-                    <pic:cNvPr id="1" name=""/>
-                    <pic:cNvPicPr/>
+                    <pic:cNvPr id="0" name="Picture 8"/>
+                    <pic:cNvPicPr>
+                      <a:picLocks noChangeAspect="1" noChangeArrowheads="1"/>
+                    </pic:cNvPicPr>
                   </pic:nvPicPr>
                   <pic:blipFill>
-                    <a:blip r:embed="rId8"/>
+                    <a:blip r:embed="rId8">
+                      <a:extLst>
+                        <a:ext uri="{28A0092B-C50C-407E-A947-70E740481C1C}">
+                          <a14:useLocalDpi xmlns:a14="http://schemas.microsoft.com/office/drawing/2010/main" val="0"/>
+                        </a:ext>
+                      </a:extLst>
+                    </a:blip>
+                    <a:srcRect/>
                     <a:stretch>
                       <a:fillRect/>
                     </a:stretch>
                   </pic:blipFill>
-                  <pic:spPr>
+                  <pic:spPr bwMode="auto">
                     <a:xfrm>
                       <a:off x="0" y="0"/>
-                      <a:ext cx="1878570" cy="1446599"/>
+                      <a:ext cx="1790700" cy="1438275"/>
                     </a:xfrm>
                     <a:prstGeom prst="rect">
                       <a:avLst/>
                     </a:prstGeom>
+                    <a:noFill/>
+                    <a:ln>
+                      <a:noFill/>
+                    </a:ln>
                   </pic:spPr>
                 </pic:pic>
               </a:graphicData>
@@ -6804,10 +6745,10 @@
           <w:lang w:val="en-GB"/>
         </w:rPr>
         <w:drawing>
-          <wp:inline distT="0" distB="0" distL="0" distR="0" wp14:anchorId="3C09D945" wp14:editId="60E0F7AB">
-            <wp:extent cx="1894636" cy="1375867"/>
-            <wp:effectExtent l="0" t="0" r="0" b="0"/>
-            <wp:docPr id="3" name="Grafik 3"/>
+          <wp:inline distT="0" distB="0" distL="0" distR="0" wp14:anchorId="1A2536DD" wp14:editId="1F1F8817">
+            <wp:extent cx="1790700" cy="1438275"/>
+            <wp:effectExtent l="0" t="0" r="0" b="9525"/>
+            <wp:docPr id="13" name="Grafik 13"/>
             <wp:cNvGraphicFramePr>
               <a:graphicFrameLocks xmlns:a="http://schemas.openxmlformats.org/drawingml/2006/main" noChangeAspect="1"/>
             </wp:cNvGraphicFramePr>
@@ -6815,23 +6756,36 @@
               <a:graphicData uri="http://schemas.openxmlformats.org/drawingml/2006/picture">
                 <pic:pic xmlns:pic="http://schemas.openxmlformats.org/drawingml/2006/picture">
                   <pic:nvPicPr>
-                    <pic:cNvPr id="1" name=""/>
-                    <pic:cNvPicPr/>
+                    <pic:cNvPr id="0" name="Picture 7"/>
+                    <pic:cNvPicPr>
+                      <a:picLocks noChangeAspect="1" noChangeArrowheads="1"/>
+                    </pic:cNvPicPr>
                   </pic:nvPicPr>
                   <pic:blipFill>
-                    <a:blip r:embed="rId9"/>
+                    <a:blip r:embed="rId9">
+                      <a:extLst>
+                        <a:ext uri="{28A0092B-C50C-407E-A947-70E740481C1C}">
+                          <a14:useLocalDpi xmlns:a14="http://schemas.microsoft.com/office/drawing/2010/main" val="0"/>
+                        </a:ext>
+                      </a:extLst>
+                    </a:blip>
+                    <a:srcRect/>
                     <a:stretch>
                       <a:fillRect/>
                     </a:stretch>
                   </pic:blipFill>
-                  <pic:spPr>
+                  <pic:spPr bwMode="auto">
                     <a:xfrm>
                       <a:off x="0" y="0"/>
-                      <a:ext cx="1946357" cy="1413426"/>
+                      <a:ext cx="1790700" cy="1438275"/>
                     </a:xfrm>
                     <a:prstGeom prst="rect">
                       <a:avLst/>
                     </a:prstGeom>
+                    <a:noFill/>
+                    <a:ln>
+                      <a:noFill/>
+                    </a:ln>
                   </pic:spPr>
                 </pic:pic>
               </a:graphicData>
@@ -6845,10 +6799,10 @@
           <w:lang w:val="en-GB"/>
         </w:rPr>
         <w:drawing>
-          <wp:inline distT="0" distB="0" distL="0" distR="0" wp14:anchorId="1EFC45FD" wp14:editId="4F15B86D">
-            <wp:extent cx="1870358" cy="1434668"/>
-            <wp:effectExtent l="0" t="0" r="0" b="0"/>
-            <wp:docPr id="4" name="Grafik 4"/>
+          <wp:inline distT="0" distB="0" distL="0" distR="0" wp14:anchorId="236877AC" wp14:editId="12D84A20">
+            <wp:extent cx="1790700" cy="1438275"/>
+            <wp:effectExtent l="0" t="0" r="0" b="9525"/>
+            <wp:docPr id="12" name="Grafik 12"/>
             <wp:cNvGraphicFramePr>
               <a:graphicFrameLocks xmlns:a="http://schemas.openxmlformats.org/drawingml/2006/main" noChangeAspect="1"/>
             </wp:cNvGraphicFramePr>
@@ -6856,23 +6810,36 @@
               <a:graphicData uri="http://schemas.openxmlformats.org/drawingml/2006/picture">
                 <pic:pic xmlns:pic="http://schemas.openxmlformats.org/drawingml/2006/picture">
                   <pic:nvPicPr>
-                    <pic:cNvPr id="1" name=""/>
-                    <pic:cNvPicPr/>
+                    <pic:cNvPr id="0" name="Picture 6"/>
+                    <pic:cNvPicPr>
+                      <a:picLocks noChangeAspect="1" noChangeArrowheads="1"/>
+                    </pic:cNvPicPr>
                   </pic:nvPicPr>
                   <pic:blipFill>
-                    <a:blip r:embed="rId10"/>
+                    <a:blip r:embed="rId10">
+                      <a:extLst>
+                        <a:ext uri="{28A0092B-C50C-407E-A947-70E740481C1C}">
+                          <a14:useLocalDpi xmlns:a14="http://schemas.microsoft.com/office/drawing/2010/main" val="0"/>
+                        </a:ext>
+                      </a:extLst>
+                    </a:blip>
+                    <a:srcRect/>
                     <a:stretch>
                       <a:fillRect/>
                     </a:stretch>
                   </pic:blipFill>
-                  <pic:spPr>
+                  <pic:spPr bwMode="auto">
                     <a:xfrm>
                       <a:off x="0" y="0"/>
-                      <a:ext cx="1899171" cy="1456769"/>
+                      <a:ext cx="1790700" cy="1438275"/>
                     </a:xfrm>
                     <a:prstGeom prst="rect">
                       <a:avLst/>
                     </a:prstGeom>
+                    <a:noFill/>
+                    <a:ln>
+                      <a:noFill/>
+                    </a:ln>
                   </pic:spPr>
                 </pic:pic>
               </a:graphicData>
@@ -7099,7 +7066,19 @@
         <w:rPr>
           <w:lang w:val="en-GB"/>
         </w:rPr>
-        <w:t xml:space="preserve">To shed light on the importance of our selected features, we fit a DNN. To this end, exported data was split into a training and test set (80%/20%). The data was then used to train a simple DNN with one input layer, a hidden layer comprising 32 units and an output layer with a single unit. </w:t>
+        <w:t xml:space="preserve">To shed light on the importance of our selected features, we fit a DNN. To this end, exported data was split into a training and test set (80%/20%). The data was then used to train a simple DNN with one input layer, a hidden layer comprising </w:t>
+      </w:r>
+      <w:r>
+        <w:rPr>
+          <w:lang w:val="en-GB"/>
+        </w:rPr>
+        <w:t>16</w:t>
+      </w:r>
+      <w:r>
+        <w:rPr>
+          <w:lang w:val="en-GB"/>
+        </w:rPr>
+        <w:t xml:space="preserve"> units and an output layer with a single unit. </w:t>
       </w:r>
       <w:r>
         <w:rPr>
@@ -7119,14 +7098,7 @@
         <w:rPr>
           <w:lang w:val="en-GB"/>
         </w:rPr>
-        <w:t xml:space="preserve"> activation function and for the output layer a linear activation function. We set the learning rate to 0.001, batch size to 32, number of epochs to 10 and the loss function to minimize </w:t>
-      </w:r>
-      <w:r>
-        <w:rPr>
-          <w:lang w:val="en-GB"/>
-        </w:rPr>
-        <w:lastRenderedPageBreak/>
-        <w:t>the mean squared error. Additionally, we applied the ADAM optimizer. Despite its simplicity, the model fit the data well yielding an R² of 0.97.</w:t>
+        <w:t xml:space="preserve"> activation function and for the output layer a linear activation function. We set the learning rate to 0.001, batch size to 32, number of epochs to 10 and the loss function to minimize the mean squared error. Additionally, we applied the ADAM optimizer. Despite its simplicity, the model fit the data well yielding an R² of 0.97.</w:t>
       </w:r>
     </w:p>
     <w:p>
@@ -7136,13 +7108,15 @@
       </w:pPr>
       <w:r>
         <w:rPr>
-          <w:lang w:val="en-GB"/>
-        </w:rPr>
+          <w:noProof/>
+          <w:lang w:val="en-GB"/>
+        </w:rPr>
+        <w:lastRenderedPageBreak/>
         <w:drawing>
-          <wp:inline distT="0" distB="0" distL="0" distR="0" wp14:anchorId="310C5E2C" wp14:editId="42859B0C">
-            <wp:extent cx="3321100" cy="2580546"/>
-            <wp:effectExtent l="0" t="0" r="0" b="0"/>
-            <wp:docPr id="5" name="Grafik 5"/>
+          <wp:inline distT="0" distB="0" distL="0" distR="0" wp14:anchorId="1A6DEC1A" wp14:editId="77EBAFF3">
+            <wp:extent cx="3590925" cy="2867025"/>
+            <wp:effectExtent l="0" t="0" r="9525" b="9525"/>
+            <wp:docPr id="16" name="Grafik 16"/>
             <wp:cNvGraphicFramePr>
               <a:graphicFrameLocks xmlns:a="http://schemas.openxmlformats.org/drawingml/2006/main" noChangeAspect="1"/>
             </wp:cNvGraphicFramePr>
@@ -7150,23 +7124,36 @@
               <a:graphicData uri="http://schemas.openxmlformats.org/drawingml/2006/picture">
                 <pic:pic xmlns:pic="http://schemas.openxmlformats.org/drawingml/2006/picture">
                   <pic:nvPicPr>
-                    <pic:cNvPr id="1" name=""/>
-                    <pic:cNvPicPr/>
+                    <pic:cNvPr id="0" name="Picture 10"/>
+                    <pic:cNvPicPr>
+                      <a:picLocks noChangeAspect="1" noChangeArrowheads="1"/>
+                    </pic:cNvPicPr>
                   </pic:nvPicPr>
                   <pic:blipFill>
-                    <a:blip r:embed="rId11"/>
+                    <a:blip r:embed="rId11">
+                      <a:extLst>
+                        <a:ext uri="{28A0092B-C50C-407E-A947-70E740481C1C}">
+                          <a14:useLocalDpi xmlns:a14="http://schemas.microsoft.com/office/drawing/2010/main" val="0"/>
+                        </a:ext>
+                      </a:extLst>
+                    </a:blip>
+                    <a:srcRect/>
                     <a:stretch>
                       <a:fillRect/>
                     </a:stretch>
                   </pic:blipFill>
-                  <pic:spPr>
+                  <pic:spPr bwMode="auto">
                     <a:xfrm>
                       <a:off x="0" y="0"/>
-                      <a:ext cx="3326092" cy="2584425"/>
+                      <a:ext cx="3590925" cy="2867025"/>
                     </a:xfrm>
                     <a:prstGeom prst="rect">
                       <a:avLst/>
                     </a:prstGeom>
+                    <a:noFill/>
+                    <a:ln>
+                      <a:noFill/>
+                    </a:ln>
                   </pic:spPr>
                 </pic:pic>
               </a:graphicData>
@@ -7220,7 +7207,19 @@
         <w:rPr>
           <w:lang w:val="en-GB"/>
         </w:rPr>
-        <w:t>oss for a DNN fit to the training dataset.</w:t>
+        <w:t xml:space="preserve">oss for a DNN fit to </w:t>
+      </w:r>
+      <w:r>
+        <w:rPr>
+          <w:lang w:val="en-GB"/>
+        </w:rPr>
+        <w:t>a subset of the</w:t>
+      </w:r>
+      <w:r>
+        <w:rPr>
+          <w:lang w:val="en-GB"/>
+        </w:rPr>
+        <w:t xml:space="preserve"> training data.</w:t>
       </w:r>
     </w:p>
     <w:p>
@@ -7286,6 +7285,7 @@
                                 <w:lang w:val="en-GB"/>
                               </w:rPr>
                             </w:pPr>
+                            <w:bookmarkStart w:id="3" w:name="_Ref158131246"/>
                             <w:r>
                               <w:rPr>
                                 <w:lang w:val="en-GB"/>
@@ -7314,6 +7314,7 @@
                             <w:r>
                               <w:fldChar w:fldCharType="end"/>
                             </w:r>
+                            <w:bookmarkEnd w:id="3"/>
                             <w:r>
                               <w:rPr>
                                 <w:lang w:val="en-GB"/>
@@ -7337,6 +7338,82 @@
                                 <w:lang w:val="en-GB"/>
                               </w:rPr>
                               <w:t>aring it to the original R² value.</w:t>
+                            </w:r>
+                            <w:r>
+                              <w:rPr>
+                                <w:lang w:val="en-GB"/>
+                              </w:rPr>
+                              <w:t xml:space="preserve"> </w:t>
+                            </w:r>
+                            <w:proofErr w:type="spellStart"/>
+                            <w:r>
+                              <w:rPr>
+                                <w:lang w:val="en-GB"/>
+                              </w:rPr>
+                              <w:t>stho</w:t>
+                            </w:r>
+                            <w:proofErr w:type="spellEnd"/>
+                            <w:r>
+                              <w:rPr>
+                                <w:lang w:val="en-GB"/>
+                              </w:rPr>
+                              <w:t xml:space="preserve">: start hour, </w:t>
+                            </w:r>
+                            <w:proofErr w:type="spellStart"/>
+                            <w:r>
+                              <w:rPr>
+                                <w:lang w:val="en-GB"/>
+                              </w:rPr>
+                              <w:t>stmo</w:t>
+                            </w:r>
+                            <w:proofErr w:type="spellEnd"/>
+                            <w:r>
+                              <w:rPr>
+                                <w:lang w:val="en-GB"/>
+                              </w:rPr>
+                              <w:t xml:space="preserve">: start month, </w:t>
+                            </w:r>
+                            <w:proofErr w:type="spellStart"/>
+                            <w:r>
+                              <w:rPr>
+                                <w:lang w:val="en-GB"/>
+                              </w:rPr>
+                              <w:t>dow</w:t>
+                            </w:r>
+                            <w:proofErr w:type="spellEnd"/>
+                            <w:r>
+                              <w:rPr>
+                                <w:lang w:val="en-GB"/>
+                              </w:rPr>
+                              <w:t xml:space="preserve">: day of week, </w:t>
+                            </w:r>
+                            <w:proofErr w:type="spellStart"/>
+                            <w:r>
+                              <w:rPr>
+                                <w:lang w:val="en-GB"/>
+                              </w:rPr>
+                              <w:t>stda</w:t>
+                            </w:r>
+                            <w:proofErr w:type="spellEnd"/>
+                            <w:r>
+                              <w:rPr>
+                                <w:lang w:val="en-GB"/>
+                              </w:rPr>
+                              <w:t xml:space="preserve">: start date, </w:t>
+                            </w:r>
+                            <w:proofErr w:type="spellStart"/>
+                            <w:r>
+                              <w:rPr>
+                                <w:lang w:val="en-GB"/>
+                              </w:rPr>
+                              <w:t>stmi</w:t>
+                            </w:r>
+                            <w:proofErr w:type="spellEnd"/>
+                            <w:r>
+                              <w:rPr>
+                                <w:lang w:val="en-GB"/>
+                              </w:rPr>
+                              <w:t xml:space="preserve">: start minute. Points depict mean feature importance. Error bars are small and therefore occluded. Start minute is labelled in red because its mean importance did not significantly differ from 0 (95%-confidence-interval: -0,0002, 0,0001). </w:t>
                             </w:r>
                             <w:r>
                               <w:rPr>
@@ -7376,6 +7453,7 @@
                           <w:lang w:val="en-GB"/>
                         </w:rPr>
                       </w:pPr>
+                      <w:bookmarkStart w:id="4" w:name="_Ref158131246"/>
                       <w:r>
                         <w:rPr>
                           <w:lang w:val="en-GB"/>
@@ -7404,6 +7482,7 @@
                       <w:r>
                         <w:fldChar w:fldCharType="end"/>
                       </w:r>
+                      <w:bookmarkEnd w:id="4"/>
                       <w:r>
                         <w:rPr>
                           <w:lang w:val="en-GB"/>
@@ -7434,6 +7513,82 @@
                         </w:rPr>
                         <w:t xml:space="preserve"> </w:t>
                       </w:r>
+                      <w:proofErr w:type="spellStart"/>
+                      <w:r>
+                        <w:rPr>
+                          <w:lang w:val="en-GB"/>
+                        </w:rPr>
+                        <w:t>stho</w:t>
+                      </w:r>
+                      <w:proofErr w:type="spellEnd"/>
+                      <w:r>
+                        <w:rPr>
+                          <w:lang w:val="en-GB"/>
+                        </w:rPr>
+                        <w:t xml:space="preserve">: start hour, </w:t>
+                      </w:r>
+                      <w:proofErr w:type="spellStart"/>
+                      <w:r>
+                        <w:rPr>
+                          <w:lang w:val="en-GB"/>
+                        </w:rPr>
+                        <w:t>stmo</w:t>
+                      </w:r>
+                      <w:proofErr w:type="spellEnd"/>
+                      <w:r>
+                        <w:rPr>
+                          <w:lang w:val="en-GB"/>
+                        </w:rPr>
+                        <w:t xml:space="preserve">: start month, </w:t>
+                      </w:r>
+                      <w:proofErr w:type="spellStart"/>
+                      <w:r>
+                        <w:rPr>
+                          <w:lang w:val="en-GB"/>
+                        </w:rPr>
+                        <w:t>dow</w:t>
+                      </w:r>
+                      <w:proofErr w:type="spellEnd"/>
+                      <w:r>
+                        <w:rPr>
+                          <w:lang w:val="en-GB"/>
+                        </w:rPr>
+                        <w:t xml:space="preserve">: day of week, </w:t>
+                      </w:r>
+                      <w:proofErr w:type="spellStart"/>
+                      <w:r>
+                        <w:rPr>
+                          <w:lang w:val="en-GB"/>
+                        </w:rPr>
+                        <w:t>stda</w:t>
+                      </w:r>
+                      <w:proofErr w:type="spellEnd"/>
+                      <w:r>
+                        <w:rPr>
+                          <w:lang w:val="en-GB"/>
+                        </w:rPr>
+                        <w:t xml:space="preserve">: start date, </w:t>
+                      </w:r>
+                      <w:proofErr w:type="spellStart"/>
+                      <w:r>
+                        <w:rPr>
+                          <w:lang w:val="en-GB"/>
+                        </w:rPr>
+                        <w:t>stmi</w:t>
+                      </w:r>
+                      <w:proofErr w:type="spellEnd"/>
+                      <w:r>
+                        <w:rPr>
+                          <w:lang w:val="en-GB"/>
+                        </w:rPr>
+                        <w:t xml:space="preserve">: start minute. Points depict mean feature importance. Error bars are small and therefore occluded. Start minute is labelled in red because its mean importance did not significantly differ from 0 (95%-confidence-interval: -0,0002, 0,0001). </w:t>
+                      </w:r>
+                      <w:r>
+                        <w:rPr>
+                          <w:lang w:val="en-GB"/>
+                        </w:rPr>
+                        <w:t xml:space="preserve"> </w:t>
+                      </w:r>
                     </w:p>
                   </w:txbxContent>
                 </v:textbox>
@@ -7445,30 +7600,82 @@
       </w:r>
       <w:r>
         <w:rPr>
+          <w:lang w:val="en-GB"/>
+        </w:rPr>
+        <w:t xml:space="preserve">We then determined feature importance by </w:t>
+      </w:r>
+      <w:r>
+        <w:rPr>
+          <w:lang w:val="en-GB"/>
+        </w:rPr>
+        <w:t>shuffling features in the evaluation dataset, recomputing R² values with this modified dataset and comparing it to the original R² value.</w:t>
+      </w:r>
+      <w:r>
+        <w:rPr>
+          <w:lang w:val="en-GB"/>
+        </w:rPr>
+        <w:t xml:space="preserve"> The procedure was repeated 100 times for each feature, randomly subsampling 20% of the 1 Mio. records on each trial. For each feature we then computed the mean importance and 95%</w:t>
+      </w:r>
+      <w:r>
+        <w:rPr>
+          <w:lang w:val="en-GB"/>
+        </w:rPr>
+        <w:t>-</w:t>
+      </w:r>
+      <w:r>
+        <w:rPr>
+          <w:lang w:val="en-GB"/>
+        </w:rPr>
+        <w:t>confidence</w:t>
+      </w:r>
+      <w:r>
+        <w:rPr>
+          <w:lang w:val="en-GB"/>
+        </w:rPr>
+        <w:t>-</w:t>
+      </w:r>
+      <w:r>
+        <w:rPr>
+          <w:lang w:val="en-GB"/>
+        </w:rPr>
+        <w:t xml:space="preserve">intervals. If 0 was contained in the confidence interval, the feature did not significantly contribute to the prediction and was excluded. </w:t>
+      </w:r>
+      <w:r>
+        <w:rPr>
+          <w:lang w:val="en-GB"/>
+        </w:rPr>
+        <w:t xml:space="preserve">Following this rational, we excluded </w:t>
+      </w:r>
+      <w:proofErr w:type="spellStart"/>
+      <w:r>
+        <w:rPr>
+          <w:lang w:val="en-GB"/>
+        </w:rPr>
+        <w:t>start_m</w:t>
+      </w:r>
+      <w:r>
+        <w:rPr>
+          <w:lang w:val="en-GB"/>
+        </w:rPr>
+        <w:t>inute</w:t>
+      </w:r>
+      <w:proofErr w:type="spellEnd"/>
+      <w:r>
+        <w:rPr>
+          <w:lang w:val="en-GB"/>
+        </w:rPr>
+        <w:t xml:space="preserve"> where the 95%-confidence interval ranged </w:t>
+      </w:r>
+      <w:r>
+        <w:rPr>
           <w:noProof/>
           <w:lang w:val="en-GB"/>
         </w:rPr>
         <w:drawing>
-          <wp:anchor distT="0" distB="0" distL="114300" distR="114300" simplePos="0" relativeHeight="251658240" behindDoc="0" locked="0" layoutInCell="1" allowOverlap="1" wp14:anchorId="34F7C7D3" wp14:editId="581539A2">
-            <wp:simplePos x="0" y="0"/>
-            <wp:positionH relativeFrom="margin">
-              <wp:align>left</wp:align>
-            </wp:positionH>
-            <wp:positionV relativeFrom="paragraph">
-              <wp:posOffset>1248264</wp:posOffset>
-            </wp:positionV>
-            <wp:extent cx="5761990" cy="2877820"/>
+          <wp:inline distT="0" distB="0" distL="0" distR="0" wp14:anchorId="09BBBFF5" wp14:editId="02BFC4CB">
+            <wp:extent cx="5753100" cy="2876550"/>
             <wp:effectExtent l="0" t="0" r="0" b="0"/>
-            <wp:wrapThrough wrapText="bothSides">
-              <wp:wrapPolygon edited="0">
-                <wp:start x="0" y="0"/>
-                <wp:lineTo x="0" y="21447"/>
-                <wp:lineTo x="21495" y="21447"/>
-                <wp:lineTo x="21495" y="0"/>
-                <wp:lineTo x="0" y="0"/>
-              </wp:wrapPolygon>
-            </wp:wrapThrough>
-            <wp:docPr id="6" name="Grafik 6"/>
+            <wp:docPr id="17" name="Grafik 17"/>
             <wp:cNvGraphicFramePr>
               <a:graphicFrameLocks xmlns:a="http://schemas.openxmlformats.org/drawingml/2006/main" noChangeAspect="1"/>
             </wp:cNvGraphicFramePr>
@@ -7476,13 +7683,13 @@
               <a:graphicData uri="http://schemas.openxmlformats.org/drawingml/2006/picture">
                 <pic:pic xmlns:pic="http://schemas.openxmlformats.org/drawingml/2006/picture">
                   <pic:nvPicPr>
-                    <pic:cNvPr id="0" name="Picture 1"/>
+                    <pic:cNvPr id="0" name="Picture 11"/>
                     <pic:cNvPicPr>
                       <a:picLocks noChangeAspect="1" noChangeArrowheads="1"/>
                     </pic:cNvPicPr>
                   </pic:nvPicPr>
                   <pic:blipFill>
-                    <a:blip r:embed="rId12">
+                    <a:blip r:embed="rId12" cstate="print">
                       <a:extLst>
                         <a:ext uri="{28A0092B-C50C-407E-A947-70E740481C1C}">
                           <a14:useLocalDpi xmlns:a14="http://schemas.microsoft.com/office/drawing/2010/main" val="0"/>
@@ -7497,7 +7704,339 @@
                   <pic:spPr bwMode="auto">
                     <a:xfrm>
                       <a:off x="0" y="0"/>
-                      <a:ext cx="5761990" cy="2877820"/>
+                      <a:ext cx="5753100" cy="2876550"/>
+                    </a:xfrm>
+                    <a:prstGeom prst="rect">
+                      <a:avLst/>
+                    </a:prstGeom>
+                    <a:noFill/>
+                    <a:ln>
+                      <a:noFill/>
+                    </a:ln>
+                  </pic:spPr>
+                </pic:pic>
+              </a:graphicData>
+            </a:graphic>
+          </wp:inline>
+        </w:drawing>
+      </w:r>
+      <w:r>
+        <w:rPr>
+          <w:lang w:val="en-GB"/>
+        </w:rPr>
+        <w:lastRenderedPageBreak/>
+        <w:t>from -0,0002 to 0,0001</w:t>
+      </w:r>
+      <w:r>
+        <w:rPr>
+          <w:lang w:val="en-GB"/>
+        </w:rPr>
+        <w:t xml:space="preserve"> (</w:t>
+      </w:r>
+      <w:r>
+        <w:rPr>
+          <w:lang w:val="en-GB"/>
+        </w:rPr>
+        <w:fldChar w:fldCharType="begin"/>
+      </w:r>
+      <w:r>
+        <w:rPr>
+          <w:lang w:val="en-GB"/>
+        </w:rPr>
+        <w:instrText xml:space="preserve"> REF _Ref158131246 \h </w:instrText>
+      </w:r>
+      <w:r>
+        <w:rPr>
+          <w:lang w:val="en-GB"/>
+        </w:rPr>
+      </w:r>
+      <w:r>
+        <w:rPr>
+          <w:lang w:val="en-GB"/>
+        </w:rPr>
+        <w:fldChar w:fldCharType="separate"/>
+      </w:r>
+      <w:r>
+        <w:rPr>
+          <w:lang w:val="en-GB"/>
+        </w:rPr>
+        <w:t xml:space="preserve">Figure </w:t>
+      </w:r>
+      <w:r>
+        <w:rPr>
+          <w:noProof/>
+          <w:lang w:val="en-GB"/>
+        </w:rPr>
+        <w:t>3</w:t>
+      </w:r>
+      <w:r>
+        <w:rPr>
+          <w:lang w:val="en-GB"/>
+        </w:rPr>
+        <w:fldChar w:fldCharType="end"/>
+      </w:r>
+      <w:r>
+        <w:rPr>
+          <w:lang w:val="en-GB"/>
+        </w:rPr>
+        <w:t>)</w:t>
+      </w:r>
+      <w:r>
+        <w:rPr>
+          <w:lang w:val="en-GB"/>
+        </w:rPr>
+        <w:t xml:space="preserve">. We then evaluated the retrained model and </w:t>
+      </w:r>
+      <w:r>
+        <w:rPr>
+          <w:lang w:val="en-GB"/>
+        </w:rPr>
+        <w:t xml:space="preserve">observed no change in the quality </w:t>
+      </w:r>
+      <w:r>
+        <w:rPr>
+          <w:noProof/>
+        </w:rPr>
+        <mc:AlternateContent>
+          <mc:Choice Requires="wps">
+            <w:drawing>
+              <wp:anchor distT="0" distB="0" distL="114300" distR="114300" simplePos="0" relativeHeight="251663360" behindDoc="0" locked="0" layoutInCell="1" allowOverlap="1" wp14:anchorId="1E57DDB3" wp14:editId="60D8730A">
+                <wp:simplePos x="0" y="0"/>
+                <wp:positionH relativeFrom="margin">
+                  <wp:align>right</wp:align>
+                </wp:positionH>
+                <wp:positionV relativeFrom="paragraph">
+                  <wp:posOffset>3434080</wp:posOffset>
+                </wp:positionV>
+                <wp:extent cx="5762625" cy="635"/>
+                <wp:effectExtent l="0" t="0" r="9525" b="0"/>
+                <wp:wrapTopAndBottom/>
+                <wp:docPr id="1" name="Textfeld 1"/>
+                <wp:cNvGraphicFramePr/>
+                <a:graphic xmlns:a="http://schemas.openxmlformats.org/drawingml/2006/main">
+                  <a:graphicData uri="http://schemas.microsoft.com/office/word/2010/wordprocessingShape">
+                    <wps:wsp>
+                      <wps:cNvSpPr txBox="1"/>
+                      <wps:spPr>
+                        <a:xfrm>
+                          <a:off x="0" y="0"/>
+                          <a:ext cx="5762625" cy="635"/>
+                        </a:xfrm>
+                        <a:prstGeom prst="rect">
+                          <a:avLst/>
+                        </a:prstGeom>
+                        <a:solidFill>
+                          <a:prstClr val="white"/>
+                        </a:solidFill>
+                        <a:ln>
+                          <a:noFill/>
+                        </a:ln>
+                      </wps:spPr>
+                      <wps:txbx>
+                        <w:txbxContent>
+                          <w:p>
+                            <w:pPr>
+                              <w:pStyle w:val="Beschriftung"/>
+                              <w:rPr>
+                                <w:noProof/>
+                                <w:lang w:val="en-GB"/>
+                              </w:rPr>
+                            </w:pPr>
+                            <w:r>
+                              <w:rPr>
+                                <w:lang w:val="en-GB"/>
+                              </w:rPr>
+                              <w:t xml:space="preserve">Figure </w:t>
+                            </w:r>
+                            <w:r>
+                              <w:fldChar w:fldCharType="begin"/>
+                            </w:r>
+                            <w:r>
+                              <w:rPr>
+                                <w:lang w:val="en-GB"/>
+                              </w:rPr>
+                              <w:instrText xml:space="preserve"> SEQ Figure \* ARABIC </w:instrText>
+                            </w:r>
+                            <w:r>
+                              <w:fldChar w:fldCharType="separate"/>
+                            </w:r>
+                            <w:r>
+                              <w:rPr>
+                                <w:noProof/>
+                                <w:lang w:val="en-GB"/>
+                              </w:rPr>
+                              <w:t>4</w:t>
+                            </w:r>
+                            <w:r>
+                              <w:fldChar w:fldCharType="end"/>
+                            </w:r>
+                            <w:r>
+                              <w:rPr>
+                                <w:lang w:val="en-GB"/>
+                              </w:rPr>
+                              <w:t xml:space="preserve"> Training and validation loss f</w:t>
+                            </w:r>
+                            <w:r>
+                              <w:rPr>
+                                <w:lang w:val="en-GB"/>
+                              </w:rPr>
+                              <w:t xml:space="preserve">or a DNN fit to a subset of the training data after excluding the feature </w:t>
+                            </w:r>
+                            <w:proofErr w:type="spellStart"/>
+                            <w:r>
+                              <w:rPr>
+                                <w:lang w:val="en-GB"/>
+                              </w:rPr>
+                              <w:t>start_minute</w:t>
+                            </w:r>
+                            <w:proofErr w:type="spellEnd"/>
+                            <w:r>
+                              <w:rPr>
+                                <w:lang w:val="en-GB"/>
+                              </w:rPr>
+                              <w:t>.</w:t>
+                            </w:r>
+                          </w:p>
+                        </w:txbxContent>
+                      </wps:txbx>
+                      <wps:bodyPr rot="0" spcFirstLastPara="0" vertOverflow="overflow" horzOverflow="overflow" vert="horz" wrap="square" lIns="0" tIns="0" rIns="0" bIns="0" numCol="1" spcCol="0" rtlCol="0" fromWordArt="0" anchor="t" anchorCtr="0" forceAA="0" compatLnSpc="1">
+                        <a:prstTxWarp prst="textNoShape">
+                          <a:avLst/>
+                        </a:prstTxWarp>
+                        <a:spAutoFit/>
+                      </wps:bodyPr>
+                    </wps:wsp>
+                  </a:graphicData>
+                </a:graphic>
+                <wp14:sizeRelH relativeFrom="margin">
+                  <wp14:pctWidth>0</wp14:pctWidth>
+                </wp14:sizeRelH>
+              </wp:anchor>
+            </w:drawing>
+          </mc:Choice>
+          <mc:Fallback>
+            <w:pict>
+              <v:shape w14:anchorId="1E57DDB3" id="Textfeld 1" o:spid="_x0000_s1027" type="#_x0000_t202" style="position:absolute;left:0;text-align:left;margin-left:402.55pt;margin-top:270.4pt;width:453.75pt;height:.05pt;z-index:251663360;visibility:visible;mso-wrap-style:square;mso-width-percent:0;mso-wrap-distance-left:9pt;mso-wrap-distance-top:0;mso-wrap-distance-right:9pt;mso-wrap-distance-bottom:0;mso-position-horizontal:right;mso-position-horizontal-relative:margin;mso-position-vertical:absolute;mso-position-vertical-relative:text;mso-width-percent:0;mso-width-relative:margin;v-text-anchor:top" o:gfxdata="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" stroked="f">
+                <v:textbox style="mso-fit-shape-to-text:t" inset="0,0,0,0">
+                  <w:txbxContent>
+                    <w:p>
+                      <w:pPr>
+                        <w:pStyle w:val="Beschriftung"/>
+                        <w:rPr>
+                          <w:noProof/>
+                          <w:lang w:val="en-GB"/>
+                        </w:rPr>
+                      </w:pPr>
+                      <w:r>
+                        <w:rPr>
+                          <w:lang w:val="en-GB"/>
+                        </w:rPr>
+                        <w:t xml:space="preserve">Figure </w:t>
+                      </w:r>
+                      <w:r>
+                        <w:fldChar w:fldCharType="begin"/>
+                      </w:r>
+                      <w:r>
+                        <w:rPr>
+                          <w:lang w:val="en-GB"/>
+                        </w:rPr>
+                        <w:instrText xml:space="preserve"> SEQ Figure \* ARABIC </w:instrText>
+                      </w:r>
+                      <w:r>
+                        <w:fldChar w:fldCharType="separate"/>
+                      </w:r>
+                      <w:r>
+                        <w:rPr>
+                          <w:noProof/>
+                          <w:lang w:val="en-GB"/>
+                        </w:rPr>
+                        <w:t>4</w:t>
+                      </w:r>
+                      <w:r>
+                        <w:fldChar w:fldCharType="end"/>
+                      </w:r>
+                      <w:r>
+                        <w:rPr>
+                          <w:lang w:val="en-GB"/>
+                        </w:rPr>
+                        <w:t xml:space="preserve"> Training and validation loss f</w:t>
+                      </w:r>
+                      <w:r>
+                        <w:rPr>
+                          <w:lang w:val="en-GB"/>
+                        </w:rPr>
+                        <w:t xml:space="preserve">or a DNN fit to a subset of the training data after excluding the feature </w:t>
+                      </w:r>
+                      <w:proofErr w:type="spellStart"/>
+                      <w:r>
+                        <w:rPr>
+                          <w:lang w:val="en-GB"/>
+                        </w:rPr>
+                        <w:t>start_minute</w:t>
+                      </w:r>
+                      <w:proofErr w:type="spellEnd"/>
+                      <w:r>
+                        <w:rPr>
+                          <w:lang w:val="en-GB"/>
+                        </w:rPr>
+                        <w:t>.</w:t>
+                      </w:r>
+                    </w:p>
+                  </w:txbxContent>
+                </v:textbox>
+                <w10:wrap type="topAndBottom" anchorx="margin"/>
+              </v:shape>
+            </w:pict>
+          </mc:Fallback>
+        </mc:AlternateContent>
+      </w:r>
+      <w:r>
+        <w:rPr>
+          <w:noProof/>
+          <w:lang w:val="en-GB"/>
+        </w:rPr>
+        <w:drawing>
+          <wp:anchor distT="0" distB="0" distL="114300" distR="114300" simplePos="0" relativeHeight="251661312" behindDoc="0" locked="0" layoutInCell="1" allowOverlap="1" wp14:anchorId="79480D5F" wp14:editId="0282CFED">
+            <wp:simplePos x="0" y="0"/>
+            <wp:positionH relativeFrom="margin">
+              <wp:align>center</wp:align>
+            </wp:positionH>
+            <wp:positionV relativeFrom="paragraph">
+              <wp:posOffset>509905</wp:posOffset>
+            </wp:positionV>
+            <wp:extent cx="3590925" cy="2867025"/>
+            <wp:effectExtent l="0" t="0" r="9525" b="9525"/>
+            <wp:wrapTopAndBottom/>
+            <wp:docPr id="18" name="Grafik 18"/>
+            <wp:cNvGraphicFramePr>
+              <a:graphicFrameLocks xmlns:a="http://schemas.openxmlformats.org/drawingml/2006/main" noChangeAspect="1"/>
+            </wp:cNvGraphicFramePr>
+            <a:graphic xmlns:a="http://schemas.openxmlformats.org/drawingml/2006/main">
+              <a:graphicData uri="http://schemas.openxmlformats.org/drawingml/2006/picture">
+                <pic:pic xmlns:pic="http://schemas.openxmlformats.org/drawingml/2006/picture">
+                  <pic:nvPicPr>
+                    <pic:cNvPr id="0" name="Picture 12"/>
+                    <pic:cNvPicPr>
+                      <a:picLocks noChangeAspect="1" noChangeArrowheads="1"/>
+                    </pic:cNvPicPr>
+                  </pic:nvPicPr>
+                  <pic:blipFill>
+                    <a:blip r:embed="rId13">
+                      <a:extLst>
+                        <a:ext uri="{28A0092B-C50C-407E-A947-70E740481C1C}">
+                          <a14:useLocalDpi xmlns:a14="http://schemas.microsoft.com/office/drawing/2010/main" val="0"/>
+                        </a:ext>
+                      </a:extLst>
+                    </a:blip>
+                    <a:srcRect/>
+                    <a:stretch>
+                      <a:fillRect/>
+                    </a:stretch>
+                  </pic:blipFill>
+                  <pic:spPr bwMode="auto">
+                    <a:xfrm>
+                      <a:off x="0" y="0"/>
+                      <a:ext cx="3590925" cy="2867025"/>
                     </a:xfrm>
                     <a:prstGeom prst="rect">
                       <a:avLst/>
@@ -7517,77 +8056,23 @@
         <w:rPr>
           <w:lang w:val="en-GB"/>
         </w:rPr>
-        <w:t xml:space="preserve">We then determined feature importance by </w:t>
-      </w:r>
-      <w:r>
-        <w:rPr>
-          <w:lang w:val="en-GB"/>
-        </w:rPr>
-        <w:t xml:space="preserve">shuffling features in the evaluation dataset, recomputing R² values with this modified dataset and comparing it to the original R² value. While shuffling </w:t>
-      </w:r>
-      <w:proofErr w:type="spellStart"/>
-      <w:r>
-        <w:rPr>
-          <w:lang w:val="en-GB"/>
-        </w:rPr>
-        <w:t>trip_seconds</w:t>
-      </w:r>
-      <w:proofErr w:type="spellEnd"/>
-      <w:r>
-        <w:rPr>
-          <w:lang w:val="en-GB"/>
-        </w:rPr>
-        <w:t xml:space="preserve"> and </w:t>
-      </w:r>
-      <w:proofErr w:type="spellStart"/>
-      <w:r>
-        <w:rPr>
-          <w:lang w:val="en-GB"/>
-        </w:rPr>
-        <w:t>trip_miles</w:t>
-      </w:r>
-      <w:proofErr w:type="spellEnd"/>
-      <w:r>
-        <w:rPr>
-          <w:lang w:val="en-GB"/>
-        </w:rPr>
-        <w:t xml:space="preserve"> had a large impact on R² values corresponding to a large feature importance, shuffling </w:t>
-      </w:r>
-      <w:proofErr w:type="spellStart"/>
-      <w:r>
-        <w:rPr>
-          <w:lang w:val="en-GB"/>
-        </w:rPr>
-        <w:t>start_hour</w:t>
-      </w:r>
-      <w:proofErr w:type="spellEnd"/>
-      <w:r>
-        <w:rPr>
-          <w:lang w:val="en-GB"/>
-        </w:rPr>
-        <w:t xml:space="preserve"> and </w:t>
-      </w:r>
-      <w:proofErr w:type="spellStart"/>
-      <w:r>
-        <w:rPr>
-          <w:lang w:val="en-GB"/>
-        </w:rPr>
-        <w:t>start_minute</w:t>
-      </w:r>
-      <w:proofErr w:type="spellEnd"/>
-      <w:r>
-        <w:rPr>
-          <w:lang w:val="en-GB"/>
-        </w:rPr>
-        <w:t xml:space="preserve"> barely affected the quality of our model. Thus, we removed these two features from the input and retrained the model. Evaluating this reduced model, we observed no change in the quality of prediction (R² = 0.97). </w:t>
-      </w:r>
+        <w:t xml:space="preserve">of prediction (R² = 0.97). </w:t>
+      </w:r>
+    </w:p>
+    <w:p>
+      <w:pPr>
+        <w:jc w:val="both"/>
+        <w:rPr>
+          <w:lang w:val="en-GB"/>
+        </w:rPr>
+      </w:pPr>
     </w:p>
     <w:p>
       <w:pPr>
         <w:pStyle w:val="Listenabsatz"/>
         <w:numPr>
           <w:ilvl w:val="0"/>
-          <w:numId w:val="4"/>
+          <w:numId w:val="6"/>
         </w:numPr>
         <w:jc w:val="both"/>
         <w:rPr>
@@ -7612,14 +8097,7 @@
         <w:rPr>
           <w:lang w:val="en-GB"/>
         </w:rPr>
-        <w:t xml:space="preserve">The partner must describe the data preprocessing pipeline, and how this is accomplished via a package/function that is a callable API (that is ultimately accessed by the served, production model). Evidence must include a description (in the whitepaper) of how data preprocessing is accomplished </w:t>
-      </w:r>
-      <w:r>
-        <w:rPr>
-          <w:lang w:val="en-GB"/>
-        </w:rPr>
-        <w:lastRenderedPageBreak/>
-        <w:t xml:space="preserve">using Dataflow, </w:t>
+        <w:t xml:space="preserve">The partner must describe the data preprocessing pipeline, and how this is accomplished via a package/function that is a callable API (that is ultimately accessed by the served, production model). Evidence must include a description (in the whitepaper) of how data preprocessing is accomplished using Dataflow, </w:t>
       </w:r>
       <w:proofErr w:type="spellStart"/>
       <w:r>
@@ -7660,15 +8138,18 @@
     </w:p>
     <w:p>
       <w:pPr>
+        <w:pStyle w:val="Listenabsatz"/>
+        <w:numPr>
+          <w:ilvl w:val="0"/>
+          <w:numId w:val="6"/>
+        </w:numPr>
         <w:jc w:val="both"/>
         <w:rPr>
-          <w:u w:val="single"/>
-          <w:lang w:val="en-GB"/>
-        </w:rPr>
-      </w:pPr>
-      <w:r>
-        <w:rPr>
-          <w:u w:val="single"/>
+          <w:lang w:val="en-GB"/>
+        </w:rPr>
+      </w:pPr>
+      <w:r>
+        <w:rPr>
           <w:lang w:val="en-GB"/>
         </w:rPr>
         <w:t>Machine learning model design and selection</w:t>
@@ -7742,15 +8223,18 @@
     </w:p>
     <w:p>
       <w:pPr>
+        <w:pStyle w:val="Listenabsatz"/>
+        <w:numPr>
+          <w:ilvl w:val="0"/>
+          <w:numId w:val="6"/>
+        </w:numPr>
         <w:jc w:val="both"/>
         <w:rPr>
-          <w:u w:val="single"/>
-          <w:lang w:val="en-GB"/>
-        </w:rPr>
-      </w:pPr>
-      <w:r>
-        <w:rPr>
-          <w:u w:val="single"/>
+          <w:lang w:val="en-GB"/>
+        </w:rPr>
+      </w:pPr>
+      <w:r>
+        <w:rPr>
           <w:lang w:val="en-GB"/>
         </w:rPr>
         <w:t>Machine learning model training and development</w:t>
@@ -7827,6 +8311,7 @@
         <w:rPr>
           <w:lang w:val="en-GB"/>
         </w:rPr>
+        <w:lastRenderedPageBreak/>
         <w:t xml:space="preserve">Implementation of model training, including adherence to Google Cloud best practices for distribution, device usage, and monitoring </w:t>
       </w:r>
     </w:p>
@@ -8143,11 +8628,11 @@
     </w:lvl>
   </w:abstractNum>
   <w:abstractNum w:abstractNumId="1" w15:restartNumberingAfterBreak="0">
-    <w:nsid w:val="175F48A0"/>
+    <w:nsid w:val="14B47A88"/>
     <w:multiLevelType w:val="hybridMultilevel"/>
-    <w:tmpl w:val="BDCA9C68"/>
+    <w:tmpl w:val="12964360"/>
     <w:lvl w:ilvl="0" w:tplc="0407000F">
-      <w:start w:val="1"/>
+      <w:start w:val="4"/>
       <w:numFmt w:val="decimal"/>
       <w:lvlText w:val="%1."/>
       <w:lvlJc w:val="left"/>
@@ -8232,6 +8717,95 @@
     </w:lvl>
   </w:abstractNum>
   <w:abstractNum w:abstractNumId="2" w15:restartNumberingAfterBreak="0">
+    <w:nsid w:val="175F48A0"/>
+    <w:multiLevelType w:val="hybridMultilevel"/>
+    <w:tmpl w:val="BDCA9C68"/>
+    <w:lvl w:ilvl="0" w:tplc="0407000F">
+      <w:start w:val="1"/>
+      <w:numFmt w:val="decimal"/>
+      <w:lvlText w:val="%1."/>
+      <w:lvlJc w:val="left"/>
+      <w:pPr>
+        <w:ind w:left="720" w:hanging="360"/>
+      </w:pPr>
+      <w:rPr>
+        <w:rFonts w:hint="default"/>
+      </w:rPr>
+    </w:lvl>
+    <w:lvl w:ilvl="1" w:tplc="04070019" w:tentative="1">
+      <w:start w:val="1"/>
+      <w:numFmt w:val="lowerLetter"/>
+      <w:lvlText w:val="%2."/>
+      <w:lvlJc w:val="left"/>
+      <w:pPr>
+        <w:ind w:left="1440" w:hanging="360"/>
+      </w:pPr>
+    </w:lvl>
+    <w:lvl w:ilvl="2" w:tplc="0407001B" w:tentative="1">
+      <w:start w:val="1"/>
+      <w:numFmt w:val="lowerRoman"/>
+      <w:lvlText w:val="%3."/>
+      <w:lvlJc w:val="right"/>
+      <w:pPr>
+        <w:ind w:left="2160" w:hanging="180"/>
+      </w:pPr>
+    </w:lvl>
+    <w:lvl w:ilvl="3" w:tplc="0407000F" w:tentative="1">
+      <w:start w:val="1"/>
+      <w:numFmt w:val="decimal"/>
+      <w:lvlText w:val="%4."/>
+      <w:lvlJc w:val="left"/>
+      <w:pPr>
+        <w:ind w:left="2880" w:hanging="360"/>
+      </w:pPr>
+    </w:lvl>
+    <w:lvl w:ilvl="4" w:tplc="04070019" w:tentative="1">
+      <w:start w:val="1"/>
+      <w:numFmt w:val="lowerLetter"/>
+      <w:lvlText w:val="%5."/>
+      <w:lvlJc w:val="left"/>
+      <w:pPr>
+        <w:ind w:left="3600" w:hanging="360"/>
+      </w:pPr>
+    </w:lvl>
+    <w:lvl w:ilvl="5" w:tplc="0407001B" w:tentative="1">
+      <w:start w:val="1"/>
+      <w:numFmt w:val="lowerRoman"/>
+      <w:lvlText w:val="%6."/>
+      <w:lvlJc w:val="right"/>
+      <w:pPr>
+        <w:ind w:left="4320" w:hanging="180"/>
+      </w:pPr>
+    </w:lvl>
+    <w:lvl w:ilvl="6" w:tplc="0407000F" w:tentative="1">
+      <w:start w:val="1"/>
+      <w:numFmt w:val="decimal"/>
+      <w:lvlText w:val="%7."/>
+      <w:lvlJc w:val="left"/>
+      <w:pPr>
+        <w:ind w:left="5040" w:hanging="360"/>
+      </w:pPr>
+    </w:lvl>
+    <w:lvl w:ilvl="7" w:tplc="04070019" w:tentative="1">
+      <w:start w:val="1"/>
+      <w:numFmt w:val="lowerLetter"/>
+      <w:lvlText w:val="%8."/>
+      <w:lvlJc w:val="left"/>
+      <w:pPr>
+        <w:ind w:left="5760" w:hanging="360"/>
+      </w:pPr>
+    </w:lvl>
+    <w:lvl w:ilvl="8" w:tplc="0407001B" w:tentative="1">
+      <w:start w:val="1"/>
+      <w:numFmt w:val="lowerRoman"/>
+      <w:lvlText w:val="%9."/>
+      <w:lvlJc w:val="right"/>
+      <w:pPr>
+        <w:ind w:left="6480" w:hanging="180"/>
+      </w:pPr>
+    </w:lvl>
+  </w:abstractNum>
+  <w:abstractNum w:abstractNumId="3" w15:restartNumberingAfterBreak="0">
     <w:nsid w:val="18DB3D8A"/>
     <w:multiLevelType w:val="hybridMultilevel"/>
     <w:tmpl w:val="3BA24244"/>
@@ -8344,7 +8918,7 @@
       </w:rPr>
     </w:lvl>
   </w:abstractNum>
-  <w:abstractNum w:abstractNumId="3" w15:restartNumberingAfterBreak="0">
+  <w:abstractNum w:abstractNumId="4" w15:restartNumberingAfterBreak="0">
     <w:nsid w:val="227D5888"/>
     <w:multiLevelType w:val="hybridMultilevel"/>
     <w:tmpl w:val="3C806808"/>
@@ -8456,7 +9030,7 @@
       </w:rPr>
     </w:lvl>
   </w:abstractNum>
-  <w:abstractNum w:abstractNumId="4" w15:restartNumberingAfterBreak="0">
+  <w:abstractNum w:abstractNumId="5" w15:restartNumberingAfterBreak="0">
     <w:nsid w:val="47B115A6"/>
     <w:multiLevelType w:val="hybridMultilevel"/>
     <w:tmpl w:val="4B7EAB2E"/>
@@ -8573,16 +9147,19 @@
     <w:abstractNumId w:val="0"/>
   </w:num>
   <w:num w:numId="2" w16cid:durableId="1279485282">
+    <w:abstractNumId w:val="4"/>
+  </w:num>
+  <w:num w:numId="3" w16cid:durableId="569197556">
     <w:abstractNumId w:val="3"/>
   </w:num>
-  <w:num w:numId="3" w16cid:durableId="569197556">
+  <w:num w:numId="4" w16cid:durableId="232354865">
     <w:abstractNumId w:val="2"/>
   </w:num>
-  <w:num w:numId="4" w16cid:durableId="232354865">
+  <w:num w:numId="5" w16cid:durableId="1958097937">
+    <w:abstractNumId w:val="5"/>
+  </w:num>
+  <w:num w:numId="6" w16cid:durableId="253513763">
     <w:abstractNumId w:val="1"/>
-  </w:num>
-  <w:num w:numId="5" w16cid:durableId="1958097937">
-    <w:abstractNumId w:val="4"/>
   </w:num>
 </w:numbering>
 </file>

</xml_diff>

<commit_message>
Update whitepaper model selection paragraph
</commit_message>
<xml_diff>
--- a/documents/whitepaper_demo1.docx
+++ b/documents/whitepaper_demo1.docx
@@ -7808,19 +7808,18 @@
         <w:rPr>
           <w:lang w:val="en-GB"/>
         </w:rPr>
-        <w:t xml:space="preserve"> where the 95%-confidence interval ranged </w:t>
+        <w:t xml:space="preserve"> where the 95%-confidence interval </w:t>
       </w:r>
       <w:r>
         <w:rPr>
           <w:noProof/>
           <w:lang w:val="en-GB"/>
         </w:rPr>
-        <w:lastRenderedPageBreak/>
         <w:drawing>
-          <wp:inline distT="0" distB="0" distL="0" distR="0" wp14:anchorId="09BBBFF5" wp14:editId="02BFC4CB">
+          <wp:inline distT="0" distB="0" distL="0" distR="0" wp14:anchorId="44D2DC70" wp14:editId="6C3006A7">
             <wp:extent cx="5753100" cy="2876550"/>
             <wp:effectExtent l="0" t="0" r="0" b="0"/>
-            <wp:docPr id="17" name="Grafik 17"/>
+            <wp:docPr id="3" name="Grafik 3"/>
             <wp:cNvGraphicFramePr>
               <a:graphicFrameLocks xmlns:a="http://schemas.openxmlformats.org/drawingml/2006/main" noChangeAspect="1"/>
             </wp:cNvGraphicFramePr>
@@ -7828,7 +7827,7 @@
               <a:graphicData uri="http://schemas.openxmlformats.org/drawingml/2006/picture">
                 <pic:pic xmlns:pic="http://schemas.openxmlformats.org/drawingml/2006/picture">
                   <pic:nvPicPr>
-                    <pic:cNvPr id="0" name="Picture 11"/>
+                    <pic:cNvPr id="0" name="Picture 1"/>
                     <pic:cNvPicPr>
                       <a:picLocks noChangeAspect="1" noChangeArrowheads="1"/>
                     </pic:cNvPicPr>
@@ -7869,7 +7868,8 @@
         <w:rPr>
           <w:lang w:val="en-GB"/>
         </w:rPr>
-        <w:t>from -0,0002 to 0,0001</w:t>
+        <w:lastRenderedPageBreak/>
+        <w:t>ranged from -0,0002 to 0,0001</w:t>
       </w:r>
       <w:r>
         <w:rPr>
@@ -7982,7 +7982,6 @@
                             <w:pPr>
                               <w:pStyle w:val="Beschriftung"/>
                               <w:rPr>
-                                <w:noProof/>
                                 <w:lang w:val="en-GB"/>
                               </w:rPr>
                             </w:pPr>
@@ -8040,6 +8039,54 @@
                               </w:rPr>
                               <w:t>.</w:t>
                             </w:r>
+                            <w:r>
+                              <w:rPr>
+                                <w:lang w:val="en-GB"/>
+                              </w:rPr>
+                              <w:t xml:space="preserve"> </w:t>
+                            </w:r>
+                            <w:r>
+                              <w:rPr>
+                                <w:lang w:val="en-GB"/>
+                              </w:rPr>
+                              <w:t xml:space="preserve">Training loss is depicted in blue. Validation loss is depicted in orange. Early stopping led the training to stop at epoch </w:t>
+                            </w:r>
+                            <w:r>
+                              <w:rPr>
+                                <w:lang w:val="en-GB"/>
+                              </w:rPr>
+                              <w:t>35</w:t>
+                            </w:r>
+                            <w:r>
+                              <w:rPr>
+                                <w:lang w:val="en-GB"/>
+                              </w:rPr>
+                              <w:t>. The model’s parameters were then reset to the epoch the with minimum validation loss (</w:t>
+                            </w:r>
+                            <w:r>
+                              <w:rPr>
+                                <w:lang w:val="en-GB"/>
+                              </w:rPr>
+                              <w:t>2.6897</w:t>
+                            </w:r>
+                            <w:r>
+                              <w:rPr>
+                                <w:lang w:val="en-GB"/>
+                              </w:rPr>
+                              <w:t xml:space="preserve">, epoch: </w:t>
+                            </w:r>
+                            <w:r>
+                              <w:rPr>
+                                <w:lang w:val="en-GB"/>
+                              </w:rPr>
+                              <w:t>25</w:t>
+                            </w:r>
+                            <w:r>
+                              <w:rPr>
+                                <w:lang w:val="en-GB"/>
+                              </w:rPr>
+                              <w:t>, dashed black vertical line).</w:t>
+                            </w:r>
                           </w:p>
                         </w:txbxContent>
                       </wps:txbx>
@@ -8067,7 +8114,6 @@
                       <w:pPr>
                         <w:pStyle w:val="Beschriftung"/>
                         <w:rPr>
-                          <w:noProof/>
                           <w:lang w:val="en-GB"/>
                         </w:rPr>
                       </w:pPr>
@@ -8125,6 +8171,54 @@
                         </w:rPr>
                         <w:t>.</w:t>
                       </w:r>
+                      <w:r>
+                        <w:rPr>
+                          <w:lang w:val="en-GB"/>
+                        </w:rPr>
+                        <w:t xml:space="preserve"> </w:t>
+                      </w:r>
+                      <w:r>
+                        <w:rPr>
+                          <w:lang w:val="en-GB"/>
+                        </w:rPr>
+                        <w:t xml:space="preserve">Training loss is depicted in blue. Validation loss is depicted in orange. Early stopping led the training to stop at epoch </w:t>
+                      </w:r>
+                      <w:r>
+                        <w:rPr>
+                          <w:lang w:val="en-GB"/>
+                        </w:rPr>
+                        <w:t>35</w:t>
+                      </w:r>
+                      <w:r>
+                        <w:rPr>
+                          <w:lang w:val="en-GB"/>
+                        </w:rPr>
+                        <w:t>. The model’s parameters were then reset to the epoch the with minimum validation loss (</w:t>
+                      </w:r>
+                      <w:r>
+                        <w:rPr>
+                          <w:lang w:val="en-GB"/>
+                        </w:rPr>
+                        <w:t>2.6897</w:t>
+                      </w:r>
+                      <w:r>
+                        <w:rPr>
+                          <w:lang w:val="en-GB"/>
+                        </w:rPr>
+                        <w:t xml:space="preserve">, epoch: </w:t>
+                      </w:r>
+                      <w:r>
+                        <w:rPr>
+                          <w:lang w:val="en-GB"/>
+                        </w:rPr>
+                        <w:t>25</w:t>
+                      </w:r>
+                      <w:r>
+                        <w:rPr>
+                          <w:lang w:val="en-GB"/>
+                        </w:rPr>
+                        <w:t>, dashed black vertical line).</w:t>
+                      </w:r>
                     </w:p>
                   </w:txbxContent>
                 </v:textbox>
@@ -8136,22 +8230,40 @@
       </w:r>
       <w:r>
         <w:rPr>
+          <w:lang w:val="en-GB"/>
+        </w:rPr>
+        <w:t>of prediction (R² = 0.9</w:t>
+      </w:r>
+      <w:r>
+        <w:rPr>
+          <w:lang w:val="en-GB"/>
+        </w:rPr>
+        <w:t>8</w:t>
+      </w:r>
+      <w:r>
+        <w:rPr>
+          <w:lang w:val="en-GB"/>
+        </w:rPr>
+        <w:t xml:space="preserve">). </w:t>
+      </w:r>
+    </w:p>
+    <w:p>
+      <w:pPr>
+        <w:jc w:val="center"/>
+        <w:rPr>
+          <w:lang w:val="en-GB"/>
+        </w:rPr>
+      </w:pPr>
+      <w:r>
+        <w:rPr>
           <w:noProof/>
           <w:lang w:val="en-GB"/>
         </w:rPr>
         <w:drawing>
-          <wp:anchor distT="0" distB="0" distL="114300" distR="114300" simplePos="0" relativeHeight="251661312" behindDoc="0" locked="0" layoutInCell="1" allowOverlap="1" wp14:anchorId="79480D5F" wp14:editId="0282CFED">
-            <wp:simplePos x="0" y="0"/>
-            <wp:positionH relativeFrom="margin">
-              <wp:align>center</wp:align>
-            </wp:positionH>
-            <wp:positionV relativeFrom="paragraph">
-              <wp:posOffset>509905</wp:posOffset>
-            </wp:positionV>
+          <wp:inline distT="0" distB="0" distL="0" distR="0" wp14:anchorId="0BBC97D9" wp14:editId="25ADC4B7">
             <wp:extent cx="3590925" cy="2867025"/>
             <wp:effectExtent l="0" t="0" r="9525" b="9525"/>
-            <wp:wrapTopAndBottom/>
-            <wp:docPr id="18" name="Grafik 18"/>
+            <wp:docPr id="5" name="Grafik 5"/>
             <wp:cNvGraphicFramePr>
               <a:graphicFrameLocks xmlns:a="http://schemas.openxmlformats.org/drawingml/2006/main" noChangeAspect="1"/>
             </wp:cNvGraphicFramePr>
@@ -8159,7 +8271,7 @@
               <a:graphicData uri="http://schemas.openxmlformats.org/drawingml/2006/picture">
                 <pic:pic xmlns:pic="http://schemas.openxmlformats.org/drawingml/2006/picture">
                   <pic:nvPicPr>
-                    <pic:cNvPr id="0" name="Picture 12"/>
+                    <pic:cNvPr id="0" name="Picture 3"/>
                     <pic:cNvPicPr>
                       <a:picLocks noChangeAspect="1" noChangeArrowheads="1"/>
                     </pic:cNvPicPr>
@@ -8193,23 +8305,9 @@
                 </pic:pic>
               </a:graphicData>
             </a:graphic>
-          </wp:anchor>
+          </wp:inline>
         </w:drawing>
       </w:r>
-      <w:r>
-        <w:rPr>
-          <w:lang w:val="en-GB"/>
-        </w:rPr>
-        <w:t xml:space="preserve">of prediction (R² = 0.97). </w:t>
-      </w:r>
-    </w:p>
-    <w:p>
-      <w:pPr>
-        <w:jc w:val="both"/>
-        <w:rPr>
-          <w:lang w:val="en-GB"/>
-        </w:rPr>
-      </w:pPr>
     </w:p>
     <w:p>
       <w:pPr>
@@ -8232,7 +8330,6 @@
     </w:p>
     <w:p>
       <w:pPr>
-        <w:jc w:val="both"/>
         <w:rPr>
           <w:lang w:val="en-GB"/>
         </w:rPr>
@@ -8386,7 +8483,6 @@
         <w:rPr>
           <w:lang w:val="en-GB"/>
         </w:rPr>
-        <w:lastRenderedPageBreak/>
         <w:t>trip_end_timestamp</w:t>
       </w:r>
       <w:proofErr w:type="spellEnd"/>
@@ -8686,7 +8782,14 @@
         <w:rPr>
           <w:lang w:val="en-GB"/>
         </w:rPr>
-        <w:t xml:space="preserve">For online serving, we assume that the model will only be queried with complete input data. Thus, we do not need to consider cases in which data is partially missing. While we excluded outliers for training, the deployed model can be called with outliers. Although its predictions might not be as accurate as for standard data, we argue that it will still provide a </w:t>
+        <w:t xml:space="preserve">For online serving, we assume that the model will only be queried with complete input data. Thus, we do not need to consider cases in which data is partially missing. While we excluded outliers for training, the deployed model can be called with outliers. Although its predictions might not be as accurate as </w:t>
+      </w:r>
+      <w:r>
+        <w:rPr>
+          <w:lang w:val="en-GB"/>
+        </w:rPr>
+        <w:lastRenderedPageBreak/>
+        <w:t xml:space="preserve">for standard data, we argue that it will still provide a </w:t>
       </w:r>
       <w:r>
         <w:rPr>
@@ -8922,100 +9025,6 @@
         </w:rPr>
         <w:t xml:space="preserve"> From here, it is executed by dataflow job.</w:t>
       </w:r>
-      <w:r>
-        <w:rPr>
-          <w:lang w:val="en-GB"/>
-        </w:rPr>
-        <w:t xml:space="preserve"> </w:t>
-      </w:r>
-      <w:r>
-        <w:rPr>
-          <w:lang w:val="en-GB"/>
-        </w:rPr>
-        <w:t xml:space="preserve">   </w:t>
-      </w:r>
-    </w:p>
-    <w:p>
-      <w:pPr>
-        <w:jc w:val="both"/>
-        <w:rPr>
-          <w:lang w:val="en-GB"/>
-        </w:rPr>
-      </w:pPr>
-    </w:p>
-    <w:p>
-      <w:pPr>
-        <w:jc w:val="both"/>
-        <w:rPr>
-          <w:lang w:val="en-GB"/>
-        </w:rPr>
-      </w:pPr>
-    </w:p>
-    <w:p>
-      <w:pPr>
-        <w:jc w:val="both"/>
-        <w:rPr>
-          <w:lang w:val="en-GB"/>
-        </w:rPr>
-      </w:pPr>
-      <w:r>
-        <w:rPr>
-          <w:lang w:val="en-GB"/>
-        </w:rPr>
-        <w:t xml:space="preserve">The partner must describe the data preprocessing pipeline, and how this is accomplished via a package/function that is a callable API (that is ultimately accessed by the served, production model). Evidence must include a description (in the whitepaper) of how data preprocessing is accomplished using Dataflow, </w:t>
-      </w:r>
-      <w:proofErr w:type="spellStart"/>
-      <w:r>
-        <w:rPr>
-          <w:lang w:val="en-GB"/>
-        </w:rPr>
-        <w:t>BigQuery</w:t>
-      </w:r>
-      <w:proofErr w:type="spellEnd"/>
-      <w:r>
-        <w:rPr>
-          <w:lang w:val="en-GB"/>
-        </w:rPr>
-        <w:t xml:space="preserve"> and/or </w:t>
-      </w:r>
-      <w:proofErr w:type="spellStart"/>
-      <w:r>
-        <w:rPr>
-          <w:lang w:val="en-GB"/>
-        </w:rPr>
-        <w:t>Dataproc</w:t>
-      </w:r>
-      <w:proofErr w:type="spellEnd"/>
-      <w:r>
-        <w:rPr>
-          <w:lang w:val="en-GB"/>
-        </w:rPr>
-        <w:t>, along with the code snippet that performs data preprocessing as a callable API.</w:t>
-      </w:r>
-    </w:p>
-    <w:p>
-      <w:pPr>
-        <w:jc w:val="both"/>
-        <w:rPr>
-          <w:lang w:val="en-GB"/>
-        </w:rPr>
-      </w:pPr>
-    </w:p>
-    <w:p>
-      <w:pPr>
-        <w:jc w:val="both"/>
-        <w:rPr>
-          <w:lang w:val="en-GB"/>
-        </w:rPr>
-      </w:pPr>
-    </w:p>
-    <w:p>
-      <w:pPr>
-        <w:jc w:val="both"/>
-        <w:rPr>
-          <w:lang w:val="en-GB"/>
-        </w:rPr>
-      </w:pPr>
     </w:p>
     <w:p>
       <w:pPr>
@@ -9030,7 +9039,7 @@
         <w:pStyle w:val="Listenabsatz"/>
         <w:numPr>
           <w:ilvl w:val="0"/>
-          <w:numId w:val="6"/>
+          <w:numId w:val="4"/>
         </w:numPr>
         <w:jc w:val="both"/>
         <w:rPr>
@@ -9051,17 +9060,9 @@
           <w:lang w:val="en-GB"/>
         </w:rPr>
       </w:pPr>
-      <w:r>
-        <w:rPr>
-          <w:lang w:val="en-GB"/>
-        </w:rPr>
-        <w:lastRenderedPageBreak/>
-        <w:t xml:space="preserve">Partners must describe the following: </w:t>
-      </w:r>
     </w:p>
     <w:p>
       <w:pPr>
-        <w:ind w:firstLine="708"/>
         <w:jc w:val="both"/>
         <w:rPr>
           <w:lang w:val="en-GB"/>
@@ -9069,14 +9070,274 @@
       </w:pPr>
       <w:r>
         <w:rPr>
-          <w:lang w:val="en-GB"/>
-        </w:rPr>
-        <w:t xml:space="preserve">● Which machine learning model/algorithm(s) were chosen for demo #1 </w:t>
+          <w:noProof/>
+        </w:rPr>
+        <mc:AlternateContent>
+          <mc:Choice Requires="wps">
+            <w:drawing>
+              <wp:anchor distT="0" distB="0" distL="114300" distR="114300" simplePos="0" relativeHeight="251666432" behindDoc="0" locked="0" layoutInCell="1" allowOverlap="1" wp14:anchorId="56C38F85" wp14:editId="14F4A0DD">
+                <wp:simplePos x="0" y="0"/>
+                <wp:positionH relativeFrom="margin">
+                  <wp:align>right</wp:align>
+                </wp:positionH>
+                <wp:positionV relativeFrom="paragraph">
+                  <wp:posOffset>4829810</wp:posOffset>
+                </wp:positionV>
+                <wp:extent cx="5753100" cy="635"/>
+                <wp:effectExtent l="0" t="0" r="0" b="0"/>
+                <wp:wrapTopAndBottom/>
+                <wp:docPr id="9" name="Textfeld 9"/>
+                <wp:cNvGraphicFramePr/>
+                <a:graphic xmlns:a="http://schemas.openxmlformats.org/drawingml/2006/main">
+                  <a:graphicData uri="http://schemas.microsoft.com/office/word/2010/wordprocessingShape">
+                    <wps:wsp>
+                      <wps:cNvSpPr txBox="1"/>
+                      <wps:spPr>
+                        <a:xfrm>
+                          <a:off x="0" y="0"/>
+                          <a:ext cx="5753100" cy="635"/>
+                        </a:xfrm>
+                        <a:prstGeom prst="rect">
+                          <a:avLst/>
+                        </a:prstGeom>
+                        <a:solidFill>
+                          <a:prstClr val="white"/>
+                        </a:solidFill>
+                        <a:ln>
+                          <a:noFill/>
+                        </a:ln>
+                      </wps:spPr>
+                      <wps:txbx>
+                        <w:txbxContent>
+                          <w:p>
+                            <w:pPr>
+                              <w:pStyle w:val="Beschriftung"/>
+                              <w:rPr>
+                                <w:noProof/>
+                                <w:lang w:val="en-GB"/>
+                              </w:rPr>
+                            </w:pPr>
+                            <w:r>
+                              <w:rPr>
+                                <w:lang w:val="en-GB"/>
+                              </w:rPr>
+                              <w:t xml:space="preserve">Figure </w:t>
+                            </w:r>
+                            <w:r>
+                              <w:fldChar w:fldCharType="begin"/>
+                            </w:r>
+                            <w:r>
+                              <w:rPr>
+                                <w:lang w:val="en-GB"/>
+                              </w:rPr>
+                              <w:instrText xml:space="preserve"> SEQ Figure \* ARABIC </w:instrText>
+                            </w:r>
+                            <w:r>
+                              <w:fldChar w:fldCharType="separate"/>
+                            </w:r>
+                            <w:r>
+                              <w:rPr>
+                                <w:noProof/>
+                                <w:lang w:val="en-GB"/>
+                              </w:rPr>
+                              <w:t>5</w:t>
+                            </w:r>
+                            <w:r>
+                              <w:fldChar w:fldCharType="end"/>
+                            </w:r>
+                            <w:r>
+                              <w:rPr>
+                                <w:lang w:val="en-GB"/>
+                              </w:rPr>
+                              <w:t xml:space="preserve"> Model architecture. The model c</w:t>
+                            </w:r>
+                            <w:r>
+                              <w:rPr>
+                                <w:lang w:val="en-GB"/>
+                              </w:rPr>
+                              <w:t xml:space="preserve">onsists of an input layer, three hidden layers and an output layer. The shape of the data fed to the model’s input layer is determined by the batch size (32) and the number of features (80). </w:t>
+                            </w:r>
+                            <w:r>
+                              <w:rPr>
+                                <w:lang w:val="en-GB"/>
+                              </w:rPr>
+                              <w:t>The output of the last layer is a single node reflecting the predicted taxi fare.</w:t>
+                            </w:r>
+                            <w:r>
+                              <w:rPr>
+                                <w:lang w:val="en-GB"/>
+                              </w:rPr>
+                              <w:t xml:space="preserve">  </w:t>
+                            </w:r>
+                          </w:p>
+                        </w:txbxContent>
+                      </wps:txbx>
+                      <wps:bodyPr rot="0" spcFirstLastPara="0" vertOverflow="overflow" horzOverflow="overflow" vert="horz" wrap="square" lIns="0" tIns="0" rIns="0" bIns="0" numCol="1" spcCol="0" rtlCol="0" fromWordArt="0" anchor="t" anchorCtr="0" forceAA="0" compatLnSpc="1">
+                        <a:prstTxWarp prst="textNoShape">
+                          <a:avLst/>
+                        </a:prstTxWarp>
+                        <a:spAutoFit/>
+                      </wps:bodyPr>
+                    </wps:wsp>
+                  </a:graphicData>
+                </a:graphic>
+                <wp14:sizeRelH relativeFrom="margin">
+                  <wp14:pctWidth>0</wp14:pctWidth>
+                </wp14:sizeRelH>
+              </wp:anchor>
+            </w:drawing>
+          </mc:Choice>
+          <mc:Fallback>
+            <w:pict>
+              <v:shape w14:anchorId="56C38F85" id="Textfeld 9" o:spid="_x0000_s1028" type="#_x0000_t202" style="position:absolute;left:0;text-align:left;margin-left:401.8pt;margin-top:380.3pt;width:453pt;height:.05pt;z-index:251666432;visibility:visible;mso-wrap-style:square;mso-width-percent:0;mso-wrap-distance-left:9pt;mso-wrap-distance-top:0;mso-wrap-distance-right:9pt;mso-wrap-distance-bottom:0;mso-position-horizontal:right;mso-position-horizontal-relative:margin;mso-position-vertical:absolute;mso-position-vertical-relative:text;mso-width-percent:0;mso-width-relative:margin;v-text-anchor:top" o:gfxdata="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" stroked="f">
+                <v:textbox style="mso-fit-shape-to-text:t" inset="0,0,0,0">
+                  <w:txbxContent>
+                    <w:p>
+                      <w:pPr>
+                        <w:pStyle w:val="Beschriftung"/>
+                        <w:rPr>
+                          <w:noProof/>
+                          <w:lang w:val="en-GB"/>
+                        </w:rPr>
+                      </w:pPr>
+                      <w:r>
+                        <w:rPr>
+                          <w:lang w:val="en-GB"/>
+                        </w:rPr>
+                        <w:t xml:space="preserve">Figure </w:t>
+                      </w:r>
+                      <w:r>
+                        <w:fldChar w:fldCharType="begin"/>
+                      </w:r>
+                      <w:r>
+                        <w:rPr>
+                          <w:lang w:val="en-GB"/>
+                        </w:rPr>
+                        <w:instrText xml:space="preserve"> SEQ Figure \* ARABIC </w:instrText>
+                      </w:r>
+                      <w:r>
+                        <w:fldChar w:fldCharType="separate"/>
+                      </w:r>
+                      <w:r>
+                        <w:rPr>
+                          <w:noProof/>
+                          <w:lang w:val="en-GB"/>
+                        </w:rPr>
+                        <w:t>5</w:t>
+                      </w:r>
+                      <w:r>
+                        <w:fldChar w:fldCharType="end"/>
+                      </w:r>
+                      <w:r>
+                        <w:rPr>
+                          <w:lang w:val="en-GB"/>
+                        </w:rPr>
+                        <w:t xml:space="preserve"> Model architecture. The model c</w:t>
+                      </w:r>
+                      <w:r>
+                        <w:rPr>
+                          <w:lang w:val="en-GB"/>
+                        </w:rPr>
+                        <w:t xml:space="preserve">onsists of an input layer, three hidden layers and an output layer. The shape of the data fed to the model’s input layer is determined by the batch size (32) and the number of features (80). </w:t>
+                      </w:r>
+                      <w:r>
+                        <w:rPr>
+                          <w:lang w:val="en-GB"/>
+                        </w:rPr>
+                        <w:t>The output of the last layer is a single node reflecting the predicted taxi fare.</w:t>
+                      </w:r>
+                      <w:r>
+                        <w:rPr>
+                          <w:lang w:val="en-GB"/>
+                        </w:rPr>
+                        <w:t xml:space="preserve">  </w:t>
+                      </w:r>
+                    </w:p>
+                  </w:txbxContent>
+                </v:textbox>
+                <w10:wrap type="topAndBottom" anchorx="margin"/>
+              </v:shape>
+            </w:pict>
+          </mc:Fallback>
+        </mc:AlternateContent>
+      </w:r>
+      <w:r>
+        <w:rPr>
+          <w:noProof/>
+          <w:lang w:val="en-GB"/>
+        </w:rPr>
+        <w:drawing>
+          <wp:anchor distT="0" distB="0" distL="114300" distR="114300" simplePos="0" relativeHeight="251664384" behindDoc="1" locked="0" layoutInCell="1" allowOverlap="1" wp14:anchorId="39EF230A" wp14:editId="5141DA23">
+            <wp:simplePos x="0" y="0"/>
+            <wp:positionH relativeFrom="column">
+              <wp:posOffset>1900555</wp:posOffset>
+            </wp:positionH>
+            <wp:positionV relativeFrom="paragraph">
+              <wp:posOffset>562610</wp:posOffset>
+            </wp:positionV>
+            <wp:extent cx="1843200" cy="4212000"/>
+            <wp:effectExtent l="0" t="0" r="5080" b="0"/>
+            <wp:wrapTopAndBottom/>
+            <wp:docPr id="8" name="Grafik 8"/>
+            <wp:cNvGraphicFramePr>
+              <a:graphicFrameLocks xmlns:a="http://schemas.openxmlformats.org/drawingml/2006/main" noChangeAspect="1"/>
+            </wp:cNvGraphicFramePr>
+            <a:graphic xmlns:a="http://schemas.openxmlformats.org/drawingml/2006/main">
+              <a:graphicData uri="http://schemas.openxmlformats.org/drawingml/2006/picture">
+                <pic:pic xmlns:pic="http://schemas.openxmlformats.org/drawingml/2006/picture">
+                  <pic:nvPicPr>
+                    <pic:cNvPr id="0" name="Picture 5"/>
+                    <pic:cNvPicPr>
+                      <a:picLocks noChangeAspect="1" noChangeArrowheads="1"/>
+                    </pic:cNvPicPr>
+                  </pic:nvPicPr>
+                  <pic:blipFill>
+                    <a:blip r:embed="rId14" cstate="print">
+                      <a:extLst>
+                        <a:ext uri="{28A0092B-C50C-407E-A947-70E740481C1C}">
+                          <a14:useLocalDpi xmlns:a14="http://schemas.microsoft.com/office/drawing/2010/main" val="0"/>
+                        </a:ext>
+                      </a:extLst>
+                    </a:blip>
+                    <a:srcRect/>
+                    <a:stretch>
+                      <a:fillRect/>
+                    </a:stretch>
+                  </pic:blipFill>
+                  <pic:spPr bwMode="auto">
+                    <a:xfrm>
+                      <a:off x="0" y="0"/>
+                      <a:ext cx="1843200" cy="4212000"/>
+                    </a:xfrm>
+                    <a:prstGeom prst="rect">
+                      <a:avLst/>
+                    </a:prstGeom>
+                    <a:noFill/>
+                    <a:ln>
+                      <a:noFill/>
+                    </a:ln>
+                  </pic:spPr>
+                </pic:pic>
+              </a:graphicData>
+            </a:graphic>
+            <wp14:sizeRelH relativeFrom="margin">
+              <wp14:pctWidth>0</wp14:pctWidth>
+            </wp14:sizeRelH>
+            <wp14:sizeRelV relativeFrom="margin">
+              <wp14:pctHeight>0</wp14:pctHeight>
+            </wp14:sizeRelV>
+          </wp:anchor>
+        </w:drawing>
+      </w:r>
+      <w:r>
+        <w:rPr>
+          <w:lang w:val="en-GB"/>
+        </w:rPr>
+        <w:t>In this white paper, we describe our approach to developing a Deep Neural Network (DNN) for predicting taxi trip fares using features such as trip duration, distance, and the day of the week. The model is built with TensorFlow to ensure compatibility with TensorFlow-based systems.</w:t>
       </w:r>
     </w:p>
     <w:p>
       <w:pPr>
-        <w:ind w:firstLine="708"/>
         <w:jc w:val="both"/>
         <w:rPr>
           <w:lang w:val="en-GB"/>
@@ -9086,7 +9347,41 @@
         <w:rPr>
           <w:lang w:val="en-GB"/>
         </w:rPr>
-        <w:t xml:space="preserve">● What criteria were used for machine learning model selection </w:t>
+        <w:lastRenderedPageBreak/>
+        <w:t xml:space="preserve">Our DNN consists of an input layer, several hidden layers, and an output layer designed for regression tasks. The network starts with 64 neurons in the input layer and uses the </w:t>
+      </w:r>
+      <w:proofErr w:type="spellStart"/>
+      <w:r>
+        <w:rPr>
+          <w:lang w:val="en-GB"/>
+        </w:rPr>
+        <w:t>ReLU</w:t>
+      </w:r>
+      <w:proofErr w:type="spellEnd"/>
+      <w:r>
+        <w:rPr>
+          <w:lang w:val="en-GB"/>
+        </w:rPr>
+        <w:t xml:space="preserve"> activation function. To prevent overfitting, we applied dropout after each layer, a decision based on optimizing model performance.</w:t>
+      </w:r>
+      <w:r>
+        <w:rPr>
+          <w:lang w:val="en-GB"/>
+        </w:rPr>
+        <w:t xml:space="preserve"> </w:t>
+      </w:r>
+      <w:r>
+        <w:rPr>
+          <w:lang w:val="en-GB"/>
+        </w:rPr>
+        <w:t>The model's structure includes hidden layers with decreasing neuron numbers (32 and 16), leading to a single-neuron output layer with a linear activation function for fare prediction. This architecture helps compress the input data into a meaningful representation for predicting fares.</w:t>
+      </w:r>
+      <w:r>
+        <w:rPr>
+          <w:noProof/>
+          <w:lang w:val="en-GB"/>
+        </w:rPr>
+        <w:t xml:space="preserve"> </w:t>
       </w:r>
     </w:p>
     <w:p>
@@ -9100,7 +9395,59 @@
         <w:rPr>
           <w:lang w:val="en-GB"/>
         </w:rPr>
-        <w:t>Evidence must describe (in the whitepaper) selection criteria implemented, and the specific machine learning model algorithms that were selected for training and evaluation purposes. Code snippets detailing the model design and selection steps must be enumerated.</w:t>
+        <w:t>We used the Adam optimizer and aimed to minimize the Mean Squared Error (MSE). The choices for the learning rate and dropout rates were optimized through hyperparameter tuning with Vertex AI, ensuring that the model operates with the most effective parameters.</w:t>
+      </w:r>
+      <w:r>
+        <w:rPr>
+          <w:lang w:val="en-GB"/>
+        </w:rPr>
+        <w:t xml:space="preserve"> </w:t>
+      </w:r>
+      <w:r>
+        <w:rPr>
+          <w:lang w:val="en-GB"/>
+        </w:rPr>
+        <w:t>To avoid overtraining, we incorporated an early stopping mechanism that stops training if the validation loss doesn't improve after ten epochs, reverting to the best set of weights found during training.</w:t>
+      </w:r>
+      <w:r>
+        <w:rPr>
+          <w:lang w:val="en-GB"/>
+        </w:rPr>
+        <w:t xml:space="preserve"> </w:t>
+      </w:r>
+      <w:r>
+        <w:rPr>
+          <w:lang w:val="en-GB"/>
+        </w:rPr>
+        <w:t>The model was trained on an 80/20 split of the data for 100 epochs with a batch size of 32. Its effectiveness is highlighted by achieving an R² value of 0.98 on a data subset, indicating excellent predictive accuracy.</w:t>
+      </w:r>
+    </w:p>
+    <w:p>
+      <w:pPr>
+        <w:jc w:val="both"/>
+        <w:rPr>
+          <w:lang w:val="en-GB"/>
+        </w:rPr>
+      </w:pPr>
+      <w:r>
+        <w:rPr>
+          <w:lang w:val="en-GB"/>
+        </w:rPr>
+        <w:t xml:space="preserve">In summary, through careful architecture design, optimal hyperparameter selection via Vertex AI, and strategies like dropout and early stopping, we developed a DNN model that accurately predicts taxi fares. This work demonstrates the practical application of machine learning in </w:t>
+      </w:r>
+      <w:proofErr w:type="spellStart"/>
+      <w:r>
+        <w:rPr>
+          <w:lang w:val="en-GB"/>
+        </w:rPr>
+        <w:t>analyzing</w:t>
+      </w:r>
+      <w:proofErr w:type="spellEnd"/>
+      <w:r>
+        <w:rPr>
+          <w:lang w:val="en-GB"/>
+        </w:rPr>
+        <w:t xml:space="preserve"> and predicting based on complex data.</w:t>
       </w:r>
     </w:p>
     <w:p>
@@ -9116,7 +9463,7 @@
         <w:pStyle w:val="Listenabsatz"/>
         <w:numPr>
           <w:ilvl w:val="0"/>
-          <w:numId w:val="6"/>
+          <w:numId w:val="4"/>
         </w:numPr>
         <w:jc w:val="both"/>
         <w:rPr>

</xml_diff>

<commit_message>
Add batch preprocessing to kfp and update whitepaper
</commit_message>
<xml_diff>
--- a/documents/whitepaper_demo1.docx
+++ b/documents/whitepaper_demo1.docx
@@ -8049,19 +8049,7 @@
                               <w:rPr>
                                 <w:lang w:val="en-GB"/>
                               </w:rPr>
-                              <w:t xml:space="preserve">Training loss is depicted in blue. Validation loss is depicted in orange. Early stopping led the training to stop at epoch </w:t>
-                            </w:r>
-                            <w:r>
-                              <w:rPr>
-                                <w:lang w:val="en-GB"/>
-                              </w:rPr>
-                              <w:t>35</w:t>
-                            </w:r>
-                            <w:r>
-                              <w:rPr>
-                                <w:lang w:val="en-GB"/>
-                              </w:rPr>
-                              <w:t>. The model’s parameters were then reset to the epoch the with minimum validation loss (</w:t>
+                              <w:t>Training loss is depicted in blue. Validation loss is depicted in orange. Early stopping led the training to stop at epoch 35. The model’s parameters were then reset to the epoch the with minimum validation loss (</w:t>
                             </w:r>
                             <w:r>
                               <w:rPr>
@@ -8073,19 +8061,7 @@
                               <w:rPr>
                                 <w:lang w:val="en-GB"/>
                               </w:rPr>
-                              <w:t xml:space="preserve">, epoch: </w:t>
-                            </w:r>
-                            <w:r>
-                              <w:rPr>
-                                <w:lang w:val="en-GB"/>
-                              </w:rPr>
-                              <w:t>25</w:t>
-                            </w:r>
-                            <w:r>
-                              <w:rPr>
-                                <w:lang w:val="en-GB"/>
-                              </w:rPr>
-                              <w:t>, dashed black vertical line).</w:t>
+                              <w:t>, epoch: 25, dashed black vertical line).</w:t>
                             </w:r>
                           </w:p>
                         </w:txbxContent>
@@ -8181,19 +8157,7 @@
                         <w:rPr>
                           <w:lang w:val="en-GB"/>
                         </w:rPr>
-                        <w:t xml:space="preserve">Training loss is depicted in blue. Validation loss is depicted in orange. Early stopping led the training to stop at epoch </w:t>
-                      </w:r>
-                      <w:r>
-                        <w:rPr>
-                          <w:lang w:val="en-GB"/>
-                        </w:rPr>
-                        <w:t>35</w:t>
-                      </w:r>
-                      <w:r>
-                        <w:rPr>
-                          <w:lang w:val="en-GB"/>
-                        </w:rPr>
-                        <w:t>. The model’s parameters were then reset to the epoch the with minimum validation loss (</w:t>
+                        <w:t>Training loss is depicted in blue. Validation loss is depicted in orange. Early stopping led the training to stop at epoch 35. The model’s parameters were then reset to the epoch the with minimum validation loss (</w:t>
                       </w:r>
                       <w:r>
                         <w:rPr>
@@ -8205,19 +8169,7 @@
                         <w:rPr>
                           <w:lang w:val="en-GB"/>
                         </w:rPr>
-                        <w:t xml:space="preserve">, epoch: </w:t>
-                      </w:r>
-                      <w:r>
-                        <w:rPr>
-                          <w:lang w:val="en-GB"/>
-                        </w:rPr>
-                        <w:t>25</w:t>
-                      </w:r>
-                      <w:r>
-                        <w:rPr>
-                          <w:lang w:val="en-GB"/>
-                        </w:rPr>
-                        <w:t>, dashed black vertical line).</w:t>
+                        <w:t>, epoch: 25, dashed black vertical line).</w:t>
                       </w:r>
                     </w:p>
                   </w:txbxContent>
@@ -9419,7 +9371,19 @@
         <w:rPr>
           <w:lang w:val="en-GB"/>
         </w:rPr>
-        <w:t>The model was trained on an 80/20 split of the data for 100 epochs with a batch size of 32. Its effectiveness is highlighted by achieving an R² value of 0.98 on a data subset, indicating excellent predictive accuracy.</w:t>
+        <w:t>The model was trained on an 80/20 split of the data for</w:t>
+      </w:r>
+      <w:r>
+        <w:rPr>
+          <w:lang w:val="en-GB"/>
+        </w:rPr>
+        <w:t xml:space="preserve"> a maximum of</w:t>
+      </w:r>
+      <w:r>
+        <w:rPr>
+          <w:lang w:val="en-GB"/>
+        </w:rPr>
+        <w:t xml:space="preserve"> 100 epochs with a batch size of 32. Its effectiveness is highlighted by achieving an R² value of 0.98 on a data subset, indicating excellent predictive accuracy.</w:t>
       </w:r>
     </w:p>
     <w:p>

</xml_diff>

<commit_message>
Update whitepaper and add readme file
</commit_message>
<xml_diff>
--- a/documents/whitepaper_demo1.docx
+++ b/documents/whitepaper_demo1.docx
@@ -609,14 +609,13 @@
         <w:rPr>
           <w:lang w:val="en-GB"/>
         </w:rPr>
-        <w:t xml:space="preserve"> were determined by a hyperparameter tuning outlined in section </w:t>
-      </w:r>
-      <w:r>
-        <w:rPr>
-          <w:color w:val="FF0000"/>
-          <w:lang w:val="en-GB"/>
-        </w:rPr>
-        <w:t>Hyperparameter Tuning</w:t>
+        <w:t xml:space="preserve"> were determined by a hyperparameter tuning outlined in </w:t>
+      </w:r>
+      <w:r>
+        <w:rPr>
+          <w:lang w:val="en-GB"/>
+        </w:rPr>
+        <w:t>section Hyperparameter Tuning</w:t>
       </w:r>
       <w:r>
         <w:rPr>
@@ -7487,77 +7486,7 @@
                               <w:rPr>
                                 <w:lang w:val="en-GB"/>
                               </w:rPr>
-                              <w:t xml:space="preserve"> </w:t>
-                            </w:r>
-                            <w:proofErr w:type="spellStart"/>
-                            <w:r>
-                              <w:rPr>
-                                <w:lang w:val="en-GB"/>
-                              </w:rPr>
-                              <w:t>stho</w:t>
-                            </w:r>
-                            <w:proofErr w:type="spellEnd"/>
-                            <w:r>
-                              <w:rPr>
-                                <w:lang w:val="en-GB"/>
-                              </w:rPr>
-                              <w:t xml:space="preserve">: start hour, </w:t>
-                            </w:r>
-                            <w:proofErr w:type="spellStart"/>
-                            <w:r>
-                              <w:rPr>
-                                <w:lang w:val="en-GB"/>
-                              </w:rPr>
-                              <w:t>stmo</w:t>
-                            </w:r>
-                            <w:proofErr w:type="spellEnd"/>
-                            <w:r>
-                              <w:rPr>
-                                <w:lang w:val="en-GB"/>
-                              </w:rPr>
-                              <w:t xml:space="preserve">: start month, </w:t>
-                            </w:r>
-                            <w:proofErr w:type="spellStart"/>
-                            <w:r>
-                              <w:rPr>
-                                <w:lang w:val="en-GB"/>
-                              </w:rPr>
-                              <w:t>dow</w:t>
-                            </w:r>
-                            <w:proofErr w:type="spellEnd"/>
-                            <w:r>
-                              <w:rPr>
-                                <w:lang w:val="en-GB"/>
-                              </w:rPr>
-                              <w:t xml:space="preserve">: day of week, </w:t>
-                            </w:r>
-                            <w:proofErr w:type="spellStart"/>
-                            <w:r>
-                              <w:rPr>
-                                <w:lang w:val="en-GB"/>
-                              </w:rPr>
-                              <w:t>stda</w:t>
-                            </w:r>
-                            <w:proofErr w:type="spellEnd"/>
-                            <w:r>
-                              <w:rPr>
-                                <w:lang w:val="en-GB"/>
-                              </w:rPr>
-                              <w:t xml:space="preserve">: start date, </w:t>
-                            </w:r>
-                            <w:proofErr w:type="spellStart"/>
-                            <w:r>
-                              <w:rPr>
-                                <w:lang w:val="en-GB"/>
-                              </w:rPr>
-                              <w:t>stmi</w:t>
-                            </w:r>
-                            <w:proofErr w:type="spellEnd"/>
-                            <w:r>
-                              <w:rPr>
-                                <w:lang w:val="en-GB"/>
-                              </w:rPr>
-                              <w:t xml:space="preserve">: start minute. Points depict mean feature importance. Error bars are small and therefore occluded. Start minute is labelled in red because its mean importance did not significantly differ from 0 (95%-confidence-interval: -0,0002, 0,0001). </w:t>
+                              <w:t xml:space="preserve"> stho: start hour, stmo: start month, dow: day of week, stda: start date, stmi: start minute. Points depict mean feature importance. Error bars are small and therefore occluded. Start minute is labelled in red because its mean importance did not significantly differ from 0 (95%-confidence-interval: -0,0002, 0,0001). </w:t>
                             </w:r>
                             <w:r>
                               <w:rPr>
@@ -7655,77 +7584,7 @@
                         <w:rPr>
                           <w:lang w:val="en-GB"/>
                         </w:rPr>
-                        <w:t xml:space="preserve"> </w:t>
-                      </w:r>
-                      <w:proofErr w:type="spellStart"/>
-                      <w:r>
-                        <w:rPr>
-                          <w:lang w:val="en-GB"/>
-                        </w:rPr>
-                        <w:t>stho</w:t>
-                      </w:r>
-                      <w:proofErr w:type="spellEnd"/>
-                      <w:r>
-                        <w:rPr>
-                          <w:lang w:val="en-GB"/>
-                        </w:rPr>
-                        <w:t xml:space="preserve">: start hour, </w:t>
-                      </w:r>
-                      <w:proofErr w:type="spellStart"/>
-                      <w:r>
-                        <w:rPr>
-                          <w:lang w:val="en-GB"/>
-                        </w:rPr>
-                        <w:t>stmo</w:t>
-                      </w:r>
-                      <w:proofErr w:type="spellEnd"/>
-                      <w:r>
-                        <w:rPr>
-                          <w:lang w:val="en-GB"/>
-                        </w:rPr>
-                        <w:t xml:space="preserve">: start month, </w:t>
-                      </w:r>
-                      <w:proofErr w:type="spellStart"/>
-                      <w:r>
-                        <w:rPr>
-                          <w:lang w:val="en-GB"/>
-                        </w:rPr>
-                        <w:t>dow</w:t>
-                      </w:r>
-                      <w:proofErr w:type="spellEnd"/>
-                      <w:r>
-                        <w:rPr>
-                          <w:lang w:val="en-GB"/>
-                        </w:rPr>
-                        <w:t xml:space="preserve">: day of week, </w:t>
-                      </w:r>
-                      <w:proofErr w:type="spellStart"/>
-                      <w:r>
-                        <w:rPr>
-                          <w:lang w:val="en-GB"/>
-                        </w:rPr>
-                        <w:t>stda</w:t>
-                      </w:r>
-                      <w:proofErr w:type="spellEnd"/>
-                      <w:r>
-                        <w:rPr>
-                          <w:lang w:val="en-GB"/>
-                        </w:rPr>
-                        <w:t xml:space="preserve">: start date, </w:t>
-                      </w:r>
-                      <w:proofErr w:type="spellStart"/>
-                      <w:r>
-                        <w:rPr>
-                          <w:lang w:val="en-GB"/>
-                        </w:rPr>
-                        <w:t>stmi</w:t>
-                      </w:r>
-                      <w:proofErr w:type="spellEnd"/>
-                      <w:r>
-                        <w:rPr>
-                          <w:lang w:val="en-GB"/>
-                        </w:rPr>
-                        <w:t xml:space="preserve">: start minute. Points depict mean feature importance. Error bars are small and therefore occluded. Start minute is labelled in red because its mean importance did not significantly differ from 0 (95%-confidence-interval: -0,0002, 0,0001). </w:t>
+                        <w:t xml:space="preserve"> stho: start hour, stmo: start month, dow: day of week, stda: start date, stmi: start minute. Points depict mean feature importance. Error bars are small and therefore occluded. Start minute is labelled in red because its mean importance did not significantly differ from 0 (95%-confidence-interval: -0,0002, 0,0001). </w:t>
                       </w:r>
                       <w:r>
                         <w:rPr>
@@ -8025,19 +7884,11 @@
                               </w:rPr>
                               <w:t xml:space="preserve">or a DNN fit to a subset of the training data after excluding the feature </w:t>
                             </w:r>
-                            <w:proofErr w:type="spellStart"/>
                             <w:r>
                               <w:rPr>
                                 <w:lang w:val="en-GB"/>
                               </w:rPr>
-                              <w:t>start_minute</w:t>
-                            </w:r>
-                            <w:proofErr w:type="spellEnd"/>
-                            <w:r>
-                              <w:rPr>
-                                <w:lang w:val="en-GB"/>
-                              </w:rPr>
-                              <w:t>.</w:t>
+                              <w:t>start_minute.</w:t>
                             </w:r>
                             <w:r>
                               <w:rPr>
@@ -8133,19 +7984,11 @@
                         </w:rPr>
                         <w:t xml:space="preserve">or a DNN fit to a subset of the training data after excluding the feature </w:t>
                       </w:r>
-                      <w:proofErr w:type="spellStart"/>
                       <w:r>
                         <w:rPr>
                           <w:lang w:val="en-GB"/>
                         </w:rPr>
-                        <w:t>start_minute</w:t>
-                      </w:r>
-                      <w:proofErr w:type="spellEnd"/>
-                      <w:r>
-                        <w:rPr>
-                          <w:lang w:val="en-GB"/>
-                        </w:rPr>
-                        <w:t>.</w:t>
+                        <w:t>start_minute.</w:t>
                       </w:r>
                       <w:r>
                         <w:rPr>

</xml_diff>

<commit_message>
Add batch preprocessing of eval data
</commit_message>
<xml_diff>
--- a/documents/whitepaper_demo1.docx
+++ b/documents/whitepaper_demo1.docx
@@ -28,6 +28,7 @@
       <w:pPr>
         <w:jc w:val="both"/>
         <w:rPr>
+          <w:rStyle w:val="Hyperlink"/>
           <w:lang w:val="en-GB"/>
         </w:rPr>
       </w:pPr>
@@ -76,6 +77,72 @@
       <w:pPr>
         <w:jc w:val="both"/>
         <w:rPr>
+          <w:rStyle w:val="Hyperlink"/>
+          <w:color w:val="auto"/>
+          <w:u w:val="none"/>
+          <w:lang w:val="en-GB"/>
+        </w:rPr>
+      </w:pPr>
+      <w:r>
+        <w:rPr>
+          <w:rStyle w:val="Hyperlink"/>
+          <w:color w:val="auto"/>
+          <w:u w:val="none"/>
+          <w:lang w:val="en-GB"/>
+        </w:rPr>
+        <w:t xml:space="preserve">Project name: </w:t>
+      </w:r>
+      <w:proofErr w:type="spellStart"/>
+      <w:r>
+        <w:rPr>
+          <w:rStyle w:val="Hyperlink"/>
+          <w:color w:val="auto"/>
+          <w:u w:val="none"/>
+          <w:lang w:val="en-GB"/>
+        </w:rPr>
+        <w:t>bt</w:t>
+      </w:r>
+      <w:proofErr w:type="spellEnd"/>
+      <w:r>
+        <w:rPr>
+          <w:rStyle w:val="Hyperlink"/>
+          <w:color w:val="auto"/>
+          <w:u w:val="none"/>
+          <w:lang w:val="en-GB"/>
+        </w:rPr>
+        <w:t>-int-ml-specialization</w:t>
+      </w:r>
+    </w:p>
+    <w:p>
+      <w:pPr>
+        <w:jc w:val="both"/>
+        <w:rPr>
+          <w:lang w:val="en-GB"/>
+        </w:rPr>
+      </w:pPr>
+      <w:r>
+        <w:rPr>
+          <w:rStyle w:val="Hyperlink"/>
+          <w:color w:val="auto"/>
+          <w:u w:val="none"/>
+          <w:lang w:val="en-GB"/>
+        </w:rPr>
+        <w:t xml:space="preserve">Project ID: </w:t>
+      </w:r>
+      <w:r>
+        <w:rPr>
+          <w:rStyle w:val="Hyperlink"/>
+          <w:color w:val="auto"/>
+          <w:u w:val="none"/>
+          <w:lang w:val="en-GB"/>
+        </w:rPr>
+        <w:t>738673379845</w:t>
+      </w:r>
+    </w:p>
+    <w:p>
+      <w:pPr>
+        <w:jc w:val="both"/>
+        <w:rPr>
           <w:lang w:val="en-GB"/>
         </w:rPr>
       </w:pPr>
@@ -447,14 +514,14 @@
         <w:rPr>
           <w:lang w:val="en-GB"/>
         </w:rPr>
-        <w:t xml:space="preserve">Central to our business objective is the enhancement of revenue management. The traditional approach to taxi fare calculation, often a fixed rate based on distance and time, does not account for fluctuating demand, traffic patterns, or other situational variables. Our solution aims to integrate these dynamic factors, enabling the company to adjust fares in real-time. </w:t>
+        <w:t xml:space="preserve">Central to our business objective is the enhancement of revenue management. The traditional approach to taxi fare calculation, often a fixed rate based on distance and </w:t>
       </w:r>
       <w:r>
         <w:rPr>
           <w:lang w:val="en-GB"/>
         </w:rPr>
         <w:lastRenderedPageBreak/>
-        <w:t>This responsiveness to market conditions can lead to an increase in revenue, particularly during peak demand times or in high-demand zones.</w:t>
+        <w:t>time, does not account for fluctuating demand, traffic patterns, or other situational variables. Our solution aims to integrate these dynamic factors, enabling the company to adjust fares in real-time. This responsiveness to market conditions can lead to an increase in revenue, particularly during peak demand times or in high-demand zones.</w:t>
       </w:r>
     </w:p>
     <w:p>
@@ -1040,7 +1107,14 @@
         <w:rPr>
           <w:lang w:val="en-GB"/>
         </w:rPr>
-        <w:t xml:space="preserve"> For training we employ early stopping. Specifically, we set the number of epochs to 100 but asked the algorithm to stop once the validation loss of a given epoch has been higher than the last minimum value for 10 consecutive epochs. After this criterion is reached, the model weights from the epoch with the minimum monitored validation loss are restored. </w:t>
+        <w:t xml:space="preserve"> For training we employ early stopping. Specifically, we set the number of epochs to 100 but asked the algorithm to stop once the validation loss of a given epoch has been higher than the last minimum value for 10 consecutive </w:t>
+      </w:r>
+      <w:r>
+        <w:rPr>
+          <w:lang w:val="en-GB"/>
+        </w:rPr>
+        <w:lastRenderedPageBreak/>
+        <w:t xml:space="preserve">epochs. After this criterion is reached, the model weights from the epoch with the minimum monitored validation loss are restored. </w:t>
       </w:r>
     </w:p>
     <w:p>
@@ -1054,7 +1128,6 @@
         <w:rPr>
           <w:lang w:val="en-GB"/>
         </w:rPr>
-        <w:lastRenderedPageBreak/>
         <w:t>Once trained, the DNN model is integrated into the taxi company's pricing system, providing real-time fare predictions. This integration represents a significant enhancement over traditional fare calculation methods, offering a more responsive, data-driven approach to pricing.</w:t>
       </w:r>
     </w:p>
@@ -1948,6 +2021,7 @@
           <w:u w:val="single"/>
           <w:lang w:val="en-GB"/>
         </w:rPr>
+        <w:lastRenderedPageBreak/>
         <w:t>p</w:t>
       </w:r>
       <w:r>
@@ -1977,14 +2051,7 @@
         <w:rPr>
           <w:lang w:val="en-GB"/>
         </w:rPr>
-        <w:t xml:space="preserve"> The community area represents another variable describing the start and end location of the trip. However, compared to the census tract it is less fine-</w:t>
-      </w:r>
-      <w:r>
-        <w:rPr>
-          <w:lang w:val="en-GB"/>
-        </w:rPr>
-        <w:lastRenderedPageBreak/>
-        <w:t>grained since it comprises a larger area. We hence</w:t>
+        <w:t xml:space="preserve"> The community area represents another variable describing the start and end location of the trip. However, compared to the census tract it is less fine-grained since it comprises a larger area. We hence</w:t>
       </w:r>
       <w:r>
         <w:rPr>
@@ -7882,13 +7949,7 @@
                               <w:rPr>
                                 <w:lang w:val="en-GB"/>
                               </w:rPr>
-                              <w:t xml:space="preserve">or a DNN fit to a subset of the training data after excluding the feature </w:t>
-                            </w:r>
-                            <w:r>
-                              <w:rPr>
-                                <w:lang w:val="en-GB"/>
-                              </w:rPr>
-                              <w:t>start_minute.</w:t>
+                              <w:t>or a DNN fit to a subset of the training data after excluding the feature start_minute.</w:t>
                             </w:r>
                             <w:r>
                               <w:rPr>
@@ -7982,13 +8043,7 @@
                         <w:rPr>
                           <w:lang w:val="en-GB"/>
                         </w:rPr>
-                        <w:t xml:space="preserve">or a DNN fit to a subset of the training data after excluding the feature </w:t>
-                      </w:r>
-                      <w:r>
-                        <w:rPr>
-                          <w:lang w:val="en-GB"/>
-                        </w:rPr>
-                        <w:t>start_minute.</w:t>
+                        <w:t>or a DNN fit to a subset of the training data after excluding the feature start_minute.</w:t>
                       </w:r>
                       <w:r>
                         <w:rPr>
@@ -9455,6 +9510,69 @@
           <w:lang w:val="en-GB"/>
         </w:rPr>
         <w:t xml:space="preserve"> used to influence and optimize machine learning model architecture</w:t>
+      </w:r>
+    </w:p>
+    <w:p>
+      <w:pPr>
+        <w:jc w:val="both"/>
+        <w:rPr>
+          <w:lang w:val="en-GB"/>
+        </w:rPr>
+      </w:pPr>
+    </w:p>
+    <w:p>
+      <w:pPr>
+        <w:pStyle w:val="Listenabsatz"/>
+        <w:numPr>
+          <w:ilvl w:val="0"/>
+          <w:numId w:val="4"/>
+        </w:numPr>
+        <w:jc w:val="both"/>
+        <w:rPr>
+          <w:lang w:val="en-GB"/>
+        </w:rPr>
+      </w:pPr>
+      <w:r>
+        <w:rPr>
+          <w:lang w:val="en-GB"/>
+        </w:rPr>
+        <w:t>Machine learning model evaluation</w:t>
+      </w:r>
+      <w:r>
+        <w:rPr>
+          <w:lang w:val="en-GB"/>
+        </w:rPr>
+        <w:t>:</w:t>
+      </w:r>
+    </w:p>
+    <w:p>
+      <w:pPr>
+        <w:pStyle w:val="Listenabsatz"/>
+        <w:jc w:val="both"/>
+        <w:rPr>
+          <w:lang w:val="en-GB"/>
+        </w:rPr>
+      </w:pPr>
+    </w:p>
+    <w:p>
+      <w:pPr>
+        <w:pStyle w:val="Listenabsatz"/>
+        <w:jc w:val="both"/>
+        <w:rPr>
+          <w:lang w:val="en-GB"/>
+        </w:rPr>
+      </w:pPr>
+      <w:r>
+        <w:rPr>
+          <w:lang w:val="en-GB"/>
+        </w:rPr>
+        <w:t>E</w:t>
+      </w:r>
+      <w:r>
+        <w:rPr>
+          <w:lang w:val="en-GB"/>
+        </w:rPr>
+        <w:t>vidence must include records/data (in the whitepaper) of how the machine learning model developed and selected to address the business question performance on an independent test dataset (that reflects the distribution of data that the machine learning model is expected to encounter in a production environment). In addition, code snippets on model testing need to be enumerated.</w:t>
       </w:r>
     </w:p>
     <w:p>

</xml_diff>

<commit_message>
Add last two paragraphs to whitepaper
</commit_message>
<xml_diff>
--- a/documents/whitepaper_demo1.docx
+++ b/documents/whitepaper_demo1.docx
@@ -32592,6 +32592,66 @@
         <w:rPr>
           <w:lang w:val="en-GB"/>
         </w:rPr>
+        <w:t>For model training, w</w:t>
+      </w:r>
+      <w:r>
+        <w:rPr>
+          <w:lang w:val="en-GB"/>
+        </w:rPr>
+        <w:t>e restricted data to 5 Mio. records. On the one hand, this assured that model training completed within a reasonable time window, on the other hand we could assure that the dataset size is large enough to train a model with high validity. 80% of these 5 Mio. records were used for training (</w:t>
+      </w:r>
+      <w:proofErr w:type="spellStart"/>
+      <w:r>
+        <w:rPr>
+          <w:lang w:val="en-GB"/>
+        </w:rPr>
+        <w:t>taxi_trips_train</w:t>
+      </w:r>
+      <w:proofErr w:type="spellEnd"/>
+      <w:r>
+        <w:rPr>
+          <w:lang w:val="en-GB"/>
+        </w:rPr>
+        <w:t xml:space="preserve"> table) and 20% were stored in a separated table for model evaluation (</w:t>
+      </w:r>
+      <w:proofErr w:type="spellStart"/>
+      <w:r>
+        <w:rPr>
+          <w:lang w:val="en-GB"/>
+        </w:rPr>
+        <w:t>taxi_trips_eval</w:t>
+      </w:r>
+      <w:proofErr w:type="spellEnd"/>
+      <w:r>
+        <w:rPr>
+          <w:lang w:val="en-GB"/>
+        </w:rPr>
+        <w:t xml:space="preserve"> table). The assignment of records to train or evaluation </w:t>
+      </w:r>
+      <w:proofErr w:type="spellStart"/>
+      <w:r>
+        <w:rPr>
+          <w:lang w:val="en-GB"/>
+        </w:rPr>
+        <w:t>datset</w:t>
+      </w:r>
+      <w:proofErr w:type="spellEnd"/>
+      <w:r>
+        <w:rPr>
+          <w:lang w:val="en-GB"/>
+        </w:rPr>
+        <w:t xml:space="preserve"> was random.</w:t>
+      </w:r>
+      <w:r>
+        <w:rPr>
+          <w:lang w:val="en-GB"/>
+        </w:rPr>
+        <w:t xml:space="preserve"> </w:t>
+      </w:r>
+      <w:r>
+        <w:rPr>
+          <w:lang w:val="en-GB"/>
+        </w:rPr>
         <w:t>To train our model in Vertex AI, we developed a Kubeflow Pipeline. The pipeline consists of the following steps:</w:t>
       </w:r>
     </w:p>
@@ -32611,21 +32671,45 @@
         <w:rPr>
           <w:lang w:val="en-GB"/>
         </w:rPr>
-        <w:t xml:space="preserve">We designed a Dataflow job to batch preprocess training data. The batch preprocessing itself, was implemented in an Apache Beam pipeline which first reads the data from a Big Query table, extracts temporal information on the </w:t>
+        <w:t>We designed a Dataflow job to batch preprocess training data. The batch preprocessing itself, was implemented in an Apache Beam pipeline which first reads the data from a Big Query table</w:t>
+      </w:r>
+      <w:r>
+        <w:rPr>
+          <w:lang w:val="en-GB"/>
+        </w:rPr>
+        <w:t xml:space="preserve">, </w:t>
+      </w:r>
+      <w:r>
+        <w:rPr>
+          <w:lang w:val="en-GB"/>
+        </w:rPr>
+        <w:t xml:space="preserve">extracts temporal information on the </w:t>
       </w:r>
       <w:proofErr w:type="spellStart"/>
       <w:r>
         <w:rPr>
           <w:lang w:val="en-GB"/>
         </w:rPr>
-        <w:t>trip_start_timestamp</w:t>
+        <w:t>trip_start_</w:t>
+      </w:r>
+      <w:r>
+        <w:rPr>
+          <w:lang w:val="en-GB"/>
+        </w:rPr>
+        <w:t>timestamp</w:t>
       </w:r>
       <w:proofErr w:type="spellEnd"/>
       <w:r>
         <w:rPr>
           <w:lang w:val="en-GB"/>
         </w:rPr>
-        <w:t>, and transforms the data by employing one-hot-encoding and feature scaling. Lastly, the data is written as .</w:t>
+        <w:t xml:space="preserve"> and</w:t>
+      </w:r>
+      <w:r>
+        <w:rPr>
+          <w:lang w:val="en-GB"/>
+        </w:rPr>
+        <w:t xml:space="preserve"> transforms the data by employing one-hot-encoding and feature scaling. Lastly, the data is written as .</w:t>
       </w:r>
       <w:proofErr w:type="spellStart"/>
       <w:r>
@@ -32702,6 +32786,36 @@
         </w:rPr>
         <w:t xml:space="preserve">The model training aimed to minimize the </w:t>
       </w:r>
+      <w:r>
+        <w:rPr>
+          <w:lang w:val="en-GB"/>
+        </w:rPr>
+        <w:t xml:space="preserve">validation loss defined as the mean squared error. </w:t>
+      </w:r>
+      <w:r>
+        <w:rPr>
+          <w:lang w:val="en-GB"/>
+        </w:rPr>
+        <w:t>The</w:t>
+      </w:r>
+      <w:r>
+        <w:rPr>
+          <w:lang w:val="en-GB"/>
+        </w:rPr>
+        <w:t xml:space="preserve"> mean squared error</w:t>
+      </w:r>
+      <w:r>
+        <w:rPr>
+          <w:lang w:val="en-GB"/>
+        </w:rPr>
+        <w:t xml:space="preserve"> is a good choice for evaluating a regression model because it provides a concrete quantitative measure of how close the model's predictions are to the actual data. By squaring the errors and taking the average, MSE penalizes larger errors more severely, thus emphasizing accuracy and making it particularly useful when large errors are undesirable in predictions.</w:t>
+      </w:r>
+      <w:r>
+        <w:rPr>
+          <w:lang w:val="en-GB"/>
+        </w:rPr>
+        <w:t xml:space="preserve"> </w:t>
+      </w:r>
       <w:proofErr w:type="gramStart"/>
       <w:r>
         <w:rPr>
@@ -32714,7 +32828,49 @@
         <w:rPr>
           <w:lang w:val="en-GB"/>
         </w:rPr>
-        <w:t xml:space="preserve"> assess the model performance we split off 20% from the training dataset and used it for testing. </w:t>
+        <w:t xml:space="preserve"> assess the model</w:t>
+      </w:r>
+      <w:r>
+        <w:rPr>
+          <w:lang w:val="en-GB"/>
+        </w:rPr>
+        <w:t>’s</w:t>
+      </w:r>
+      <w:r>
+        <w:rPr>
+          <w:lang w:val="en-GB"/>
+        </w:rPr>
+        <w:t xml:space="preserve"> </w:t>
+      </w:r>
+      <w:r>
+        <w:rPr>
+          <w:lang w:val="en-GB"/>
+        </w:rPr>
+        <w:t>performance,</w:t>
+      </w:r>
+      <w:r>
+        <w:rPr>
+          <w:lang w:val="en-GB"/>
+        </w:rPr>
+        <w:t xml:space="preserve"> we split off 20% from the training dataset and used it for testing. </w:t>
+      </w:r>
+      <w:r>
+        <w:rPr>
+          <w:lang w:val="en-GB"/>
+        </w:rPr>
+        <w:t xml:space="preserve">By implementing dropout layers and incorporating an early-stopping mechanism, we assured that the model would </w:t>
+      </w:r>
+      <w:r>
+        <w:rPr>
+          <w:lang w:val="en-GB"/>
+        </w:rPr>
+        <w:t>not be</w:t>
+      </w:r>
+      <w:r>
+        <w:rPr>
+          <w:lang w:val="en-GB"/>
+        </w:rPr>
+        <w:t xml:space="preserve"> overfit to the training data.</w:t>
       </w:r>
     </w:p>
     <w:p>
@@ -32729,27 +32885,29 @@
           <w:lang w:val="en-GB"/>
         </w:rPr>
       </w:pPr>
-    </w:p>
-    <w:p>
-      <w:pPr>
-        <w:jc w:val="both"/>
-        <w:rPr>
-          <w:lang w:val="en-GB"/>
-        </w:rPr>
-      </w:pPr>
-    </w:p>
-    <w:p>
-      <w:pPr>
-        <w:jc w:val="both"/>
-        <w:rPr>
-          <w:lang w:val="en-GB"/>
-        </w:rPr>
-      </w:pPr>
-      <w:r>
-        <w:rPr>
-          <w:lang w:val="en-GB"/>
-        </w:rPr>
-        <w:t xml:space="preserve">Partners must document the use of Vertex AI or Kubeflow for machine learning model training, and describe the following: </w:t>
+      <w:r>
+        <w:rPr>
+          <w:lang w:val="en-GB"/>
+        </w:rPr>
+        <w:t xml:space="preserve">The model with the best performance, i.e., lowest mean squared error, was uploaded to the model </w:t>
+      </w:r>
+      <w:r>
+        <w:rPr>
+          <w:lang w:val="en-GB"/>
+        </w:rPr>
+        <w:t>registry,</w:t>
+      </w:r>
+      <w:r>
+        <w:rPr>
+          <w:lang w:val="en-GB"/>
+        </w:rPr>
+        <w:t xml:space="preserve"> </w:t>
+      </w:r>
+      <w:r>
+        <w:rPr>
+          <w:lang w:val="en-GB"/>
+        </w:rPr>
+        <w:t>and deployed to an endpoint for online serving.</w:t>
       </w:r>
     </w:p>
     <w:p>
@@ -32757,7 +32915,7 @@
         <w:pStyle w:val="Listenabsatz"/>
         <w:numPr>
           <w:ilvl w:val="0"/>
-          <w:numId w:val="3"/>
+          <w:numId w:val="13"/>
         </w:numPr>
         <w:jc w:val="both"/>
         <w:rPr>
@@ -32768,21 +32926,41 @@
         <w:rPr>
           <w:lang w:val="en-GB"/>
         </w:rPr>
-        <w:t xml:space="preserve">Dataset sampling used for model training (and for independent dev/test datasets) and justification of sampling </w:t>
+        <w:t>A second Data Flow</w:t>
+      </w:r>
+      <w:r>
+        <w:rPr>
+          <w:lang w:val="en-GB"/>
+        </w:rPr>
+        <w:t xml:space="preserve"> job was started. The Apache Beam pipeline of this second job was set up to read incoming messages from a source Pub/</w:t>
       </w:r>
       <w:proofErr w:type="gramStart"/>
       <w:r>
         <w:rPr>
           <w:lang w:val="en-GB"/>
         </w:rPr>
-        <w:t>methods</w:t>
+        <w:t>Sub topic</w:t>
       </w:r>
       <w:proofErr w:type="gramEnd"/>
       <w:r>
         <w:rPr>
           <w:lang w:val="en-GB"/>
         </w:rPr>
-        <w:t xml:space="preserve"> </w:t>
+        <w:t xml:space="preserve">, preprocess these information relying on the same steps as preprocessing for model training, sending the </w:t>
+      </w:r>
+      <w:proofErr w:type="spellStart"/>
+      <w:r>
+        <w:rPr>
+          <w:lang w:val="en-GB"/>
+        </w:rPr>
+        <w:t>preprocessed</w:t>
+      </w:r>
+      <w:proofErr w:type="spellEnd"/>
+      <w:r>
+        <w:rPr>
+          <w:lang w:val="en-GB"/>
+        </w:rPr>
+        <w:t xml:space="preserve"> data to the model’s endpoint and writing the result back to the sink Pub/Sub topic.</w:t>
       </w:r>
     </w:p>
     <w:p>
@@ -32790,7 +32968,7 @@
         <w:pStyle w:val="Listenabsatz"/>
         <w:numPr>
           <w:ilvl w:val="0"/>
-          <w:numId w:val="3"/>
+          <w:numId w:val="13"/>
         </w:numPr>
         <w:jc w:val="both"/>
         <w:rPr>
@@ -32801,110 +32979,41 @@
         <w:rPr>
           <w:lang w:val="en-GB"/>
         </w:rPr>
-        <w:t xml:space="preserve">Implementation of model training, including adherence to Google Cloud best practices for distribution, device usage, and monitoring </w:t>
+        <w:t>To evaluate the performance of the model on unseen data</w:t>
+      </w:r>
+      <w:r>
+        <w:rPr>
+          <w:lang w:val="en-GB"/>
+        </w:rPr>
+        <w:t>, we integrated an evaluation st</w:t>
+      </w:r>
+      <w:r>
+        <w:rPr>
+          <w:lang w:val="en-GB"/>
+        </w:rPr>
+        <w:t>ep</w:t>
+      </w:r>
+      <w:r>
+        <w:rPr>
+          <w:lang w:val="en-GB"/>
+        </w:rPr>
+        <w:t xml:space="preserve"> which is outlined in the next section.</w:t>
       </w:r>
     </w:p>
     <w:p>
       <w:pPr>
         <w:pStyle w:val="Listenabsatz"/>
-        <w:numPr>
-          <w:ilvl w:val="0"/>
-          <w:numId w:val="3"/>
-        </w:numPr>
+        <w:ind w:left="1428"/>
         <w:jc w:val="both"/>
         <w:rPr>
           <w:lang w:val="en-GB"/>
         </w:rPr>
       </w:pPr>
-      <w:r>
-        <w:rPr>
-          <w:lang w:val="en-GB"/>
-        </w:rPr>
-        <w:t xml:space="preserve">The model evaluation metric that is implemented, and a discussion of why the implemented metric is optimal given the business question/goal being </w:t>
-      </w:r>
-      <w:proofErr w:type="gramStart"/>
-      <w:r>
-        <w:rPr>
-          <w:lang w:val="en-GB"/>
-        </w:rPr>
-        <w:t>addressed</w:t>
-      </w:r>
-      <w:proofErr w:type="gramEnd"/>
-      <w:r>
-        <w:rPr>
-          <w:lang w:val="en-GB"/>
-        </w:rPr>
-        <w:t xml:space="preserve"> </w:t>
-      </w:r>
     </w:p>
     <w:p>
       <w:pPr>
         <w:pStyle w:val="Listenabsatz"/>
-        <w:numPr>
-          <w:ilvl w:val="0"/>
-          <w:numId w:val="3"/>
-        </w:numPr>
-        <w:jc w:val="both"/>
-        <w:rPr>
-          <w:lang w:val="en-GB"/>
-        </w:rPr>
-      </w:pPr>
-      <w:r>
-        <w:rPr>
-          <w:lang w:val="en-GB"/>
-        </w:rPr>
-        <w:t xml:space="preserve">Hyperparameter tuning and model performance </w:t>
-      </w:r>
-      <w:proofErr w:type="gramStart"/>
-      <w:r>
-        <w:rPr>
-          <w:lang w:val="en-GB"/>
-        </w:rPr>
-        <w:t>optimization</w:t>
-      </w:r>
-      <w:proofErr w:type="gramEnd"/>
-      <w:r>
-        <w:rPr>
-          <w:lang w:val="en-GB"/>
-        </w:rPr>
-        <w:t xml:space="preserve"> </w:t>
-      </w:r>
-    </w:p>
-    <w:p>
-      <w:pPr>
-        <w:pStyle w:val="Listenabsatz"/>
-        <w:numPr>
-          <w:ilvl w:val="0"/>
-          <w:numId w:val="3"/>
-        </w:numPr>
-        <w:jc w:val="both"/>
-        <w:rPr>
-          <w:lang w:val="en-GB"/>
-        </w:rPr>
-      </w:pPr>
-      <w:r>
-        <w:rPr>
-          <w:lang w:val="en-GB"/>
-        </w:rPr>
-        <w:t xml:space="preserve">How bias/variance were determined (from the train-dev datasets) and </w:t>
-      </w:r>
-      <w:proofErr w:type="spellStart"/>
-      <w:r>
-        <w:rPr>
-          <w:lang w:val="en-GB"/>
-        </w:rPr>
-        <w:t>tradeoffs</w:t>
-      </w:r>
-      <w:proofErr w:type="spellEnd"/>
-      <w:r>
-        <w:rPr>
-          <w:lang w:val="en-GB"/>
-        </w:rPr>
-        <w:t xml:space="preserve"> used to influence and optimize machine learning model architecture</w:t>
-      </w:r>
-    </w:p>
-    <w:p>
-      <w:pPr>
+        <w:ind w:left="1428"/>
         <w:jc w:val="both"/>
         <w:rPr>
           <w:lang w:val="en-GB"/>
@@ -32938,122 +33047,41 @@
     </w:p>
     <w:p>
       <w:pPr>
-        <w:pStyle w:val="Listenabsatz"/>
         <w:jc w:val="both"/>
         <w:rPr>
           <w:lang w:val="en-GB"/>
         </w:rPr>
       </w:pPr>
-    </w:p>
-    <w:p>
-      <w:pPr>
-        <w:pStyle w:val="Listenabsatz"/>
-        <w:jc w:val="both"/>
-        <w:rPr>
-          <w:lang w:val="en-GB"/>
-        </w:rPr>
-      </w:pPr>
-      <w:r>
-        <w:rPr>
-          <w:lang w:val="en-GB"/>
-        </w:rPr>
-        <w:t>E</w:t>
-      </w:r>
-      <w:r>
-        <w:rPr>
-          <w:lang w:val="en-GB"/>
-        </w:rPr>
-        <w:t>vidence must include records/data (in the whitepaper) of how the machine learning model developed and selected to address the business question performance on an independent test dataset (that reflects the distribution of data that the machine learning model is expected to encounter in a production environment). In addition, code snippets on model testing need to be enumerated.</w:t>
-      </w:r>
-    </w:p>
-    <w:p>
-      <w:pPr>
-        <w:jc w:val="both"/>
-        <w:rPr>
-          <w:lang w:val="en-GB"/>
-        </w:rPr>
-      </w:pPr>
-    </w:p>
-    <w:p>
-      <w:pPr>
-        <w:jc w:val="both"/>
-        <w:rPr>
-          <w:lang w:val="en-GB"/>
-        </w:rPr>
-      </w:pPr>
-    </w:p>
-    <w:p>
-      <w:pPr>
-        <w:jc w:val="both"/>
-        <w:rPr>
-          <w:lang w:val="en-GB"/>
-        </w:rPr>
-      </w:pPr>
-    </w:p>
-    <w:p>
-      <w:pPr>
-        <w:jc w:val="both"/>
-        <w:rPr>
-          <w:lang w:val="en-GB"/>
-        </w:rPr>
-      </w:pPr>
-    </w:p>
-    <w:p>
-      <w:pPr>
-        <w:jc w:val="both"/>
-        <w:rPr>
-          <w:u w:val="single"/>
-          <w:lang w:val="en-GB"/>
-        </w:rPr>
-      </w:pPr>
-    </w:p>
-    <w:p>
-      <w:pPr>
-        <w:jc w:val="both"/>
-        <w:rPr>
-          <w:lang w:val="en-GB"/>
-        </w:rPr>
-      </w:pPr>
+      <w:r>
+        <w:rPr>
+          <w:lang w:val="en-GB"/>
+        </w:rPr>
+        <w:t xml:space="preserve">To assess the performance of the selected model, we initially reserved ~1 Mio. records for evaluation. A Data Flow job incorporated in our Kubeflow pipeline processed the </w:t>
+      </w:r>
+      <w:r>
+        <w:rPr>
+          <w:lang w:val="en-GB"/>
+        </w:rPr>
+        <w:t xml:space="preserve">data analogously to the training data. The data was then fed to the deployed model for batch prediction. In a </w:t>
+      </w:r>
+      <w:r>
+        <w:rPr>
+          <w:lang w:val="en-GB"/>
+        </w:rPr>
+        <w:t xml:space="preserve">model-evaluation-regression block, we assessed the key performance metrics and found that the model consistently achieved an R²-Score well above 0.9. </w:t>
+      </w:r>
+      <w:r>
+        <w:rPr>
+          <w:lang w:val="en-GB"/>
+        </w:rPr>
+        <w:t xml:space="preserve">The R-squared statistic is beneficial for evaluating a regression model as it provides a measure of how well the predicted values fit the actual data, expressed as a proportion of total variation in the dataset. A higher R-squared value (closer to 1) indicates a higher proportion of variance in the dependent variable that can be explained by the independent variables </w:t>
+      </w:r>
       <w:r>
         <w:rPr>
           <w:lang w:val="en-GB"/>
         </w:rPr>
         <w:lastRenderedPageBreak/>
-        <w:t>--- requirements ---</w:t>
-      </w:r>
-    </w:p>
-    <w:p>
-      <w:pPr>
-        <w:jc w:val="both"/>
-        <w:rPr>
-          <w:lang w:val="en-GB"/>
-        </w:rPr>
-      </w:pPr>
-      <w:r>
-        <w:rPr>
-          <w:lang w:val="en-GB"/>
-        </w:rPr>
-        <w:t>P</w:t>
-      </w:r>
-      <w:r>
-        <w:rPr>
-          <w:lang w:val="en-GB"/>
-        </w:rPr>
-        <w:t xml:space="preserve">artners must provide documentation of where the data of demo #1 is stored within Google Cloud (for access by the machine learning models during training, testing, and in production). Evidence must include the project name and project ID for the Google Cloud Storage bucket or </w:t>
-      </w:r>
-      <w:proofErr w:type="spellStart"/>
-      <w:r>
-        <w:rPr>
-          <w:lang w:val="en-GB"/>
-        </w:rPr>
-        <w:t>BigQuery</w:t>
-      </w:r>
-      <w:proofErr w:type="spellEnd"/>
-      <w:r>
-        <w:rPr>
-          <w:lang w:val="en-GB"/>
-        </w:rPr>
-        <w:t xml:space="preserve"> dataset with the data (for demo #1).</w:t>
+        <w:t>in the model, making it very useful to assess the model's effectiveness in explaining the variance of the data.</w:t>
       </w:r>
     </w:p>
     <w:sectPr>

</xml_diff>